<commit_message>
added data table for resouces
started 2 data tables in manuscrupts
</commit_message>
<xml_diff>
--- a/manuscript/manuscript_wtc3.docx
+++ b/manuscript/manuscript_wtc3.docx
@@ -7,7 +7,7 @@
         <w:pStyle w:val="Title"/>
       </w:pPr>
       <w:r>
-        <w:t xml:space="preserve">Are</w:t>
+        <w:t xml:space="preserve">Do</w:t>
       </w:r>
       <w:r>
         <w:t xml:space="preserve"> </w:t>
@@ -115,19 +115,7 @@
         <w:t xml:space="preserve"> </w:t>
       </w:r>
       <w:r>
-        <w:t xml:space="preserve">affect</w:t>
-      </w:r>
-      <w:r>
-        <w:t xml:space="preserve"> </w:t>
-      </w:r>
-      <w:r>
-        <w:t xml:space="preserve">theories</w:t>
-      </w:r>
-      <w:r>
-        <w:t xml:space="preserve"> </w:t>
-      </w:r>
-      <w:r>
-        <w:t xml:space="preserve">of</w:t>
+        <w:t xml:space="preserve">impacts</w:t>
       </w:r>
       <w:r>
         <w:t xml:space="preserve"> </w:t>
@@ -274,6 +262,54 @@
       <w:bookmarkEnd w:id="22"/>
       <w:r>
         <w:t xml:space="preserve">Summary</w:t>
+      </w:r>
+    </w:p>
+    <w:p>
+      <w:pPr>
+        <w:pStyle w:val="Compact"/>
+        <w:numPr>
+          <w:numId w:val="1001"/>
+          <w:ilvl w:val="0"/>
+        </w:numPr>
+      </w:pPr>
+      <w:r>
+        <w:t xml:space="preserve">overview</w:t>
+      </w:r>
+    </w:p>
+    <w:p>
+      <w:pPr>
+        <w:pStyle w:val="Compact"/>
+        <w:numPr>
+          <w:numId w:val="1001"/>
+          <w:ilvl w:val="0"/>
+        </w:numPr>
+      </w:pPr>
+      <w:r>
+        <w:t xml:space="preserve">method</w:t>
+      </w:r>
+    </w:p>
+    <w:p>
+      <w:pPr>
+        <w:pStyle w:val="Compact"/>
+        <w:numPr>
+          <w:numId w:val="1001"/>
+          <w:ilvl w:val="0"/>
+        </w:numPr>
+      </w:pPr>
+      <w:r>
+        <w:t xml:space="preserve">big result</w:t>
+      </w:r>
+    </w:p>
+    <w:p>
+      <w:pPr>
+        <w:pStyle w:val="Compact"/>
+        <w:numPr>
+          <w:numId w:val="1001"/>
+          <w:ilvl w:val="0"/>
+        </w:numPr>
+      </w:pPr>
+      <w:r>
+        <w:t xml:space="preserve">implication</w:t>
       </w:r>
     </w:p>
     <w:p>
@@ -5228,8 +5264,1434 @@
       <w:pPr>
         <w:pStyle w:val="Heading1"/>
       </w:pPr>
-      <w:bookmarkStart w:id="36" w:name="figures"/>
+      <w:bookmarkStart w:id="36" w:name="tables"/>
       <w:bookmarkEnd w:id="36"/>
+      <w:r>
+        <w:t xml:space="preserve">Tables</w:t>
+      </w:r>
+    </w:p>
+    <w:tbl>
+      <w:tblPr>
+        <w:tblStyle w:val="TableNormal"/>
+        <w:tblW w:type="pct" w:w="0.0"/>
+      </w:tblPr>
+      <w:tblGrid/>
+      <w:tr>
+        <w:tc>
+          <w:tcPr>
+            <w:tcBorders>
+              <w:bottom w:val="single"/>
+            </w:tcBorders>
+            <w:vAlign w:val="bottom"/>
+          </w:tcPr>
+          <w:p>
+            <w:pPr>
+              <w:pStyle w:val="Compact"/>
+              <w:jc w:val="left"/>
+            </w:pPr>
+            <w:r>
+              <w:rPr>
+                <w:b/>
+              </w:rPr>
+              <w:t xml:space="preserve">Leaf</w:t>
+            </w:r>
+          </w:p>
+        </w:tc>
+        <w:tc>
+          <w:tcPr>
+            <w:tcBorders>
+              <w:bottom w:val="single"/>
+            </w:tcBorders>
+            <w:vAlign w:val="bottom"/>
+          </w:tcPr>
+          <w:p>
+            <w:pPr>
+              <w:pStyle w:val="Compact"/>
+              <w:jc w:val="left"/>
+            </w:pPr>
+            <w:r>
+              <w:rPr>
+                <w:b/>
+              </w:rPr>
+              <w:t xml:space="preserve">Temperature</w:t>
+            </w:r>
+          </w:p>
+        </w:tc>
+        <w:tc>
+          <w:tcPr>
+            <w:tcBorders>
+              <w:bottom w:val="single"/>
+            </w:tcBorders>
+            <w:vAlign w:val="bottom"/>
+          </w:tcPr>
+          <w:p>
+            <w:pPr>
+              <w:pStyle w:val="Compact"/>
+              <w:jc w:val="left"/>
+            </w:pPr>
+            <w:r>
+              <w:rPr>
+                <w:b/>
+              </w:rPr>
+              <w:t xml:space="preserve">LMA</w:t>
+            </w:r>
+          </w:p>
+        </w:tc>
+        <w:tc>
+          <w:tcPr>
+            <w:tcBorders>
+              <w:bottom w:val="single"/>
+            </w:tcBorders>
+            <w:vAlign w:val="bottom"/>
+          </w:tcPr>
+          <w:p>
+            <w:pPr>
+              <w:pStyle w:val="Compact"/>
+              <w:jc w:val="left"/>
+            </w:pPr>
+            <w:r>
+              <w:rPr>
+                <w:b/>
+              </w:rPr>
+              <w:t xml:space="preserve">Narea</w:t>
+            </w:r>
+          </w:p>
+        </w:tc>
+        <w:tc>
+          <w:tcPr>
+            <w:tcBorders>
+              <w:bottom w:val="single"/>
+            </w:tcBorders>
+            <w:vAlign w:val="bottom"/>
+          </w:tcPr>
+          <w:p>
+            <w:pPr>
+              <w:pStyle w:val="Compact"/>
+              <w:jc w:val="left"/>
+            </w:pPr>
+            <w:r>
+              <w:rPr>
+                <w:b/>
+              </w:rPr>
+              <w:t xml:space="preserve">Vcmax</w:t>
+            </w:r>
+          </w:p>
+        </w:tc>
+        <w:tc>
+          <w:tcPr>
+            <w:tcBorders>
+              <w:bottom w:val="single"/>
+            </w:tcBorders>
+            <w:vAlign w:val="bottom"/>
+          </w:tcPr>
+          <w:p>
+            <w:pPr>
+              <w:pStyle w:val="Compact"/>
+              <w:jc w:val="left"/>
+            </w:pPr>
+            <w:r>
+              <w:rPr>
+                <w:b/>
+              </w:rPr>
+              <w:t xml:space="preserve">Jmax</w:t>
+            </w:r>
+          </w:p>
+        </w:tc>
+        <w:tc>
+          <w:tcPr>
+            <w:tcBorders>
+              <w:bottom w:val="single"/>
+            </w:tcBorders>
+            <w:vAlign w:val="bottom"/>
+          </w:tcPr>
+          <w:p>
+            <w:pPr>
+              <w:pStyle w:val="Compact"/>
+              <w:jc w:val="left"/>
+            </w:pPr>
+            <w:r>
+              <w:rPr>
+                <w:b/>
+              </w:rPr>
+              <w:t xml:space="preserve">Leaf K</w:t>
+            </w:r>
+          </w:p>
+        </w:tc>
+        <w:tc>
+          <w:tcPr>
+            <w:tcBorders>
+              <w:bottom w:val="single"/>
+            </w:tcBorders>
+            <w:vAlign w:val="bottom"/>
+          </w:tcPr>
+          <w:p>
+            <w:pPr>
+              <w:pStyle w:val="Compact"/>
+              <w:jc w:val="left"/>
+            </w:pPr>
+            <w:r>
+              <w:rPr>
+                <w:b/>
+              </w:rPr>
+              <w:t xml:space="preserve">WP_pre</w:t>
+            </w:r>
+          </w:p>
+        </w:tc>
+        <w:tc>
+          <w:tcPr>
+            <w:tcBorders>
+              <w:bottom w:val="single"/>
+            </w:tcBorders>
+            <w:vAlign w:val="bottom"/>
+          </w:tcPr>
+          <w:p>
+            <w:pPr>
+              <w:pStyle w:val="Compact"/>
+              <w:jc w:val="left"/>
+            </w:pPr>
+            <w:r>
+              <w:rPr>
+                <w:b/>
+              </w:rPr>
+              <w:t xml:space="preserve">WP_mid</w:t>
+            </w:r>
+          </w:p>
+        </w:tc>
+      </w:tr>
+      <w:tr>
+        <w:tc>
+          <w:p>
+            <w:pPr>
+              <w:pStyle w:val="Compact"/>
+              <w:jc w:val="left"/>
+            </w:pPr>
+            <w:r>
+              <w:t xml:space="preserve">Sun</w:t>
+            </w:r>
+          </w:p>
+        </w:tc>
+        <w:tc>
+          <w:p>
+            <w:pPr>
+              <w:pStyle w:val="Compact"/>
+              <w:jc w:val="left"/>
+            </w:pPr>
+            <w:r>
+              <w:t xml:space="preserve">Ambient</w:t>
+            </w:r>
+          </w:p>
+        </w:tc>
+        <w:tc>
+          <w:p>
+            <w:pPr>
+              <w:pStyle w:val="Compact"/>
+              <w:jc w:val="left"/>
+            </w:pPr>
+            <w:r>
+              <w:t xml:space="preserve">114.1 (4.5)</w:t>
+            </w:r>
+          </w:p>
+        </w:tc>
+        <w:tc>
+          <w:p>
+            <w:pPr>
+              <w:pStyle w:val="Compact"/>
+              <w:jc w:val="left"/>
+            </w:pPr>
+            <w:r>
+              <w:t xml:space="preserve">2.63 (0.08)</w:t>
+            </w:r>
+          </w:p>
+        </w:tc>
+        <w:tc>
+          <w:p>
+            <w:pPr>
+              <w:pStyle w:val="Compact"/>
+              <w:jc w:val="left"/>
+            </w:pPr>
+            <w:r>
+              <w:t xml:space="preserve">96.0 (6.7)</w:t>
+            </w:r>
+          </w:p>
+        </w:tc>
+        <w:tc>
+          <w:p>
+            <w:pPr>
+              <w:pStyle w:val="Compact"/>
+              <w:jc w:val="left"/>
+            </w:pPr>
+            <w:r>
+              <w:t xml:space="preserve">141.6 (7.5)</w:t>
+            </w:r>
+          </w:p>
+        </w:tc>
+        <w:tc>
+          <w:p>
+            <w:pPr>
+              <w:pStyle w:val="Compact"/>
+              <w:jc w:val="left"/>
+            </w:pPr>
+            <w:r>
+              <w:t xml:space="preserve">1.69 (0.18)</w:t>
+            </w:r>
+          </w:p>
+        </w:tc>
+        <w:tc>
+          <w:p>
+            <w:pPr>
+              <w:pStyle w:val="Compact"/>
+              <w:jc w:val="left"/>
+            </w:pPr>
+            <w:r>
+              <w:t xml:space="preserve">-0.32 (0.03)</w:t>
+            </w:r>
+          </w:p>
+        </w:tc>
+        <w:tc>
+          <w:p>
+            <w:pPr>
+              <w:pStyle w:val="Compact"/>
+              <w:jc w:val="left"/>
+            </w:pPr>
+            <w:r>
+              <w:t xml:space="preserve">-1.60 (0.10)</w:t>
+            </w:r>
+          </w:p>
+        </w:tc>
+      </w:tr>
+      <w:tr>
+        <w:tc>
+          <w:p>
+            <w:pPr>
+              <w:pStyle w:val="Compact"/>
+              <w:jc w:val="left"/>
+            </w:pPr>
+            <w:r>
+              <w:t xml:space="preserve">Sun</w:t>
+            </w:r>
+          </w:p>
+        </w:tc>
+        <w:tc>
+          <w:p>
+            <w:pPr>
+              <w:pStyle w:val="Compact"/>
+              <w:jc w:val="left"/>
+            </w:pPr>
+            <w:r>
+              <w:t xml:space="preserve">Elevated</w:t>
+            </w:r>
+          </w:p>
+        </w:tc>
+        <w:tc>
+          <w:p>
+            <w:pPr>
+              <w:pStyle w:val="Compact"/>
+              <w:jc w:val="left"/>
+            </w:pPr>
+            <w:r>
+              <w:t xml:space="preserve">109.9 (4.8)</w:t>
+            </w:r>
+          </w:p>
+        </w:tc>
+        <w:tc>
+          <w:p>
+            <w:pPr>
+              <w:pStyle w:val="Compact"/>
+              <w:jc w:val="left"/>
+            </w:pPr>
+            <w:r>
+              <w:t xml:space="preserve">2.60 (0.09)</w:t>
+            </w:r>
+          </w:p>
+        </w:tc>
+        <w:tc>
+          <w:p>
+            <w:pPr>
+              <w:pStyle w:val="Compact"/>
+              <w:jc w:val="left"/>
+            </w:pPr>
+            <w:r>
+              <w:t xml:space="preserve">95.5 (6.6)</w:t>
+            </w:r>
+          </w:p>
+        </w:tc>
+        <w:tc>
+          <w:p>
+            <w:pPr>
+              <w:pStyle w:val="Compact"/>
+              <w:jc w:val="left"/>
+            </w:pPr>
+            <w:r>
+              <w:t xml:space="preserve">148.3 (11.8)</w:t>
+            </w:r>
+          </w:p>
+        </w:tc>
+        <w:tc>
+          <w:p>
+            <w:pPr>
+              <w:pStyle w:val="Compact"/>
+              <w:jc w:val="left"/>
+            </w:pPr>
+            <w:r>
+              <w:t xml:space="preserve">1.79 (0.15)</w:t>
+            </w:r>
+          </w:p>
+        </w:tc>
+        <w:tc>
+          <w:p>
+            <w:pPr>
+              <w:pStyle w:val="Compact"/>
+              <w:jc w:val="left"/>
+            </w:pPr>
+            <w:r>
+              <w:t xml:space="preserve">-0.32 (0.02)</w:t>
+            </w:r>
+          </w:p>
+        </w:tc>
+        <w:tc>
+          <w:p>
+            <w:pPr>
+              <w:pStyle w:val="Compact"/>
+              <w:jc w:val="left"/>
+            </w:pPr>
+            <w:r>
+              <w:t xml:space="preserve">-1.70 (0.09)</w:t>
+            </w:r>
+          </w:p>
+        </w:tc>
+      </w:tr>
+      <w:tr>
+        <w:tc>
+          <w:p>
+            <w:pPr>
+              <w:pStyle w:val="Compact"/>
+              <w:jc w:val="left"/>
+            </w:pPr>
+            <w:r>
+              <w:t xml:space="preserve">Shade</w:t>
+            </w:r>
+          </w:p>
+        </w:tc>
+        <w:tc>
+          <w:p>
+            <w:pPr>
+              <w:pStyle w:val="Compact"/>
+              <w:jc w:val="left"/>
+            </w:pPr>
+            <w:r>
+              <w:t xml:space="preserve">Ambient</w:t>
+            </w:r>
+          </w:p>
+        </w:tc>
+        <w:tc>
+          <w:p>
+            <w:pPr>
+              <w:pStyle w:val="Compact"/>
+              <w:jc w:val="left"/>
+            </w:pPr>
+            <w:r>
+              <w:t xml:space="preserve">118.3 (4.4)</w:t>
+            </w:r>
+          </w:p>
+        </w:tc>
+        <w:tc>
+          <w:p>
+            <w:pPr>
+              <w:pStyle w:val="Compact"/>
+              <w:jc w:val="left"/>
+            </w:pPr>
+            <w:r>
+              <w:t xml:space="preserve">2.13 (0.07)</w:t>
+            </w:r>
+          </w:p>
+        </w:tc>
+        <w:tc>
+          <w:p>
+            <w:pPr>
+              <w:pStyle w:val="Compact"/>
+              <w:jc w:val="left"/>
+            </w:pPr>
+            <w:r>
+              <w:t xml:space="preserve">73.3 (6.4)</w:t>
+            </w:r>
+          </w:p>
+        </w:tc>
+        <w:tc>
+          <w:p>
+            <w:pPr>
+              <w:pStyle w:val="Compact"/>
+              <w:jc w:val="left"/>
+            </w:pPr>
+            <w:r>
+              <w:t xml:space="preserve">102.1 (6.9)</w:t>
+            </w:r>
+          </w:p>
+        </w:tc>
+        <w:tc>
+          <w:p>
+            <w:pPr>
+              <w:pStyle w:val="Compact"/>
+              <w:jc w:val="left"/>
+            </w:pPr>
+            <w:r>
+              <w:t xml:space="preserve">1.70 (0.13)</w:t>
+            </w:r>
+          </w:p>
+        </w:tc>
+        <w:tc>
+          <w:p>
+            <w:pPr>
+              <w:pStyle w:val="Compact"/>
+              <w:jc w:val="left"/>
+            </w:pPr>
+            <w:r>
+              <w:t xml:space="preserve">-0.27 (0.02)</w:t>
+            </w:r>
+          </w:p>
+        </w:tc>
+        <w:tc>
+          <w:p>
+            <w:pPr>
+              <w:pStyle w:val="Compact"/>
+              <w:jc w:val="left"/>
+            </w:pPr>
+            <w:r>
+              <w:t xml:space="preserve">-1.50 (0.09)</w:t>
+            </w:r>
+          </w:p>
+        </w:tc>
+      </w:tr>
+      <w:tr>
+        <w:tc>
+          <w:p>
+            <w:pPr>
+              <w:pStyle w:val="Compact"/>
+              <w:jc w:val="left"/>
+            </w:pPr>
+            <w:r>
+              <w:t xml:space="preserve">Shade</w:t>
+            </w:r>
+          </w:p>
+        </w:tc>
+        <w:tc>
+          <w:p>
+            <w:pPr>
+              <w:pStyle w:val="Compact"/>
+              <w:jc w:val="left"/>
+            </w:pPr>
+            <w:r>
+              <w:t xml:space="preserve">Elevated</w:t>
+            </w:r>
+          </w:p>
+        </w:tc>
+        <w:tc>
+          <w:p>
+            <w:pPr>
+              <w:pStyle w:val="Compact"/>
+              <w:jc w:val="left"/>
+            </w:pPr>
+            <w:r>
+              <w:t xml:space="preserve">113.1 (4.3)</w:t>
+            </w:r>
+          </w:p>
+        </w:tc>
+        <w:tc>
+          <w:p>
+            <w:pPr>
+              <w:pStyle w:val="Compact"/>
+              <w:jc w:val="left"/>
+            </w:pPr>
+            <w:r>
+              <w:t xml:space="preserve">1.88 (0.06)</w:t>
+            </w:r>
+          </w:p>
+        </w:tc>
+        <w:tc>
+          <w:p>
+            <w:pPr>
+              <w:pStyle w:val="Compact"/>
+              <w:jc w:val="left"/>
+            </w:pPr>
+            <w:r>
+              <w:t xml:space="preserve">77.6 (4.9)</w:t>
+            </w:r>
+          </w:p>
+        </w:tc>
+        <w:tc>
+          <w:p>
+            <w:pPr>
+              <w:pStyle w:val="Compact"/>
+              <w:jc w:val="left"/>
+            </w:pPr>
+            <w:r>
+              <w:t xml:space="preserve">106.2 (6.5)</w:t>
+            </w:r>
+          </w:p>
+        </w:tc>
+        <w:tc>
+          <w:p>
+            <w:pPr>
+              <w:pStyle w:val="Compact"/>
+              <w:jc w:val="left"/>
+            </w:pPr>
+            <w:r>
+              <w:t xml:space="preserve">1.78 (0.14)</w:t>
+            </w:r>
+          </w:p>
+        </w:tc>
+        <w:tc>
+          <w:p>
+            <w:pPr>
+              <w:pStyle w:val="Compact"/>
+              <w:jc w:val="left"/>
+            </w:pPr>
+            <w:r>
+              <w:t xml:space="preserve">-0.30 (0.02)</w:t>
+            </w:r>
+          </w:p>
+        </w:tc>
+        <w:tc>
+          <w:p>
+            <w:pPr>
+              <w:pStyle w:val="Compact"/>
+              <w:jc w:val="left"/>
+            </w:pPr>
+            <w:r>
+              <w:t xml:space="preserve">-1.60 (0.11)</w:t>
+            </w:r>
+          </w:p>
+        </w:tc>
+      </w:tr>
+    </w:tbl>
+    <w:p>
+      <w:r>
+        <w:rPr>
+          <w:b/>
+        </w:rPr>
+        <w:t xml:space="preserve">Table 1.</w:t>
+      </w:r>
+      <w:r>
+        <w:t xml:space="preserve"> </w:t>
+      </w:r>
+      <w:r>
+        <w:t xml:space="preserve">Canopy resouce distribution among sun and shade leaves under elevated and ambient termperatures</w:t>
+      </w:r>
+    </w:p>
+    <w:tbl>
+      <w:tblPr>
+        <w:tblStyle w:val="TableNormal"/>
+        <w:tblW w:type="pct" w:w="0.0"/>
+      </w:tblPr>
+      <w:tblGrid/>
+      <w:tr>
+        <w:tc>
+          <w:tcPr>
+            <w:tcBorders>
+              <w:bottom w:val="single"/>
+            </w:tcBorders>
+            <w:vAlign w:val="bottom"/>
+          </w:tcPr>
+          <w:p>
+            <w:pPr>
+              <w:pStyle w:val="Compact"/>
+              <w:jc w:val="left"/>
+            </w:pPr>
+            <w:r>
+              <w:rPr>
+                <w:b/>
+              </w:rPr>
+              <w:t xml:space="preserve">Leaf</w:t>
+            </w:r>
+          </w:p>
+        </w:tc>
+        <w:tc>
+          <w:tcPr>
+            <w:tcBorders>
+              <w:bottom w:val="single"/>
+            </w:tcBorders>
+            <w:vAlign w:val="bottom"/>
+          </w:tcPr>
+          <w:p>
+            <w:pPr>
+              <w:pStyle w:val="Compact"/>
+              <w:jc w:val="left"/>
+            </w:pPr>
+            <w:r>
+              <w:rPr>
+                <w:b/>
+              </w:rPr>
+              <w:t xml:space="preserve">Temperature</w:t>
+            </w:r>
+          </w:p>
+        </w:tc>
+        <w:tc>
+          <w:tcPr>
+            <w:tcBorders>
+              <w:bottom w:val="single"/>
+            </w:tcBorders>
+            <w:vAlign w:val="bottom"/>
+          </w:tcPr>
+          <w:p>
+            <w:pPr>
+              <w:pStyle w:val="Compact"/>
+              <w:jc w:val="left"/>
+            </w:pPr>
+            <w:r>
+              <w:rPr>
+                <w:b/>
+              </w:rPr>
+              <w:t xml:space="preserve">Light</w:t>
+            </w:r>
+          </w:p>
+        </w:tc>
+        <w:tc>
+          <w:tcPr>
+            <w:tcBorders>
+              <w:bottom w:val="single"/>
+            </w:tcBorders>
+            <w:vAlign w:val="bottom"/>
+          </w:tcPr>
+          <w:p>
+            <w:pPr>
+              <w:pStyle w:val="Compact"/>
+              <w:jc w:val="left"/>
+            </w:pPr>
+            <w:r>
+              <w:rPr>
+                <w:b/>
+              </w:rPr>
+              <w:t xml:space="preserve">Photosynthesis</w:t>
+            </w:r>
+          </w:p>
+        </w:tc>
+        <w:tc>
+          <w:tcPr>
+            <w:tcBorders>
+              <w:bottom w:val="single"/>
+            </w:tcBorders>
+            <w:vAlign w:val="bottom"/>
+          </w:tcPr>
+          <w:p>
+            <w:pPr>
+              <w:pStyle w:val="Compact"/>
+              <w:jc w:val="left"/>
+            </w:pPr>
+            <w:r>
+              <w:rPr>
+                <w:b/>
+              </w:rPr>
+              <w:t xml:space="preserve">gs</w:t>
+            </w:r>
+          </w:p>
+        </w:tc>
+        <w:tc>
+          <w:tcPr>
+            <w:tcBorders>
+              <w:bottom w:val="single"/>
+            </w:tcBorders>
+            <w:vAlign w:val="bottom"/>
+          </w:tcPr>
+          <w:p>
+            <w:pPr>
+              <w:pStyle w:val="Compact"/>
+              <w:jc w:val="left"/>
+            </w:pPr>
+            <w:r>
+              <w:rPr>
+                <w:b/>
+              </w:rPr>
+              <w:t xml:space="preserve">gm</w:t>
+            </w:r>
+          </w:p>
+        </w:tc>
+        <w:tc>
+          <w:tcPr>
+            <w:tcBorders>
+              <w:bottom w:val="single"/>
+            </w:tcBorders>
+            <w:vAlign w:val="bottom"/>
+          </w:tcPr>
+          <w:p>
+            <w:pPr>
+              <w:pStyle w:val="Compact"/>
+              <w:jc w:val="left"/>
+            </w:pPr>
+            <w:r>
+              <w:rPr>
+                <w:b/>
+              </w:rPr>
+              <w:t xml:space="preserve">Ci</w:t>
+            </w:r>
+          </w:p>
+        </w:tc>
+        <w:tc>
+          <w:tcPr>
+            <w:tcBorders>
+              <w:bottom w:val="single"/>
+            </w:tcBorders>
+            <w:vAlign w:val="bottom"/>
+          </w:tcPr>
+          <w:p>
+            <w:pPr>
+              <w:pStyle w:val="Compact"/>
+              <w:jc w:val="left"/>
+            </w:pPr>
+            <w:r>
+              <w:rPr>
+                <w:b/>
+              </w:rPr>
+              <w:t xml:space="preserve">Transpiration</w:t>
+            </w:r>
+          </w:p>
+        </w:tc>
+        <w:tc>
+          <w:tcPr>
+            <w:tcBorders>
+              <w:bottom w:val="single"/>
+            </w:tcBorders>
+            <w:vAlign w:val="bottom"/>
+          </w:tcPr>
+          <w:p>
+            <w:pPr>
+              <w:pStyle w:val="Compact"/>
+              <w:jc w:val="left"/>
+            </w:pPr>
+            <w:r>
+              <w:rPr>
+                <w:b/>
+              </w:rPr>
+              <w:t xml:space="preserve">VPD</w:t>
+            </w:r>
+          </w:p>
+        </w:tc>
+      </w:tr>
+      <w:tr>
+        <w:tc>
+          <w:p>
+            <w:pPr>
+              <w:pStyle w:val="Compact"/>
+              <w:jc w:val="left"/>
+            </w:pPr>
+            <w:r>
+              <w:t xml:space="preserve">Sun</w:t>
+            </w:r>
+          </w:p>
+        </w:tc>
+        <w:tc>
+          <w:p>
+            <w:pPr>
+              <w:pStyle w:val="Compact"/>
+              <w:jc w:val="left"/>
+            </w:pPr>
+            <w:r>
+              <w:t xml:space="preserve">Elevated</w:t>
+            </w:r>
+          </w:p>
+        </w:tc>
+        <w:tc>
+          <w:p>
+            <w:pPr>
+              <w:pStyle w:val="Compact"/>
+              <w:jc w:val="left"/>
+            </w:pPr>
+            <w:r>
+              <w:t xml:space="preserve">High</w:t>
+            </w:r>
+          </w:p>
+        </w:tc>
+        <w:tc>
+          <w:p>
+            <w:pPr>
+              <w:pStyle w:val="Compact"/>
+              <w:jc w:val="left"/>
+            </w:pPr>
+            <w:r>
+              <w:t xml:space="preserve">13.1 (0.3)</w:t>
+            </w:r>
+          </w:p>
+        </w:tc>
+        <w:tc>
+          <w:p>
+            <w:pPr>
+              <w:pStyle w:val="Compact"/>
+              <w:jc w:val="left"/>
+            </w:pPr>
+            <w:r>
+              <w:t xml:space="preserve">0.123 (0.005)</w:t>
+            </w:r>
+          </w:p>
+        </w:tc>
+        <w:tc>
+          <w:p>
+            <w:pPr>
+              <w:pStyle w:val="Compact"/>
+              <w:jc w:val="left"/>
+            </w:pPr>
+            <w:r>
+              <w:t xml:space="preserve">0.153 (0.007)</w:t>
+            </w:r>
+          </w:p>
+        </w:tc>
+        <w:tc>
+          <w:p>
+            <w:pPr>
+              <w:pStyle w:val="Compact"/>
+              <w:jc w:val="left"/>
+            </w:pPr>
+            <w:r>
+              <w:t xml:space="preserve">187.9 (2.9)</w:t>
+            </w:r>
+          </w:p>
+        </w:tc>
+        <w:tc>
+          <w:p>
+            <w:pPr>
+              <w:pStyle w:val="Compact"/>
+              <w:jc w:val="left"/>
+            </w:pPr>
+            <w:r>
+              <w:t xml:space="preserve">2.21 (0.09)</w:t>
+            </w:r>
+          </w:p>
+        </w:tc>
+        <w:tc>
+          <w:p>
+            <w:pPr>
+              <w:pStyle w:val="Compact"/>
+              <w:jc w:val="left"/>
+            </w:pPr>
+            <w:r>
+              <w:t xml:space="preserve">1.90 (0.05)</w:t>
+            </w:r>
+          </w:p>
+        </w:tc>
+      </w:tr>
+      <w:tr>
+        <w:tc>
+          <w:p>
+            <w:pPr>
+              <w:pStyle w:val="Compact"/>
+              <w:jc w:val="left"/>
+            </w:pPr>
+            <w:r>
+              <w:t xml:space="preserve">Sun</w:t>
+            </w:r>
+          </w:p>
+        </w:tc>
+        <w:tc>
+          <w:p>
+            <w:pPr>
+              <w:pStyle w:val="Compact"/>
+              <w:jc w:val="left"/>
+            </w:pPr>
+            <w:r>
+              <w:t xml:space="preserve">Ambient</w:t>
+            </w:r>
+          </w:p>
+        </w:tc>
+        <w:tc>
+          <w:p>
+            <w:pPr>
+              <w:pStyle w:val="Compact"/>
+              <w:jc w:val="left"/>
+            </w:pPr>
+            <w:r>
+              <w:t xml:space="preserve">High</w:t>
+            </w:r>
+          </w:p>
+        </w:tc>
+        <w:tc>
+          <w:p>
+            <w:pPr>
+              <w:pStyle w:val="Compact"/>
+              <w:jc w:val="left"/>
+            </w:pPr>
+            <w:r>
+              <w:t xml:space="preserve">13.5 (0.3)</w:t>
+            </w:r>
+          </w:p>
+        </w:tc>
+        <w:tc>
+          <w:p>
+            <w:pPr>
+              <w:pStyle w:val="Compact"/>
+              <w:jc w:val="left"/>
+            </w:pPr>
+            <w:r>
+              <w:t xml:space="preserve">0.122 (0.005)</w:t>
+            </w:r>
+          </w:p>
+        </w:tc>
+        <w:tc>
+          <w:p>
+            <w:pPr>
+              <w:pStyle w:val="Compact"/>
+              <w:jc w:val="left"/>
+            </w:pPr>
+            <w:r>
+              <w:t xml:space="preserve">0.163 (0.005)</w:t>
+            </w:r>
+          </w:p>
+        </w:tc>
+        <w:tc>
+          <w:p>
+            <w:pPr>
+              <w:pStyle w:val="Compact"/>
+              <w:jc w:val="left"/>
+            </w:pPr>
+            <w:r>
+              <w:t xml:space="preserve">179.8 (3.2)</w:t>
+            </w:r>
+          </w:p>
+        </w:tc>
+        <w:tc>
+          <w:p>
+            <w:pPr>
+              <w:pStyle w:val="Compact"/>
+              <w:jc w:val="left"/>
+            </w:pPr>
+            <w:r>
+              <w:t xml:space="preserve">1.78 (0.07)</w:t>
+            </w:r>
+          </w:p>
+        </w:tc>
+        <w:tc>
+          <w:p>
+            <w:pPr>
+              <w:pStyle w:val="Compact"/>
+              <w:jc w:val="left"/>
+            </w:pPr>
+            <w:r>
+              <w:t xml:space="preserve">1.60 (0.04)</w:t>
+            </w:r>
+          </w:p>
+        </w:tc>
+      </w:tr>
+      <w:tr>
+        <w:tc>
+          <w:p>
+            <w:pPr>
+              <w:pStyle w:val="Compact"/>
+              <w:jc w:val="left"/>
+            </w:pPr>
+            <w:r>
+              <w:t xml:space="preserve">Shade</w:t>
+            </w:r>
+          </w:p>
+        </w:tc>
+        <w:tc>
+          <w:p>
+            <w:pPr>
+              <w:pStyle w:val="Compact"/>
+              <w:jc w:val="left"/>
+            </w:pPr>
+            <w:r>
+              <w:t xml:space="preserve">Ambient</w:t>
+            </w:r>
+          </w:p>
+        </w:tc>
+        <w:tc>
+          <w:p>
+            <w:pPr>
+              <w:pStyle w:val="Compact"/>
+              <w:jc w:val="left"/>
+            </w:pPr>
+            <w:r>
+              <w:t xml:space="preserve">Low</w:t>
+            </w:r>
+          </w:p>
+        </w:tc>
+        <w:tc>
+          <w:p>
+            <w:pPr>
+              <w:pStyle w:val="Compact"/>
+              <w:jc w:val="left"/>
+            </w:pPr>
+            <w:r>
+              <w:t xml:space="preserve">10.4 (0.1)</w:t>
+            </w:r>
+          </w:p>
+        </w:tc>
+        <w:tc>
+          <w:p>
+            <w:pPr>
+              <w:pStyle w:val="Compact"/>
+              <w:jc w:val="left"/>
+            </w:pPr>
+            <w:r>
+              <w:t xml:space="preserve">0.150 (0.005)</w:t>
+            </w:r>
+          </w:p>
+        </w:tc>
+        <w:tc>
+          <w:p>
+            <w:pPr>
+              <w:pStyle w:val="Compact"/>
+              <w:jc w:val="left"/>
+            </w:pPr>
+            <w:r>
+              <w:t xml:space="preserve">0.117 (0.004)</w:t>
+            </w:r>
+          </w:p>
+        </w:tc>
+        <w:tc>
+          <w:p>
+            <w:pPr>
+              <w:pStyle w:val="Compact"/>
+              <w:jc w:val="left"/>
+            </w:pPr>
+            <w:r>
+              <w:t xml:space="preserve">255.4 (3.8)</w:t>
+            </w:r>
+          </w:p>
+        </w:tc>
+        <w:tc>
+          <w:p>
+            <w:pPr>
+              <w:pStyle w:val="Compact"/>
+              <w:jc w:val="left"/>
+            </w:pPr>
+            <w:r>
+              <w:t xml:space="preserve">1.93 (0.07)</w:t>
+            </w:r>
+          </w:p>
+        </w:tc>
+        <w:tc>
+          <w:p>
+            <w:pPr>
+              <w:pStyle w:val="Compact"/>
+              <w:jc w:val="left"/>
+            </w:pPr>
+            <w:r>
+              <w:t xml:space="preserve">1.40 (0.04)</w:t>
+            </w:r>
+          </w:p>
+        </w:tc>
+      </w:tr>
+      <w:tr>
+        <w:tc>
+          <w:p>
+            <w:pPr>
+              <w:pStyle w:val="Compact"/>
+              <w:jc w:val="left"/>
+            </w:pPr>
+            <w:r>
+              <w:t xml:space="preserve">Shade</w:t>
+            </w:r>
+          </w:p>
+        </w:tc>
+        <w:tc>
+          <w:p>
+            <w:pPr>
+              <w:pStyle w:val="Compact"/>
+              <w:jc w:val="left"/>
+            </w:pPr>
+            <w:r>
+              <w:t xml:space="preserve">Elevated</w:t>
+            </w:r>
+          </w:p>
+        </w:tc>
+        <w:tc>
+          <w:p>
+            <w:pPr>
+              <w:pStyle w:val="Compact"/>
+              <w:jc w:val="left"/>
+            </w:pPr>
+            <w:r>
+              <w:t xml:space="preserve">Low</w:t>
+            </w:r>
+          </w:p>
+        </w:tc>
+        <w:tc>
+          <w:p>
+            <w:pPr>
+              <w:pStyle w:val="Compact"/>
+              <w:jc w:val="left"/>
+            </w:pPr>
+            <w:r>
+              <w:t xml:space="preserve">10.0 (0.1)</w:t>
+            </w:r>
+          </w:p>
+        </w:tc>
+        <w:tc>
+          <w:p>
+            <w:pPr>
+              <w:pStyle w:val="Compact"/>
+              <w:jc w:val="left"/>
+            </w:pPr>
+            <w:r>
+              <w:t xml:space="preserve">0.146 (0.005)</w:t>
+            </w:r>
+          </w:p>
+        </w:tc>
+        <w:tc>
+          <w:p>
+            <w:pPr>
+              <w:pStyle w:val="Compact"/>
+              <w:jc w:val="left"/>
+            </w:pPr>
+            <w:r>
+              <w:t xml:space="preserve">0.116 (0.004)</w:t>
+            </w:r>
+          </w:p>
+        </w:tc>
+        <w:tc>
+          <w:p>
+            <w:pPr>
+              <w:pStyle w:val="Compact"/>
+              <w:jc w:val="left"/>
+            </w:pPr>
+            <w:r>
+              <w:t xml:space="preserve">253.8 (4.1)</w:t>
+            </w:r>
+          </w:p>
+        </w:tc>
+        <w:tc>
+          <w:p>
+            <w:pPr>
+              <w:pStyle w:val="Compact"/>
+              <w:jc w:val="left"/>
+            </w:pPr>
+            <w:r>
+              <w:t xml:space="preserve">2.23 (0.09)</w:t>
+            </w:r>
+          </w:p>
+        </w:tc>
+        <w:tc>
+          <w:p>
+            <w:pPr>
+              <w:pStyle w:val="Compact"/>
+              <w:jc w:val="left"/>
+            </w:pPr>
+            <w:r>
+              <w:t xml:space="preserve">1.60 (0.05)</w:t>
+            </w:r>
+          </w:p>
+        </w:tc>
+      </w:tr>
+      <w:tr>
+        <w:tc>
+          <w:p>
+            <w:pPr>
+              <w:pStyle w:val="Compact"/>
+              <w:jc w:val="left"/>
+            </w:pPr>
+            <w:r>
+              <w:t xml:space="preserve">Shade</w:t>
+            </w:r>
+          </w:p>
+        </w:tc>
+        <w:tc>
+          <w:p>
+            <w:pPr>
+              <w:pStyle w:val="Compact"/>
+              <w:jc w:val="left"/>
+            </w:pPr>
+            <w:r>
+              <w:t xml:space="preserve">Ambient</w:t>
+            </w:r>
+          </w:p>
+        </w:tc>
+        <w:tc>
+          <w:p>
+            <w:pPr>
+              <w:pStyle w:val="Compact"/>
+              <w:jc w:val="left"/>
+            </w:pPr>
+            <w:r>
+              <w:t xml:space="preserve">High</w:t>
+            </w:r>
+          </w:p>
+        </w:tc>
+        <w:tc>
+          <w:p>
+            <w:pPr>
+              <w:pStyle w:val="Compact"/>
+              <w:jc w:val="left"/>
+            </w:pPr>
+            <w:r>
+              <w:t xml:space="preserve">18.1 (0.3)</w:t>
+            </w:r>
+          </w:p>
+        </w:tc>
+        <w:tc>
+          <w:p>
+            <w:pPr>
+              <w:pStyle w:val="Compact"/>
+              <w:jc w:val="left"/>
+            </w:pPr>
+            <w:r>
+              <w:t xml:space="preserve">0.255 (0.007)</w:t>
+            </w:r>
+          </w:p>
+        </w:tc>
+        <w:tc>
+          <w:p>
+            <w:pPr>
+              <w:pStyle w:val="Compact"/>
+              <w:jc w:val="left"/>
+            </w:pPr>
+            <w:r>
+              <w:t xml:space="preserve">0.184 (0.003)</w:t>
+            </w:r>
+          </w:p>
+        </w:tc>
+        <w:tc>
+          <w:p>
+            <w:pPr>
+              <w:pStyle w:val="Compact"/>
+              <w:jc w:val="left"/>
+            </w:pPr>
+            <w:r>
+              <w:t xml:space="preserve">237.4 (2.2)</w:t>
+            </w:r>
+          </w:p>
+        </w:tc>
+        <w:tc>
+          <w:p>
+            <w:pPr>
+              <w:pStyle w:val="Compact"/>
+              <w:jc w:val="left"/>
+            </w:pPr>
+            <w:r>
+              <w:t xml:space="preserve">3.42 (0.12)</w:t>
+            </w:r>
+          </w:p>
+        </w:tc>
+        <w:tc>
+          <w:p>
+            <w:pPr>
+              <w:pStyle w:val="Compact"/>
+              <w:jc w:val="left"/>
+            </w:pPr>
+            <w:r>
+              <w:t xml:space="preserve">1.40 (0.04)</w:t>
+            </w:r>
+          </w:p>
+        </w:tc>
+      </w:tr>
+      <w:tr>
+        <w:tc>
+          <w:p>
+            <w:pPr>
+              <w:pStyle w:val="Compact"/>
+              <w:jc w:val="left"/>
+            </w:pPr>
+            <w:r>
+              <w:t xml:space="preserve">Shade</w:t>
+            </w:r>
+          </w:p>
+        </w:tc>
+        <w:tc>
+          <w:p>
+            <w:pPr>
+              <w:pStyle w:val="Compact"/>
+              <w:jc w:val="left"/>
+            </w:pPr>
+            <w:r>
+              <w:t xml:space="preserve">Elevated</w:t>
+            </w:r>
+          </w:p>
+        </w:tc>
+        <w:tc>
+          <w:p>
+            <w:pPr>
+              <w:pStyle w:val="Compact"/>
+              <w:jc w:val="left"/>
+            </w:pPr>
+            <w:r>
+              <w:t xml:space="preserve">High</w:t>
+            </w:r>
+          </w:p>
+        </w:tc>
+        <w:tc>
+          <w:p>
+            <w:pPr>
+              <w:pStyle w:val="Compact"/>
+              <w:jc w:val="left"/>
+            </w:pPr>
+            <w:r>
+              <w:t xml:space="preserve">16.7 (0.2)</w:t>
+            </w:r>
+          </w:p>
+        </w:tc>
+        <w:tc>
+          <w:p>
+            <w:pPr>
+              <w:pStyle w:val="Compact"/>
+              <w:jc w:val="left"/>
+            </w:pPr>
+            <w:r>
+              <w:t xml:space="preserve">0.246 (0.009)</w:t>
+            </w:r>
+          </w:p>
+        </w:tc>
+        <w:tc>
+          <w:p>
+            <w:pPr>
+              <w:pStyle w:val="Compact"/>
+              <w:jc w:val="left"/>
+            </w:pPr>
+            <w:r>
+              <w:t xml:space="preserve">0.177 (0.003)</w:t>
+            </w:r>
+          </w:p>
+        </w:tc>
+        <w:tc>
+          <w:p>
+            <w:pPr>
+              <w:pStyle w:val="Compact"/>
+              <w:jc w:val="left"/>
+            </w:pPr>
+            <w:r>
+              <w:t xml:space="preserve">238.1 (3.2)</w:t>
+            </w:r>
+          </w:p>
+        </w:tc>
+        <w:tc>
+          <w:p>
+            <w:pPr>
+              <w:pStyle w:val="Compact"/>
+              <w:jc w:val="left"/>
+            </w:pPr>
+            <w:r>
+              <w:t xml:space="preserve">3.81 (0.15)</w:t>
+            </w:r>
+          </w:p>
+        </w:tc>
+        <w:tc>
+          <w:p>
+            <w:pPr>
+              <w:pStyle w:val="Compact"/>
+              <w:jc w:val="left"/>
+            </w:pPr>
+            <w:r>
+              <w:t xml:space="preserve">1.70 (0.04)</w:t>
+            </w:r>
+          </w:p>
+        </w:tc>
+      </w:tr>
+    </w:tbl>
+    <w:p>
+      <w:r>
+        <w:rPr>
+          <w:b/>
+        </w:rPr>
+        <w:t xml:space="preserve">Table 2.</w:t>
+      </w:r>
+      <w:r>
+        <w:t xml:space="preserve"> </w:t>
+      </w:r>
+      <w:r>
+        <w:t xml:space="preserve">Mean gas exchange parameters across leaf types with light and temperature treatments</w:t>
+      </w:r>
+    </w:p>
+    <w:p>
+      <w:pPr>
+        <w:pStyle w:val="Heading1"/>
+      </w:pPr>
+      <w:bookmarkStart w:id="37" w:name="figures"/>
+      <w:bookmarkEnd w:id="37"/>
       <w:r>
         <w:t xml:space="preserve">Figures</w:t>
       </w:r>
@@ -5251,7 +6713,7 @@
                     </pic:cNvPicPr>
                   </pic:nvPicPr>
                   <pic:blipFill>
-                    <a:blip r:embed="rId37"/>
+                    <a:blip r:embed="rId38"/>
                     <a:stretch>
                       <a:fillRect/>
                     </a:stretch>
@@ -5301,144 +6763,6 @@
                 <pic:pic>
                   <pic:nvPicPr>
                     <pic:cNvPr descr="manuscript_wtc3_files/figure-docx/acicurves-1.png" id="0" name="Picture"/>
-                    <pic:cNvPicPr>
-                      <a:picLocks noChangeArrowheads="1" noChangeAspect="1"/>
-                    </pic:cNvPicPr>
-                  </pic:nvPicPr>
-                  <pic:blipFill>
-                    <a:blip r:embed="rId38"/>
-                    <a:stretch>
-                      <a:fillRect/>
-                    </a:stretch>
-                  </pic:blipFill>
-                  <pic:spPr bwMode="auto">
-                    <a:xfrm>
-                      <a:off x="0" y="0"/>
-                      <a:ext cx="5440680" cy="7262559"/>
-                    </a:xfrm>
-                    <a:prstGeom prst="rect">
-                      <a:avLst/>
-                    </a:prstGeom>
-                    <a:noFill/>
-                    <a:ln w="9525">
-                      <a:noFill/>
-                      <a:headEnd/>
-                      <a:tailEnd/>
-                    </a:ln>
-                  </pic:spPr>
-                </pic:pic>
-              </a:graphicData>
-            </a:graphic>
-          </wp:inline>
-        </w:drawing>
-      </w:r>
-    </w:p>
-    <w:p>
-      <w:r>
-        <w:rPr>
-          <w:b/>
-        </w:rPr>
-        <w:t xml:space="preserve">Figure 2</w:t>
-      </w:r>
-      <w:r>
-        <w:t xml:space="preserve">. (a) Photosynthetic CO</w:t>
-      </w:r>
-      <w:r>
-        <w:rPr>
-          <w:vertAlign w:val="subscript"/>
-        </w:rPr>
-        <w:t xml:space="preserve">2</w:t>
-      </w:r>
-      <w:r>
-        <w:t xml:space="preserve"> </w:t>
-      </w:r>
-      <w:r>
-        <w:t xml:space="preserve">response (ACi) curves for sun and shade leaves at elevated (ET) and ambient (AT) temperature treatments. ACi curves were developed once for all trees, before the initiation of the drought treatment, at 25°C and at saturating light (1800</w:t>
-      </w:r>
-      <w:r>
-        <w:t xml:space="preserve"> </w:t>
-      </w:r>
-      <m:oMath>
-        <m:r>
-          <m:rPr>
-            <m:sty m:val="p"/>
-          </m:rPr>
-          <m:t>μ</m:t>
-        </m:r>
-      </m:oMath>
-      <w:r>
-        <w:t xml:space="preserve">mols m</w:t>
-      </w:r>
-      <w:r>
-        <w:rPr>
-          <w:vertAlign w:val="superscript"/>
-        </w:rPr>
-        <w:t xml:space="preserve">-1</w:t>
-      </w:r>
-      <w:r>
-        <w:t xml:space="preserve"> </w:t>
-      </w:r>
-      <w:r>
-        <w:t xml:space="preserve">s</w:t>
-      </w:r>
-      <w:r>
-        <w:rPr>
-          <w:vertAlign w:val="superscript"/>
-        </w:rPr>
-        <w:t xml:space="preserve">-1</w:t>
-      </w:r>
-      <w:r>
-        <w:t xml:space="preserve">). (b) The relationship between Vc</w:t>
-      </w:r>
-      <w:r>
-        <w:rPr>
-          <w:vertAlign w:val="subscript"/>
-        </w:rPr>
-        <w:t xml:space="preserve">max</w:t>
-      </w:r>
-      <w:r>
-        <w:t xml:space="preserve"> </w:t>
-      </w:r>
-      <w:r>
-        <w:t xml:space="preserve">and mean leaf nitrogen</w:t>
-      </w:r>
-      <w:r>
-        <w:rPr>
-          <w:vertAlign w:val="subscript"/>
-        </w:rPr>
-        <w:t xml:space="preserve">area</w:t>
-      </w:r>
-      <w:r>
-        <w:t xml:space="preserve"> </w:t>
-      </w:r>
-      <w:r>
-        <w:t xml:space="preserve">for each chamber, including sun leaves and shade leaves at low light. (c) the relationship between For (b,c) the dashed line represents the significant linear model fit for all leaves with a marginal and conditional r</w:t>
-      </w:r>
-      <w:r>
-        <w:rPr>
-          <w:vertAlign w:val="superscript"/>
-        </w:rPr>
-        <w:t xml:space="preserve">2</w:t>
-      </w:r>
-      <w:r>
-        <w:t xml:space="preserve"> </w:t>
-      </w:r>
-      <w:r>
-        <w:t xml:space="preserve">of 0.28 and 0.35 for (b), and 0.24 and 0.33 for (c).</w:t>
-      </w:r>
-    </w:p>
-    <w:p>
-      <w:r>
-        <w:drawing>
-          <wp:inline>
-            <wp:extent cx="5440680" cy="7262559"/>
-            <wp:effectExtent b="0" l="0" r="0" t="0"/>
-            <wp:docPr descr="" id="1" name="Picture"/>
-            <a:graphic>
-              <a:graphicData uri="http://schemas.openxmlformats.org/drawingml/2006/picture">
-                <pic:pic>
-                  <pic:nvPicPr>
-                    <pic:cNvPr descr="manuscript_wtc3_files/figure-docx/wateruse-1.png" id="0" name="Picture"/>
                     <pic:cNvPicPr>
                       <a:picLocks noChangeArrowheads="1" noChangeAspect="1"/>
                     </pic:cNvPicPr>
@@ -5476,6 +6800,144 @@
         <w:rPr>
           <w:b/>
         </w:rPr>
+        <w:t xml:space="preserve">Figure 2</w:t>
+      </w:r>
+      <w:r>
+        <w:t xml:space="preserve">. (a) Photosynthetic CO</w:t>
+      </w:r>
+      <w:r>
+        <w:rPr>
+          <w:vertAlign w:val="subscript"/>
+        </w:rPr>
+        <w:t xml:space="preserve">2</w:t>
+      </w:r>
+      <w:r>
+        <w:t xml:space="preserve"> </w:t>
+      </w:r>
+      <w:r>
+        <w:t xml:space="preserve">response (ACi) curves for sun and shade leaves at elevated (ET) and ambient (AT) temperature treatments. ACi curves were developed once for all trees, before the initiation of the drought treatment, at 25°C and at saturating light (1800</w:t>
+      </w:r>
+      <w:r>
+        <w:t xml:space="preserve"> </w:t>
+      </w:r>
+      <m:oMath>
+        <m:r>
+          <m:rPr>
+            <m:sty m:val="p"/>
+          </m:rPr>
+          <m:t>μ</m:t>
+        </m:r>
+      </m:oMath>
+      <w:r>
+        <w:t xml:space="preserve">mols m</w:t>
+      </w:r>
+      <w:r>
+        <w:rPr>
+          <w:vertAlign w:val="superscript"/>
+        </w:rPr>
+        <w:t xml:space="preserve">-1</w:t>
+      </w:r>
+      <w:r>
+        <w:t xml:space="preserve"> </w:t>
+      </w:r>
+      <w:r>
+        <w:t xml:space="preserve">s</w:t>
+      </w:r>
+      <w:r>
+        <w:rPr>
+          <w:vertAlign w:val="superscript"/>
+        </w:rPr>
+        <w:t xml:space="preserve">-1</w:t>
+      </w:r>
+      <w:r>
+        <w:t xml:space="preserve">). (b) The relationship between Vc</w:t>
+      </w:r>
+      <w:r>
+        <w:rPr>
+          <w:vertAlign w:val="subscript"/>
+        </w:rPr>
+        <w:t xml:space="preserve">max</w:t>
+      </w:r>
+      <w:r>
+        <w:t xml:space="preserve"> </w:t>
+      </w:r>
+      <w:r>
+        <w:t xml:space="preserve">and mean leaf nitrogen</w:t>
+      </w:r>
+      <w:r>
+        <w:rPr>
+          <w:vertAlign w:val="subscript"/>
+        </w:rPr>
+        <w:t xml:space="preserve">area</w:t>
+      </w:r>
+      <w:r>
+        <w:t xml:space="preserve"> </w:t>
+      </w:r>
+      <w:r>
+        <w:t xml:space="preserve">for each chamber, including sun leaves and shade leaves at low light. (c) the relationship between For (b,c) the dashed line represents the significant linear model fit for all leaves with a marginal and conditional r</w:t>
+      </w:r>
+      <w:r>
+        <w:rPr>
+          <w:vertAlign w:val="superscript"/>
+        </w:rPr>
+        <w:t xml:space="preserve">2</w:t>
+      </w:r>
+      <w:r>
+        <w:t xml:space="preserve"> </w:t>
+      </w:r>
+      <w:r>
+        <w:t xml:space="preserve">of 0.28 and 0.35 for (b), and 0.24 and 0.33 for (c).</w:t>
+      </w:r>
+    </w:p>
+    <w:p>
+      <w:r>
+        <w:drawing>
+          <wp:inline>
+            <wp:extent cx="5440680" cy="7262559"/>
+            <wp:effectExtent b="0" l="0" r="0" t="0"/>
+            <wp:docPr descr="" id="1" name="Picture"/>
+            <a:graphic>
+              <a:graphicData uri="http://schemas.openxmlformats.org/drawingml/2006/picture">
+                <pic:pic>
+                  <pic:nvPicPr>
+                    <pic:cNvPr descr="manuscript_wtc3_files/figure-docx/wateruse-1.png" id="0" name="Picture"/>
+                    <pic:cNvPicPr>
+                      <a:picLocks noChangeArrowheads="1" noChangeAspect="1"/>
+                    </pic:cNvPicPr>
+                  </pic:nvPicPr>
+                  <pic:blipFill>
+                    <a:blip r:embed="rId40"/>
+                    <a:stretch>
+                      <a:fillRect/>
+                    </a:stretch>
+                  </pic:blipFill>
+                  <pic:spPr bwMode="auto">
+                    <a:xfrm>
+                      <a:off x="0" y="0"/>
+                      <a:ext cx="5440680" cy="7262559"/>
+                    </a:xfrm>
+                    <a:prstGeom prst="rect">
+                      <a:avLst/>
+                    </a:prstGeom>
+                    <a:noFill/>
+                    <a:ln w="9525">
+                      <a:noFill/>
+                      <a:headEnd/>
+                      <a:tailEnd/>
+                    </a:ln>
+                  </pic:spPr>
+                </pic:pic>
+              </a:graphicData>
+            </a:graphic>
+          </wp:inline>
+        </w:drawing>
+      </w:r>
+    </w:p>
+    <w:p>
+      <w:r>
+        <w:rPr>
+          <w:b/>
+        </w:rPr>
         <w:t xml:space="preserve">Figure 3</w:t>
       </w:r>
       <w:r>
@@ -5543,7 +7005,7 @@
                     </pic:cNvPicPr>
                   </pic:nvPicPr>
                   <pic:blipFill>
-                    <a:blip r:embed="rId40"/>
+                    <a:blip r:embed="rId41"/>
                     <a:stretch>
                       <a:fillRect/>
                     </a:stretch>
@@ -5598,7 +7060,7 @@
                     </pic:cNvPicPr>
                   </pic:nvPicPr>
                   <pic:blipFill>
-                    <a:blip r:embed="rId41"/>
+                    <a:blip r:embed="rId42"/>
                     <a:stretch>
                       <a:fillRect/>
                     </a:stretch>
@@ -5654,7 +7116,7 @@
                     </pic:cNvPicPr>
                   </pic:nvPicPr>
                   <pic:blipFill>
-                    <a:blip r:embed="rId42"/>
+                    <a:blip r:embed="rId43"/>
                     <a:stretch>
                       <a:fillRect/>
                     </a:stretch>
@@ -5732,8 +7194,8 @@
       <w:pPr>
         <w:pStyle w:val="Heading1"/>
       </w:pPr>
-      <w:bookmarkStart w:id="43" w:name="supporting-information"/>
-      <w:bookmarkEnd w:id="43"/>
+      <w:bookmarkStart w:id="44" w:name="supporting-information"/>
+      <w:bookmarkEnd w:id="44"/>
       <w:r>
         <w:t xml:space="preserve">Supporting Information</w:t>
       </w:r>
@@ -5750,83 +7212,6 @@
                 <pic:pic>
                   <pic:nvPicPr>
                     <pic:cNvPr descr="manuscript_wtc3_files/figure-docx/gasex_temp1-1.png" id="0" name="Picture"/>
-                    <pic:cNvPicPr>
-                      <a:picLocks noChangeArrowheads="1" noChangeAspect="1"/>
-                    </pic:cNvPicPr>
-                  </pic:nvPicPr>
-                  <pic:blipFill>
-                    <a:blip r:embed="rId44"/>
-                    <a:stretch>
-                      <a:fillRect/>
-                    </a:stretch>
-                  </pic:blipFill>
-                  <pic:spPr bwMode="auto">
-                    <a:xfrm>
-                      <a:off x="0" y="0"/>
-                      <a:ext cx="5440680" cy="9071960"/>
-                    </a:xfrm>
-                    <a:prstGeom prst="rect">
-                      <a:avLst/>
-                    </a:prstGeom>
-                    <a:noFill/>
-                    <a:ln w="9525">
-                      <a:noFill/>
-                      <a:headEnd/>
-                      <a:tailEnd/>
-                    </a:ln>
-                  </pic:spPr>
-                </pic:pic>
-              </a:graphicData>
-            </a:graphic>
-          </wp:inline>
-        </w:drawing>
-      </w:r>
-      <w:r>
-        <w:t xml:space="preserve"> </w:t>
-      </w:r>
-      <w:r>
-        <w:rPr>
-          <w:b/>
-        </w:rPr>
-        <w:t xml:space="preserve">Figure S1</w:t>
-      </w:r>
-      <w:r>
-        <w:t xml:space="preserve">. Reponse of photosynthesis (a), mesophyll conductance (b) and C</w:t>
-      </w:r>
-      <w:r>
-        <w:rPr>
-          <w:vertAlign w:val="subscript"/>
-        </w:rPr>
-        <w:t xml:space="preserve">i</w:t>
-      </w:r>
-      <w:r>
-        <w:t xml:space="preserve">-C</w:t>
-      </w:r>
-      <w:r>
-        <w:rPr>
-          <w:vertAlign w:val="subscript"/>
-        </w:rPr>
-        <w:t xml:space="preserve">c</w:t>
-      </w:r>
-      <w:r>
-        <w:t xml:space="preserve"> </w:t>
-      </w:r>
-      <w:r>
-        <w:t xml:space="preserve">to leaf temperature for sun leaves and shade leaves at low and high light. Shaded symbols represents each monthyl measurement campaign.</w:t>
-      </w:r>
-    </w:p>
-    <w:p>
-      <w:r>
-        <w:drawing>
-          <wp:inline>
-            <wp:extent cx="5440680" cy="9071960"/>
-            <wp:effectExtent b="0" l="0" r="0" t="0"/>
-            <wp:docPr descr="" id="1" name="Picture"/>
-            <a:graphic>
-              <a:graphicData uri="http://schemas.openxmlformats.org/drawingml/2006/picture">
-                <pic:pic>
-                  <pic:nvPicPr>
-                    <pic:cNvPr descr="manuscript_wtc3_files/figure-docx/gasex_temp2-1.png" id="0" name="Picture"/>
                     <pic:cNvPicPr>
                       <a:picLocks noChangeArrowheads="1" noChangeAspect="1"/>
                     </pic:cNvPicPr>
@@ -5865,16 +7250,16 @@
         <w:rPr>
           <w:b/>
         </w:rPr>
-        <w:t xml:space="preserve">Figure S2</w:t>
-      </w:r>
-      <w:r>
-        <w:t xml:space="preserve">. Reponse of vapor pressure deficit (a), stomatal conductance (b) and C</w:t>
+        <w:t xml:space="preserve">Figure S1</w:t>
+      </w:r>
+      <w:r>
+        <w:t xml:space="preserve">. Reponse of photosynthesis (a), mesophyll conductance (b) and C</w:t>
       </w:r>
       <w:r>
         <w:rPr>
           <w:vertAlign w:val="subscript"/>
         </w:rPr>
-        <w:t xml:space="preserve">a</w:t>
+        <w:t xml:space="preserve">i</w:t>
       </w:r>
       <w:r>
         <w:t xml:space="preserve">-C</w:t>
@@ -5883,7 +7268,7 @@
         <w:rPr>
           <w:vertAlign w:val="subscript"/>
         </w:rPr>
-        <w:t xml:space="preserve">i</w:t>
+        <w:t xml:space="preserve">c</w:t>
       </w:r>
       <w:r>
         <w:t xml:space="preserve"> </w:t>
@@ -5896,14 +7281,14 @@
       <w:r>
         <w:drawing>
           <wp:inline>
-            <wp:extent cx="5440680" cy="5440680"/>
+            <wp:extent cx="5440680" cy="9071960"/>
             <wp:effectExtent b="0" l="0" r="0" t="0"/>
             <wp:docPr descr="" id="1" name="Picture"/>
             <a:graphic>
               <a:graphicData uri="http://schemas.openxmlformats.org/drawingml/2006/picture">
                 <pic:pic>
                   <pic:nvPicPr>
-                    <pic:cNvPr descr="manuscript_wtc3_files/figure-docx/acc-1.png" id="0" name="Picture"/>
+                    <pic:cNvPr descr="manuscript_wtc3_files/figure-docx/gasex_temp2-1.png" id="0" name="Picture"/>
                     <pic:cNvPicPr>
                       <a:picLocks noChangeArrowheads="1" noChangeAspect="1"/>
                     </pic:cNvPicPr>
@@ -5917,7 +7302,7 @@
                   <pic:spPr bwMode="auto">
                     <a:xfrm>
                       <a:off x="0" y="0"/>
-                      <a:ext cx="5440680" cy="5440680"/>
+                      <a:ext cx="5440680" cy="9071960"/>
                     </a:xfrm>
                     <a:prstGeom prst="rect">
                       <a:avLst/>
@@ -5935,84 +7320,38 @@
           </wp:inline>
         </w:drawing>
       </w:r>
-    </w:p>
-    <w:p>
-      <w:r>
-        <w:rPr>
-          <w:b/>
-        </w:rPr>
-        <w:t xml:space="preserve">Figure S3</w:t>
-      </w:r>
-      <w:r>
-        <w:t xml:space="preserve">. Photosynthetic CO</w:t>
+      <w:r>
+        <w:t xml:space="preserve"> </w:t>
+      </w:r>
+      <w:r>
+        <w:rPr>
+          <w:b/>
+        </w:rPr>
+        <w:t xml:space="preserve">Figure S2</w:t>
+      </w:r>
+      <w:r>
+        <w:t xml:space="preserve">. Reponse of vapor pressure deficit (a), stomatal conductance (b) and C</w:t>
       </w:r>
       <w:r>
         <w:rPr>
           <w:vertAlign w:val="subscript"/>
         </w:rPr>
-        <w:t xml:space="preserve">2</w:t>
-      </w:r>
-      <w:r>
-        <w:t xml:space="preserve"> </w:t>
-      </w:r>
-      <w:r>
-        <w:t xml:space="preserve">response (AC</w:t>
+        <w:t xml:space="preserve">a</w:t>
+      </w:r>
+      <w:r>
+        <w:t xml:space="preserve">-C</w:t>
       </w:r>
       <w:r>
         <w:rPr>
           <w:vertAlign w:val="subscript"/>
         </w:rPr>
-        <w:t xml:space="preserve">c</w:t>
-      </w:r>
-      <w:r>
-        <w:t xml:space="preserve">) curves for sun and shade leaves at elevated and ambient temperature treatments. C</w:t>
-      </w:r>
-      <w:r>
-        <w:rPr>
-          <w:vertAlign w:val="subscript"/>
-        </w:rPr>
-        <w:t xml:space="preserve">c</w:t>
-      </w:r>
-      <w:r>
-        <w:t xml:space="preserve"> </w:t>
-      </w:r>
-      <w:r>
-        <w:t xml:space="preserve">values were predicited with mesophyll conductance, thus curves represent chloroplastic photosynthetic parameters at 25°C and at saturating light (1800</w:t>
-      </w:r>
-      <w:r>
-        <w:t xml:space="preserve"> </w:t>
-      </w:r>
-      <m:oMath>
-        <m:r>
-          <m:rPr>
-            <m:sty m:val="p"/>
-          </m:rPr>
-          <m:t>μ</m:t>
-        </m:r>
-      </m:oMath>
-      <w:r>
-        <w:t xml:space="preserve">mols m</w:t>
-      </w:r>
-      <w:r>
-        <w:rPr>
-          <w:vertAlign w:val="superscript"/>
-        </w:rPr>
-        <w:t xml:space="preserve">-1</w:t>
-      </w:r>
-      <w:r>
-        <w:t xml:space="preserve"> </w:t>
-      </w:r>
-      <w:r>
-        <w:t xml:space="preserve">s</w:t>
-      </w:r>
-      <w:r>
-        <w:rPr>
-          <w:vertAlign w:val="superscript"/>
-        </w:rPr>
-        <w:t xml:space="preserve">-1</w:t>
-      </w:r>
-      <w:r>
-        <w:t xml:space="preserve">).</w:t>
+        <w:t xml:space="preserve">i</w:t>
+      </w:r>
+      <w:r>
+        <w:t xml:space="preserve"> </w:t>
+      </w:r>
+      <w:r>
+        <w:t xml:space="preserve">to leaf temperature for sun leaves and shade leaves at low and high light. Shaded symbols represents each monthyl measurement campaign.</w:t>
       </w:r>
     </w:p>
     <w:p>
@@ -6026,7 +7365,7 @@
               <a:graphicData uri="http://schemas.openxmlformats.org/drawingml/2006/picture">
                 <pic:pic>
                   <pic:nvPicPr>
-                    <pic:cNvPr descr="manuscript_wtc3_files/figure-docx/deltacica-1.png" id="0" name="Picture"/>
+                    <pic:cNvPr descr="manuscript_wtc3_files/figure-docx/acc-1.png" id="0" name="Picture"/>
                     <pic:cNvPicPr>
                       <a:picLocks noChangeArrowheads="1" noChangeAspect="1"/>
                     </pic:cNvPicPr>
@@ -6064,6 +7403,129 @@
         <w:rPr>
           <w:b/>
         </w:rPr>
+        <w:t xml:space="preserve">Figure S3</w:t>
+      </w:r>
+      <w:r>
+        <w:t xml:space="preserve">. Photosynthetic CO</w:t>
+      </w:r>
+      <w:r>
+        <w:rPr>
+          <w:vertAlign w:val="subscript"/>
+        </w:rPr>
+        <w:t xml:space="preserve">2</w:t>
+      </w:r>
+      <w:r>
+        <w:t xml:space="preserve"> </w:t>
+      </w:r>
+      <w:r>
+        <w:t xml:space="preserve">response (AC</w:t>
+      </w:r>
+      <w:r>
+        <w:rPr>
+          <w:vertAlign w:val="subscript"/>
+        </w:rPr>
+        <w:t xml:space="preserve">c</w:t>
+      </w:r>
+      <w:r>
+        <w:t xml:space="preserve">) curves for sun and shade leaves at elevated and ambient temperature treatments. C</w:t>
+      </w:r>
+      <w:r>
+        <w:rPr>
+          <w:vertAlign w:val="subscript"/>
+        </w:rPr>
+        <w:t xml:space="preserve">c</w:t>
+      </w:r>
+      <w:r>
+        <w:t xml:space="preserve"> </w:t>
+      </w:r>
+      <w:r>
+        <w:t xml:space="preserve">values were predicited with mesophyll conductance, thus curves represent chloroplastic photosynthetic parameters at 25°C and at saturating light (1800</w:t>
+      </w:r>
+      <w:r>
+        <w:t xml:space="preserve"> </w:t>
+      </w:r>
+      <m:oMath>
+        <m:r>
+          <m:rPr>
+            <m:sty m:val="p"/>
+          </m:rPr>
+          <m:t>μ</m:t>
+        </m:r>
+      </m:oMath>
+      <w:r>
+        <w:t xml:space="preserve">mols m</w:t>
+      </w:r>
+      <w:r>
+        <w:rPr>
+          <w:vertAlign w:val="superscript"/>
+        </w:rPr>
+        <w:t xml:space="preserve">-1</w:t>
+      </w:r>
+      <w:r>
+        <w:t xml:space="preserve"> </w:t>
+      </w:r>
+      <w:r>
+        <w:t xml:space="preserve">s</w:t>
+      </w:r>
+      <w:r>
+        <w:rPr>
+          <w:vertAlign w:val="superscript"/>
+        </w:rPr>
+        <w:t xml:space="preserve">-1</w:t>
+      </w:r>
+      <w:r>
+        <w:t xml:space="preserve">).</w:t>
+      </w:r>
+    </w:p>
+    <w:p>
+      <w:r>
+        <w:drawing>
+          <wp:inline>
+            <wp:extent cx="5440680" cy="5440680"/>
+            <wp:effectExtent b="0" l="0" r="0" t="0"/>
+            <wp:docPr descr="" id="1" name="Picture"/>
+            <a:graphic>
+              <a:graphicData uri="http://schemas.openxmlformats.org/drawingml/2006/picture">
+                <pic:pic>
+                  <pic:nvPicPr>
+                    <pic:cNvPr descr="manuscript_wtc3_files/figure-docx/deltacica-1.png" id="0" name="Picture"/>
+                    <pic:cNvPicPr>
+                      <a:picLocks noChangeArrowheads="1" noChangeAspect="1"/>
+                    </pic:cNvPicPr>
+                  </pic:nvPicPr>
+                  <pic:blipFill>
+                    <a:blip r:embed="rId48"/>
+                    <a:stretch>
+                      <a:fillRect/>
+                    </a:stretch>
+                  </pic:blipFill>
+                  <pic:spPr bwMode="auto">
+                    <a:xfrm>
+                      <a:off x="0" y="0"/>
+                      <a:ext cx="5440680" cy="5440680"/>
+                    </a:xfrm>
+                    <a:prstGeom prst="rect">
+                      <a:avLst/>
+                    </a:prstGeom>
+                    <a:noFill/>
+                    <a:ln w="9525">
+                      <a:noFill/>
+                      <a:headEnd/>
+                      <a:tailEnd/>
+                    </a:ln>
+                  </pic:spPr>
+                </pic:pic>
+              </a:graphicData>
+            </a:graphic>
+          </wp:inline>
+        </w:drawing>
+      </w:r>
+    </w:p>
+    <w:p>
+      <w:r>
+        <w:rPr>
+          <w:b/>
+        </w:rPr>
         <w:t xml:space="preserve">Figure S4</w:t>
       </w:r>
       <w:r>
@@ -6140,8 +7602,8 @@
       <w:pPr>
         <w:pStyle w:val="Heading1"/>
       </w:pPr>
-      <w:bookmarkStart w:id="48" w:name="references"/>
-      <w:bookmarkEnd w:id="48"/>
+      <w:bookmarkStart w:id="49" w:name="references"/>
+      <w:bookmarkEnd w:id="49"/>
       <w:r>
         <w:t xml:space="preserve">References</w:t>
       </w:r>
@@ -10760,7 +12222,7 @@
     </w:lvl>
   </w:abstractNum>
   <w:abstractNum w:abstractNumId="990">
-    <w:nsid w:val="5376ffa6"/>
+    <w:nsid w:val="82c41b28"/>
     <w:multiLevelType w:val="multilevel"/>
     <w:lvl w:ilvl="0">
       <w:numFmt w:val="bullet"/>
@@ -10840,6 +12302,87 @@
       </w:pPr>
     </w:lvl>
   </w:abstractNum>
+  <w:abstractNum w:abstractNumId="991">
+    <w:nsid w:val="a28de184"/>
+    <w:multiLevelType w:val="multilevel"/>
+    <w:lvl w:ilvl="0">
+      <w:numFmt w:val="bullet"/>
+      <w:lvlText w:val="•"/>
+      <w:lvlJc w:val="left"/>
+      <w:pPr>
+        <w:tabs>
+          <w:tab w:val="num" w:pos="0"/>
+        </w:tabs>
+        <w:ind w:left="480" w:hanging="480"/>
+      </w:pPr>
+    </w:lvl>
+    <w:lvl w:ilvl="1">
+      <w:numFmt w:val="bullet"/>
+      <w:lvlText w:val="–"/>
+      <w:lvlJc w:val="left"/>
+      <w:pPr>
+        <w:tabs>
+          <w:tab w:val="num" w:pos="720"/>
+        </w:tabs>
+        <w:ind w:left="1200" w:hanging="480"/>
+      </w:pPr>
+    </w:lvl>
+    <w:lvl w:ilvl="2">
+      <w:numFmt w:val="bullet"/>
+      <w:lvlText w:val="•"/>
+      <w:lvlJc w:val="left"/>
+      <w:pPr>
+        <w:tabs>
+          <w:tab w:val="num" w:pos="1440"/>
+        </w:tabs>
+        <w:ind w:left="1920" w:hanging="480"/>
+      </w:pPr>
+    </w:lvl>
+    <w:lvl w:ilvl="3">
+      <w:numFmt w:val="bullet"/>
+      <w:lvlText w:val="–"/>
+      <w:lvlJc w:val="left"/>
+      <w:pPr>
+        <w:tabs>
+          <w:tab w:val="num" w:pos="2160"/>
+        </w:tabs>
+        <w:ind w:left="2640" w:hanging="480"/>
+      </w:pPr>
+    </w:lvl>
+    <w:lvl w:ilvl="4">
+      <w:numFmt w:val="bullet"/>
+      <w:lvlText w:val="•"/>
+      <w:lvlJc w:val="left"/>
+      <w:pPr>
+        <w:tabs>
+          <w:tab w:val="num" w:pos="2880"/>
+        </w:tabs>
+        <w:ind w:left="3360" w:hanging="480"/>
+      </w:pPr>
+    </w:lvl>
+    <w:lvl w:ilvl="5">
+      <w:numFmt w:val="bullet"/>
+      <w:lvlText w:val="–"/>
+      <w:lvlJc w:val="left"/>
+      <w:pPr>
+        <w:tabs>
+          <w:tab w:val="num" w:pos="3600"/>
+        </w:tabs>
+        <w:ind w:left="4080" w:hanging="480"/>
+      </w:pPr>
+    </w:lvl>
+    <w:lvl w:ilvl="6">
+      <w:numFmt w:val="bullet"/>
+      <w:lvlText w:val="•"/>
+      <w:lvlJc w:val="left"/>
+      <w:pPr>
+        <w:tabs>
+          <w:tab w:val="num" w:pos="4320"/>
+        </w:tabs>
+        <w:ind w:left="4800" w:hanging="480"/>
+      </w:pPr>
+    </w:lvl>
+  </w:abstractNum>
   <w:num w:numId="1">
     <w:abstractNumId w:val="0"/>
   </w:num>
@@ -10848,6 +12391,9 @@
   </w:num>
   <w:num w:numId="1000">
     <w:abstractNumId w:val="990"/>
+  </w:num>
+  <w:num w:numId="1001">
+    <w:abstractNumId w:val="991"/>
   </w:num>
 </w:numbering>
 </file>

</xml_diff>

<commit_message>
added equations in methods
air vars script added with met data download script
</commit_message>
<xml_diff>
--- a/manuscript/manuscript_wtc3.docx
+++ b/manuscript/manuscript_wtc3.docx
@@ -7,7 +7,7 @@
         <w:pStyle w:val="Title"/>
       </w:pPr>
       <w:r>
-        <w:t xml:space="preserve">Do</w:t>
+        <w:t xml:space="preserve">Are</w:t>
       </w:r>
       <w:r>
         <w:t xml:space="preserve"> </w:t>
@@ -116,12 +116,6 @@
       </w:r>
       <w:r>
         <w:t xml:space="preserve">impacts</w:t>
-      </w:r>
-      <w:r>
-        <w:t xml:space="preserve"> </w:t>
-      </w:r>
-      <w:r>
-        <w:t xml:space="preserve">optimal</w:t>
       </w:r>
       <w:r>
         <w:t xml:space="preserve"> </w:t>
@@ -12222,7 +12216,7 @@
     </w:lvl>
   </w:abstractNum>
   <w:abstractNum w:abstractNumId="990">
-    <w:nsid w:val="82c41b28"/>
+    <w:nsid w:val="5c51162e"/>
     <w:multiLevelType w:val="multilevel"/>
     <w:lvl w:ilvl="0">
       <w:numFmt w:val="bullet"/>
@@ -12303,7 +12297,7 @@
     </w:lvl>
   </w:abstractNum>
   <w:abstractNum w:abstractNumId="991">
-    <w:nsid w:val="a28de184"/>
+    <w:nsid w:val="e1099ae7"/>
     <w:multiLevelType w:val="multilevel"/>
     <w:lvl w:ilvl="0">
       <w:numFmt w:val="bullet"/>

</xml_diff>

<commit_message>
added sigletters to both data tables
made equation edits in methods

minor edits in methods and results of manuscript
</commit_message>
<xml_diff>
--- a/manuscript/manuscript_wtc3.docx
+++ b/manuscript/manuscript_wtc3.docx
@@ -1051,7 +1051,7 @@
         <w:t xml:space="preserve">, 2010)</w:t>
       </w:r>
       <w:r>
-        <w:t xml:space="preserve">. Six chambers were set to match outside ambient air temperatures (AT) while the remaining 6 experienced a constant elevated air temperature treatment (ET, 3°C). The CO</w:t>
+        <w:t xml:space="preserve">. Six chambers were set to match outside ambient air temperatures (AT) while the remaining 6 experienced a constant elevated air temperature treatment of +3°C (ET, ). The CO</w:t>
       </w:r>
       <w:r>
         <w:rPr>
@@ -1063,7 +1063,7 @@
         <w:t xml:space="preserve"> </w:t>
       </w:r>
       <w:r>
-        <w:t xml:space="preserve">concentration inside the chamber was set to match outside air, tracking diurnal changes. Due to the temperature treatment air humidity was not explicitly controlled. Trees were watered with 70 l weekly from March 2013 to November 2013. From December 2013 to final harvest trees were watered fortnightly with mean monthly (100 yr) rainfall amount. In February 2013 half of the chambers (3 each of AT and ET) were subjected to a drought treatment by withholding watering. Due to a limited range of data for the drought treatment only well-watered trees are reported here.</w:t>
+        <w:t xml:space="preserve">concentration inside the chamber was set to match outside air, tracking diurnal changes. Due to the temperature treatment air humidity was not explicitly controlled. Trees were watered weekly with 70 L from March 2013 to November 2013. From December 2013 to final harvest trees were watered fortnightly with the mean monthly (100 yr) rainfall amount. In February 2013 half of the chambers (3 each of AT and ET) were subjected to a drought treatment by withholding watering. Due to a limited range of data for the drought treatment only well-watered trees are reported here.</w:t>
       </w:r>
     </w:p>
     <w:p>
@@ -1071,7 +1071,7 @@
         <w:br w:type="textWrapping"/>
       </w:r>
       <w:r>
-        <w:t xml:space="preserve">Before seedlings were planted into each chamber they were maintained under well watered conditions in 35 l pots and kept inside each chamber. This allowed for seedlings to gain sufficient biomass before planting while also allowing them to acclimate to chamber temperature treatments. Seedlings were planted into each chamber after mean seedling height reached 100 cm. After 2 months, floors were installed 45 cm from the soil surface. This enabled chamber fluxes of CO</w:t>
+        <w:t xml:space="preserve">Before seedlings were planted into each chamber they were maintained under well watered conditions in 35 L pots and kept inside each chamber. This allowed for seedlings to gain sufficient biomass before planting while also allowing them to acclimate to chamber temperature treatments. Seedlings were planted into each chamber after mean seedling height reached 100 cm. After 2 months, floors were installed 45 cm from the soil surface. This enabled chamber fluxes of CO</w:t>
       </w:r>
       <w:r>
         <w:rPr>
@@ -1092,7 +1092,7 @@
         <w:t xml:space="preserve">2</w:t>
       </w:r>
       <w:r>
-        <w:t xml:space="preserve">O from the whole tree canopy to be monitored. Gas exchange measurements were initiated in October 2013 when trees had both ample height growth and canopy development for realistic canopy light gradients to be measured. At this point, trees had a mean height of 34±15.1 and 418±323.1 cm and an estimated leaf area of 3.9±0.1 and 6.2±0.2 m</w:t>
+        <w:t xml:space="preserve">O from the whole tree canopy to be monitored. Gas exchange measurements were initiated in October 2013 when trees had both ample height growth and canopy development for realistic canopy light gradients to be measured. At this point, trees under AT treatment had a mean diameter of 28.2±1.1 mm, height of 348±15.1 cm and an estimated leaf area of 3.9±0.1 m</w:t>
       </w:r>
       <w:r>
         <w:rPr>
@@ -1101,10 +1101,16 @@
         <w:t xml:space="preserve">2</w:t>
       </w:r>
       <w:r>
-        <w:t xml:space="preserve"> </w:t>
-      </w:r>
-      <w:r>
-        <w:t xml:space="preserve">for ambient and elevated temperature treatments, respectively.</w:t>
+        <w:t xml:space="preserve">. For ET treatments trees had a mean diameter of 34.1±2.1 mm, height of 418.3±23.1 cm and an estimated leaf area of 6.2±0.2 m</w:t>
+      </w:r>
+      <w:r>
+        <w:rPr>
+          <w:vertAlign w:val="superscript"/>
+        </w:rPr>
+        <w:t xml:space="preserve">2</w:t>
+      </w:r>
+      <w:r>
+        <w:t xml:space="preserve">.</w:t>
       </w:r>
     </w:p>
     <w:p>
@@ -1119,7 +1125,7 @@
     </w:p>
     <w:p>
       <w:r>
-        <w:t xml:space="preserve">Leaf gas exchange measurements were performed monthly through to the final harvest. Measurements were taken on a representative sun and shade leaf for each tree during each measurement campaign. The youngest fully expanded leaf from the stem apex was chosen for gas exchange measurements and sun leaves were measured in the upper third of the canopy. In order to minimize any confounding effects of leaf age, shade leaves were measured first in the lower canopy then gradually higher during each campaign. As shade leaves most likely developed slower this assured that older leaves that exist in the lower canopy were avoided. The nearest leaf on each branch was sampled for measurement of predawn leaf water potential. All leaves were selected and flagged 24 hours prior to initiation of measurements.</w:t>
+        <w:t xml:space="preserve">Leaf gas exchange measurements were performed monthly through to the final harvest. Measurements were taken on a representative sun and shade leaf for each tree during each measurement campaign. The newest fully expanded leaf from the stem apex was chosen for gas exchange measurements and sun leaves were measured in the upper third of the canopy. In order to minimize any confounding effects of leaf age, shade leaves were measured first in the lower canopy then gradually higher during each campaign. As shade leaves most likely developed slower this assured that older leaves in the lower canopy were avoided. The nearest leaf on each branch was sampled for measurement of predawn leaf water potential. All leaves were selected and flagged 24 hours prior to initiation of measurements.</w:t>
       </w:r>
     </w:p>
     <w:p>
@@ -1127,7 +1133,7 @@
         <w:br w:type="textWrapping"/>
       </w:r>
       <w:r>
-        <w:t xml:space="preserve">Prior to gas exchange measurements photosynthetic photon flux density (PPFD) was recorded at the individual leaf level and at the canopy position for each selected leaf. A hand-held photosynthetically available radiation meter was used to record leaf level PPFD to ensure that chosen leaves were positioned in the desired light environment, either full sun or full shade. A ceptometer (AccuPAR LP-80, Decagon Devices, Pullman, USA) was then used to measure 1 m integrated PPFD at the canopy height of each chosen leaf type. Five ceptometer readings were recorded within the canopy at random locations of the height of each selected leaf. The mean of these readings was assumed to represent the overall leaf light environment of representative full sun and shade leaves for each tree. All measurements of PPFD and gas exchange were performed on full sun days between 10:00-14:30 h.</w:t>
+        <w:t xml:space="preserve">Prior to gas exchange measurements photosynthetic photon flux density (PPFD) was recorded at the individual leaf level and at the canopy position for each selected leaf. A hand-held photosynthetically available radiation meter was used to record leaf level PPFD to ensure that chosen leaves were positioned in the desired light environment, either full sun or full shade. A ceptometer (AccuPAR LP-80, Decagon Devices, Pullman, USA) was then used to measure 1 m integrated PPFD at the canopy height of each chosen leaf type. Five ceptometer readings were recorded within the canopy at random locations of the height of each selected leaf. The mean of these readings was assumed to represent the local light environment of full sun and shade leaves for each tree. All measurements of PPFD and gas exchange were performed on full sun days between 10:00-14:30 h.</w:t>
       </w:r>
     </w:p>
     <w:p>
@@ -1191,7 +1197,7 @@
         <w:t xml:space="preserve">-1</w:t>
       </w:r>
       <w:r>
-        <w:t xml:space="preserve">. Two identical gas exchanges systems were run simultaneously, one in each of a randomly chosen WTC for each temperature treatment. This paired design allowed for direct leaf comparisons to be made with simultaneous measurements of similar leaf types. Leaf temperatures were controlled at the current ambient or +3°C chamber air temperature. PPFD in the chamber was set to match the individual light environment of each leaf type (explained above). Sun flecks were then simulated for shade leaves by increasing the chamber PPFD to the light environment of the full sun leaf in the same tree. When shade leaves were exposed to high light they were allowed enough time to equilibrate with chamber conditions until stable (ca. 25 min).</w:t>
+        <w:t xml:space="preserve">. Two identical gas exchanges systems were run simultaneously, one in each of a randomly chosen WTC for each temperature treatment. Leaf temperatures were controlled at the current AT or ET chamber air temperature. PPFD in the chamber was set to match the individual light environment of each leaf type (explained above). Sun flecks were then simulated for shade leaves by increasing the chamber PPFD to the light environment of the full sun leaf in the same tree. The maximum sunfleck response was then recorded once shade leaves re-stablized in the leaf cuvette (ca. 25 min).</w:t>
       </w:r>
     </w:p>
     <w:p>
@@ -1199,7 +1205,7 @@
         <w:br w:type="textWrapping"/>
       </w:r>
       <w:r>
-        <w:t xml:space="preserve">Once the chamber environment for leaves was stable the sample and reference gas lines were diverted to the TDL via T-junctions inserted into the reference gas tube and match valve outlet. These gases were dried by passing through napion gas dryers in the respective gas lines, and then</w:t>
+        <w:t xml:space="preserve">Once the chamber environment for leaves was stable, for each leaf measurement, the sample and reference gas lines were diverted to the TDL via T-junctions inserted into the reference gas tube and match valve outlet. These gases were dried by passing through napion gas dryers in the respective gas lines, and then</w:t>
       </w:r>
       <w:r>
         <w:t xml:space="preserve"> </w:t>
@@ -1247,7 +1253,7 @@
         <w:t xml:space="preserve"> </w:t>
       </w:r>
       <w:r>
-        <w:t xml:space="preserve">concentrations were measured for each gas by the TDL. Reference, sample and 2 calibration gases were run on alternating 80 s loops (20 s each), one for each paired leaf, for a total of 12 min. This allowed for 4-5 measurements per leaf and data were averaged over the last 10 s of reference and samples gases for calculations. The two calibration gases were drawn from compressed air tanks (330 and 740 ppm CO</w:t>
+        <w:t xml:space="preserve">concentrations were measured for each gas by the TDL. Reference, sample and 2 calibration gases were run on alternating 80 s loops (20 s each), one for each paired WTC leaf, for a total of 12 min. This allowed for 4-5 measurements per leaf and data were averaged over the last 10 s of reference and samples gases for calculations. The two calibration gases were drawn from compressed air tanks (330 and 740 ppm CO</w:t>
       </w:r>
       <w:r>
         <w:rPr>
@@ -1256,19 +1262,7 @@
         <w:t xml:space="preserve">2</w:t>
       </w:r>
       <w:r>
-        <w:t xml:space="preserve">) in order to correct for gain drift of the TDLAS on each measurement cycle. Net CO</w:t>
-      </w:r>
-      <w:r>
-        <w:rPr>
-          <w:vertAlign w:val="subscript"/>
-        </w:rPr>
-        <w:t xml:space="preserve">2</w:t>
-      </w:r>
-      <w:r>
-        <w:t xml:space="preserve"> </w:t>
-      </w:r>
-      <w:r>
-        <w:t xml:space="preserve">assimilation rate, g</w:t>
+        <w:t xml:space="preserve">) in order to correct for gain drift of the TDLAS on each measurement cycle. Photosynthesis, g</w:t>
       </w:r>
       <w:r>
         <w:rPr>
@@ -1362,6 +1356,14 @@
       </w:r>
       <w:r>
         <w:t xml:space="preserve">) such that:</w:t>
+      </w:r>
+    </w:p>
+    <w:p>
+      <w:r>
+        <w:br w:type="textWrapping"/>
+      </w:r>
+      <w:r>
+        <w:t xml:space="preserve">(1)</w:t>
       </w:r>
     </w:p>
     <w:p>
@@ -1540,6 +1542,14 @@
       </w:r>
       <w:r>
         <w:t xml:space="preserve">:</w:t>
+      </w:r>
+    </w:p>
+    <w:p>
+      <w:r>
+        <w:br w:type="textWrapping"/>
+      </w:r>
+      <w:r>
+        <w:t xml:space="preserve">(2)</w:t>
       </w:r>
     </w:p>
     <w:p>
@@ -1849,6 +1859,14 @@
       </w:r>
     </w:p>
     <w:p>
+      <w:r>
+        <w:br w:type="textWrapping"/>
+      </w:r>
+      <w:r>
+        <w:t xml:space="preserve">(3)</w:t>
+      </w:r>
+    </w:p>
+    <w:p>
       <m:oMathPara>
         <m:oMathParaPr>
           <m:jc m:val="center"/>
@@ -1939,6 +1957,12 @@
       </m:oMathPara>
     </w:p>
     <w:p>
+      <w:r>
+        <w:t xml:space="preserve">and</w:t>
+      </w:r>
+      <w:r>
+        <w:t xml:space="preserve"> </w:t>
+      </w:r>
       <m:oMath>
         <m:r>
           <m:rPr>
@@ -1963,7 +1987,7 @@
         <w:t xml:space="preserve"> </w:t>
       </w:r>
       <w:r>
-        <w:t xml:space="preserve">entering the well mixed leaf chamber to the CO</w:t>
+        <w:t xml:space="preserve">entering the well mixed leaf cuvette to the CO</w:t>
       </w:r>
       <w:r>
         <w:rPr>
@@ -1980,34 +2004,7 @@
     </w:p>
     <w:p>
       <w:r>
-        <w:br w:type="textWrapping"/>
-      </w:r>
-      <w:r>
-        <w:t xml:space="preserve">Second, leaf</w:t>
-      </w:r>
-      <w:r>
-        <w:t xml:space="preserve"> </w:t>
-      </w:r>
-      <w:r>
-        <w:rPr>
-          <w:vertAlign w:val="superscript"/>
-        </w:rPr>
-        <w:t xml:space="preserve">13</w:t>
-      </w:r>
-      <w:r>
-        <w:t xml:space="preserve">CO</w:t>
-      </w:r>
-      <w:r>
-        <w:rPr>
-          <w:vertAlign w:val="subscript"/>
-        </w:rPr>
-        <w:t xml:space="preserve">2</w:t>
-      </w:r>
-      <w:r>
-        <w:t xml:space="preserve"> </w:t>
-      </w:r>
-      <w:r>
-        <w:t xml:space="preserve">during C</w:t>
+        <w:t xml:space="preserve">Second, carbon isotope discrimination during C</w:t>
       </w:r>
       <w:r>
         <w:rPr>
@@ -2026,17 +2023,11 @@
           <m:rPr>
             <m:sty m:val="p"/>
           </m:rPr>
-          <m:t>δ</m:t>
+          <m:t>Δ</m:t>
         </m:r>
       </m:oMath>
       <w:r>
-        <w:rPr>
-          <w:vertAlign w:val="superscript"/>
-        </w:rPr>
-        <w:t xml:space="preserve">13</w:t>
-      </w:r>
-      <w:r>
-        <w:t xml:space="preserve">C) is the resultant discrimination from CO</w:t>
+        <w:t xml:space="preserve">) is the resultant discrimination from CO</w:t>
       </w:r>
       <w:r>
         <w:rPr>
@@ -2075,19 +2066,16 @@
         <w:t xml:space="preserve"> </w:t>
       </w:r>
       <w:r>
-        <w:t xml:space="preserve">(Tazoe</w:t>
-      </w:r>
-      <w:r>
-        <w:t xml:space="preserve"> </w:t>
-      </w:r>
-      <w:r>
-        <w:rPr>
-          <w:i/>
-        </w:rPr>
-        <w:t xml:space="preserve">et al.</w:t>
-      </w:r>
-      <w:r>
-        <w:t xml:space="preserve">, 2011)</w:t>
+        <w:t xml:space="preserve">(Evans &amp;</w:t>
+      </w:r>
+      <w:r>
+        <w:t xml:space="preserve"> </w:t>
+      </w:r>
+      <w:r>
+        <w:t xml:space="preserve">Von Caemmerer</w:t>
+      </w:r>
+      <w:r>
+        <w:t xml:space="preserve">, 2013)</w:t>
       </w:r>
       <w:r>
         <w:t xml:space="preserve"> </w:t>
@@ -2106,6 +2094,302 @@
       </w:r>
       <w:r>
         <w:t xml:space="preserve">was used such that:</w:t>
+      </w:r>
+    </w:p>
+    <w:p>
+      <w:r>
+        <w:br w:type="textWrapping"/>
+      </w:r>
+      <w:r>
+        <w:t xml:space="preserve">(4)</w:t>
+      </w:r>
+    </w:p>
+    <w:p>
+      <m:oMathPara>
+        <m:oMathParaPr>
+          <m:jc m:val="center"/>
+        </m:oMathParaPr>
+        <m:oMath>
+          <m:nary>
+            <m:naryPr>
+              <m:chr m:val="Δ"/>
+              <m:limLoc m:val="subSup"/>
+              <m:supHide m:val="off"/>
+              <m:supHide m:val="off"/>
+            </m:naryPr>
+            <m:e>
+              <m:r>
+                <m:rPr>
+                  <m:sty m:val="p"/>
+                </m:rPr>
+                <m:t>=</m:t>
+              </m:r>
+            </m:e>
+            <m:sub>
+              <m:r>
+                <m:rPr>
+                  <m:sty m:val="p"/>
+                </m:rPr>
+                <m:t>o</m:t>
+              </m:r>
+            </m:sub>
+            <m:sup/>
+          </m:nary>
+          <m:nary>
+            <m:naryPr>
+              <m:chr m:val="Δ"/>
+              <m:limLoc m:val="subSup"/>
+              <m:supHide m:val="off"/>
+              <m:supHide m:val="off"/>
+            </m:naryPr>
+            <m:e>
+              <m:r>
+                <m:rPr>
+                  <m:sty m:val="p"/>
+                </m:rPr>
+                <m:t>−</m:t>
+              </m:r>
+            </m:e>
+            <m:sub>
+              <m:r>
+                <m:rPr>
+                  <m:sty m:val="p"/>
+                </m:rPr>
+                <m:t>i</m:t>
+              </m:r>
+            </m:sub>
+            <m:sup/>
+          </m:nary>
+          <m:nary>
+            <m:naryPr>
+              <m:chr m:val="Δ"/>
+              <m:limLoc m:val="subSup"/>
+              <m:supHide m:val="off"/>
+              <m:supHide m:val="off"/>
+            </m:naryPr>
+            <m:e>
+              <m:r>
+                <m:rPr>
+                  <m:sty m:val="p"/>
+                </m:rPr>
+                <m:t>−</m:t>
+              </m:r>
+            </m:e>
+            <m:sub>
+              <m:r>
+                <m:rPr>
+                  <m:sty m:val="p"/>
+                </m:rPr>
+                <m:t>g</m:t>
+              </m:r>
+              <m:r>
+                <m:rPr>
+                  <m:sty m:val="p"/>
+                </m:rPr>
+                <m:t>m</m:t>
+              </m:r>
+            </m:sub>
+            <m:sup/>
+          </m:nary>
+          <m:nary>
+            <m:naryPr>
+              <m:chr m:val="Δ"/>
+              <m:limLoc m:val="subSup"/>
+              <m:supHide m:val="off"/>
+              <m:supHide m:val="off"/>
+            </m:naryPr>
+            <m:e>
+              <m:r>
+                <m:rPr>
+                  <m:sty m:val="p"/>
+                </m:rPr>
+                <m:t>−</m:t>
+              </m:r>
+            </m:e>
+            <m:sub>
+              <m:r>
+                <m:rPr>
+                  <m:sty m:val="p"/>
+                </m:rPr>
+                <m:t>e</m:t>
+              </m:r>
+            </m:sub>
+            <m:sup/>
+          </m:nary>
+          <m:nary>
+            <m:naryPr>
+              <m:chr m:val="Δ"/>
+              <m:limLoc m:val="subSup"/>
+              <m:supHide m:val="off"/>
+              <m:supHide m:val="off"/>
+            </m:naryPr>
+            <m:e/>
+            <m:sub>
+              <m:r>
+                <m:rPr>
+                  <m:sty m:val="p"/>
+                </m:rPr>
+                <m:t>f</m:t>
+              </m:r>
+            </m:sub>
+            <m:sup/>
+          </m:nary>
+        </m:oMath>
+      </m:oMathPara>
+    </w:p>
+    <w:p>
+      <w:r>
+        <w:t xml:space="preserve">where</w:t>
+      </w:r>
+      <w:r>
+        <w:t xml:space="preserve"> </w:t>
+      </w:r>
+      <m:oMath>
+        <m:r>
+          <m:rPr>
+            <m:sty m:val="p"/>
+          </m:rPr>
+          <m:t>Δ</m:t>
+        </m:r>
+      </m:oMath>
+      <w:r>
+        <w:rPr>
+          <w:vertAlign w:val="subscript"/>
+        </w:rPr>
+        <w:t xml:space="preserve">o</w:t>
+      </w:r>
+      <w:r>
+        <w:t xml:space="preserve"> </w:t>
+      </w:r>
+      <w:r>
+        <w:t xml:space="preserve">is the observed discrimation and</w:t>
+      </w:r>
+      <w:r>
+        <w:t xml:space="preserve"> </w:t>
+      </w:r>
+      <m:oMath>
+        <m:r>
+          <m:rPr>
+            <m:sty m:val="p"/>
+          </m:rPr>
+          <m:t>Δ</m:t>
+        </m:r>
+      </m:oMath>
+      <w:r>
+        <w:rPr>
+          <w:vertAlign w:val="subscript"/>
+        </w:rPr>
+        <w:t xml:space="preserve">i</w:t>
+      </w:r>
+      <w:r>
+        <w:t xml:space="preserve">,</w:t>
+      </w:r>
+      <w:r>
+        <w:t xml:space="preserve"> </w:t>
+      </w:r>
+      <m:oMath>
+        <m:r>
+          <m:rPr>
+            <m:sty m:val="p"/>
+          </m:rPr>
+          <m:t>Δ</m:t>
+        </m:r>
+      </m:oMath>
+      <w:r>
+        <w:rPr>
+          <w:vertAlign w:val="subscript"/>
+        </w:rPr>
+        <w:t xml:space="preserve">gm</w:t>
+      </w:r>
+      <w:r>
+        <w:t xml:space="preserve"> </w:t>
+      </w:r>
+      <w:r>
+        <w:t xml:space="preserve">,</w:t>
+      </w:r>
+      <w:r>
+        <w:t xml:space="preserve"> </w:t>
+      </w:r>
+      <m:oMath>
+        <m:r>
+          <m:rPr>
+            <m:sty m:val="p"/>
+          </m:rPr>
+          <m:t>Δ</m:t>
+        </m:r>
+      </m:oMath>
+      <w:r>
+        <w:rPr>
+          <w:vertAlign w:val="subscript"/>
+        </w:rPr>
+        <w:t xml:space="preserve">e</w:t>
+      </w:r>
+      <w:r>
+        <w:t xml:space="preserve"> </w:t>
+      </w:r>
+      <w:r>
+        <w:t xml:space="preserve">and</w:t>
+      </w:r>
+      <w:r>
+        <w:t xml:space="preserve"> </w:t>
+      </w:r>
+      <m:oMath>
+        <m:r>
+          <m:rPr>
+            <m:sty m:val="p"/>
+          </m:rPr>
+          <m:t>Δ</m:t>
+        </m:r>
+      </m:oMath>
+      <w:r>
+        <w:rPr>
+          <w:vertAlign w:val="subscript"/>
+        </w:rPr>
+        <w:t xml:space="preserve">f</w:t>
+      </w:r>
+      <w:r>
+        <w:t xml:space="preserve"> </w:t>
+      </w:r>
+      <w:r>
+        <w:t xml:space="preserve">are the contributions to fractionataion if C</w:t>
+      </w:r>
+      <w:r>
+        <w:rPr>
+          <w:vertAlign w:val="subscript"/>
+        </w:rPr>
+        <w:t xml:space="preserve">i</w:t>
+      </w:r>
+      <w:r>
+        <w:t xml:space="preserve"> </w:t>
+      </w:r>
+      <w:r>
+        <w:t xml:space="preserve">= C</w:t>
+      </w:r>
+      <w:r>
+        <w:rPr>
+          <w:vertAlign w:val="subscript"/>
+        </w:rPr>
+        <w:t xml:space="preserve">c</w:t>
+      </w:r>
+      <w:r>
+        <w:t xml:space="preserve">, g</w:t>
+      </w:r>
+      <w:r>
+        <w:rPr>
+          <w:vertAlign w:val="subscript"/>
+        </w:rPr>
+        <w:t xml:space="preserve">m</w:t>
+      </w:r>
+      <w:r>
+        <w:t xml:space="preserve">, respiration and photorespiration, respectively. The equations for each are as follows:</w:t>
+      </w:r>
+    </w:p>
+    <w:p>
+      <w:r>
+        <w:br w:type="textWrapping"/>
+      </w:r>
+      <w:r>
+        <w:t xml:space="preserve">(5)</w:t>
       </w:r>
     </w:p>
     <w:p>
@@ -2124,16 +2408,6 @@
                     <m:mcJc m:val="right"/>
                   </m:mcPr>
                 </m:mc>
-                <m:mc>
-                  <m:mcPr>
-                    <m:mcJc m:val="left"/>
-                  </m:mcPr>
-                </m:mc>
-                <m:mc>
-                  <m:mcPr>
-                    <m:mcJc m:val="left"/>
-                  </m:mcPr>
-                </m:mc>
               </m:mcs>
             </m:mPr>
             <m:mr>
@@ -2142,8 +2416,8 @@
                   <m:naryPr>
                     <m:chr m:val="Δ"/>
                     <m:limLoc m:val="subSup"/>
-                    <m:supHide m:val="on"/>
-                    <m:supHide m:val="on"/>
+                    <m:supHide m:val="off"/>
+                    <m:supHide m:val="off"/>
                   </m:naryPr>
                   <m:e>
                     <m:r>
@@ -2153,15 +2427,15 @@
                       <m:t>=</m:t>
                     </m:r>
                   </m:e>
-                  <m:sub/>
-                  <m:sup>
+                  <m:sub>
                     <m:r>
                       <m:rPr>
                         <m:sty m:val="p"/>
                       </m:rPr>
-                      <m:t>13</m:t>
+                      <m:t>i</m:t>
                     </m:r>
-                  </m:sup>
+                  </m:sub>
+                  <m:sup/>
                 </m:nary>
               </m:e>
               <m:e>
@@ -2362,8 +2636,70 @@
                 </m:f>
               </m:e>
             </m:mr>
+          </m:m>
+        </m:oMath>
+      </m:oMathPara>
+    </w:p>
+    <w:p>
+      <w:r>
+        <w:br w:type="textWrapping"/>
+      </w:r>
+      <w:r>
+        <w:t xml:space="preserve">(6)</w:t>
+      </w:r>
+    </w:p>
+    <w:p>
+      <m:oMathPara>
+        <m:oMathParaPr>
+          <m:jc m:val="center"/>
+        </m:oMathParaPr>
+        <m:oMath>
+          <m:m>
+            <m:mPr>
+              <m:baseJc m:val="center"/>
+              <m:plcHide m:val="on"/>
+              <m:mcs>
+                <m:mc>
+                  <m:mcPr>
+                    <m:mcJc m:val="right"/>
+                  </m:mcPr>
+                </m:mc>
+              </m:mcs>
+            </m:mPr>
             <m:mr>
-              <m:e/>
+              <m:e>
+                <m:nary>
+                  <m:naryPr>
+                    <m:chr m:val="Δ"/>
+                    <m:limLoc m:val="subSup"/>
+                    <m:supHide m:val="off"/>
+                    <m:supHide m:val="off"/>
+                  </m:naryPr>
+                  <m:e>
+                    <m:r>
+                      <m:rPr>
+                        <m:sty m:val="p"/>
+                      </m:rPr>
+                      <m:t>=</m:t>
+                    </m:r>
+                  </m:e>
+                  <m:sub>
+                    <m:r>
+                      <m:rPr>
+                        <m:sty m:val="p"/>
+                      </m:rPr>
+                      <m:t>g</m:t>
+                    </m:r>
+                    <m:r>
+                      <m:rPr>
+                        <m:sty m:val="p"/>
+                      </m:rPr>
+                      <m:t>m</m:t>
+                    </m:r>
+                  </m:sub>
+                  <m:sup/>
+                </m:nary>
+              </m:e>
               <m:e>
                 <m:f>
                   <m:fPr>
@@ -2563,16 +2899,66 @@
                     </m:sSub>
                   </m:den>
                 </m:f>
-                <m:r>
-                  <m:rPr>
-                    <m:sty m:val="p"/>
-                  </m:rPr>
-                  <m:t>−</m:t>
-                </m:r>
               </m:e>
             </m:mr>
+          </m:m>
+        </m:oMath>
+      </m:oMathPara>
+    </w:p>
+    <w:p>
+      <w:r>
+        <w:br w:type="textWrapping"/>
+      </w:r>
+      <w:r>
+        <w:t xml:space="preserve">(7)</w:t>
+      </w:r>
+    </w:p>
+    <w:p>
+      <m:oMathPara>
+        <m:oMathParaPr>
+          <m:jc m:val="center"/>
+        </m:oMathParaPr>
+        <m:oMath>
+          <m:m>
+            <m:mPr>
+              <m:baseJc m:val="center"/>
+              <m:plcHide m:val="on"/>
+              <m:mcs>
+                <m:mc>
+                  <m:mcPr>
+                    <m:mcJc m:val="right"/>
+                  </m:mcPr>
+                </m:mc>
+              </m:mcs>
+            </m:mPr>
             <m:mr>
-              <m:e/>
+              <m:e>
+                <m:nary>
+                  <m:naryPr>
+                    <m:chr m:val="Δ"/>
+                    <m:limLoc m:val="subSup"/>
+                    <m:supHide m:val="off"/>
+                    <m:supHide m:val="off"/>
+                  </m:naryPr>
+                  <m:e>
+                    <m:r>
+                      <m:rPr>
+                        <m:sty m:val="p"/>
+                      </m:rPr>
+                      <m:t>=</m:t>
+                    </m:r>
+                  </m:e>
+                  <m:sub>
+                    <m:r>
+                      <m:rPr>
+                        <m:sty m:val="p"/>
+                      </m:rPr>
+                      <m:t>e</m:t>
+                    </m:r>
+                  </m:sub>
+                  <m:sup/>
+                </m:nary>
+              </m:e>
               <m:e>
                 <m:f>
                   <m:fPr>
@@ -2775,12 +3161,67 @@
                     </m:r>
                   </m:e>
                 </m:d>
-                <m:r>
-                  <m:rPr>
-                    <m:sty m:val="p"/>
-                  </m:rPr>
-                  <m:t>−</m:t>
-                </m:r>
+              </m:e>
+            </m:mr>
+          </m:m>
+        </m:oMath>
+      </m:oMathPara>
+    </w:p>
+    <w:p>
+      <w:r>
+        <w:br w:type="textWrapping"/>
+      </w:r>
+      <w:r>
+        <w:t xml:space="preserve">(8)</w:t>
+      </w:r>
+    </w:p>
+    <w:p>
+      <m:oMathPara>
+        <m:oMathParaPr>
+          <m:jc m:val="center"/>
+        </m:oMathParaPr>
+        <m:oMath>
+          <m:m>
+            <m:mPr>
+              <m:baseJc m:val="center"/>
+              <m:plcHide m:val="on"/>
+              <m:mcs>
+                <m:mc>
+                  <m:mcPr>
+                    <m:mcJc m:val="right"/>
+                  </m:mcPr>
+                </m:mc>
+              </m:mcs>
+            </m:mPr>
+            <m:mr>
+              <m:e>
+                <m:nary>
+                  <m:naryPr>
+                    <m:chr m:val="Δ"/>
+                    <m:limLoc m:val="subSup"/>
+                    <m:supHide m:val="off"/>
+                    <m:supHide m:val="off"/>
+                  </m:naryPr>
+                  <m:e>
+                    <m:r>
+                      <m:rPr>
+                        <m:sty m:val="p"/>
+                      </m:rPr>
+                      <m:t>=</m:t>
+                    </m:r>
+                  </m:e>
+                  <m:sub>
+                    <m:r>
+                      <m:rPr>
+                        <m:sty m:val="p"/>
+                      </m:rPr>
+                      <m:t>f</m:t>
+                    </m:r>
+                  </m:sub>
+                  <m:sup/>
+                </m:nary>
+              </m:e>
+              <m:e>
                 <m:f>
                   <m:fPr>
                     <m:type m:val="bar"/>
@@ -2894,325 +3335,24 @@
     </w:p>
     <w:p>
       <w:r>
-        <w:t xml:space="preserve">where:</w:t>
-      </w:r>
-    </w:p>
-    <w:p>
-      <m:oMathPara>
-        <m:oMathParaPr>
-          <m:jc m:val="center"/>
-        </m:oMathParaPr>
-        <m:oMath>
-          <m:r>
-            <m:rPr>
-              <m:sty m:val="p"/>
-            </m:rPr>
-            <m:t>t</m:t>
-          </m:r>
-          <m:r>
-            <m:rPr>
-              <m:sty m:val="p"/>
-            </m:rPr>
-            <m:t>=</m:t>
-          </m:r>
-          <m:f>
-            <m:fPr>
-              <m:type m:val="bar"/>
-            </m:fPr>
-            <m:num>
-              <m:r>
-                <m:rPr>
-                  <m:sty m:val="p"/>
-                </m:rPr>
-                <m:t>(</m:t>
-              </m:r>
-              <m:r>
-                <m:rPr>
-                  <m:sty m:val="p"/>
-                </m:rPr>
-                <m:t>1</m:t>
-              </m:r>
-              <m:r>
-                <m:rPr>
-                  <m:sty m:val="p"/>
-                </m:rPr>
-                <m:t>+</m:t>
-              </m:r>
-              <m:r>
-                <m:rPr>
-                  <m:sty m:val="p"/>
-                </m:rPr>
-                <m:t>a</m:t>
-              </m:r>
-              <m:r>
-                <m:rPr>
-                  <m:sty m:val="p"/>
-                </m:rPr>
-                <m:t>′</m:t>
-              </m:r>
-              <m:r>
-                <m:rPr>
-                  <m:sty m:val="p"/>
-                </m:rPr>
-                <m:t>)</m:t>
-              </m:r>
-              <m:r>
-                <m:rPr>
-                  <m:sty m:val="p"/>
-                </m:rPr>
-                <m:t>E</m:t>
-              </m:r>
-            </m:num>
-            <m:den>
-              <m:r>
-                <m:rPr>
-                  <m:sty m:val="p"/>
-                </m:rPr>
-                <m:t>2</m:t>
-              </m:r>
-              <m:sSubSup>
-                <m:e>
-                  <m:r>
-                    <m:rPr>
-                      <m:sty m:val="p"/>
-                    </m:rPr>
-                    <m:t>g</m:t>
-                  </m:r>
-                </m:e>
-                <m:sub>
-                  <m:r>
-                    <m:rPr>
-                      <m:sty m:val="p"/>
-                    </m:rPr>
-                    <m:t>a</m:t>
-                  </m:r>
-                  <m:r>
-                    <m:rPr>
-                      <m:sty m:val="p"/>
-                    </m:rPr>
-                    <m:t>c</m:t>
-                  </m:r>
-                </m:sub>
-                <m:sup>
-                  <m:r>
-                    <m:rPr>
-                      <m:sty m:val="p"/>
-                    </m:rPr>
-                    <m:t>t</m:t>
-                  </m:r>
-                </m:sup>
-              </m:sSubSup>
-            </m:den>
-          </m:f>
-        </m:oMath>
-      </m:oMathPara>
-    </w:p>
-    <w:p>
-      <w:r>
-        <w:t xml:space="preserve">E denotes the transpiration rate and</w:t>
-      </w:r>
-      <w:r>
-        <w:t xml:space="preserve"> </w:t>
-      </w:r>
-      <m:oMath>
-        <m:sSubSup>
-          <m:e>
-            <m:r>
-              <m:rPr>
-                <m:sty m:val="p"/>
-              </m:rPr>
-              <m:t>g</m:t>
-            </m:r>
-          </m:e>
-          <m:sub>
-            <m:r>
-              <m:rPr>
-                <m:sty m:val="p"/>
-              </m:rPr>
-              <m:t>a</m:t>
-            </m:r>
-            <m:r>
-              <m:rPr>
-                <m:sty m:val="p"/>
-              </m:rPr>
-              <m:t>c</m:t>
-            </m:r>
-          </m:sub>
-          <m:sup>
-            <m:r>
-              <m:rPr>
-                <m:sty m:val="p"/>
-              </m:rPr>
-              <m:t>t</m:t>
-            </m:r>
-          </m:sup>
-        </m:sSubSup>
-      </m:oMath>
-      <w:r>
-        <w:t xml:space="preserve"> </w:t>
-      </w:r>
-      <w:r>
-        <w:t xml:space="preserve">is the total conductance to CO</w:t>
+        <w:t xml:space="preserve">where the different fractionation factors include; diffusion through water (a</w:t>
       </w:r>
       <w:r>
         <w:rPr>
           <w:vertAlign w:val="subscript"/>
         </w:rPr>
-        <w:t xml:space="preserve">2</w:t>
-      </w:r>
-      <w:r>
-        <w:t xml:space="preserve"> </w:t>
-      </w:r>
-      <w:r>
-        <w:t xml:space="preserve">diffusion to both the boundary layer and stomatal conductance (von Caemmerer 1981). C</w:t>
-      </w:r>
-      <w:r>
-        <w:rPr>
-          <w:vertAlign w:val="subscript"/>
-        </w:rPr>
-        <w:t xml:space="preserve">a</w:t>
-      </w:r>
-      <w:r>
-        <w:t xml:space="preserve"> </w:t>
-      </w:r>
-      <w:r>
-        <w:t xml:space="preserve">and C</w:t>
-      </w:r>
-      <w:r>
-        <w:rPr>
-          <w:vertAlign w:val="subscript"/>
-        </w:rPr>
         <w:t xml:space="preserve">i</w:t>
       </w:r>
       <w:r>
-        <w:t xml:space="preserve"> </w:t>
-      </w:r>
-      <w:r>
-        <w:t xml:space="preserve">are the atmospheric and intercellular partial pressures and</w:t>
-      </w:r>
-      <w:r>
-        <w:t xml:space="preserve"> </w:t>
-      </w:r>
-      <m:oMath>
-        <m:nary>
-          <m:naryPr>
-            <m:chr m:val="Γ"/>
-            <m:limLoc m:val="subSup"/>
-            <m:supHide m:val="off"/>
-            <m:supHide m:val="off"/>
-          </m:naryPr>
-          <m:e/>
-          <m:sub>
-            <m:r>
-              <m:rPr>
-                <m:sty m:val="p"/>
-              </m:rPr>
-              <m:t>*</m:t>
-            </m:r>
-          </m:sub>
-          <m:sup/>
-        </m:nary>
-      </m:oMath>
-      <w:r>
-        <w:t xml:space="preserve"> </w:t>
-      </w:r>
-      <w:r>
-        <w:t xml:space="preserve">is the compensation point in the absence of mitochondrial respiration in the light (R</w:t>
-      </w:r>
-      <w:r>
-        <w:rPr>
-          <w:vertAlign w:val="subscript"/>
-        </w:rPr>
-        <w:t xml:space="preserve">d</w:t>
-      </w:r>
-      <w:r>
-        <w:t xml:space="preserve">). In this experiment both</w:t>
-      </w:r>
-      <w:r>
-        <w:t xml:space="preserve"> </w:t>
-      </w:r>
-      <m:oMath>
-        <m:nary>
-          <m:naryPr>
-            <m:chr m:val="Γ"/>
-            <m:limLoc m:val="subSup"/>
-            <m:supHide m:val="off"/>
-            <m:supHide m:val="off"/>
-          </m:naryPr>
-          <m:e/>
-          <m:sub>
-            <m:r>
-              <m:rPr>
-                <m:sty m:val="p"/>
-              </m:rPr>
-              <m:t>*</m:t>
-            </m:r>
-          </m:sub>
-          <m:sup/>
-        </m:nary>
-      </m:oMath>
-      <w:r>
-        <w:t xml:space="preserve"> </w:t>
-      </w:r>
-      <w:r>
-        <w:t xml:space="preserve">and R</w:t>
-      </w:r>
-      <w:r>
-        <w:rPr>
-          <w:vertAlign w:val="subscript"/>
-        </w:rPr>
-        <w:t xml:space="preserve">d</w:t>
-      </w:r>
-      <w:r>
-        <w:t xml:space="preserve"> </w:t>
-      </w:r>
-      <w:r>
-        <w:t xml:space="preserve">were derived using a standard Arrhenius function with parameters for</w:t>
-      </w:r>
-      <w:r>
-        <w:t xml:space="preserve"> </w:t>
-      </w:r>
-      <w:r>
-        <w:rPr>
-          <w:i/>
-        </w:rPr>
-        <w:t xml:space="preserve">Eucalyptus globulis</w:t>
-      </w:r>
-      <w:r>
-        <w:t xml:space="preserve"> </w:t>
-      </w:r>
-      <w:r>
-        <w:t xml:space="preserve">from</w:t>
-      </w:r>
-      <w:r>
-        <w:t xml:space="preserve"> </w:t>
-      </w:r>
-      <w:r>
-        <w:t xml:space="preserve">(Crous</w:t>
-      </w:r>
-      <w:r>
-        <w:t xml:space="preserve"> </w:t>
-      </w:r>
-      <w:r>
-        <w:rPr>
-          <w:i/>
-        </w:rPr>
-        <w:t xml:space="preserve">et al.</w:t>
-      </w:r>
-      <w:r>
-        <w:t xml:space="preserve">, 2012)</w:t>
-      </w:r>
-      <w:r>
-        <w:t xml:space="preserve">. The different fractionation factors include; diffusion through water (a</w:t>
-      </w:r>
-      <w:r>
-        <w:rPr>
-          <w:vertAlign w:val="subscript"/>
-        </w:rPr>
-        <w:t xml:space="preserve">i</w:t>
-      </w:r>
-      <w:r>
         <w:t xml:space="preserve">, 1.8‰), Rubisco carboxylation (b, 29‰), the photorespiratory fractionation (f, 16.2‰) and the combined fractionation through the boundary layer and the stomata (a'). a' is defined by:</w:t>
+      </w:r>
+    </w:p>
+    <w:p>
+      <w:r>
+        <w:br w:type="textWrapping"/>
+      </w:r>
+      <w:r>
+        <w:t xml:space="preserve">(9)</w:t>
       </w:r>
     </w:p>
     <w:p>
@@ -3478,18 +3618,335 @@
         <w:t xml:space="preserve">, 1986)</w:t>
       </w:r>
       <w:r>
-        <w:t xml:space="preserve">. The CO</w:t>
+        <w:t xml:space="preserve">. C</w:t>
       </w:r>
       <w:r>
         <w:rPr>
           <w:vertAlign w:val="subscript"/>
         </w:rPr>
+        <w:t xml:space="preserve">a</w:t>
+      </w:r>
+      <w:r>
+        <w:t xml:space="preserve"> </w:t>
+      </w:r>
+      <w:r>
+        <w:t xml:space="preserve">and C</w:t>
+      </w:r>
+      <w:r>
+        <w:rPr>
+          <w:vertAlign w:val="subscript"/>
+        </w:rPr>
+        <w:t xml:space="preserve">i</w:t>
+      </w:r>
+      <w:r>
+        <w:t xml:space="preserve"> </w:t>
+      </w:r>
+      <w:r>
+        <w:t xml:space="preserve">are the atmospheric and intercellular partial pressures and</w:t>
+      </w:r>
+      <w:r>
+        <w:t xml:space="preserve"> </w:t>
+      </w:r>
+      <m:oMath>
+        <m:nary>
+          <m:naryPr>
+            <m:chr m:val="Γ"/>
+            <m:limLoc m:val="subSup"/>
+            <m:supHide m:val="off"/>
+            <m:supHide m:val="off"/>
+          </m:naryPr>
+          <m:e/>
+          <m:sub>
+            <m:r>
+              <m:rPr>
+                <m:sty m:val="p"/>
+              </m:rPr>
+              <m:t>*</m:t>
+            </m:r>
+          </m:sub>
+          <m:sup/>
+        </m:nary>
+      </m:oMath>
+      <w:r>
+        <w:t xml:space="preserve"> </w:t>
+      </w:r>
+      <w:r>
+        <w:t xml:space="preserve">is the compensation point in the absence of mitochondrial respiration in the light (R</w:t>
+      </w:r>
+      <w:r>
+        <w:rPr>
+          <w:vertAlign w:val="subscript"/>
+        </w:rPr>
+        <w:t xml:space="preserve">d</w:t>
+      </w:r>
+      <w:r>
+        <w:t xml:space="preserve">). In this experiment both</w:t>
+      </w:r>
+      <w:r>
+        <w:t xml:space="preserve"> </w:t>
+      </w:r>
+      <m:oMath>
+        <m:nary>
+          <m:naryPr>
+            <m:chr m:val="Γ"/>
+            <m:limLoc m:val="subSup"/>
+            <m:supHide m:val="off"/>
+            <m:supHide m:val="off"/>
+          </m:naryPr>
+          <m:e/>
+          <m:sub>
+            <m:r>
+              <m:rPr>
+                <m:sty m:val="p"/>
+              </m:rPr>
+              <m:t>*</m:t>
+            </m:r>
+          </m:sub>
+          <m:sup/>
+        </m:nary>
+      </m:oMath>
+      <w:r>
+        <w:t xml:space="preserve"> </w:t>
+      </w:r>
+      <w:r>
+        <w:t xml:space="preserve">and R</w:t>
+      </w:r>
+      <w:r>
+        <w:rPr>
+          <w:vertAlign w:val="subscript"/>
+        </w:rPr>
+        <w:t xml:space="preserve">d</w:t>
+      </w:r>
+      <w:r>
+        <w:t xml:space="preserve"> </w:t>
+      </w:r>
+      <w:r>
+        <w:t xml:space="preserve">were derived using a standard Arrhenius function with parameters for</w:t>
+      </w:r>
+      <w:r>
+        <w:t xml:space="preserve"> </w:t>
+      </w:r>
+      <w:r>
+        <w:rPr>
+          <w:i/>
+        </w:rPr>
+        <w:t xml:space="preserve">Eucalyptus globulis</w:t>
+      </w:r>
+      <w:r>
+        <w:t xml:space="preserve"> </w:t>
+      </w:r>
+      <w:r>
+        <w:t xml:space="preserve">from</w:t>
+      </w:r>
+      <w:r>
+        <w:t xml:space="preserve"> </w:t>
+      </w:r>
+      <w:r>
+        <w:t xml:space="preserve">(Crous</w:t>
+      </w:r>
+      <w:r>
+        <w:t xml:space="preserve"> </w:t>
+      </w:r>
+      <w:r>
+        <w:rPr>
+          <w:i/>
+        </w:rPr>
+        <w:t xml:space="preserve">et al.</w:t>
+      </w:r>
+      <w:r>
+        <w:t xml:space="preserve">, 2012)</w:t>
+      </w:r>
+      <w:r>
+        <w:t xml:space="preserve">. E denotes the transpiration rate and</w:t>
+      </w:r>
+      <w:r>
+        <w:t xml:space="preserve"> </w:t>
+      </w:r>
+      <m:oMath>
+        <m:sSubSup>
+          <m:e>
+            <m:r>
+              <m:rPr>
+                <m:sty m:val="p"/>
+              </m:rPr>
+              <m:t>g</m:t>
+            </m:r>
+          </m:e>
+          <m:sub>
+            <m:r>
+              <m:rPr>
+                <m:sty m:val="p"/>
+              </m:rPr>
+              <m:t>a</m:t>
+            </m:r>
+            <m:r>
+              <m:rPr>
+                <m:sty m:val="p"/>
+              </m:rPr>
+              <m:t>c</m:t>
+            </m:r>
+          </m:sub>
+          <m:sup>
+            <m:r>
+              <m:rPr>
+                <m:sty m:val="p"/>
+              </m:rPr>
+              <m:t>t</m:t>
+            </m:r>
+          </m:sup>
+        </m:sSubSup>
+      </m:oMath>
+      <w:r>
+        <w:t xml:space="preserve"> </w:t>
+      </w:r>
+      <w:r>
+        <w:t xml:space="preserve">is the total conductance to CO</w:t>
+      </w:r>
+      <w:r>
+        <w:rPr>
+          <w:vertAlign w:val="subscript"/>
+        </w:rPr>
         <w:t xml:space="preserve">2</w:t>
       </w:r>
       <w:r>
         <w:t xml:space="preserve"> </w:t>
       </w:r>
       <w:r>
+        <w:t xml:space="preserve">diffusion to both the boundary layer and stomatal conductance **(von Caemmerer 1981). The ternary effect corrections (t) are desribed by:</w:t>
+      </w:r>
+    </w:p>
+    <w:p>
+      <w:r>
+        <w:br w:type="textWrapping"/>
+      </w:r>
+      <w:r>
+        <w:t xml:space="preserve">(10)</w:t>
+      </w:r>
+    </w:p>
+    <w:p>
+      <m:oMathPara>
+        <m:oMathParaPr>
+          <m:jc m:val="center"/>
+        </m:oMathParaPr>
+        <m:oMath>
+          <m:r>
+            <m:rPr>
+              <m:sty m:val="p"/>
+            </m:rPr>
+            <m:t>t</m:t>
+          </m:r>
+          <m:r>
+            <m:rPr>
+              <m:sty m:val="p"/>
+            </m:rPr>
+            <m:t>=</m:t>
+          </m:r>
+          <m:f>
+            <m:fPr>
+              <m:type m:val="bar"/>
+            </m:fPr>
+            <m:num>
+              <m:r>
+                <m:rPr>
+                  <m:sty m:val="p"/>
+                </m:rPr>
+                <m:t>(</m:t>
+              </m:r>
+              <m:r>
+                <m:rPr>
+                  <m:sty m:val="p"/>
+                </m:rPr>
+                <m:t>1</m:t>
+              </m:r>
+              <m:r>
+                <m:rPr>
+                  <m:sty m:val="p"/>
+                </m:rPr>
+                <m:t>+</m:t>
+              </m:r>
+              <m:r>
+                <m:rPr>
+                  <m:sty m:val="p"/>
+                </m:rPr>
+                <m:t>a</m:t>
+              </m:r>
+              <m:r>
+                <m:rPr>
+                  <m:sty m:val="p"/>
+                </m:rPr>
+                <m:t>′</m:t>
+              </m:r>
+              <m:r>
+                <m:rPr>
+                  <m:sty m:val="p"/>
+                </m:rPr>
+                <m:t>)</m:t>
+              </m:r>
+              <m:r>
+                <m:rPr>
+                  <m:sty m:val="p"/>
+                </m:rPr>
+                <m:t>E</m:t>
+              </m:r>
+            </m:num>
+            <m:den>
+              <m:r>
+                <m:rPr>
+                  <m:sty m:val="p"/>
+                </m:rPr>
+                <m:t>2</m:t>
+              </m:r>
+              <m:sSubSup>
+                <m:e>
+                  <m:r>
+                    <m:rPr>
+                      <m:sty m:val="p"/>
+                    </m:rPr>
+                    <m:t>g</m:t>
+                  </m:r>
+                </m:e>
+                <m:sub>
+                  <m:r>
+                    <m:rPr>
+                      <m:sty m:val="p"/>
+                    </m:rPr>
+                    <m:t>a</m:t>
+                  </m:r>
+                  <m:r>
+                    <m:rPr>
+                      <m:sty m:val="p"/>
+                    </m:rPr>
+                    <m:t>c</m:t>
+                  </m:r>
+                </m:sub>
+                <m:sup>
+                  <m:r>
+                    <m:rPr>
+                      <m:sty m:val="p"/>
+                    </m:rPr>
+                    <m:t>t</m:t>
+                  </m:r>
+                </m:sup>
+              </m:sSubSup>
+            </m:den>
+          </m:f>
+        </m:oMath>
+      </m:oMathPara>
+    </w:p>
+    <w:p>
+      <w:r>
+        <w:t xml:space="preserve">The CO</w:t>
+      </w:r>
+      <w:r>
+        <w:rPr>
+          <w:vertAlign w:val="subscript"/>
+        </w:rPr>
+        <w:t xml:space="preserve">2</w:t>
+      </w:r>
+      <w:r>
+        <w:t xml:space="preserve"> </w:t>
+      </w:r>
+      <w:r>
         <w:t xml:space="preserve">diffusion from the intercellular airspace to the chloroplast, g</w:t>
       </w:r>
       <w:r>
@@ -3512,6 +3969,14 @@
       </w:r>
       <w:r>
         <w:t xml:space="preserve">assimilation rate (A) by:</w:t>
+      </w:r>
+    </w:p>
+    <w:p>
+      <w:r>
+        <w:br w:type="textWrapping"/>
+      </w:r>
+      <w:r>
+        <w:t xml:space="preserve">(11)</w:t>
       </w:r>
     </w:p>
     <w:p>
@@ -3630,7 +4095,43 @@
         <w:t xml:space="preserve"> </w:t>
       </w:r>
       <w:r>
-        <w:t xml:space="preserve">partial pressure. Examples of this approach to measure gas exchange and carbon isotope discrimination are presented in</w:t>
+        <w:t xml:space="preserve">partial pressure. Once g</w:t>
+      </w:r>
+      <w:r>
+        <w:rPr>
+          <w:vertAlign w:val="subscript"/>
+        </w:rPr>
+        <w:t xml:space="preserve">m</w:t>
+      </w:r>
+      <w:r>
+        <w:t xml:space="preserve"> </w:t>
+      </w:r>
+      <w:r>
+        <w:t xml:space="preserve">was calculated C</w:t>
+      </w:r>
+      <w:r>
+        <w:rPr>
+          <w:vertAlign w:val="subscript"/>
+        </w:rPr>
+        <w:t xml:space="preserve">c</w:t>
+      </w:r>
+      <w:r>
+        <w:t xml:space="preserve"> </w:t>
+      </w:r>
+      <w:r>
+        <w:t xml:space="preserve">and the drawdown of CO</w:t>
+      </w:r>
+      <w:r>
+        <w:rPr>
+          <w:vertAlign w:val="subscript"/>
+        </w:rPr>
+        <w:t xml:space="preserve">2</w:t>
+      </w:r>
+      <w:r>
+        <w:t xml:space="preserve"> </w:t>
+      </w:r>
+      <w:r>
+        <w:t xml:space="preserve">from the intercellular arispaces to the site of carboxylation were then estimated using Equation 11. Examples of this approach to measure gas exchange and carbon isotope discrimination are presented in</w:t>
       </w:r>
       <w:r>
         <w:t xml:space="preserve"> </w:t>
@@ -3648,43 +4149,72 @@
         <w:t xml:space="preserve">, 2013)</w:t>
       </w:r>
       <w:r>
-        <w:t xml:space="preserve">. Once g</w:t>
-      </w:r>
+        <w:t xml:space="preserve">. The variation in</w:t>
+      </w:r>
+      <w:r>
+        <w:t xml:space="preserve"> </w:t>
+      </w:r>
+      <m:oMath>
+        <m:r>
+          <m:rPr>
+            <m:sty m:val="p"/>
+          </m:rPr>
+          <m:t>D</m:t>
+        </m:r>
+        <m:r>
+          <m:rPr>
+            <m:sty m:val="p"/>
+          </m:rPr>
+          <m:t>e</m:t>
+        </m:r>
+        <m:r>
+          <m:rPr>
+            <m:sty m:val="p"/>
+          </m:rPr>
+          <m:t>l</m:t>
+        </m:r>
+        <m:r>
+          <m:rPr>
+            <m:sty m:val="p"/>
+          </m:rPr>
+          <m:t>t</m:t>
+        </m:r>
+        <m:r>
+          <m:rPr>
+            <m:sty m:val="p"/>
+          </m:rPr>
+          <m:t>a</m:t>
+        </m:r>
+      </m:oMath>
       <w:r>
         <w:rPr>
           <w:vertAlign w:val="subscript"/>
         </w:rPr>
-        <w:t xml:space="preserve">m</w:t>
-      </w:r>
-      <w:r>
-        <w:t xml:space="preserve"> </w:t>
-      </w:r>
-      <w:r>
-        <w:t xml:space="preserve">was calculated C</w:t>
+        <w:t xml:space="preserve">o</w:t>
+      </w:r>
+      <w:r>
+        <w:t xml:space="preserve"> </w:t>
+      </w:r>
+      <w:r>
+        <w:t xml:space="preserve">between sun and shade leaves and the simulated sunfleck where then compared as a function of C</w:t>
       </w:r>
       <w:r>
         <w:rPr>
           <w:vertAlign w:val="subscript"/>
         </w:rPr>
-        <w:t xml:space="preserve">c</w:t>
-      </w:r>
-      <w:r>
-        <w:t xml:space="preserve"> </w:t>
-      </w:r>
-      <w:r>
-        <w:t xml:space="preserve">and the drawdown of CO</w:t>
+        <w:t xml:space="preserve">i</w:t>
+      </w:r>
+      <w:r>
+        <w:t xml:space="preserve">:C</w:t>
       </w:r>
       <w:r>
         <w:rPr>
           <w:vertAlign w:val="subscript"/>
         </w:rPr>
-        <w:t xml:space="preserve">2</w:t>
-      </w:r>
-      <w:r>
-        <w:t xml:space="preserve"> </w:t>
-      </w:r>
-      <w:r>
-        <w:t xml:space="preserve">from the intercellular arispaces to the site of carboxylation were then estimated using eq. 7.</w:t>
+        <w:t xml:space="preserve">a</w:t>
+      </w:r>
+      <w:r>
+        <w:t xml:space="preserve">.</w:t>
       </w:r>
     </w:p>
     <w:p>
@@ -4021,6 +4551,14 @@
       </w:r>
       <w:r>
         <w:t xml:space="preserve">once measurements were completed. All leaves were detached and immediately stored inside foil covered bags before water potential measurements were performed. Leaf water potential and transpiration (E) from gas exchange were then used to calculate leaf specific hydraulic conductance (K) through the equation:</w:t>
+      </w:r>
+    </w:p>
+    <w:p>
+      <w:r>
+        <w:br w:type="textWrapping"/>
+      </w:r>
+      <w:r>
+        <w:t xml:space="preserve">(12)</w:t>
       </w:r>
     </w:p>
     <w:p>
@@ -4353,7 +4891,7 @@
     </w:p>
     <w:p>
       <w:r>
-        <w:t xml:space="preserve">Across all measurement campaigns 1m canopy integrated PPFD was significantly different between sun and shade leaves (P&lt;0.001) and PPFD was reduced by 78% in the shade (Figure 1). The distribution of H</w:t>
+        <w:t xml:space="preserve">Across all measurement campaigns 1 m canopy integrated PPFD was significantly different between sun and shade leaves (P&lt;0.001) and PPFD was reduced by 78% in the shade (Figure 1). The distribution of H</w:t>
       </w:r>
       <w:r>
         <w:rPr>
@@ -4875,6 +5413,17 @@
       </w:r>
       <w:r>
         <w:t xml:space="preserve">seen in sun leaves.</w:t>
+      </w:r>
+    </w:p>
+    <w:p>
+      <w:r>
+        <w:t xml:space="preserve">discrimination contributions and</w:t>
+      </w:r>
+      <w:r>
+        <w:t xml:space="preserve"> </w:t>
+      </w:r>
+      <w:r>
+        <w:t xml:space="preserve">vs ci/ca go here</w:t>
       </w:r>
     </w:p>
     <w:p>
@@ -5451,6 +6000,26 @@
             </w:r>
           </w:p>
         </w:tc>
+        <w:tc>
+          <w:tcPr>
+            <w:tcBorders>
+              <w:bottom w:val="single"/>
+            </w:tcBorders>
+            <w:vAlign w:val="bottom"/>
+          </w:tcPr>
+          <w:p>
+            <w:pPr>
+              <w:pStyle w:val="Compact"/>
+              <w:jc w:val="left"/>
+            </w:pPr>
+            <w:r>
+              <w:rPr>
+                <w:b/>
+              </w:rPr>
+              <w:t xml:space="preserve">13C</w:t>
+            </w:r>
+          </w:p>
+        </w:tc>
       </w:tr>
       <w:tr>
         <w:tc>
@@ -5482,7 +6051,7 @@
               <w:jc w:val="left"/>
             </w:pPr>
             <w:r>
-              <w:t xml:space="preserve">114.1 (4.5)</w:t>
+              <w:t xml:space="preserve">114.1 (4.5) a</w:t>
             </w:r>
           </w:p>
         </w:tc>
@@ -5493,7 +6062,7 @@
               <w:jc w:val="left"/>
             </w:pPr>
             <w:r>
-              <w:t xml:space="preserve">2.63 (0.08)</w:t>
+              <w:t xml:space="preserve">2.63 (0.08) b</w:t>
             </w:r>
           </w:p>
         </w:tc>
@@ -5504,7 +6073,7 @@
               <w:jc w:val="left"/>
             </w:pPr>
             <w:r>
-              <w:t xml:space="preserve">96.0 (6.7)</w:t>
+              <w:t xml:space="preserve">96.0 (6.7) b</w:t>
             </w:r>
           </w:p>
         </w:tc>
@@ -5515,7 +6084,7 @@
               <w:jc w:val="left"/>
             </w:pPr>
             <w:r>
-              <w:t xml:space="preserve">141.6 (7.5)</w:t>
+              <w:t xml:space="preserve">141.6 (7.5) b</w:t>
             </w:r>
           </w:p>
         </w:tc>
@@ -5526,7 +6095,7 @@
               <w:jc w:val="left"/>
             </w:pPr>
             <w:r>
-              <w:t xml:space="preserve">1.69 (0.18)</w:t>
+              <w:t xml:space="preserve">1.69 (0.18) a</w:t>
             </w:r>
           </w:p>
         </w:tc>
@@ -5537,7 +6106,7 @@
               <w:jc w:val="left"/>
             </w:pPr>
             <w:r>
-              <w:t xml:space="preserve">-0.32 (0.03)</w:t>
+              <w:t xml:space="preserve">-0.32 (0.03) a</w:t>
             </w:r>
           </w:p>
         </w:tc>
@@ -5548,7 +6117,18 @@
               <w:jc w:val="left"/>
             </w:pPr>
             <w:r>
-              <w:t xml:space="preserve">-1.60 (0.10)</w:t>
+              <w:t xml:space="preserve">-1.60 (0.10) a</w:t>
+            </w:r>
+          </w:p>
+        </w:tc>
+        <w:tc>
+          <w:p>
+            <w:pPr>
+              <w:pStyle w:val="Compact"/>
+              <w:jc w:val="left"/>
+            </w:pPr>
+            <w:r>
+              <w:t xml:space="preserve">-28.1 (0.18) b</w:t>
             </w:r>
           </w:p>
         </w:tc>
@@ -5583,7 +6163,7 @@
               <w:jc w:val="left"/>
             </w:pPr>
             <w:r>
-              <w:t xml:space="preserve">109.9 (4.8)</w:t>
+              <w:t xml:space="preserve">109.9 (4.8) a</w:t>
             </w:r>
           </w:p>
         </w:tc>
@@ -5594,7 +6174,7 @@
               <w:jc w:val="left"/>
             </w:pPr>
             <w:r>
-              <w:t xml:space="preserve">2.60 (0.09)</w:t>
+              <w:t xml:space="preserve">2.60 (0.09) b</w:t>
             </w:r>
           </w:p>
         </w:tc>
@@ -5605,7 +6185,7 @@
               <w:jc w:val="left"/>
             </w:pPr>
             <w:r>
-              <w:t xml:space="preserve">95.5 (6.6)</w:t>
+              <w:t xml:space="preserve">95.5 (6.6) ab</w:t>
             </w:r>
           </w:p>
         </w:tc>
@@ -5616,7 +6196,7 @@
               <w:jc w:val="left"/>
             </w:pPr>
             <w:r>
-              <w:t xml:space="preserve">148.3 (11.8)</w:t>
+              <w:t xml:space="preserve">148.3 (11.8) b</w:t>
             </w:r>
           </w:p>
         </w:tc>
@@ -5627,7 +6207,7 @@
               <w:jc w:val="left"/>
             </w:pPr>
             <w:r>
-              <w:t xml:space="preserve">1.79 (0.15)</w:t>
+              <w:t xml:space="preserve">1.79 (0.15) a</w:t>
             </w:r>
           </w:p>
         </w:tc>
@@ -5638,7 +6218,7 @@
               <w:jc w:val="left"/>
             </w:pPr>
             <w:r>
-              <w:t xml:space="preserve">-0.32 (0.02)</w:t>
+              <w:t xml:space="preserve">-0.32 (0.02) a</w:t>
             </w:r>
           </w:p>
         </w:tc>
@@ -5649,7 +6229,18 @@
               <w:jc w:val="left"/>
             </w:pPr>
             <w:r>
-              <w:t xml:space="preserve">-1.70 (0.09)</w:t>
+              <w:t xml:space="preserve">-1.70 (0.09) a</w:t>
+            </w:r>
+          </w:p>
+        </w:tc>
+        <w:tc>
+          <w:p>
+            <w:pPr>
+              <w:pStyle w:val="Compact"/>
+              <w:jc w:val="left"/>
+            </w:pPr>
+            <w:r>
+              <w:t xml:space="preserve">-28.3 (0.17) b</w:t>
             </w:r>
           </w:p>
         </w:tc>
@@ -5684,7 +6275,7 @@
               <w:jc w:val="left"/>
             </w:pPr>
             <w:r>
-              <w:t xml:space="preserve">118.3 (4.4)</w:t>
+              <w:t xml:space="preserve">118.3 (4.4) a</w:t>
             </w:r>
           </w:p>
         </w:tc>
@@ -5695,7 +6286,7 @@
               <w:jc w:val="left"/>
             </w:pPr>
             <w:r>
-              <w:t xml:space="preserve">2.13 (0.07)</w:t>
+              <w:t xml:space="preserve">2.13 (0.07) a</w:t>
             </w:r>
           </w:p>
         </w:tc>
@@ -5706,7 +6297,7 @@
               <w:jc w:val="left"/>
             </w:pPr>
             <w:r>
-              <w:t xml:space="preserve">73.3 (6.4)</w:t>
+              <w:t xml:space="preserve">73.3 (6.4) a</w:t>
             </w:r>
           </w:p>
         </w:tc>
@@ -5717,7 +6308,7 @@
               <w:jc w:val="left"/>
             </w:pPr>
             <w:r>
-              <w:t xml:space="preserve">102.1 (6.9)</w:t>
+              <w:t xml:space="preserve">102.1 (6.9) a</w:t>
             </w:r>
           </w:p>
         </w:tc>
@@ -5728,7 +6319,7 @@
               <w:jc w:val="left"/>
             </w:pPr>
             <w:r>
-              <w:t xml:space="preserve">1.70 (0.13)</w:t>
+              <w:t xml:space="preserve">1.70 (0.13) a</w:t>
             </w:r>
           </w:p>
         </w:tc>
@@ -5739,7 +6330,7 @@
               <w:jc w:val="left"/>
             </w:pPr>
             <w:r>
-              <w:t xml:space="preserve">-0.27 (0.02)</w:t>
+              <w:t xml:space="preserve">-0.27 (0.02) a</w:t>
             </w:r>
           </w:p>
         </w:tc>
@@ -5750,7 +6341,18 @@
               <w:jc w:val="left"/>
             </w:pPr>
             <w:r>
-              <w:t xml:space="preserve">-1.50 (0.09)</w:t>
+              <w:t xml:space="preserve">-1.50 (0.09) a</w:t>
+            </w:r>
+          </w:p>
+        </w:tc>
+        <w:tc>
+          <w:p>
+            <w:pPr>
+              <w:pStyle w:val="Compact"/>
+              <w:jc w:val="left"/>
+            </w:pPr>
+            <w:r>
+              <w:t xml:space="preserve">-29.9 (0.17) a</w:t>
             </w:r>
           </w:p>
         </w:tc>
@@ -5785,7 +6387,7 @@
               <w:jc w:val="left"/>
             </w:pPr>
             <w:r>
-              <w:t xml:space="preserve">113.1 (4.3)</w:t>
+              <w:t xml:space="preserve">113.1 (4.3) a</w:t>
             </w:r>
           </w:p>
         </w:tc>
@@ -5796,7 +6398,7 @@
               <w:jc w:val="left"/>
             </w:pPr>
             <w:r>
-              <w:t xml:space="preserve">1.88 (0.06)</w:t>
+              <w:t xml:space="preserve">1.88 (0.06) a</w:t>
             </w:r>
           </w:p>
         </w:tc>
@@ -5807,7 +6409,7 @@
               <w:jc w:val="left"/>
             </w:pPr>
             <w:r>
-              <w:t xml:space="preserve">77.6 (4.9)</w:t>
+              <w:t xml:space="preserve">77.6 (4.9) ab</w:t>
             </w:r>
           </w:p>
         </w:tc>
@@ -5818,7 +6420,7 @@
               <w:jc w:val="left"/>
             </w:pPr>
             <w:r>
-              <w:t xml:space="preserve">106.2 (6.5)</w:t>
+              <w:t xml:space="preserve">106.2 (6.5) a</w:t>
             </w:r>
           </w:p>
         </w:tc>
@@ -5829,7 +6431,7 @@
               <w:jc w:val="left"/>
             </w:pPr>
             <w:r>
-              <w:t xml:space="preserve">1.78 (0.14)</w:t>
+              <w:t xml:space="preserve">1.78 (0.14) a</w:t>
             </w:r>
           </w:p>
         </w:tc>
@@ -5840,7 +6442,7 @@
               <w:jc w:val="left"/>
             </w:pPr>
             <w:r>
-              <w:t xml:space="preserve">-0.30 (0.02)</w:t>
+              <w:t xml:space="preserve">-0.30 (0.02) a</w:t>
             </w:r>
           </w:p>
         </w:tc>
@@ -5851,7 +6453,18 @@
               <w:jc w:val="left"/>
             </w:pPr>
             <w:r>
-              <w:t xml:space="preserve">-1.60 (0.11)</w:t>
+              <w:t xml:space="preserve">-1.60 (0.11) a</w:t>
+            </w:r>
+          </w:p>
+        </w:tc>
+        <w:tc>
+          <w:p>
+            <w:pPr>
+              <w:pStyle w:val="Compact"/>
+              <w:jc w:val="left"/>
+            </w:pPr>
+            <w:r>
+              <w:t xml:space="preserve">-30.4 (0.22) a</w:t>
             </w:r>
           </w:p>
         </w:tc>
@@ -6078,17 +6691,6 @@
               <w:jc w:val="left"/>
             </w:pPr>
             <w:r>
-              <w:t xml:space="preserve">Elevated</w:t>
-            </w:r>
-          </w:p>
-        </w:tc>
-        <w:tc>
-          <w:p>
-            <w:pPr>
-              <w:pStyle w:val="Compact"/>
-              <w:jc w:val="left"/>
-            </w:pPr>
-            <w:r>
               <w:t xml:space="preserve">High</w:t>
             </w:r>
           </w:p>
@@ -6100,7 +6702,7 @@
               <w:jc w:val="left"/>
             </w:pPr>
             <w:r>
-              <w:t xml:space="preserve">13.1 (0.3)</w:t>
+              <w:t xml:space="preserve">Ambient</w:t>
             </w:r>
           </w:p>
         </w:tc>
@@ -6111,7 +6713,7 @@
               <w:jc w:val="left"/>
             </w:pPr>
             <w:r>
-              <w:t xml:space="preserve">0.123 (0.005)</w:t>
+              <w:t xml:space="preserve">13.5 (0.3) b</w:t>
             </w:r>
           </w:p>
         </w:tc>
@@ -6122,7 +6724,7 @@
               <w:jc w:val="left"/>
             </w:pPr>
             <w:r>
-              <w:t xml:space="preserve">0.153 (0.007)</w:t>
+              <w:t xml:space="preserve">0.122 (0.005) a</w:t>
             </w:r>
           </w:p>
         </w:tc>
@@ -6133,7 +6735,7 @@
               <w:jc w:val="left"/>
             </w:pPr>
             <w:r>
-              <w:t xml:space="preserve">187.9 (2.9)</w:t>
+              <w:t xml:space="preserve">0.163 (0.005) c</w:t>
             </w:r>
           </w:p>
         </w:tc>
@@ -6144,7 +6746,7 @@
               <w:jc w:val="left"/>
             </w:pPr>
             <w:r>
-              <w:t xml:space="preserve">2.21 (0.09)</w:t>
+              <w:t xml:space="preserve">8.26 (0.48) b</w:t>
             </w:r>
           </w:p>
         </w:tc>
@@ -6155,7 +6757,18 @@
               <w:jc w:val="left"/>
             </w:pPr>
             <w:r>
-              <w:t xml:space="preserve">1.90 (0.05)</w:t>
+              <w:t xml:space="preserve">1.78 (0.07) a</w:t>
+            </w:r>
+          </w:p>
+        </w:tc>
+        <w:tc>
+          <w:p>
+            <w:pPr>
+              <w:pStyle w:val="Compact"/>
+              <w:jc w:val="left"/>
+            </w:pPr>
+            <w:r>
+              <w:t xml:space="preserve">1.60 (0.04) ab</w:t>
             </w:r>
           </w:p>
         </w:tc>
@@ -6179,17 +6792,6 @@
               <w:jc w:val="left"/>
             </w:pPr>
             <w:r>
-              <w:t xml:space="preserve">Ambient</w:t>
-            </w:r>
-          </w:p>
-        </w:tc>
-        <w:tc>
-          <w:p>
-            <w:pPr>
-              <w:pStyle w:val="Compact"/>
-              <w:jc w:val="left"/>
-            </w:pPr>
-            <w:r>
               <w:t xml:space="preserve">High</w:t>
             </w:r>
           </w:p>
@@ -6201,7 +6803,7 @@
               <w:jc w:val="left"/>
             </w:pPr>
             <w:r>
-              <w:t xml:space="preserve">13.5 (0.3)</w:t>
+              <w:t xml:space="preserve">Elevated</w:t>
             </w:r>
           </w:p>
         </w:tc>
@@ -6212,7 +6814,7 @@
               <w:jc w:val="left"/>
             </w:pPr>
             <w:r>
-              <w:t xml:space="preserve">0.122 (0.005)</w:t>
+              <w:t xml:space="preserve">13.1 (0.3) b</w:t>
             </w:r>
           </w:p>
         </w:tc>
@@ -6223,7 +6825,7 @@
               <w:jc w:val="left"/>
             </w:pPr>
             <w:r>
-              <w:t xml:space="preserve">0.163 (0.005)</w:t>
+              <w:t xml:space="preserve">0.123 (0.005) a</w:t>
             </w:r>
           </w:p>
         </w:tc>
@@ -6234,7 +6836,7 @@
               <w:jc w:val="left"/>
             </w:pPr>
             <w:r>
-              <w:t xml:space="preserve">179.8 (3.2)</w:t>
+              <w:t xml:space="preserve">0.153 (0.007) bc</w:t>
             </w:r>
           </w:p>
         </w:tc>
@@ -6245,7 +6847,7 @@
               <w:jc w:val="left"/>
             </w:pPr>
             <w:r>
-              <w:t xml:space="preserve">1.78 (0.07)</w:t>
+              <w:t xml:space="preserve">6.57 (0.39) ab</w:t>
             </w:r>
           </w:p>
         </w:tc>
@@ -6256,7 +6858,18 @@
               <w:jc w:val="left"/>
             </w:pPr>
             <w:r>
-              <w:t xml:space="preserve">1.60 (0.04)</w:t>
+              <w:t xml:space="preserve">2.21 (0.09) a</w:t>
+            </w:r>
+          </w:p>
+        </w:tc>
+        <w:tc>
+          <w:p>
+            <w:pPr>
+              <w:pStyle w:val="Compact"/>
+              <w:jc w:val="left"/>
+            </w:pPr>
+            <w:r>
+              <w:t xml:space="preserve">1.90 (0.05) b</w:t>
             </w:r>
           </w:p>
         </w:tc>
@@ -6280,6 +6893,17 @@
               <w:jc w:val="left"/>
             </w:pPr>
             <w:r>
+              <w:t xml:space="preserve">Low</w:t>
+            </w:r>
+          </w:p>
+        </w:tc>
+        <w:tc>
+          <w:p>
+            <w:pPr>
+              <w:pStyle w:val="Compact"/>
+              <w:jc w:val="left"/>
+            </w:pPr>
+            <w:r>
               <w:t xml:space="preserve">Ambient</w:t>
             </w:r>
           </w:p>
@@ -6291,7 +6915,7 @@
               <w:jc w:val="left"/>
             </w:pPr>
             <w:r>
-              <w:t xml:space="preserve">Low</w:t>
+              <w:t xml:space="preserve">10.4 (0.1) a</w:t>
             </w:r>
           </w:p>
         </w:tc>
@@ -6302,7 +6926,7 @@
               <w:jc w:val="left"/>
             </w:pPr>
             <w:r>
-              <w:t xml:space="preserve">10.4 (0.1)</w:t>
+              <w:t xml:space="preserve">0.150 (0.005) a</w:t>
             </w:r>
           </w:p>
         </w:tc>
@@ -6313,7 +6937,7 @@
               <w:jc w:val="left"/>
             </w:pPr>
             <w:r>
-              <w:t xml:space="preserve">0.150 (0.005)</w:t>
+              <w:t xml:space="preserve">0.117 (0.004) ab</w:t>
             </w:r>
           </w:p>
         </w:tc>
@@ -6324,7 +6948,7 @@
               <w:jc w:val="left"/>
             </w:pPr>
             <w:r>
-              <w:t xml:space="preserve">0.117 (0.004)</w:t>
+              <w:t xml:space="preserve">6.24 (0.50) a</w:t>
             </w:r>
           </w:p>
         </w:tc>
@@ -6335,7 +6959,7 @@
               <w:jc w:val="left"/>
             </w:pPr>
             <w:r>
-              <w:t xml:space="preserve">255.4 (3.8)</w:t>
+              <w:t xml:space="preserve">1.93 (0.07) a</w:t>
             </w:r>
           </w:p>
         </w:tc>
@@ -6346,18 +6970,7 @@
               <w:jc w:val="left"/>
             </w:pPr>
             <w:r>
-              <w:t xml:space="preserve">1.93 (0.07)</w:t>
-            </w:r>
-          </w:p>
-        </w:tc>
-        <w:tc>
-          <w:p>
-            <w:pPr>
-              <w:pStyle w:val="Compact"/>
-              <w:jc w:val="left"/>
-            </w:pPr>
-            <w:r>
-              <w:t xml:space="preserve">1.40 (0.04)</w:t>
+              <w:t xml:space="preserve">1.40 (0.04) a</w:t>
             </w:r>
           </w:p>
         </w:tc>
@@ -6381,6 +6994,17 @@
               <w:jc w:val="left"/>
             </w:pPr>
             <w:r>
+              <w:t xml:space="preserve">Low</w:t>
+            </w:r>
+          </w:p>
+        </w:tc>
+        <w:tc>
+          <w:p>
+            <w:pPr>
+              <w:pStyle w:val="Compact"/>
+              <w:jc w:val="left"/>
+            </w:pPr>
+            <w:r>
               <w:t xml:space="preserve">Elevated</w:t>
             </w:r>
           </w:p>
@@ -6392,7 +7016,7 @@
               <w:jc w:val="left"/>
             </w:pPr>
             <w:r>
-              <w:t xml:space="preserve">Low</w:t>
+              <w:t xml:space="preserve">10.0 (0.1) a</w:t>
             </w:r>
           </w:p>
         </w:tc>
@@ -6403,7 +7027,7 @@
               <w:jc w:val="left"/>
             </w:pPr>
             <w:r>
-              <w:t xml:space="preserve">10.0 (0.1)</w:t>
+              <w:t xml:space="preserve">0.146 (0.005) a</w:t>
             </w:r>
           </w:p>
         </w:tc>
@@ -6414,7 +7038,7 @@
               <w:jc w:val="left"/>
             </w:pPr>
             <w:r>
-              <w:t xml:space="preserve">0.146 (0.005)</w:t>
+              <w:t xml:space="preserve">0.116 (0.004) a</w:t>
             </w:r>
           </w:p>
         </w:tc>
@@ -6425,7 +7049,7 @@
               <w:jc w:val="left"/>
             </w:pPr>
             <w:r>
-              <w:t xml:space="preserve">0.116 (0.004)</w:t>
+              <w:t xml:space="preserve">5.43 (0.51) a</w:t>
             </w:r>
           </w:p>
         </w:tc>
@@ -6436,7 +7060,7 @@
               <w:jc w:val="left"/>
             </w:pPr>
             <w:r>
-              <w:t xml:space="preserve">253.8 (4.1)</w:t>
+              <w:t xml:space="preserve">2.23 (0.09) a</w:t>
             </w:r>
           </w:p>
         </w:tc>
@@ -6447,18 +7071,7 @@
               <w:jc w:val="left"/>
             </w:pPr>
             <w:r>
-              <w:t xml:space="preserve">2.23 (0.09)</w:t>
-            </w:r>
-          </w:p>
-        </w:tc>
-        <w:tc>
-          <w:p>
-            <w:pPr>
-              <w:pStyle w:val="Compact"/>
-              <w:jc w:val="left"/>
-            </w:pPr>
-            <w:r>
-              <w:t xml:space="preserve">1.60 (0.05)</w:t>
+              <w:t xml:space="preserve">1.60 (0.05) a</w:t>
             </w:r>
           </w:p>
         </w:tc>
@@ -6482,6 +7095,17 @@
               <w:jc w:val="left"/>
             </w:pPr>
             <w:r>
+              <w:t xml:space="preserve">High</w:t>
+            </w:r>
+          </w:p>
+        </w:tc>
+        <w:tc>
+          <w:p>
+            <w:pPr>
+              <w:pStyle w:val="Compact"/>
+              <w:jc w:val="left"/>
+            </w:pPr>
+            <w:r>
               <w:t xml:space="preserve">Ambient</w:t>
             </w:r>
           </w:p>
@@ -6493,7 +7117,7 @@
               <w:jc w:val="left"/>
             </w:pPr>
             <w:r>
-              <w:t xml:space="preserve">High</w:t>
+              <w:t xml:space="preserve">18.1 (0.3) c</w:t>
             </w:r>
           </w:p>
         </w:tc>
@@ -6504,7 +7128,7 @@
               <w:jc w:val="left"/>
             </w:pPr>
             <w:r>
-              <w:t xml:space="preserve">18.1 (0.3)</w:t>
+              <w:t xml:space="preserve">0.255 (0.007) b</w:t>
             </w:r>
           </w:p>
         </w:tc>
@@ -6515,7 +7139,7 @@
               <w:jc w:val="left"/>
             </w:pPr>
             <w:r>
-              <w:t xml:space="preserve">0.255 (0.007)</w:t>
+              <w:t xml:space="preserve">0.184 (0.003) c</w:t>
             </w:r>
           </w:p>
         </w:tc>
@@ -6526,7 +7150,7 @@
               <w:jc w:val="left"/>
             </w:pPr>
             <w:r>
-              <w:t xml:space="preserve">0.184 (0.003)</w:t>
+              <w:t xml:space="preserve">5.85 (0.33) a</w:t>
             </w:r>
           </w:p>
         </w:tc>
@@ -6537,7 +7161,7 @@
               <w:jc w:val="left"/>
             </w:pPr>
             <w:r>
-              <w:t xml:space="preserve">237.4 (2.2)</w:t>
+              <w:t xml:space="preserve">3.42 (0.12) b</w:t>
             </w:r>
           </w:p>
         </w:tc>
@@ -6548,18 +7172,7 @@
               <w:jc w:val="left"/>
             </w:pPr>
             <w:r>
-              <w:t xml:space="preserve">3.42 (0.12)</w:t>
-            </w:r>
-          </w:p>
-        </w:tc>
-        <w:tc>
-          <w:p>
-            <w:pPr>
-              <w:pStyle w:val="Compact"/>
-              <w:jc w:val="left"/>
-            </w:pPr>
-            <w:r>
-              <w:t xml:space="preserve">1.40 (0.04)</w:t>
+              <w:t xml:space="preserve">1.40 (0.04) a</w:t>
             </w:r>
           </w:p>
         </w:tc>
@@ -6583,6 +7196,17 @@
               <w:jc w:val="left"/>
             </w:pPr>
             <w:r>
+              <w:t xml:space="preserve">High</w:t>
+            </w:r>
+          </w:p>
+        </w:tc>
+        <w:tc>
+          <w:p>
+            <w:pPr>
+              <w:pStyle w:val="Compact"/>
+              <w:jc w:val="left"/>
+            </w:pPr>
+            <w:r>
               <w:t xml:space="preserve">Elevated</w:t>
             </w:r>
           </w:p>
@@ -6594,7 +7218,7 @@
               <w:jc w:val="left"/>
             </w:pPr>
             <w:r>
-              <w:t xml:space="preserve">High</w:t>
+              <w:t xml:space="preserve">16.7 (0.2) c</w:t>
             </w:r>
           </w:p>
         </w:tc>
@@ -6605,7 +7229,7 @@
               <w:jc w:val="left"/>
             </w:pPr>
             <w:r>
-              <w:t xml:space="preserve">16.7 (0.2)</w:t>
+              <w:t xml:space="preserve">0.246 (0.009) b</w:t>
             </w:r>
           </w:p>
         </w:tc>
@@ -6616,7 +7240,7 @@
               <w:jc w:val="left"/>
             </w:pPr>
             <w:r>
-              <w:t xml:space="preserve">0.246 (0.009)</w:t>
+              <w:t xml:space="preserve">0.177 (0.003) c</w:t>
             </w:r>
           </w:p>
         </w:tc>
@@ -6627,7 +7251,7 @@
               <w:jc w:val="left"/>
             </w:pPr>
             <w:r>
-              <w:t xml:space="preserve">0.177 (0.003)</w:t>
+              <w:t xml:space="preserve">5.02 (0.35) a</w:t>
             </w:r>
           </w:p>
         </w:tc>
@@ -6638,7 +7262,7 @@
               <w:jc w:val="left"/>
             </w:pPr>
             <w:r>
-              <w:t xml:space="preserve">238.1 (3.2)</w:t>
+              <w:t xml:space="preserve">3.81 (0.15) b</w:t>
             </w:r>
           </w:p>
         </w:tc>
@@ -6649,18 +7273,7 @@
               <w:jc w:val="left"/>
             </w:pPr>
             <w:r>
-              <w:t xml:space="preserve">3.81 (0.15)</w:t>
-            </w:r>
-          </w:p>
-        </w:tc>
-        <w:tc>
-          <w:p>
-            <w:pPr>
-              <w:pStyle w:val="Compact"/>
-              <w:jc w:val="left"/>
-            </w:pPr>
-            <w:r>
-              <w:t xml:space="preserve">1.70 (0.04)</w:t>
+              <w:t xml:space="preserve">1.70 (0.04) ab</w:t>
             </w:r>
           </w:p>
         </w:tc>
@@ -12216,7 +12829,7 @@
     </w:lvl>
   </w:abstractNum>
   <w:abstractNum w:abstractNumId="990">
-    <w:nsid w:val="5c51162e"/>
+    <w:nsid w:val="5cf74129"/>
     <w:multiLevelType w:val="multilevel"/>
     <w:lvl w:ilvl="0">
       <w:numFmt w:val="bullet"/>
@@ -12297,7 +12910,7 @@
     </w:lvl>
   </w:abstractNum>
   <w:abstractNum w:abstractNumId="991">
-    <w:nsid w:val="e1099ae7"/>
+    <w:nsid w:val="7f11c1ea"/>
     <w:multiLevelType w:val="multilevel"/>
     <w:lvl w:ilvl="0">
       <w:numFmt w:val="bullet"/>

</xml_diff>

<commit_message>
what i said b4
</commit_message>
<xml_diff>
--- a/manuscript/manuscript_wtc3.docx
+++ b/manuscript/manuscript_wtc3.docx
@@ -6702,6 +6702,50 @@
         <w:t xml:space="preserve"> </w:t>
       </w:r>
       <w:r>
+        <w:drawing>
+          <wp:inline>
+            <wp:extent cx="5440680" cy="7250052"/>
+            <wp:effectExtent b="0" l="0" r="0" t="0"/>
+            <wp:docPr descr="" id="1" name="Picture"/>
+            <a:graphic>
+              <a:graphicData uri="http://schemas.openxmlformats.org/drawingml/2006/picture">
+                <pic:pic>
+                  <pic:nvPicPr>
+                    <pic:cNvPr descr="manuscript_wtc3_files/figure-docx/airvars-1.png" id="0" name="Picture"/>
+                    <pic:cNvPicPr>
+                      <a:picLocks noChangeArrowheads="1" noChangeAspect="1"/>
+                    </pic:cNvPicPr>
+                  </pic:nvPicPr>
+                  <pic:blipFill>
+                    <a:blip r:embed="rId39"/>
+                    <a:stretch>
+                      <a:fillRect/>
+                    </a:stretch>
+                  </pic:blipFill>
+                  <pic:spPr bwMode="auto">
+                    <a:xfrm>
+                      <a:off x="0" y="0"/>
+                      <a:ext cx="5440680" cy="7250052"/>
+                    </a:xfrm>
+                    <a:prstGeom prst="rect">
+                      <a:avLst/>
+                    </a:prstGeom>
+                    <a:noFill/>
+                    <a:ln w="9525">
+                      <a:noFill/>
+                      <a:headEnd/>
+                      <a:tailEnd/>
+                    </a:ln>
+                  </pic:spPr>
+                </pic:pic>
+              </a:graphicData>
+            </a:graphic>
+          </wp:inline>
+        </w:drawing>
+      </w:r>
+    </w:p>
+    <w:p>
+      <w:r>
         <w:rPr>
           <w:b/>
         </w:rPr>
@@ -6725,7 +6769,7 @@
                     </pic:cNvPicPr>
                   </pic:nvPicPr>
                   <pic:blipFill>
-                    <a:blip r:embed="rId39"/>
+                    <a:blip r:embed="rId40"/>
                     <a:stretch>
                       <a:fillRect/>
                     </a:stretch>
@@ -6775,61 +6819,6 @@
                 <pic:pic>
                   <pic:nvPicPr>
                     <pic:cNvPr descr="manuscript_wtc3_files/figure-docx/acicurves-1.png" id="0" name="Picture"/>
-                    <pic:cNvPicPr>
-                      <a:picLocks noChangeArrowheads="1" noChangeAspect="1"/>
-                    </pic:cNvPicPr>
-                  </pic:nvPicPr>
-                  <pic:blipFill>
-                    <a:blip r:embed="rId40"/>
-                    <a:stretch>
-                      <a:fillRect/>
-                    </a:stretch>
-                  </pic:blipFill>
-                  <pic:spPr bwMode="auto">
-                    <a:xfrm>
-                      <a:off x="0" y="0"/>
-                      <a:ext cx="5440680" cy="7250052"/>
-                    </a:xfrm>
-                    <a:prstGeom prst="rect">
-                      <a:avLst/>
-                    </a:prstGeom>
-                    <a:noFill/>
-                    <a:ln w="9525">
-                      <a:noFill/>
-                      <a:headEnd/>
-                      <a:tailEnd/>
-                    </a:ln>
-                  </pic:spPr>
-                </pic:pic>
-              </a:graphicData>
-            </a:graphic>
-          </wp:inline>
-        </w:drawing>
-      </w:r>
-    </w:p>
-    <w:p>
-      <w:r>
-        <w:rPr>
-          <w:b/>
-        </w:rPr>
-        <w:t xml:space="preserve">Figure 3</w:t>
-      </w:r>
-      <w:r>
-        <w:t xml:space="preserve">.</w:t>
-      </w:r>
-    </w:p>
-    <w:p>
-      <w:r>
-        <w:drawing>
-          <wp:inline>
-            <wp:extent cx="5440680" cy="7250052"/>
-            <wp:effectExtent b="0" l="0" r="0" t="0"/>
-            <wp:docPr descr="" id="1" name="Picture"/>
-            <a:graphic>
-              <a:graphicData uri="http://schemas.openxmlformats.org/drawingml/2006/picture">
-                <pic:pic>
-                  <pic:nvPicPr>
-                    <pic:cNvPr descr="manuscript_wtc3_files/figure-docx/wateruse-1.png" id="0" name="Picture"/>
                     <pic:cNvPicPr>
                       <a:picLocks noChangeArrowheads="1" noChangeAspect="1"/>
                     </pic:cNvPicPr>
@@ -6867,6 +6856,61 @@
         <w:rPr>
           <w:b/>
         </w:rPr>
+        <w:t xml:space="preserve">Figure 3</w:t>
+      </w:r>
+      <w:r>
+        <w:t xml:space="preserve">.</w:t>
+      </w:r>
+    </w:p>
+    <w:p>
+      <w:r>
+        <w:drawing>
+          <wp:inline>
+            <wp:extent cx="5440680" cy="7250052"/>
+            <wp:effectExtent b="0" l="0" r="0" t="0"/>
+            <wp:docPr descr="" id="1" name="Picture"/>
+            <a:graphic>
+              <a:graphicData uri="http://schemas.openxmlformats.org/drawingml/2006/picture">
+                <pic:pic>
+                  <pic:nvPicPr>
+                    <pic:cNvPr descr="manuscript_wtc3_files/figure-docx/wateruse-1.png" id="0" name="Picture"/>
+                    <pic:cNvPicPr>
+                      <a:picLocks noChangeArrowheads="1" noChangeAspect="1"/>
+                    </pic:cNvPicPr>
+                  </pic:nvPicPr>
+                  <pic:blipFill>
+                    <a:blip r:embed="rId42"/>
+                    <a:stretch>
+                      <a:fillRect/>
+                    </a:stretch>
+                  </pic:blipFill>
+                  <pic:spPr bwMode="auto">
+                    <a:xfrm>
+                      <a:off x="0" y="0"/>
+                      <a:ext cx="5440680" cy="7250052"/>
+                    </a:xfrm>
+                    <a:prstGeom prst="rect">
+                      <a:avLst/>
+                    </a:prstGeom>
+                    <a:noFill/>
+                    <a:ln w="9525">
+                      <a:noFill/>
+                      <a:headEnd/>
+                      <a:tailEnd/>
+                    </a:ln>
+                  </pic:spPr>
+                </pic:pic>
+              </a:graphicData>
+            </a:graphic>
+          </wp:inline>
+        </w:drawing>
+      </w:r>
+    </w:p>
+    <w:p>
+      <w:r>
+        <w:rPr>
+          <w:b/>
+        </w:rPr>
         <w:t xml:space="preserve">Figure 4</w:t>
       </w:r>
       <w:r>
@@ -6890,7 +6934,7 @@
                     </pic:cNvPicPr>
                   </pic:nvPicPr>
                   <pic:blipFill>
-                    <a:blip r:embed="rId42"/>
+                    <a:blip r:embed="rId43"/>
                     <a:stretch>
                       <a:fillRect/>
                     </a:stretch>
@@ -6945,7 +6989,7 @@
                     </pic:cNvPicPr>
                   </pic:nvPicPr>
                   <pic:blipFill>
-                    <a:blip r:embed="rId43"/>
+                    <a:blip r:embed="rId44"/>
                     <a:stretch>
                       <a:fillRect/>
                     </a:stretch>
@@ -7000,7 +7044,7 @@
                     </pic:cNvPicPr>
                   </pic:nvPicPr>
                   <pic:blipFill>
-                    <a:blip r:embed="rId44"/>
+                    <a:blip r:embed="rId45"/>
                     <a:stretch>
                       <a:fillRect/>
                     </a:stretch>
@@ -7055,7 +7099,7 @@
                     </pic:cNvPicPr>
                   </pic:nvPicPr>
                   <pic:blipFill>
-                    <a:blip r:embed="rId45"/>
+                    <a:blip r:embed="rId46"/>
                     <a:stretch>
                       <a:fillRect/>
                     </a:stretch>
@@ -7097,8 +7141,8 @@
       <w:pPr>
         <w:pStyle w:val="Heading1"/>
       </w:pPr>
-      <w:bookmarkStart w:id="46" w:name="supporting-information"/>
-      <w:bookmarkEnd w:id="46"/>
+      <w:bookmarkStart w:id="47" w:name="supporting-information"/>
+      <w:bookmarkEnd w:id="47"/>
       <w:r>
         <w:t xml:space="preserve">Supporting Information</w:t>
       </w:r>
@@ -7115,62 +7159,6 @@
                 <pic:pic>
                   <pic:nvPicPr>
                     <pic:cNvPr descr="manuscript_wtc3_files/figure-docx/gasex_temp1-1.png" id="0" name="Picture"/>
-                    <pic:cNvPicPr>
-                      <a:picLocks noChangeArrowheads="1" noChangeAspect="1"/>
-                    </pic:cNvPicPr>
-                  </pic:nvPicPr>
-                  <pic:blipFill>
-                    <a:blip r:embed="rId47"/>
-                    <a:stretch>
-                      <a:fillRect/>
-                    </a:stretch>
-                  </pic:blipFill>
-                  <pic:spPr bwMode="auto">
-                    <a:xfrm>
-                      <a:off x="0" y="0"/>
-                      <a:ext cx="5440680" cy="9059423"/>
-                    </a:xfrm>
-                    <a:prstGeom prst="rect">
-                      <a:avLst/>
-                    </a:prstGeom>
-                    <a:noFill/>
-                    <a:ln w="9525">
-                      <a:noFill/>
-                      <a:headEnd/>
-                      <a:tailEnd/>
-                    </a:ln>
-                  </pic:spPr>
-                </pic:pic>
-              </a:graphicData>
-            </a:graphic>
-          </wp:inline>
-        </w:drawing>
-      </w:r>
-      <w:r>
-        <w:t xml:space="preserve"> </w:t>
-      </w:r>
-      <w:r>
-        <w:rPr>
-          <w:b/>
-        </w:rPr>
-        <w:t xml:space="preserve">Figure S1</w:t>
-      </w:r>
-      <w:r>
-        <w:t xml:space="preserve">.</w:t>
-      </w:r>
-    </w:p>
-    <w:p>
-      <w:r>
-        <w:drawing>
-          <wp:inline>
-            <wp:extent cx="5440680" cy="9059423"/>
-            <wp:effectExtent b="0" l="0" r="0" t="0"/>
-            <wp:docPr descr="" id="1" name="Picture"/>
-            <a:graphic>
-              <a:graphicData uri="http://schemas.openxmlformats.org/drawingml/2006/picture">
-                <pic:pic>
-                  <pic:nvPicPr>
-                    <pic:cNvPr descr="manuscript_wtc3_files/figure-docx/gasex_temp2-1.png" id="0" name="Picture"/>
                     <pic:cNvPicPr>
                       <a:picLocks noChangeArrowheads="1" noChangeAspect="1"/>
                     </pic:cNvPicPr>
@@ -7209,6 +7197,62 @@
         <w:rPr>
           <w:b/>
         </w:rPr>
+        <w:t xml:space="preserve">Figure S1</w:t>
+      </w:r>
+      <w:r>
+        <w:t xml:space="preserve">.</w:t>
+      </w:r>
+    </w:p>
+    <w:p>
+      <w:r>
+        <w:drawing>
+          <wp:inline>
+            <wp:extent cx="5440680" cy="9059423"/>
+            <wp:effectExtent b="0" l="0" r="0" t="0"/>
+            <wp:docPr descr="" id="1" name="Picture"/>
+            <a:graphic>
+              <a:graphicData uri="http://schemas.openxmlformats.org/drawingml/2006/picture">
+                <pic:pic>
+                  <pic:nvPicPr>
+                    <pic:cNvPr descr="manuscript_wtc3_files/figure-docx/gasex_temp2-1.png" id="0" name="Picture"/>
+                    <pic:cNvPicPr>
+                      <a:picLocks noChangeArrowheads="1" noChangeAspect="1"/>
+                    </pic:cNvPicPr>
+                  </pic:nvPicPr>
+                  <pic:blipFill>
+                    <a:blip r:embed="rId49"/>
+                    <a:stretch>
+                      <a:fillRect/>
+                    </a:stretch>
+                  </pic:blipFill>
+                  <pic:spPr bwMode="auto">
+                    <a:xfrm>
+                      <a:off x="0" y="0"/>
+                      <a:ext cx="5440680" cy="9059423"/>
+                    </a:xfrm>
+                    <a:prstGeom prst="rect">
+                      <a:avLst/>
+                    </a:prstGeom>
+                    <a:noFill/>
+                    <a:ln w="9525">
+                      <a:noFill/>
+                      <a:headEnd/>
+                      <a:tailEnd/>
+                    </a:ln>
+                  </pic:spPr>
+                </pic:pic>
+              </a:graphicData>
+            </a:graphic>
+          </wp:inline>
+        </w:drawing>
+      </w:r>
+      <w:r>
+        <w:t xml:space="preserve"> </w:t>
+      </w:r>
+      <w:r>
+        <w:rPr>
+          <w:b/>
+        </w:rPr>
         <w:t xml:space="preserve">Figure S2</w:t>
       </w:r>
       <w:r>
@@ -7232,7 +7276,7 @@
                     </pic:cNvPicPr>
                   </pic:nvPicPr>
                   <pic:blipFill>
-                    <a:blip r:embed="rId49"/>
+                    <a:blip r:embed="rId50"/>
                     <a:stretch>
                       <a:fillRect/>
                     </a:stretch>
@@ -7274,8 +7318,8 @@
       <w:pPr>
         <w:pStyle w:val="Heading1"/>
       </w:pPr>
-      <w:bookmarkStart w:id="50" w:name="references"/>
-      <w:bookmarkEnd w:id="50"/>
+      <w:bookmarkStart w:id="51" w:name="references"/>
+      <w:bookmarkEnd w:id="51"/>
       <w:r>
         <w:t xml:space="preserve">References</w:t>
       </w:r>
@@ -11856,7 +11900,7 @@
     </w:lvl>
   </w:abstractNum>
   <w:abstractNum w:abstractNumId="990">
-    <w:nsid w:val="90202f21"/>
+    <w:nsid w:val="5a3fb4aa"/>
     <w:multiLevelType w:val="multilevel"/>
     <w:lvl w:ilvl="0">
       <w:numFmt w:val="bullet"/>
@@ -11937,7 +11981,7 @@
     </w:lvl>
   </w:abstractNum>
   <w:abstractNum w:abstractNumId="991">
-    <w:nsid w:val="9cdf9c7a"/>
+    <w:nsid w:val="e83ad184"/>
     <w:multiLevelType w:val="multilevel"/>
     <w:lvl w:ilvl="0">
       <w:numFmt w:val="bullet"/>

</xml_diff>

<commit_message>
added discussion to manuscript
made pngs scripts and figures for esa talk
</commit_message>
<xml_diff>
--- a/manuscript/manuscript_wtc3.docx
+++ b/manuscript/manuscript_wtc3.docx
@@ -676,6 +676,9 @@
       </w:r>
       <w:r>
         <w:t xml:space="preserve">(Warren, 2008; Ubierna &amp; Marshall, 2011)</w:t>
+      </w:r>
+      <w:r>
+        <w:t xml:space="preserve"> </w:t>
       </w:r>
       <w:r>
         <w:t xml:space="preserve">and these limitations can reduce the efficiency of N use in A</w:t>
@@ -5416,22 +5419,7 @@
         <w:t xml:space="preserve"> </w:t>
       </w:r>
       <w:r>
-        <w:t xml:space="preserve">and A showed optimal behavior</w:t>
-      </w:r>
-      <w:r>
-        <w:t xml:space="preserve"> </w:t>
-      </w:r>
-      <w:r>
-        <w:rPr>
-          <w:i/>
-        </w:rPr>
-        <w:t xml:space="preserve">as in (cite)</w:t>
-      </w:r>
-      <w:r>
-        <w:t xml:space="preserve"> </w:t>
-      </w:r>
-      <w:r>
-        <w:t xml:space="preserve">with diminishing rates of A with highest values of g</w:t>
+        <w:t xml:space="preserve">and A exhibited optimal behavior with diminishing rates of A with highest values of g</w:t>
       </w:r>
       <w:r>
         <w:rPr>
@@ -5746,7 +5734,19 @@
         <w:t xml:space="preserve">c</w:t>
       </w:r>
       <w:r>
-        <w:t xml:space="preserve">, measures the coordiation between gm and A</w:t>
+        <w:t xml:space="preserve">, measures the coordiation between g</w:t>
+      </w:r>
+      <w:r>
+        <w:rPr>
+          <w:vertAlign w:val="subscript"/>
+        </w:rPr>
+        <w:t xml:space="preserve">m</w:t>
+      </w:r>
+      <w:r>
+        <w:t xml:space="preserve"> </w:t>
+      </w:r>
+      <w:r>
+        <w:t xml:space="preserve">and A</w:t>
       </w:r>
       <w:r>
         <w:t xml:space="preserve"> </w:t>
@@ -5845,13 +5845,61 @@
     </w:p>
     <w:p>
       <w:r>
-        <w:t xml:space="preserve">photosynthetic capacity: Mesophyll conductance asymmetrically affects key photosynthetic parameters and an assumption of infinite mesophyll conductance leads to underestimation of the maximum carboxylation rate Vcmax, maximum electron transport rate Jmax</w:t>
-      </w:r>
-      <w:r>
-        <w:t xml:space="preserve"> </w:t>
-      </w:r>
-      <w:r>
-        <w:t xml:space="preserve">(Sun</w:t>
+        <w:t xml:space="preserve">Here we show that dynamic physiological responses in shade leaves to altered light environments has important implications for upscaling leaf level measurements to the canopy. Tree canopies may maintain the ability to upregulate A beyond the constraints of their local light environment, even at the cost of valuable resources. Empirical data accounting for the total conductance of CO2 (both g</w:t>
+      </w:r>
+      <w:r>
+        <w:rPr>
+          <w:vertAlign w:val="subscript"/>
+        </w:rPr>
+        <w:t xml:space="preserve">s</w:t>
+      </w:r>
+      <w:r>
+        <w:t xml:space="preserve"> </w:t>
+      </w:r>
+      <w:r>
+        <w:t xml:space="preserve">and g</w:t>
+      </w:r>
+      <w:r>
+        <w:rPr>
+          <w:vertAlign w:val="subscript"/>
+        </w:rPr>
+        <w:t xml:space="preserve">m</w:t>
+      </w:r>
+      <w:r>
+        <w:t xml:space="preserve">) reveal that these responses can lead to leaf C gain equivalent to sun leaves and may happen quicker than previously thought. Thus, failure to integrate the effects of g</w:t>
+      </w:r>
+      <w:r>
+        <w:rPr>
+          <w:vertAlign w:val="subscript"/>
+        </w:rPr>
+        <w:t xml:space="preserve">m</w:t>
+      </w:r>
+      <w:r>
+        <w:t xml:space="preserve"> </w:t>
+      </w:r>
+      <w:r>
+        <w:t xml:space="preserve">into process based tree growth models may underestimate the ability of canopies to alter their photosynthetic capacity when environmental conditions change. Additionally, with measurements recorded across a large natural range of temperatures we were unable to detect any effects of a +3 °C warming treatment on leaf physiology.</w:t>
+      </w:r>
+    </w:p>
+    <w:p>
+      <w:pPr>
+        <w:pStyle w:val="Heading2"/>
+      </w:pPr>
+      <w:bookmarkStart w:id="35" w:name="sub-heading"/>
+      <w:bookmarkEnd w:id="35"/>
+      <w:r>
+        <w:t xml:space="preserve">sub heading</w:t>
+      </w:r>
+    </w:p>
+    <w:p>
+      <w:r>
+        <w:t xml:space="preserve">The allocation of N constrains photosynthesis rates and is thus a key trait in determining the relative contribution of individual leaves to canopy C gain. Decreasing light availability should decrease the investment into photosynthetic enzyme within a canopy (Mooney and Gulmon 1979). As a result, acclimation of photosynthetic capacity to irradiance is typically reflected in the key photosynthetic biochemical parameters Vcmax and Jmax</w:t>
+      </w:r>
+      <w:r>
+        <w:t xml:space="preserve"> </w:t>
+      </w:r>
+      <w:r>
+        <w:t xml:space="preserve">(Farquhar</w:t>
       </w:r>
       <w:r>
         <w:t xml:space="preserve"> </w:t>
@@ -5863,31 +5911,36 @@
         <w:t xml:space="preserve">et al.</w:t>
       </w:r>
       <w:r>
-        <w:t xml:space="preserve">, 2014)</w:t>
-      </w:r>
-      <w:r>
-        <w:t xml:space="preserve">.</w:t>
-      </w:r>
-    </w:p>
-    <w:p>
-      <w:pPr>
-        <w:pStyle w:val="Heading1"/>
-      </w:pPr>
-      <w:bookmarkStart w:id="35" w:name="list-of-tables"/>
-      <w:bookmarkEnd w:id="35"/>
-      <w:r>
-        <w:t xml:space="preserve">List of Tables</w:t>
-      </w:r>
-    </w:p>
-    <w:p>
-      <w:r>
-        <w:rPr>
-          <w:b/>
-        </w:rPr>
-        <w:t xml:space="preserve">Table 1</w:t>
-      </w:r>
-      <w:r>
-        <w:t xml:space="preserve">.</w:t>
+        <w:t xml:space="preserve">, 1980)</w:t>
+      </w:r>
+      <w:r>
+        <w:t xml:space="preserve">. Our data agree with these conventional conclusions as the distribution of N, both biochemical parameters and A were all reduced in shade leaves.</w:t>
+      </w:r>
+    </w:p>
+    <w:p>
+      <w:r>
+        <w:br w:type="textWrapping"/>
+      </w:r>
+      <w:r>
+        <w:t xml:space="preserve">Photosynthesis in trees is also limited by the ability to supply water to the upper canopy. Using a two-leaf model Peltoniemi et al.</w:t>
+      </w:r>
+      <w:r>
+        <w:t xml:space="preserve"> </w:t>
+      </w:r>
+      <w:r>
+        <w:t xml:space="preserve">(2012)</w:t>
+      </w:r>
+      <w:r>
+        <w:t xml:space="preserve"> </w:t>
+      </w:r>
+      <w:r>
+        <w:t xml:space="preserve">theorizes that optimal N distribution will be proportional to light distribution only if leaf K is also optimally distributed. In this study, variation in leaf N distribution and A rates were not associated with subsequent changes in leaf K between sun and shade leaves. This is meaningful as foliage tends to operate at greater water limitations in the upper canopy, despite the ability of sun leaves to develop more effective vascular systems</w:t>
+      </w:r>
+      <w:r>
+        <w:t xml:space="preserve"> </w:t>
+      </w:r>
+      <w:r>
+        <w:t xml:space="preserve">(Sellin</w:t>
       </w:r>
       <w:r>
         <w:t xml:space="preserve"> </w:t>
@@ -5896,22 +5949,21 @@
         <w:rPr>
           <w:i/>
         </w:rPr>
-        <w:t xml:space="preserve">Eucalyptus tereticornis</w:t>
-      </w:r>
-      <w:r>
-        <w:t xml:space="preserve"> </w:t>
-      </w:r>
-      <w:r>
-        <w:t xml:space="preserve">leaf traits and the distribution of resources between full sun and shade leaves under ambient and elevated temperature treatments. Leaf mass per area, leaf Nitrogen</w:t>
-      </w:r>
-      <w:r>
-        <w:rPr>
-          <w:vertAlign w:val="subscript"/>
-        </w:rPr>
-        <w:t xml:space="preserve">area</w:t>
-      </w:r>
-      <w:r>
-        <w:t xml:space="preserve">,</w:t>
+        <w:t xml:space="preserve">et al.</w:t>
+      </w:r>
+      <w:r>
+        <w:t xml:space="preserve">, 2008; Niinemets, 2012)</w:t>
+      </w:r>
+      <w:r>
+        <w:t xml:space="preserve">. As both sun and shade leaves were acclimated to their local light environment this sub-optimal distribution of water supply has the potential to diminish the C return for the whole canopy.</w:t>
+      </w:r>
+    </w:p>
+    <w:p>
+      <w:r>
+        <w:br w:type="textWrapping"/>
+      </w:r>
+      <w:r>
+        <w:t xml:space="preserve">The inefficient distribution of resources led to decreased instantaneous WUE in shade leaves throughout the experiment. Additionally, consistently higher leaf</w:t>
       </w:r>
       <w:r>
         <w:t xml:space="preserve"> </w:t>
@@ -5931,6 +5983,510 @@
         <w:t xml:space="preserve">13</w:t>
       </w:r>
       <w:r>
+        <w:t xml:space="preserve">C in shade leaves suggests that this pattern was constant across leaf lifespans. From a canopy perspective this pattern in WUE appears to be detrimental to C gain as A in sun leaves was characterized by low rates of g</w:t>
+      </w:r>
+      <w:r>
+        <w:rPr>
+          <w:vertAlign w:val="subscript"/>
+        </w:rPr>
+        <w:t xml:space="preserve">s</w:t>
+      </w:r>
+      <w:r>
+        <w:t xml:space="preserve"> </w:t>
+      </w:r>
+      <w:r>
+        <w:t xml:space="preserve">and low C</w:t>
+      </w:r>
+      <w:r>
+        <w:rPr>
+          <w:vertAlign w:val="subscript"/>
+        </w:rPr>
+        <w:t xml:space="preserve">i</w:t>
+      </w:r>
+      <w:r>
+        <w:t xml:space="preserve"> </w:t>
+      </w:r>
+      <w:r>
+        <w:t xml:space="preserve">compared to similar Eucalyptus species</w:t>
+      </w:r>
+      <w:r>
+        <w:t xml:space="preserve"> </w:t>
+      </w:r>
+      <w:r>
+        <w:t xml:space="preserve">(see Drake</w:t>
+      </w:r>
+      <w:r>
+        <w:t xml:space="preserve"> </w:t>
+      </w:r>
+      <w:r>
+        <w:rPr>
+          <w:i/>
+        </w:rPr>
+        <w:t xml:space="preserve">et al.</w:t>
+      </w:r>
+      <w:r>
+        <w:t xml:space="preserve">, 2014)</w:t>
+      </w:r>
+      <w:r>
+        <w:t xml:space="preserve">. As whole canopy C gain integrates the efficiency of all leaves, this begs the question of why shade leaves maintained a lower WUE while the photosynthetic efficiency of sun leaves appears at least partially constrained by water supply.</w:t>
+      </w:r>
+    </w:p>
+    <w:p>
+      <w:r>
+        <w:br w:type="textWrapping"/>
+      </w:r>
+      <w:r>
+        <w:t xml:space="preserve">The pattern of wasteful water use in shade leaves is important as we hypothesized that gs and A would be proportional across sun and shade leaves. In sun leaves variation in A and g</w:t>
+      </w:r>
+      <w:r>
+        <w:rPr>
+          <w:vertAlign w:val="subscript"/>
+        </w:rPr>
+        <w:t xml:space="preserve">s</w:t>
+      </w:r>
+      <w:r>
+        <w:t xml:space="preserve"> </w:t>
+      </w:r>
+      <w:r>
+        <w:t xml:space="preserve">were strongly correlated, exhibiting behaviour agreeing with optimal stomatal theory. However, lower rates of A in shade leaves were not coupled with decreases in g</w:t>
+      </w:r>
+      <w:r>
+        <w:rPr>
+          <w:vertAlign w:val="subscript"/>
+        </w:rPr>
+        <w:t xml:space="preserve">s</w:t>
+      </w:r>
+      <w:r>
+        <w:t xml:space="preserve"> </w:t>
+      </w:r>
+      <w:r>
+        <w:t xml:space="preserve">which resulted in the observed decreases in WUE. This is significant as optimal stomatal behaviour has been reported across a wide range of ecosystems and plant functional types; however, empirical data is often collected only on sun leaves</w:t>
+      </w:r>
+      <w:r>
+        <w:t xml:space="preserve"> </w:t>
+      </w:r>
+      <w:r>
+        <w:t xml:space="preserve">(see Prentice</w:t>
+      </w:r>
+      <w:r>
+        <w:t xml:space="preserve"> </w:t>
+      </w:r>
+      <w:r>
+        <w:rPr>
+          <w:i/>
+        </w:rPr>
+        <w:t xml:space="preserve">et al.</w:t>
+      </w:r>
+      <w:r>
+        <w:t xml:space="preserve">, 2014; Lin</w:t>
+      </w:r>
+      <w:r>
+        <w:t xml:space="preserve"> </w:t>
+      </w:r>
+      <w:r>
+        <w:rPr>
+          <w:i/>
+        </w:rPr>
+        <w:t xml:space="preserve">et al.</w:t>
+      </w:r>
+      <w:r>
+        <w:t xml:space="preserve">, 2015)</w:t>
+      </w:r>
+      <w:r>
+        <w:t xml:space="preserve">. As a result, the often used economic framework of balancing costs of using water versus N allocation to predict photosynthesis</w:t>
+      </w:r>
+      <w:r>
+        <w:t xml:space="preserve"> </w:t>
+      </w:r>
+      <w:r>
+        <w:t xml:space="preserve">(Wright</w:t>
+      </w:r>
+      <w:r>
+        <w:t xml:space="preserve"> </w:t>
+      </w:r>
+      <w:r>
+        <w:rPr>
+          <w:i/>
+        </w:rPr>
+        <w:t xml:space="preserve">et al.</w:t>
+      </w:r>
+      <w:r>
+        <w:t xml:space="preserve">, 2003)</w:t>
+      </w:r>
+      <w:r>
+        <w:t xml:space="preserve"> </w:t>
+      </w:r>
+      <w:r>
+        <w:t xml:space="preserve">may break down when considering all leaves within a tree canopy.</w:t>
+      </w:r>
+    </w:p>
+    <w:p>
+      <w:r>
+        <w:br w:type="textWrapping"/>
+      </w:r>
+      <w:r>
+        <w:t xml:space="preserve">This behaviour may be explained by the response of shade leaves to increases in light availability. Contrary to hypothesis, shade leaves were able to increase A to rates equivalent or even outperforming sun leaves under identical light intensity. It is possible that sustaining higher g</w:t>
+      </w:r>
+      <w:r>
+        <w:rPr>
+          <w:vertAlign w:val="subscript"/>
+        </w:rPr>
+        <w:t xml:space="preserve">s</w:t>
+      </w:r>
+      <w:r>
+        <w:t xml:space="preserve">, at the cost of larger transpiration losses, is a strategy to increase the utilization efficiency of sunflecks. These results should not be entirely unexpected as shade leaves experience interchanging periods of sun and shade, despite canopy light extinction</w:t>
+      </w:r>
+      <w:r>
+        <w:t xml:space="preserve"> </w:t>
+      </w:r>
+      <w:r>
+        <w:t xml:space="preserve">(Pearcy, 1990)</w:t>
+      </w:r>
+      <w:r>
+        <w:t xml:space="preserve">. Additionally, empirical studies that assess photosynthetic responses to sunflecks generally focus on seedlings</w:t>
+      </w:r>
+      <w:r>
+        <w:t xml:space="preserve"> </w:t>
+      </w:r>
+      <w:r>
+        <w:t xml:space="preserve">(Küppers &amp; Schneider, 1993; Leakey</w:t>
+      </w:r>
+      <w:r>
+        <w:t xml:space="preserve"> </w:t>
+      </w:r>
+      <w:r>
+        <w:rPr>
+          <w:i/>
+        </w:rPr>
+        <w:t xml:space="preserve">et al.</w:t>
+      </w:r>
+      <w:r>
+        <w:t xml:space="preserve">, 2002)</w:t>
+      </w:r>
+      <w:r>
+        <w:t xml:space="preserve"> </w:t>
+      </w:r>
+      <w:r>
+        <w:t xml:space="preserve">and understory plants</w:t>
+      </w:r>
+      <w:r>
+        <w:t xml:space="preserve"> </w:t>
+      </w:r>
+      <w:r>
+        <w:t xml:space="preserve">(Chazdon &amp; Pearcy, 1991; Brantley &amp; Young, 2009)</w:t>
+      </w:r>
+      <w:r>
+        <w:t xml:space="preserve">. Our findings highlight a critical need for empirical measurements of shade leaves under dynamic light environments in order to accurately scale C gain from leaf to canopy.</w:t>
+      </w:r>
+    </w:p>
+    <w:p>
+      <w:r>
+        <w:br w:type="textWrapping"/>
+      </w:r>
+      <w:r>
+        <w:t xml:space="preserve">Increasing the drawdown of CO</w:t>
+      </w:r>
+      <w:r>
+        <w:rPr>
+          <w:vertAlign w:val="subscript"/>
+        </w:rPr>
+        <w:t xml:space="preserve">2</w:t>
+      </w:r>
+      <w:r>
+        <w:t xml:space="preserve"> </w:t>
+      </w:r>
+      <w:r>
+        <w:t xml:space="preserve">into the intercellular air spaces via g</w:t>
+      </w:r>
+      <w:r>
+        <w:rPr>
+          <w:vertAlign w:val="subscript"/>
+        </w:rPr>
+        <w:t xml:space="preserve">s</w:t>
+      </w:r>
+      <w:r>
+        <w:t xml:space="preserve">, however, does not necessarily infer concomitant increases in A. This is because CO</w:t>
+      </w:r>
+      <w:r>
+        <w:rPr>
+          <w:vertAlign w:val="subscript"/>
+        </w:rPr>
+        <w:t xml:space="preserve">2</w:t>
+      </w:r>
+      <w:r>
+        <w:t xml:space="preserve"> </w:t>
+      </w:r>
+      <w:r>
+        <w:t xml:space="preserve">supply to the site of carboxylation, via g</w:t>
+      </w:r>
+      <w:r>
+        <w:rPr>
+          <w:vertAlign w:val="subscript"/>
+        </w:rPr>
+        <w:t xml:space="preserve">m</w:t>
+      </w:r>
+      <w:r>
+        <w:t xml:space="preserve">, may be anatomically constrained. In this study A and g</w:t>
+      </w:r>
+      <w:r>
+        <w:rPr>
+          <w:vertAlign w:val="subscript"/>
+        </w:rPr>
+        <w:t xml:space="preserve">m</w:t>
+      </w:r>
+      <w:r>
+        <w:t xml:space="preserve"> </w:t>
+      </w:r>
+      <w:r>
+        <w:t xml:space="preserve">scaled positively across leaf types and increased proportionately with increased light intensity in shade leaves. Research has suggested that aquaporins can facilitate increases in the CO</w:t>
+      </w:r>
+      <w:r>
+        <w:rPr>
+          <w:vertAlign w:val="subscript"/>
+        </w:rPr>
+        <w:t xml:space="preserve">2</w:t>
+      </w:r>
+      <w:r>
+        <w:t xml:space="preserve"> </w:t>
+      </w:r>
+      <w:r>
+        <w:t xml:space="preserve">permeability of the cell membranes resulting in rapid modulation of mesophyll conductance</w:t>
+      </w:r>
+      <w:r>
+        <w:t xml:space="preserve"> </w:t>
+      </w:r>
+      <w:r>
+        <w:t xml:space="preserve">(Hanba</w:t>
+      </w:r>
+      <w:r>
+        <w:t xml:space="preserve"> </w:t>
+      </w:r>
+      <w:r>
+        <w:rPr>
+          <w:i/>
+        </w:rPr>
+        <w:t xml:space="preserve">et al.</w:t>
+      </w:r>
+      <w:r>
+        <w:t xml:space="preserve">, 2004; Heinen</w:t>
+      </w:r>
+      <w:r>
+        <w:t xml:space="preserve"> </w:t>
+      </w:r>
+      <w:r>
+        <w:rPr>
+          <w:i/>
+        </w:rPr>
+        <w:t xml:space="preserve">et al.</w:t>
+      </w:r>
+      <w:r>
+        <w:t xml:space="preserve">, 2009; Li</w:t>
+      </w:r>
+      <w:r>
+        <w:t xml:space="preserve"> </w:t>
+      </w:r>
+      <w:r>
+        <w:rPr>
+          <w:i/>
+        </w:rPr>
+        <w:t xml:space="preserve">et al.</w:t>
+      </w:r>
+      <w:r>
+        <w:t xml:space="preserve">, 2014)</w:t>
+      </w:r>
+      <w:r>
+        <w:t xml:space="preserve">. This provides a potential explanation for our observed rapid increases in g</w:t>
+      </w:r>
+      <w:r>
+        <w:rPr>
+          <w:vertAlign w:val="subscript"/>
+        </w:rPr>
+        <w:t xml:space="preserve">m</w:t>
+      </w:r>
+      <w:r>
+        <w:t xml:space="preserve"> </w:t>
+      </w:r>
+      <w:r>
+        <w:t xml:space="preserve">but is untested in leaves of woody species. Our findings support a growing wealth of evidence that g</w:t>
+      </w:r>
+      <w:r>
+        <w:rPr>
+          <w:vertAlign w:val="subscript"/>
+        </w:rPr>
+        <w:t xml:space="preserve">m</w:t>
+      </w:r>
+      <w:r>
+        <w:t xml:space="preserve"> </w:t>
+      </w:r>
+      <w:r>
+        <w:t xml:space="preserve">is highly variable and can respond to environmental variables</w:t>
+      </w:r>
+      <w:r>
+        <w:t xml:space="preserve"> </w:t>
+      </w:r>
+      <w:r>
+        <w:t xml:space="preserve">(Flexas</w:t>
+      </w:r>
+      <w:r>
+        <w:t xml:space="preserve"> </w:t>
+      </w:r>
+      <w:r>
+        <w:rPr>
+          <w:i/>
+        </w:rPr>
+        <w:t xml:space="preserve">et al.</w:t>
+      </w:r>
+      <w:r>
+        <w:t xml:space="preserve">, 2008)</w:t>
+      </w:r>
+      <w:r>
+        <w:t xml:space="preserve">. Here we provide empirical data showing g</w:t>
+      </w:r>
+      <w:r>
+        <w:rPr>
+          <w:vertAlign w:val="subscript"/>
+        </w:rPr>
+        <w:t xml:space="preserve">m</w:t>
+      </w:r>
+      <w:r>
+        <w:t xml:space="preserve"> </w:t>
+      </w:r>
+      <w:r>
+        <w:t xml:space="preserve">not only varies within a canopy but the up-regulation of g</w:t>
+      </w:r>
+      <w:r>
+        <w:rPr>
+          <w:vertAlign w:val="subscript"/>
+        </w:rPr>
+        <w:t xml:space="preserve">m</w:t>
+      </w:r>
+      <w:r>
+        <w:t xml:space="preserve"> </w:t>
+      </w:r>
+      <w:r>
+        <w:t xml:space="preserve">plays a critical role in the photosynthetic response of shade leaves to sunflecks.</w:t>
+      </w:r>
+    </w:p>
+    <w:p>
+      <w:r>
+        <w:br w:type="textWrapping"/>
+      </w:r>
+      <w:r>
+        <w:t xml:space="preserve">Similar to Laisk</w:t>
+      </w:r>
+      <w:r>
+        <w:t xml:space="preserve"> </w:t>
+      </w:r>
+      <w:r>
+        <w:t xml:space="preserve">(2005)</w:t>
+      </w:r>
+      <w:r>
+        <w:t xml:space="preserve"> </w:t>
+      </w:r>
+      <w:r>
+        <w:t xml:space="preserve">we show evidence that optimal acclimation, in this case physiological adjustment of the drawdown of CO</w:t>
+      </w:r>
+      <w:r>
+        <w:rPr>
+          <w:vertAlign w:val="subscript"/>
+        </w:rPr>
+        <w:t xml:space="preserve">2</w:t>
+      </w:r>
+      <w:r>
+        <w:t xml:space="preserve"> </w:t>
+      </w:r>
+      <w:r>
+        <w:t xml:space="preserve">in shade leaves, is possibly directed towards occasional maximums of light availability over adaptations towards a low light environment. If shade leaves lie in wait for sunflecks then perhaps we should consider an alternate leaf economic strategy to maximise C gain, beyond conventional trade-offs associated with canopy resource distribution. If the valuation of sunflecks as a C resource is large enough then costs of sub-optimal stomatal behaviour in shade leaves could be offset over the leaf lifespan. The potential benefits of C gain in leaves constrained by low light to levels equivalent to sun leaves may be large enough to tolerate excess losses from transpiration. However, accounting for the heterogeneous nature of light within a canopy remains a current challenge for empirical and modelling studies. Thus, models which predict leaf photosynthesis from N distribution within a canopy will be flawed unless inclusion of canopy light extinction and the integrations of sunflecks on shade leaves are included</w:t>
+      </w:r>
+      <w:r>
+        <w:t xml:space="preserve"> </w:t>
+      </w:r>
+      <w:r>
+        <w:t xml:space="preserve">(</w:t>
+      </w:r>
+      <w:r>
+        <w:t xml:space="preserve">De Pury</w:t>
+      </w:r>
+      <w:r>
+        <w:t xml:space="preserve"> </w:t>
+      </w:r>
+      <w:r>
+        <w:t xml:space="preserve">&amp; Farquhar, 1997)</w:t>
+      </w:r>
+      <w:r>
+        <w:t xml:space="preserve">.</w:t>
+      </w:r>
+    </w:p>
+    <w:p>
+      <w:r>
+        <w:br w:type="textWrapping"/>
+      </w:r>
+      <w:r>
+        <w:t xml:space="preserve">Furthermore, our findings have important implications for process based models that predict canopy C gain from rates of leaf photosynthesis. Although the distributions of resources, such as N and water, define leaf photosynthetic capacity it is the physiological behaviour of individual leaves which actually determine C gain. The observed physiological behaviour leaves in the shade, at both low and high irradiance, suggests that current theories of leaf optimal behaviour are incomplete. Furthermore, gm must now be considered as a dynamic process in modelling whole canopy C gain. Additional empirical data are needed to determine both the mechanisms responsible for and the capacity of gm to rapidly increase CO2 drawdown. To improve our ability to predict whole canopy C gain future research should prioritize the incorporation of both sun and shade leaf physiology, which may be optimized differently.</w:t>
+      </w:r>
+    </w:p>
+    <w:p>
+      <w:pPr>
+        <w:pStyle w:val="Heading1"/>
+      </w:pPr>
+      <w:bookmarkStart w:id="36" w:name="list-of-tables"/>
+      <w:bookmarkEnd w:id="36"/>
+      <w:r>
+        <w:t xml:space="preserve">List of Tables</w:t>
+      </w:r>
+    </w:p>
+    <w:p>
+      <w:r>
+        <w:rPr>
+          <w:b/>
+        </w:rPr>
+        <w:t xml:space="preserve">Table 1</w:t>
+      </w:r>
+      <w:r>
+        <w:t xml:space="preserve">.</w:t>
+      </w:r>
+      <w:r>
+        <w:t xml:space="preserve"> </w:t>
+      </w:r>
+      <w:r>
+        <w:rPr>
+          <w:i/>
+        </w:rPr>
+        <w:t xml:space="preserve">Eucalyptus tereticornis</w:t>
+      </w:r>
+      <w:r>
+        <w:t xml:space="preserve"> </w:t>
+      </w:r>
+      <w:r>
+        <w:t xml:space="preserve">leaf traits and the distribution of resources between full sun and shade leaves under ambient and elevated temperature treatments. Leaf mass per area, leaf Nitrogen</w:t>
+      </w:r>
+      <w:r>
+        <w:rPr>
+          <w:vertAlign w:val="subscript"/>
+        </w:rPr>
+        <w:t xml:space="preserve">area</w:t>
+      </w:r>
+      <w:r>
+        <w:t xml:space="preserve">,</w:t>
+      </w:r>
+      <w:r>
+        <w:t xml:space="preserve"> </w:t>
+      </w:r>
+      <m:oMath>
+        <m:r>
+          <m:rPr>
+            <m:sty m:val="p"/>
+          </m:rPr>
+          <m:t>δ</m:t>
+        </m:r>
+      </m:oMath>
+      <w:r>
+        <w:rPr>
+          <w:vertAlign w:val="superscript"/>
+        </w:rPr>
+        <w:t xml:space="preserve">13</w:t>
+      </w:r>
+      <w:r>
         <w:t xml:space="preserve">C,</w:t>
       </w:r>
       <w:r>
@@ -6141,8 +6697,8 @@
       <w:pPr>
         <w:pStyle w:val="Heading1"/>
       </w:pPr>
-      <w:bookmarkStart w:id="36" w:name="list-of-figures"/>
-      <w:bookmarkEnd w:id="36"/>
+      <w:bookmarkStart w:id="37" w:name="list-of-figures"/>
+      <w:bookmarkEnd w:id="37"/>
       <w:r>
         <w:t xml:space="preserve">List of Figures</w:t>
       </w:r>
@@ -6641,8 +7197,8 @@
       <w:pPr>
         <w:pStyle w:val="Heading1"/>
       </w:pPr>
-      <w:bookmarkStart w:id="37" w:name="tables"/>
-      <w:bookmarkEnd w:id="37"/>
+      <w:bookmarkStart w:id="38" w:name="tables"/>
+      <w:bookmarkEnd w:id="38"/>
       <w:r>
         <w:t xml:space="preserve">Tables</w:t>
       </w:r>
@@ -6676,8 +7232,8 @@
       <w:pPr>
         <w:pStyle w:val="Heading1"/>
       </w:pPr>
-      <w:bookmarkStart w:id="38" w:name="figures"/>
-      <w:bookmarkEnd w:id="38"/>
+      <w:bookmarkStart w:id="39" w:name="figures"/>
+      <w:bookmarkEnd w:id="39"/>
       <w:r>
         <w:t xml:space="preserve">Figures</w:t>
       </w:r>
@@ -6699,7 +7255,7 @@
                     </pic:cNvPicPr>
                   </pic:nvPicPr>
                   <pic:blipFill>
-                    <a:blip r:embed="rId39"/>
+                    <a:blip r:embed="rId40"/>
                     <a:stretch>
                       <a:fillRect/>
                     </a:stretch>
@@ -6751,7 +7307,7 @@
                     </pic:cNvPicPr>
                   </pic:nvPicPr>
                   <pic:blipFill>
-                    <a:blip r:embed="rId40"/>
+                    <a:blip r:embed="rId41"/>
                     <a:stretch>
                       <a:fillRect/>
                     </a:stretch>
@@ -6801,61 +7357,6 @@
                 <pic:pic>
                   <pic:nvPicPr>
                     <pic:cNvPr descr="manuscript_wtc3_files/figure-docx/acicurves-1.png" id="0" name="Picture"/>
-                    <pic:cNvPicPr>
-                      <a:picLocks noChangeArrowheads="1" noChangeAspect="1"/>
-                    </pic:cNvPicPr>
-                  </pic:nvPicPr>
-                  <pic:blipFill>
-                    <a:blip r:embed="rId41"/>
-                    <a:stretch>
-                      <a:fillRect/>
-                    </a:stretch>
-                  </pic:blipFill>
-                  <pic:spPr bwMode="auto">
-                    <a:xfrm>
-                      <a:off x="0" y="0"/>
-                      <a:ext cx="5440680" cy="7250052"/>
-                    </a:xfrm>
-                    <a:prstGeom prst="rect">
-                      <a:avLst/>
-                    </a:prstGeom>
-                    <a:noFill/>
-                    <a:ln w="9525">
-                      <a:noFill/>
-                      <a:headEnd/>
-                      <a:tailEnd/>
-                    </a:ln>
-                  </pic:spPr>
-                </pic:pic>
-              </a:graphicData>
-            </a:graphic>
-          </wp:inline>
-        </w:drawing>
-      </w:r>
-    </w:p>
-    <w:p>
-      <w:r>
-        <w:rPr>
-          <w:b/>
-        </w:rPr>
-        <w:t xml:space="preserve">Figure 3</w:t>
-      </w:r>
-      <w:r>
-        <w:t xml:space="preserve">.</w:t>
-      </w:r>
-    </w:p>
-    <w:p>
-      <w:r>
-        <w:drawing>
-          <wp:inline>
-            <wp:extent cx="5440680" cy="7250052"/>
-            <wp:effectExtent b="0" l="0" r="0" t="0"/>
-            <wp:docPr descr="" id="1" name="Picture"/>
-            <a:graphic>
-              <a:graphicData uri="http://schemas.openxmlformats.org/drawingml/2006/picture">
-                <pic:pic>
-                  <pic:nvPicPr>
-                    <pic:cNvPr descr="manuscript_wtc3_files/figure-docx/wateruse-1.png" id="0" name="Picture"/>
                     <pic:cNvPicPr>
                       <a:picLocks noChangeArrowheads="1" noChangeAspect="1"/>
                     </pic:cNvPicPr>
@@ -6893,6 +7394,61 @@
         <w:rPr>
           <w:b/>
         </w:rPr>
+        <w:t xml:space="preserve">Figure 3</w:t>
+      </w:r>
+      <w:r>
+        <w:t xml:space="preserve">.</w:t>
+      </w:r>
+    </w:p>
+    <w:p>
+      <w:r>
+        <w:drawing>
+          <wp:inline>
+            <wp:extent cx="5440680" cy="7250052"/>
+            <wp:effectExtent b="0" l="0" r="0" t="0"/>
+            <wp:docPr descr="" id="1" name="Picture"/>
+            <a:graphic>
+              <a:graphicData uri="http://schemas.openxmlformats.org/drawingml/2006/picture">
+                <pic:pic>
+                  <pic:nvPicPr>
+                    <pic:cNvPr descr="manuscript_wtc3_files/figure-docx/wateruse-1.png" id="0" name="Picture"/>
+                    <pic:cNvPicPr>
+                      <a:picLocks noChangeArrowheads="1" noChangeAspect="1"/>
+                    </pic:cNvPicPr>
+                  </pic:nvPicPr>
+                  <pic:blipFill>
+                    <a:blip r:embed="rId43"/>
+                    <a:stretch>
+                      <a:fillRect/>
+                    </a:stretch>
+                  </pic:blipFill>
+                  <pic:spPr bwMode="auto">
+                    <a:xfrm>
+                      <a:off x="0" y="0"/>
+                      <a:ext cx="5440680" cy="7250052"/>
+                    </a:xfrm>
+                    <a:prstGeom prst="rect">
+                      <a:avLst/>
+                    </a:prstGeom>
+                    <a:noFill/>
+                    <a:ln w="9525">
+                      <a:noFill/>
+                      <a:headEnd/>
+                      <a:tailEnd/>
+                    </a:ln>
+                  </pic:spPr>
+                </pic:pic>
+              </a:graphicData>
+            </a:graphic>
+          </wp:inline>
+        </w:drawing>
+      </w:r>
+    </w:p>
+    <w:p>
+      <w:r>
+        <w:rPr>
+          <w:b/>
+        </w:rPr>
         <w:t xml:space="preserve">Figure 4</w:t>
       </w:r>
       <w:r>
@@ -6916,7 +7472,7 @@
                     </pic:cNvPicPr>
                   </pic:nvPicPr>
                   <pic:blipFill>
-                    <a:blip r:embed="rId43"/>
+                    <a:blip r:embed="rId44"/>
                     <a:stretch>
                       <a:fillRect/>
                     </a:stretch>
@@ -6971,7 +7527,7 @@
                     </pic:cNvPicPr>
                   </pic:nvPicPr>
                   <pic:blipFill>
-                    <a:blip r:embed="rId44"/>
+                    <a:blip r:embed="rId45"/>
                     <a:stretch>
                       <a:fillRect/>
                     </a:stretch>
@@ -7026,7 +7582,7 @@
                     </pic:cNvPicPr>
                   </pic:nvPicPr>
                   <pic:blipFill>
-                    <a:blip r:embed="rId45"/>
+                    <a:blip r:embed="rId46"/>
                     <a:stretch>
                       <a:fillRect/>
                     </a:stretch>
@@ -7081,7 +7637,7 @@
                     </pic:cNvPicPr>
                   </pic:nvPicPr>
                   <pic:blipFill>
-                    <a:blip r:embed="rId46"/>
+                    <a:blip r:embed="rId47"/>
                     <a:stretch>
                       <a:fillRect/>
                     </a:stretch>
@@ -7123,8 +7679,8 @@
       <w:pPr>
         <w:pStyle w:val="Heading1"/>
       </w:pPr>
-      <w:bookmarkStart w:id="47" w:name="supporting-information"/>
-      <w:bookmarkEnd w:id="47"/>
+      <w:bookmarkStart w:id="48" w:name="supporting-information"/>
+      <w:bookmarkEnd w:id="48"/>
       <w:r>
         <w:t xml:space="preserve">Supporting Information</w:t>
       </w:r>
@@ -7141,62 +7697,6 @@
                 <pic:pic>
                   <pic:nvPicPr>
                     <pic:cNvPr descr="manuscript_wtc3_files/figure-docx/gasex_temp1-1.png" id="0" name="Picture"/>
-                    <pic:cNvPicPr>
-                      <a:picLocks noChangeArrowheads="1" noChangeAspect="1"/>
-                    </pic:cNvPicPr>
-                  </pic:nvPicPr>
-                  <pic:blipFill>
-                    <a:blip r:embed="rId48"/>
-                    <a:stretch>
-                      <a:fillRect/>
-                    </a:stretch>
-                  </pic:blipFill>
-                  <pic:spPr bwMode="auto">
-                    <a:xfrm>
-                      <a:off x="0" y="0"/>
-                      <a:ext cx="5440680" cy="9059423"/>
-                    </a:xfrm>
-                    <a:prstGeom prst="rect">
-                      <a:avLst/>
-                    </a:prstGeom>
-                    <a:noFill/>
-                    <a:ln w="9525">
-                      <a:noFill/>
-                      <a:headEnd/>
-                      <a:tailEnd/>
-                    </a:ln>
-                  </pic:spPr>
-                </pic:pic>
-              </a:graphicData>
-            </a:graphic>
-          </wp:inline>
-        </w:drawing>
-      </w:r>
-      <w:r>
-        <w:t xml:space="preserve"> </w:t>
-      </w:r>
-      <w:r>
-        <w:rPr>
-          <w:b/>
-        </w:rPr>
-        <w:t xml:space="preserve">Figure S1</w:t>
-      </w:r>
-      <w:r>
-        <w:t xml:space="preserve">.</w:t>
-      </w:r>
-    </w:p>
-    <w:p>
-      <w:r>
-        <w:drawing>
-          <wp:inline>
-            <wp:extent cx="5440680" cy="9059423"/>
-            <wp:effectExtent b="0" l="0" r="0" t="0"/>
-            <wp:docPr descr="" id="1" name="Picture"/>
-            <a:graphic>
-              <a:graphicData uri="http://schemas.openxmlformats.org/drawingml/2006/picture">
-                <pic:pic>
-                  <pic:nvPicPr>
-                    <pic:cNvPr descr="manuscript_wtc3_files/figure-docx/gasex_temp2-1.png" id="0" name="Picture"/>
                     <pic:cNvPicPr>
                       <a:picLocks noChangeArrowheads="1" noChangeAspect="1"/>
                     </pic:cNvPicPr>
@@ -7235,6 +7735,62 @@
         <w:rPr>
           <w:b/>
         </w:rPr>
+        <w:t xml:space="preserve">Figure S1</w:t>
+      </w:r>
+      <w:r>
+        <w:t xml:space="preserve">.</w:t>
+      </w:r>
+    </w:p>
+    <w:p>
+      <w:r>
+        <w:drawing>
+          <wp:inline>
+            <wp:extent cx="5440680" cy="9059423"/>
+            <wp:effectExtent b="0" l="0" r="0" t="0"/>
+            <wp:docPr descr="" id="1" name="Picture"/>
+            <a:graphic>
+              <a:graphicData uri="http://schemas.openxmlformats.org/drawingml/2006/picture">
+                <pic:pic>
+                  <pic:nvPicPr>
+                    <pic:cNvPr descr="manuscript_wtc3_files/figure-docx/gasex_temp2-1.png" id="0" name="Picture"/>
+                    <pic:cNvPicPr>
+                      <a:picLocks noChangeArrowheads="1" noChangeAspect="1"/>
+                    </pic:cNvPicPr>
+                  </pic:nvPicPr>
+                  <pic:blipFill>
+                    <a:blip r:embed="rId50"/>
+                    <a:stretch>
+                      <a:fillRect/>
+                    </a:stretch>
+                  </pic:blipFill>
+                  <pic:spPr bwMode="auto">
+                    <a:xfrm>
+                      <a:off x="0" y="0"/>
+                      <a:ext cx="5440680" cy="9059423"/>
+                    </a:xfrm>
+                    <a:prstGeom prst="rect">
+                      <a:avLst/>
+                    </a:prstGeom>
+                    <a:noFill/>
+                    <a:ln w="9525">
+                      <a:noFill/>
+                      <a:headEnd/>
+                      <a:tailEnd/>
+                    </a:ln>
+                  </pic:spPr>
+                </pic:pic>
+              </a:graphicData>
+            </a:graphic>
+          </wp:inline>
+        </w:drawing>
+      </w:r>
+      <w:r>
+        <w:t xml:space="preserve"> </w:t>
+      </w:r>
+      <w:r>
+        <w:rPr>
+          <w:b/>
+        </w:rPr>
         <w:t xml:space="preserve">Figure S2</w:t>
       </w:r>
       <w:r>
@@ -7258,7 +7814,7 @@
                     </pic:cNvPicPr>
                   </pic:nvPicPr>
                   <pic:blipFill>
-                    <a:blip r:embed="rId50"/>
+                    <a:blip r:embed="rId51"/>
                     <a:stretch>
                       <a:fillRect/>
                     </a:stretch>
@@ -7300,8 +7856,8 @@
       <w:pPr>
         <w:pStyle w:val="Heading1"/>
       </w:pPr>
-      <w:bookmarkStart w:id="51" w:name="references"/>
-      <w:bookmarkEnd w:id="51"/>
+      <w:bookmarkStart w:id="52" w:name="references"/>
+      <w:bookmarkEnd w:id="52"/>
       <w:r>
         <w:t xml:space="preserve">References</w:t>
       </w:r>
@@ -7777,7 +8333,7 @@
           <w:b w:val="0"/>
           <w:b/>
         </w:rPr>
-        <w:t xml:space="preserve">Burgess SSO</w:t>
+        <w:t xml:space="preserve">Brantley ST</w:t>
       </w:r>
       <w:r>
         <w:rPr>
@@ -7796,26 +8352,7 @@
           <w:b w:val="0"/>
           <w:b/>
         </w:rPr>
-        <w:t xml:space="preserve">Pittermann J</w:t>
-      </w:r>
-      <w:r>
-        <w:rPr>
-          <w:b/>
-        </w:rPr>
-        <w:t xml:space="preserve">,</w:t>
-      </w:r>
-      <w:r>
-        <w:rPr>
-          <w:b/>
-        </w:rPr>
-        <w:t xml:space="preserve"> </w:t>
-      </w:r>
-      <w:r>
-        <w:rPr>
-          <w:b w:val="0"/>
-          <w:b/>
-        </w:rPr>
-        <w:t xml:space="preserve">Dawson TE</w:t>
+        <w:t xml:space="preserve">Young DR</w:t>
       </w:r>
       <w:r>
         <w:t xml:space="preserve">.</w:t>
@@ -7827,10 +8364,10 @@
         <w:rPr>
           <w:b/>
         </w:rPr>
-        <w:t xml:space="preserve">2006</w:t>
-      </w:r>
-      <w:r>
-        <w:t xml:space="preserve">. Hydraulic efficiency and safety of branch xylem increases with height in Sequoia sempervirens (D. Don) crowns.</w:t>
+        <w:t xml:space="preserve">2009</w:t>
+      </w:r>
+      <w:r>
+        <w:t xml:space="preserve">. Contribution of sunflecks is minimal in expanding shrub thickets compared to temperate forest.</w:t>
       </w:r>
       <w:r>
         <w:t xml:space="preserve"> </w:t>
@@ -7839,19 +8376,19 @@
         <w:rPr>
           <w:i/>
         </w:rPr>
-        <w:t xml:space="preserve">Plant, Cell &amp; Environment</w:t>
-      </w:r>
-      <w:r>
-        <w:t xml:space="preserve"> </w:t>
-      </w:r>
-      <w:r>
-        <w:rPr>
-          <w:b/>
-        </w:rPr>
-        <w:t xml:space="preserve">29</w:t>
-      </w:r>
-      <w:r>
-        <w:t xml:space="preserve">: 229–239.</w:t>
+        <w:t xml:space="preserve">Ecology</w:t>
+      </w:r>
+      <w:r>
+        <w:t xml:space="preserve"> </w:t>
+      </w:r>
+      <w:r>
+        <w:rPr>
+          <w:b/>
+        </w:rPr>
+        <w:t xml:space="preserve">90</w:t>
+      </w:r>
+      <w:r>
+        <w:t xml:space="preserve">: 1021–1029.</w:t>
       </w:r>
     </w:p>
     <w:p>
@@ -7863,7 +8400,7 @@
           <w:b w:val="0"/>
           <w:b/>
         </w:rPr>
-        <w:t xml:space="preserve">Caemmerer S</w:t>
+        <w:t xml:space="preserve">Burgess SSO</w:t>
       </w:r>
       <w:r>
         <w:rPr>
@@ -7882,7 +8419,26 @@
           <w:b w:val="0"/>
           <w:b/>
         </w:rPr>
-        <w:t xml:space="preserve">Evans JR</w:t>
+        <w:t xml:space="preserve">Pittermann J</w:t>
+      </w:r>
+      <w:r>
+        <w:rPr>
+          <w:b/>
+        </w:rPr>
+        <w:t xml:space="preserve">,</w:t>
+      </w:r>
+      <w:r>
+        <w:rPr>
+          <w:b/>
+        </w:rPr>
+        <w:t xml:space="preserve"> </w:t>
+      </w:r>
+      <w:r>
+        <w:rPr>
+          <w:b w:val="0"/>
+          <w:b/>
+        </w:rPr>
+        <w:t xml:space="preserve">Dawson TE</w:t>
       </w:r>
       <w:r>
         <w:t xml:space="preserve">.</w:t>
@@ -7894,10 +8450,10 @@
         <w:rPr>
           <w:b/>
         </w:rPr>
-        <w:t xml:space="preserve">2014</w:t>
-      </w:r>
-      <w:r>
-        <w:t xml:space="preserve">. Temperature responses of mesophyll conductance differ greatly between species.</w:t>
+        <w:t xml:space="preserve">2006</w:t>
+      </w:r>
+      <w:r>
+        <w:t xml:space="preserve">. Hydraulic efficiency and safety of branch xylem increases with height in Sequoia sempervirens (D. Don) crowns.</w:t>
       </w:r>
       <w:r>
         <w:t xml:space="preserve"> </w:t>
@@ -7906,10 +8462,19 @@
         <w:rPr>
           <w:i/>
         </w:rPr>
-        <w:t xml:space="preserve">Plant, cell &amp; environment</w:t>
-      </w:r>
-      <w:r>
-        <w:t xml:space="preserve">.</w:t>
+        <w:t xml:space="preserve">Plant, Cell &amp; Environment</w:t>
+      </w:r>
+      <w:r>
+        <w:t xml:space="preserve"> </w:t>
+      </w:r>
+      <w:r>
+        <w:rPr>
+          <w:b/>
+        </w:rPr>
+        <w:t xml:space="preserve">29</w:t>
+      </w:r>
+      <w:r>
+        <w:t xml:space="preserve">: 229–239.</w:t>
       </w:r>
     </w:p>
     <w:p>
@@ -7921,7 +8486,7 @@
           <w:b w:val="0"/>
           <w:b/>
         </w:rPr>
-        <w:t xml:space="preserve">Cowan IR</w:t>
+        <w:t xml:space="preserve">Caemmerer S</w:t>
       </w:r>
       <w:r>
         <w:rPr>
@@ -7940,7 +8505,7 @@
           <w:b w:val="0"/>
           <w:b/>
         </w:rPr>
-        <w:t xml:space="preserve">Farquhar GD</w:t>
+        <w:t xml:space="preserve">Evans JR</w:t>
       </w:r>
       <w:r>
         <w:t xml:space="preserve">.</w:t>
@@ -7952,10 +8517,22 @@
         <w:rPr>
           <w:b/>
         </w:rPr>
-        <w:t xml:space="preserve">1977</w:t>
-      </w:r>
-      <w:r>
-        <w:t xml:space="preserve">. Stomatal function in relation to leaf metabolism and environment. Symposia of the society for experimental biology.471–505.</w:t>
+        <w:t xml:space="preserve">2014</w:t>
+      </w:r>
+      <w:r>
+        <w:t xml:space="preserve">. Temperature responses of mesophyll conductance differ greatly between species.</w:t>
+      </w:r>
+      <w:r>
+        <w:t xml:space="preserve"> </w:t>
+      </w:r>
+      <w:r>
+        <w:rPr>
+          <w:i/>
+        </w:rPr>
+        <w:t xml:space="preserve">Plant, cell &amp; environment</w:t>
+      </w:r>
+      <w:r>
+        <w:t xml:space="preserve">.</w:t>
       </w:r>
     </w:p>
     <w:p>
@@ -7967,7 +8544,7 @@
           <w:b w:val="0"/>
           <w:b/>
         </w:rPr>
-        <w:t xml:space="preserve">Crous KY</w:t>
+        <w:t xml:space="preserve">Chazdon RL</w:t>
       </w:r>
       <w:r>
         <w:rPr>
@@ -7986,102 +8563,7 @@
           <w:b w:val="0"/>
           <w:b/>
         </w:rPr>
-        <w:t xml:space="preserve">ZARAGOZA-CASTELLS J</w:t>
-      </w:r>
-      <w:r>
-        <w:rPr>
-          <w:b/>
-        </w:rPr>
-        <w:t xml:space="preserve">,</w:t>
-      </w:r>
-      <w:r>
-        <w:rPr>
-          <w:b/>
-        </w:rPr>
-        <w:t xml:space="preserve"> </w:t>
-      </w:r>
-      <w:r>
-        <w:rPr>
-          <w:b w:val="0"/>
-          <w:b/>
-        </w:rPr>
-        <w:t xml:space="preserve">Ellsworth DS</w:t>
-      </w:r>
-      <w:r>
-        <w:rPr>
-          <w:b/>
-        </w:rPr>
-        <w:t xml:space="preserve">,</w:t>
-      </w:r>
-      <w:r>
-        <w:rPr>
-          <w:b/>
-        </w:rPr>
-        <w:t xml:space="preserve"> </w:t>
-      </w:r>
-      <w:r>
-        <w:rPr>
-          <w:b w:val="0"/>
-          <w:b/>
-        </w:rPr>
-        <w:t xml:space="preserve">Duursma RA</w:t>
-      </w:r>
-      <w:r>
-        <w:rPr>
-          <w:b/>
-        </w:rPr>
-        <w:t xml:space="preserve">,</w:t>
-      </w:r>
-      <w:r>
-        <w:rPr>
-          <w:b/>
-        </w:rPr>
-        <w:t xml:space="preserve"> </w:t>
-      </w:r>
-      <w:r>
-        <w:rPr>
-          <w:b w:val="0"/>
-          <w:b/>
-        </w:rPr>
-        <w:t xml:space="preserve">Loew M</w:t>
-      </w:r>
-      <w:r>
-        <w:rPr>
-          <w:b/>
-        </w:rPr>
-        <w:t xml:space="preserve">,</w:t>
-      </w:r>
-      <w:r>
-        <w:rPr>
-          <w:b/>
-        </w:rPr>
-        <w:t xml:space="preserve"> </w:t>
-      </w:r>
-      <w:r>
-        <w:rPr>
-          <w:b w:val="0"/>
-          <w:b/>
-        </w:rPr>
-        <w:t xml:space="preserve">Tissue DT</w:t>
-      </w:r>
-      <w:r>
-        <w:rPr>
-          <w:b/>
-        </w:rPr>
-        <w:t xml:space="preserve">,</w:t>
-      </w:r>
-      <w:r>
-        <w:rPr>
-          <w:b/>
-        </w:rPr>
-        <w:t xml:space="preserve"> </w:t>
-      </w:r>
-      <w:r>
-        <w:rPr>
-          <w:b w:val="0"/>
-          <w:b/>
-        </w:rPr>
-        <w:t xml:space="preserve">Atkin OK</w:t>
+        <w:t xml:space="preserve">Pearcy RW</w:t>
       </w:r>
       <w:r>
         <w:t xml:space="preserve">.</w:t>
@@ -8093,10 +8575,10 @@
         <w:rPr>
           <w:b/>
         </w:rPr>
-        <w:t xml:space="preserve">2012</w:t>
-      </w:r>
-      <w:r>
-        <w:t xml:space="preserve">. Light inhibition of leaf respiration in field-grown Eucalyptus saligna in whole-tree chambers under elevated atmospheric CO2 and summer drought.</w:t>
+        <w:t xml:space="preserve">1991</w:t>
+      </w:r>
+      <w:r>
+        <w:t xml:space="preserve">. The importance of sunflecks for forest understory plants.</w:t>
       </w:r>
       <w:r>
         <w:t xml:space="preserve"> </w:t>
@@ -8105,19 +8587,10 @@
         <w:rPr>
           <w:i/>
         </w:rPr>
-        <w:t xml:space="preserve">Plant, cell &amp; environment</w:t>
-      </w:r>
-      <w:r>
-        <w:t xml:space="preserve"> </w:t>
-      </w:r>
-      <w:r>
-        <w:rPr>
-          <w:b/>
-        </w:rPr>
-        <w:t xml:space="preserve">35</w:t>
-      </w:r>
-      <w:r>
-        <w:t xml:space="preserve">: 966–981.</w:t>
+        <w:t xml:space="preserve">Bioscience</w:t>
+      </w:r>
+      <w:r>
+        <w:t xml:space="preserve">: 760–766.</w:t>
       </w:r>
     </w:p>
     <w:p>
@@ -8129,6 +8602,214 @@
           <w:b w:val="0"/>
           <w:b/>
         </w:rPr>
+        <w:t xml:space="preserve">Cowan IR</w:t>
+      </w:r>
+      <w:r>
+        <w:rPr>
+          <w:b/>
+        </w:rPr>
+        <w:t xml:space="preserve">,</w:t>
+      </w:r>
+      <w:r>
+        <w:rPr>
+          <w:b/>
+        </w:rPr>
+        <w:t xml:space="preserve"> </w:t>
+      </w:r>
+      <w:r>
+        <w:rPr>
+          <w:b w:val="0"/>
+          <w:b/>
+        </w:rPr>
+        <w:t xml:space="preserve">Farquhar GD</w:t>
+      </w:r>
+      <w:r>
+        <w:t xml:space="preserve">.</w:t>
+      </w:r>
+      <w:r>
+        <w:t xml:space="preserve"> </w:t>
+      </w:r>
+      <w:r>
+        <w:rPr>
+          <w:b/>
+        </w:rPr>
+        <w:t xml:space="preserve">1977</w:t>
+      </w:r>
+      <w:r>
+        <w:t xml:space="preserve">. Stomatal function in relation to leaf metabolism and environment. Symposia of the society for experimental biology.471–505.</w:t>
+      </w:r>
+    </w:p>
+    <w:p>
+      <w:pPr>
+        <w:pStyle w:val="Bibliography"/>
+      </w:pPr>
+      <w:r>
+        <w:rPr>
+          <w:b w:val="0"/>
+          <w:b/>
+        </w:rPr>
+        <w:t xml:space="preserve">Crous KY</w:t>
+      </w:r>
+      <w:r>
+        <w:rPr>
+          <w:b/>
+        </w:rPr>
+        <w:t xml:space="preserve">,</w:t>
+      </w:r>
+      <w:r>
+        <w:rPr>
+          <w:b/>
+        </w:rPr>
+        <w:t xml:space="preserve"> </w:t>
+      </w:r>
+      <w:r>
+        <w:rPr>
+          <w:b w:val="0"/>
+          <w:b/>
+        </w:rPr>
+        <w:t xml:space="preserve">ZARAGOZA-CASTELLS J</w:t>
+      </w:r>
+      <w:r>
+        <w:rPr>
+          <w:b/>
+        </w:rPr>
+        <w:t xml:space="preserve">,</w:t>
+      </w:r>
+      <w:r>
+        <w:rPr>
+          <w:b/>
+        </w:rPr>
+        <w:t xml:space="preserve"> </w:t>
+      </w:r>
+      <w:r>
+        <w:rPr>
+          <w:b w:val="0"/>
+          <w:b/>
+        </w:rPr>
+        <w:t xml:space="preserve">Ellsworth DS</w:t>
+      </w:r>
+      <w:r>
+        <w:rPr>
+          <w:b/>
+        </w:rPr>
+        <w:t xml:space="preserve">,</w:t>
+      </w:r>
+      <w:r>
+        <w:rPr>
+          <w:b/>
+        </w:rPr>
+        <w:t xml:space="preserve"> </w:t>
+      </w:r>
+      <w:r>
+        <w:rPr>
+          <w:b w:val="0"/>
+          <w:b/>
+        </w:rPr>
+        <w:t xml:space="preserve">Duursma RA</w:t>
+      </w:r>
+      <w:r>
+        <w:rPr>
+          <w:b/>
+        </w:rPr>
+        <w:t xml:space="preserve">,</w:t>
+      </w:r>
+      <w:r>
+        <w:rPr>
+          <w:b/>
+        </w:rPr>
+        <w:t xml:space="preserve"> </w:t>
+      </w:r>
+      <w:r>
+        <w:rPr>
+          <w:b w:val="0"/>
+          <w:b/>
+        </w:rPr>
+        <w:t xml:space="preserve">Loew M</w:t>
+      </w:r>
+      <w:r>
+        <w:rPr>
+          <w:b/>
+        </w:rPr>
+        <w:t xml:space="preserve">,</w:t>
+      </w:r>
+      <w:r>
+        <w:rPr>
+          <w:b/>
+        </w:rPr>
+        <w:t xml:space="preserve"> </w:t>
+      </w:r>
+      <w:r>
+        <w:rPr>
+          <w:b w:val="0"/>
+          <w:b/>
+        </w:rPr>
+        <w:t xml:space="preserve">Tissue DT</w:t>
+      </w:r>
+      <w:r>
+        <w:rPr>
+          <w:b/>
+        </w:rPr>
+        <w:t xml:space="preserve">,</w:t>
+      </w:r>
+      <w:r>
+        <w:rPr>
+          <w:b/>
+        </w:rPr>
+        <w:t xml:space="preserve"> </w:t>
+      </w:r>
+      <w:r>
+        <w:rPr>
+          <w:b w:val="0"/>
+          <w:b/>
+        </w:rPr>
+        <w:t xml:space="preserve">Atkin OK</w:t>
+      </w:r>
+      <w:r>
+        <w:t xml:space="preserve">.</w:t>
+      </w:r>
+      <w:r>
+        <w:t xml:space="preserve"> </w:t>
+      </w:r>
+      <w:r>
+        <w:rPr>
+          <w:b/>
+        </w:rPr>
+        <w:t xml:space="preserve">2012</w:t>
+      </w:r>
+      <w:r>
+        <w:t xml:space="preserve">. Light inhibition of leaf respiration in field-grown Eucalyptus saligna in whole-tree chambers under elevated atmospheric CO2 and summer drought.</w:t>
+      </w:r>
+      <w:r>
+        <w:t xml:space="preserve"> </w:t>
+      </w:r>
+      <w:r>
+        <w:rPr>
+          <w:i/>
+        </w:rPr>
+        <w:t xml:space="preserve">Plant, cell &amp; environment</w:t>
+      </w:r>
+      <w:r>
+        <w:t xml:space="preserve"> </w:t>
+      </w:r>
+      <w:r>
+        <w:rPr>
+          <w:b/>
+        </w:rPr>
+        <w:t xml:space="preserve">35</w:t>
+      </w:r>
+      <w:r>
+        <w:t xml:space="preserve">: 966–981.</w:t>
+      </w:r>
+    </w:p>
+    <w:p>
+      <w:pPr>
+        <w:pStyle w:val="Bibliography"/>
+      </w:pPr>
+      <w:r>
+        <w:rPr>
+          <w:b w:val="0"/>
+          <w:b/>
+        </w:rPr>
         <w:t xml:space="preserve">De Pury</w:t>
       </w:r>
       <w:r>
@@ -8199,6 +8880,216 @@
       </w:r>
       <w:r>
         <w:t xml:space="preserve">: 537–557.</w:t>
+      </w:r>
+    </w:p>
+    <w:p>
+      <w:pPr>
+        <w:pStyle w:val="Bibliography"/>
+      </w:pPr>
+      <w:r>
+        <w:rPr>
+          <w:b w:val="0"/>
+          <w:b/>
+        </w:rPr>
+        <w:t xml:space="preserve">Drake JE</w:t>
+      </w:r>
+      <w:r>
+        <w:rPr>
+          <w:b/>
+        </w:rPr>
+        <w:t xml:space="preserve">,</w:t>
+      </w:r>
+      <w:r>
+        <w:rPr>
+          <w:b/>
+        </w:rPr>
+        <w:t xml:space="preserve"> </w:t>
+      </w:r>
+      <w:r>
+        <w:rPr>
+          <w:b w:val="0"/>
+          <w:b/>
+        </w:rPr>
+        <w:t xml:space="preserve">Aspinwall MJ</w:t>
+      </w:r>
+      <w:r>
+        <w:rPr>
+          <w:b/>
+        </w:rPr>
+        <w:t xml:space="preserve">,</w:t>
+      </w:r>
+      <w:r>
+        <w:rPr>
+          <w:b/>
+        </w:rPr>
+        <w:t xml:space="preserve"> </w:t>
+      </w:r>
+      <w:r>
+        <w:rPr>
+          <w:b w:val="0"/>
+          <w:b/>
+        </w:rPr>
+        <w:t xml:space="preserve">Pfautsch S</w:t>
+      </w:r>
+      <w:r>
+        <w:rPr>
+          <w:b/>
+        </w:rPr>
+        <w:t xml:space="preserve">,</w:t>
+      </w:r>
+      <w:r>
+        <w:rPr>
+          <w:b/>
+        </w:rPr>
+        <w:t xml:space="preserve"> </w:t>
+      </w:r>
+      <w:r>
+        <w:rPr>
+          <w:b w:val="0"/>
+          <w:b/>
+        </w:rPr>
+        <w:t xml:space="preserve">Rymer PD</w:t>
+      </w:r>
+      <w:r>
+        <w:rPr>
+          <w:b/>
+        </w:rPr>
+        <w:t xml:space="preserve">,</w:t>
+      </w:r>
+      <w:r>
+        <w:rPr>
+          <w:b/>
+        </w:rPr>
+        <w:t xml:space="preserve"> </w:t>
+      </w:r>
+      <w:r>
+        <w:rPr>
+          <w:b w:val="0"/>
+          <w:b/>
+        </w:rPr>
+        <w:t xml:space="preserve">Reich PB</w:t>
+      </w:r>
+      <w:r>
+        <w:rPr>
+          <w:b/>
+        </w:rPr>
+        <w:t xml:space="preserve">,</w:t>
+      </w:r>
+      <w:r>
+        <w:rPr>
+          <w:b/>
+        </w:rPr>
+        <w:t xml:space="preserve"> </w:t>
+      </w:r>
+      <w:r>
+        <w:rPr>
+          <w:b w:val="0"/>
+          <w:b/>
+        </w:rPr>
+        <w:t xml:space="preserve">Smith RA</w:t>
+      </w:r>
+      <w:r>
+        <w:rPr>
+          <w:b/>
+        </w:rPr>
+        <w:t xml:space="preserve">,</w:t>
+      </w:r>
+      <w:r>
+        <w:rPr>
+          <w:b/>
+        </w:rPr>
+        <w:t xml:space="preserve"> </w:t>
+      </w:r>
+      <w:r>
+        <w:rPr>
+          <w:b w:val="0"/>
+          <w:b/>
+        </w:rPr>
+        <w:t xml:space="preserve">Crous KY</w:t>
+      </w:r>
+      <w:r>
+        <w:rPr>
+          <w:b/>
+        </w:rPr>
+        <w:t xml:space="preserve">,</w:t>
+      </w:r>
+      <w:r>
+        <w:rPr>
+          <w:b/>
+        </w:rPr>
+        <w:t xml:space="preserve"> </w:t>
+      </w:r>
+      <w:r>
+        <w:rPr>
+          <w:b w:val="0"/>
+          <w:b/>
+        </w:rPr>
+        <w:t xml:space="preserve">Tissue DT</w:t>
+      </w:r>
+      <w:r>
+        <w:rPr>
+          <w:b/>
+        </w:rPr>
+        <w:t xml:space="preserve">,</w:t>
+      </w:r>
+      <w:r>
+        <w:rPr>
+          <w:b/>
+        </w:rPr>
+        <w:t xml:space="preserve"> </w:t>
+      </w:r>
+      <w:r>
+        <w:rPr>
+          <w:b w:val="0"/>
+          <w:b/>
+        </w:rPr>
+        <w:t xml:space="preserve">Ghannoum O</w:t>
+      </w:r>
+      <w:r>
+        <w:rPr>
+          <w:b/>
+        </w:rPr>
+        <w:t xml:space="preserve">,</w:t>
+      </w:r>
+      <w:r>
+        <w:rPr>
+          <w:b/>
+        </w:rPr>
+        <w:t xml:space="preserve"> </w:t>
+      </w:r>
+      <w:r>
+        <w:rPr>
+          <w:b w:val="0"/>
+          <w:b/>
+        </w:rPr>
+        <w:t xml:space="preserve">Tjoelker MG</w:t>
+      </w:r>
+      <w:r>
+        <w:t xml:space="preserve">.</w:t>
+      </w:r>
+      <w:r>
+        <w:t xml:space="preserve"> </w:t>
+      </w:r>
+      <w:r>
+        <w:rPr>
+          <w:b/>
+        </w:rPr>
+        <w:t xml:space="preserve">2014</w:t>
+      </w:r>
+      <w:r>
+        <w:t xml:space="preserve">. The capacity to cope with climate warming declines from temperate to tropical latitudes in two widely distributed Eucalyptus species.</w:t>
+      </w:r>
+      <w:r>
+        <w:t xml:space="preserve"> </w:t>
+      </w:r>
+      <w:r>
+        <w:rPr>
+          <w:i/>
+        </w:rPr>
+        <w:t xml:space="preserve">Global change biology</w:t>
+      </w:r>
+      <w:r>
+        <w:t xml:space="preserve">.</w:t>
       </w:r>
     </w:p>
     <w:p>
@@ -9384,7 +10275,7 @@
           <w:b w:val="0"/>
           <w:b/>
         </w:rPr>
-        <w:t xml:space="preserve">Hubbard RM</w:t>
+        <w:t xml:space="preserve">Hanba YT</w:t>
       </w:r>
       <w:r>
         <w:rPr>
@@ -9403,7 +10294,7 @@
           <w:b w:val="0"/>
           <w:b/>
         </w:rPr>
-        <w:t xml:space="preserve">Ryan MG</w:t>
+        <w:t xml:space="preserve">Shibasaka M</w:t>
       </w:r>
       <w:r>
         <w:rPr>
@@ -9422,7 +10313,7 @@
           <w:b w:val="0"/>
           <w:b/>
         </w:rPr>
-        <w:t xml:space="preserve">Stiller V</w:t>
+        <w:t xml:space="preserve">Hayashi Y</w:t>
       </w:r>
       <w:r>
         <w:rPr>
@@ -9441,7 +10332,64 @@
           <w:b w:val="0"/>
           <w:b/>
         </w:rPr>
-        <w:t xml:space="preserve">Sperry JS</w:t>
+        <w:t xml:space="preserve">Hayakawa T</w:t>
+      </w:r>
+      <w:r>
+        <w:rPr>
+          <w:b/>
+        </w:rPr>
+        <w:t xml:space="preserve">,</w:t>
+      </w:r>
+      <w:r>
+        <w:rPr>
+          <w:b/>
+        </w:rPr>
+        <w:t xml:space="preserve"> </w:t>
+      </w:r>
+      <w:r>
+        <w:rPr>
+          <w:b w:val="0"/>
+          <w:b/>
+        </w:rPr>
+        <w:t xml:space="preserve">Kasamo K</w:t>
+      </w:r>
+      <w:r>
+        <w:rPr>
+          <w:b/>
+        </w:rPr>
+        <w:t xml:space="preserve">,</w:t>
+      </w:r>
+      <w:r>
+        <w:rPr>
+          <w:b/>
+        </w:rPr>
+        <w:t xml:space="preserve"> </w:t>
+      </w:r>
+      <w:r>
+        <w:rPr>
+          <w:b w:val="0"/>
+          <w:b/>
+        </w:rPr>
+        <w:t xml:space="preserve">Terashima I</w:t>
+      </w:r>
+      <w:r>
+        <w:rPr>
+          <w:b/>
+        </w:rPr>
+        <w:t xml:space="preserve">,</w:t>
+      </w:r>
+      <w:r>
+        <w:rPr>
+          <w:b/>
+        </w:rPr>
+        <w:t xml:space="preserve"> </w:t>
+      </w:r>
+      <w:r>
+        <w:rPr>
+          <w:b w:val="0"/>
+          <w:b/>
+        </w:rPr>
+        <w:t xml:space="preserve">Katsuhara M</w:t>
       </w:r>
       <w:r>
         <w:t xml:space="preserve">.</w:t>
@@ -9453,10 +10401,10 @@
         <w:rPr>
           <w:b/>
         </w:rPr>
-        <w:t xml:space="preserve">2001</w:t>
-      </w:r>
-      <w:r>
-        <w:t xml:space="preserve">. Stomatal conductance and photosynthesis vary linearly with plant hydraulic conductance in ponderosa pine.</w:t>
+        <w:t xml:space="preserve">2004</w:t>
+      </w:r>
+      <w:r>
+        <w:t xml:space="preserve">. Overexpression of the barley aquaporin HvPIP2; 1 increases internal CO2 conductance and CO2 assimilation in the leaves of transgenic rice plants.</w:t>
       </w:r>
       <w:r>
         <w:t xml:space="preserve"> </w:t>
@@ -9465,19 +10413,19 @@
         <w:rPr>
           <w:i/>
         </w:rPr>
-        <w:t xml:space="preserve">Plant, Cell &amp; Environment</w:t>
-      </w:r>
-      <w:r>
-        <w:t xml:space="preserve"> </w:t>
-      </w:r>
-      <w:r>
-        <w:rPr>
-          <w:b/>
-        </w:rPr>
-        <w:t xml:space="preserve">24</w:t>
-      </w:r>
-      <w:r>
-        <w:t xml:space="preserve">: 113–121.</w:t>
+        <w:t xml:space="preserve">Plant and Cell Physiology</w:t>
+      </w:r>
+      <w:r>
+        <w:t xml:space="preserve"> </w:t>
+      </w:r>
+      <w:r>
+        <w:rPr>
+          <w:b/>
+        </w:rPr>
+        <w:t xml:space="preserve">45</w:t>
+      </w:r>
+      <w:r>
+        <w:t xml:space="preserve">: 521–529.</w:t>
       </w:r>
     </w:p>
     <w:p>
@@ -9489,7 +10437,7 @@
           <w:b w:val="0"/>
           <w:b/>
         </w:rPr>
-        <w:t xml:space="preserve">Linderson M-L</w:t>
+        <w:t xml:space="preserve">Heinen RB</w:t>
       </w:r>
       <w:r>
         <w:rPr>
@@ -9508,7 +10456,7 @@
           <w:b w:val="0"/>
           <w:b/>
         </w:rPr>
-        <w:t xml:space="preserve">Mikkelsen TN</w:t>
+        <w:t xml:space="preserve">Ye Q</w:t>
       </w:r>
       <w:r>
         <w:rPr>
@@ -9527,64 +10475,7 @@
           <w:b w:val="0"/>
           <w:b/>
         </w:rPr>
-        <w:t xml:space="preserve">Ibrom A</w:t>
-      </w:r>
-      <w:r>
-        <w:rPr>
-          <w:b/>
-        </w:rPr>
-        <w:t xml:space="preserve">,</w:t>
-      </w:r>
-      <w:r>
-        <w:rPr>
-          <w:b/>
-        </w:rPr>
-        <w:t xml:space="preserve"> </w:t>
-      </w:r>
-      <w:r>
-        <w:rPr>
-          <w:b w:val="0"/>
-          <w:b/>
-        </w:rPr>
-        <w:t xml:space="preserve">Lindroth A</w:t>
-      </w:r>
-      <w:r>
-        <w:rPr>
-          <w:b/>
-        </w:rPr>
-        <w:t xml:space="preserve">,</w:t>
-      </w:r>
-      <w:r>
-        <w:rPr>
-          <w:b/>
-        </w:rPr>
-        <w:t xml:space="preserve"> </w:t>
-      </w:r>
-      <w:r>
-        <w:rPr>
-          <w:b w:val="0"/>
-          <w:b/>
-        </w:rPr>
-        <w:t xml:space="preserve">Ro-Poulsen H</w:t>
-      </w:r>
-      <w:r>
-        <w:rPr>
-          <w:b/>
-        </w:rPr>
-        <w:t xml:space="preserve">,</w:t>
-      </w:r>
-      <w:r>
-        <w:rPr>
-          <w:b/>
-        </w:rPr>
-        <w:t xml:space="preserve"> </w:t>
-      </w:r>
-      <w:r>
-        <w:rPr>
-          <w:b w:val="0"/>
-          <w:b/>
-        </w:rPr>
-        <w:t xml:space="preserve">Pilegaard K</w:t>
+        <w:t xml:space="preserve">Chaumont F</w:t>
       </w:r>
       <w:r>
         <w:t xml:space="preserve">.</w:t>
@@ -9596,10 +10487,10 @@
         <w:rPr>
           <w:b/>
         </w:rPr>
-        <w:t xml:space="preserve">2012</w:t>
-      </w:r>
-      <w:r>
-        <w:t xml:space="preserve">. Up-scaling of water use efficiency from leaf to canopy as based on leaf gas exchange relationships and the modeled in-canopy light distribution.</w:t>
+        <w:t xml:space="preserve">2009</w:t>
+      </w:r>
+      <w:r>
+        <w:t xml:space="preserve">. Role of aquaporins in leaf physiology.</w:t>
       </w:r>
       <w:r>
         <w:t xml:space="preserve"> </w:t>
@@ -9608,19 +10499,19 @@
         <w:rPr>
           <w:i/>
         </w:rPr>
-        <w:t xml:space="preserve">Agricultural and Forest Meteorology</w:t>
-      </w:r>
-      <w:r>
-        <w:t xml:space="preserve"> </w:t>
-      </w:r>
-      <w:r>
-        <w:rPr>
-          <w:b/>
-        </w:rPr>
-        <w:t xml:space="preserve">152</w:t>
-      </w:r>
-      <w:r>
-        <w:t xml:space="preserve">: 201–211.</w:t>
+        <w:t xml:space="preserve">Journal of Experimental Botany</w:t>
+      </w:r>
+      <w:r>
+        <w:t xml:space="preserve"> </w:t>
+      </w:r>
+      <w:r>
+        <w:rPr>
+          <w:b/>
+        </w:rPr>
+        <w:t xml:space="preserve">60</w:t>
+      </w:r>
+      <w:r>
+        <w:t xml:space="preserve">: 2971–2985.</w:t>
       </w:r>
     </w:p>
     <w:p>
@@ -9632,7 +10523,7 @@
           <w:b w:val="0"/>
           <w:b/>
         </w:rPr>
-        <w:t xml:space="preserve">Marshall JD</w:t>
+        <w:t xml:space="preserve">Hubbard RM</w:t>
       </w:r>
       <w:r>
         <w:rPr>
@@ -9651,7 +10542,7 @@
           <w:b w:val="0"/>
           <w:b/>
         </w:rPr>
-        <w:t xml:space="preserve">Brooks JR</w:t>
+        <w:t xml:space="preserve">Ryan MG</w:t>
       </w:r>
       <w:r>
         <w:rPr>
@@ -9670,7 +10561,26 @@
           <w:b w:val="0"/>
           <w:b/>
         </w:rPr>
-        <w:t xml:space="preserve">Lajtha K</w:t>
+        <w:t xml:space="preserve">Stiller V</w:t>
+      </w:r>
+      <w:r>
+        <w:rPr>
+          <w:b/>
+        </w:rPr>
+        <w:t xml:space="preserve">,</w:t>
+      </w:r>
+      <w:r>
+        <w:rPr>
+          <w:b/>
+        </w:rPr>
+        <w:t xml:space="preserve"> </w:t>
+      </w:r>
+      <w:r>
+        <w:rPr>
+          <w:b w:val="0"/>
+          <w:b/>
+        </w:rPr>
+        <w:t xml:space="preserve">Sperry JS</w:t>
       </w:r>
       <w:r>
         <w:t xml:space="preserve">.</w:t>
@@ -9682,10 +10592,10 @@
         <w:rPr>
           <w:b/>
         </w:rPr>
-        <w:t xml:space="preserve">2007</w:t>
-      </w:r>
-      <w:r>
-        <w:t xml:space="preserve">. Sources of variation in the stable isotopic composition of plants.</w:t>
+        <w:t xml:space="preserve">2001</w:t>
+      </w:r>
+      <w:r>
+        <w:t xml:space="preserve">. Stomatal conductance and photosynthesis vary linearly with plant hydraulic conductance in ponderosa pine.</w:t>
       </w:r>
       <w:r>
         <w:t xml:space="preserve"> </w:t>
@@ -9694,10 +10604,19 @@
         <w:rPr>
           <w:i/>
         </w:rPr>
-        <w:t xml:space="preserve">Stable isotopes in ecology and environmental science</w:t>
-      </w:r>
-      <w:r>
-        <w:t xml:space="preserve">: 22–60.</w:t>
+        <w:t xml:space="preserve">Plant, Cell &amp; Environment</w:t>
+      </w:r>
+      <w:r>
+        <w:t xml:space="preserve"> </w:t>
+      </w:r>
+      <w:r>
+        <w:rPr>
+          <w:b/>
+        </w:rPr>
+        <w:t xml:space="preserve">24</w:t>
+      </w:r>
+      <w:r>
+        <w:t xml:space="preserve">: 113–121.</w:t>
       </w:r>
     </w:p>
     <w:p>
@@ -9709,7 +10628,7 @@
           <w:b w:val="0"/>
           <w:b/>
         </w:rPr>
-        <w:t xml:space="preserve">Medlyn BE</w:t>
+        <w:t xml:space="preserve">Küppers M</w:t>
       </w:r>
       <w:r>
         <w:rPr>
@@ -9728,213 +10647,43 @@
           <w:b w:val="0"/>
           <w:b/>
         </w:rPr>
-        <w:t xml:space="preserve">Dreyer E</w:t>
-      </w:r>
-      <w:r>
-        <w:rPr>
-          <w:b/>
-        </w:rPr>
-        <w:t xml:space="preserve">,</w:t>
-      </w:r>
-      <w:r>
-        <w:rPr>
-          <w:b/>
-        </w:rPr>
-        <w:t xml:space="preserve"> </w:t>
-      </w:r>
-      <w:r>
-        <w:rPr>
-          <w:b w:val="0"/>
-          <w:b/>
-        </w:rPr>
-        <w:t xml:space="preserve">Ellsworth D</w:t>
-      </w:r>
-      <w:r>
-        <w:rPr>
-          <w:b/>
-        </w:rPr>
-        <w:t xml:space="preserve">,</w:t>
-      </w:r>
-      <w:r>
-        <w:rPr>
-          <w:b/>
-        </w:rPr>
-        <w:t xml:space="preserve"> </w:t>
-      </w:r>
-      <w:r>
-        <w:rPr>
-          <w:b w:val="0"/>
-          <w:b/>
-        </w:rPr>
-        <w:t xml:space="preserve">Forstreuter M</w:t>
-      </w:r>
-      <w:r>
-        <w:rPr>
-          <w:b/>
-        </w:rPr>
-        <w:t xml:space="preserve">,</w:t>
-      </w:r>
-      <w:r>
-        <w:rPr>
-          <w:b/>
-        </w:rPr>
-        <w:t xml:space="preserve"> </w:t>
-      </w:r>
-      <w:r>
-        <w:rPr>
-          <w:b w:val="0"/>
-          <w:b/>
-        </w:rPr>
-        <w:t xml:space="preserve">Harley PC</w:t>
-      </w:r>
-      <w:r>
-        <w:rPr>
-          <w:b/>
-        </w:rPr>
-        <w:t xml:space="preserve">,</w:t>
-      </w:r>
-      <w:r>
-        <w:rPr>
-          <w:b/>
-        </w:rPr>
-        <w:t xml:space="preserve"> </w:t>
-      </w:r>
-      <w:r>
-        <w:rPr>
-          <w:b w:val="0"/>
-          <w:b/>
-        </w:rPr>
-        <w:t xml:space="preserve">Kirschbaum MUF</w:t>
-      </w:r>
-      <w:r>
-        <w:rPr>
-          <w:b/>
-        </w:rPr>
-        <w:t xml:space="preserve">,</w:t>
-      </w:r>
-      <w:r>
-        <w:rPr>
-          <w:b/>
-        </w:rPr>
-        <w:t xml:space="preserve"> </w:t>
-      </w:r>
-      <w:r>
-        <w:rPr>
-          <w:b w:val="0"/>
-          <w:b/>
-        </w:rPr>
-        <w:t xml:space="preserve">Le Roux</w:t>
-      </w:r>
-      <w:r>
-        <w:rPr>
-          <w:b w:val="0"/>
-          <w:b/>
-        </w:rPr>
-        <w:t xml:space="preserve"> </w:t>
-      </w:r>
-      <w:r>
-        <w:rPr>
-          <w:b w:val="0"/>
-          <w:b/>
-        </w:rPr>
-        <w:t xml:space="preserve">X</w:t>
-      </w:r>
-      <w:r>
-        <w:rPr>
-          <w:b/>
-        </w:rPr>
-        <w:t xml:space="preserve">,</w:t>
-      </w:r>
-      <w:r>
-        <w:rPr>
-          <w:b/>
-        </w:rPr>
-        <w:t xml:space="preserve"> </w:t>
-      </w:r>
-      <w:r>
-        <w:rPr>
-          <w:b w:val="0"/>
-          <w:b/>
-        </w:rPr>
-        <w:t xml:space="preserve">Montpied P</w:t>
-      </w:r>
-      <w:r>
-        <w:rPr>
-          <w:b/>
-        </w:rPr>
-        <w:t xml:space="preserve">,</w:t>
-      </w:r>
-      <w:r>
-        <w:rPr>
-          <w:b/>
-        </w:rPr>
-        <w:t xml:space="preserve"> </w:t>
-      </w:r>
-      <w:r>
-        <w:rPr>
-          <w:b w:val="0"/>
-          <w:b/>
-        </w:rPr>
-        <w:t xml:space="preserve">Strassemeyer J</w:t>
-      </w:r>
-      <w:r>
-        <w:rPr>
-          <w:b/>
-        </w:rPr>
-        <w:t xml:space="preserve">,</w:t>
-      </w:r>
-      <w:r>
-        <w:rPr>
-          <w:b/>
-        </w:rPr>
-        <w:t xml:space="preserve"> </w:t>
-      </w:r>
-      <w:r>
-        <w:rPr>
-          <w:b w:val="0"/>
-          <w:b/>
-        </w:rPr>
-        <w:t xml:space="preserve">Walcroft A</w:t>
+        <w:t xml:space="preserve">Schneider H</w:t>
+      </w:r>
+      <w:r>
+        <w:t xml:space="preserve">.</w:t>
+      </w:r>
+      <w:r>
+        <w:t xml:space="preserve"> </w:t>
+      </w:r>
+      <w:r>
+        <w:rPr>
+          <w:b/>
+        </w:rPr>
+        <w:t xml:space="preserve">1993</w:t>
+      </w:r>
+      <w:r>
+        <w:t xml:space="preserve">. Leaf gas exchange of beech (Fagus sylvatica L.) seedlings in lightflecks: effects of fleck length and leaf temperature in leaves grown in deep and partial shade.</w:t>
+      </w:r>
+      <w:r>
+        <w:t xml:space="preserve"> </w:t>
       </w:r>
       <w:r>
         <w:rPr>
           <w:i/>
-          <w:b/>
-        </w:rPr>
-        <w:t xml:space="preserve">et al.</w:t>
-      </w:r>
-      <w:r>
-        <w:t xml:space="preserve"> </w:t>
-      </w:r>
-      <w:r>
-        <w:rPr>
-          <w:b/>
-        </w:rPr>
-        <w:t xml:space="preserve">2002</w:t>
-      </w:r>
-      <w:r>
-        <w:t xml:space="preserve">. Temperature response of parameters of a biochemically based model of photosynthesis. II. A review of experimental data.</w:t>
-      </w:r>
-      <w:r>
-        <w:t xml:space="preserve"> </w:t>
-      </w:r>
-      <w:r>
-        <w:rPr>
-          <w:i/>
-        </w:rPr>
-        <w:t xml:space="preserve">Plant, Cell &amp; Environment</w:t>
-      </w:r>
-      <w:r>
-        <w:t xml:space="preserve"> </w:t>
-      </w:r>
-      <w:r>
-        <w:rPr>
-          <w:b/>
-        </w:rPr>
-        <w:t xml:space="preserve">25</w:t>
-      </w:r>
-      <w:r>
-        <w:t xml:space="preserve">: 1167–1179.</w:t>
+        </w:rPr>
+        <w:t xml:space="preserve">Trees</w:t>
+      </w:r>
+      <w:r>
+        <w:t xml:space="preserve"> </w:t>
+      </w:r>
+      <w:r>
+        <w:rPr>
+          <w:b/>
+        </w:rPr>
+        <w:t xml:space="preserve">7</w:t>
+      </w:r>
+      <w:r>
+        <w:t xml:space="preserve">: 160–168.</w:t>
       </w:r>
     </w:p>
     <w:p>
@@ -9946,7 +10695,7 @@
           <w:b w:val="0"/>
           <w:b/>
         </w:rPr>
-        <w:t xml:space="preserve">Medlyn BE</w:t>
+        <w:t xml:space="preserve">Laisk A</w:t>
       </w:r>
       <w:r>
         <w:rPr>
@@ -9965,7 +10714,7 @@
           <w:b w:val="0"/>
           <w:b/>
         </w:rPr>
-        <w:t xml:space="preserve">Duursma RA</w:t>
+        <w:t xml:space="preserve">Eichelmann H</w:t>
       </w:r>
       <w:r>
         <w:rPr>
@@ -9984,7 +10733,7 @@
           <w:b w:val="0"/>
           <w:b/>
         </w:rPr>
-        <w:t xml:space="preserve">Eamus D</w:t>
+        <w:t xml:space="preserve">Oja V</w:t>
       </w:r>
       <w:r>
         <w:rPr>
@@ -10003,7 +10752,7 @@
           <w:b w:val="0"/>
           <w:b/>
         </w:rPr>
-        <w:t xml:space="preserve">Ellsworth DS</w:t>
+        <w:t xml:space="preserve">Rasulov B</w:t>
       </w:r>
       <w:r>
         <w:rPr>
@@ -10022,21 +10771,7 @@
           <w:b w:val="0"/>
           <w:b/>
         </w:rPr>
-        <w:t xml:space="preserve">Colin Prentice</w:t>
-      </w:r>
-      <w:r>
-        <w:rPr>
-          <w:b w:val="0"/>
-          <w:b/>
-        </w:rPr>
-        <w:t xml:space="preserve"> </w:t>
-      </w:r>
-      <w:r>
-        <w:rPr>
-          <w:b w:val="0"/>
-          <w:b/>
-        </w:rPr>
-        <w:t xml:space="preserve">I</w:t>
+        <w:t xml:space="preserve">Padu E</w:t>
       </w:r>
       <w:r>
         <w:rPr>
@@ -10055,7 +10790,7 @@
           <w:b w:val="0"/>
           <w:b/>
         </w:rPr>
-        <w:t xml:space="preserve">Barton CVM</w:t>
+        <w:t xml:space="preserve">Bichele I</w:t>
       </w:r>
       <w:r>
         <w:rPr>
@@ -10074,7 +10809,7 @@
           <w:b w:val="0"/>
           <w:b/>
         </w:rPr>
-        <w:t xml:space="preserve">Crous KY</w:t>
+        <w:t xml:space="preserve">Pettai H</w:t>
       </w:r>
       <w:r>
         <w:rPr>
@@ -10093,45 +10828,7 @@
           <w:b w:val="0"/>
           <w:b/>
         </w:rPr>
-        <w:t xml:space="preserve">Angelis P</w:t>
-      </w:r>
-      <w:r>
-        <w:rPr>
-          <w:b/>
-        </w:rPr>
-        <w:t xml:space="preserve">,</w:t>
-      </w:r>
-      <w:r>
-        <w:rPr>
-          <w:b/>
-        </w:rPr>
-        <w:t xml:space="preserve"> </w:t>
-      </w:r>
-      <w:r>
-        <w:rPr>
-          <w:b w:val="0"/>
-          <w:b/>
-        </w:rPr>
-        <w:t xml:space="preserve">Freeman M</w:t>
-      </w:r>
-      <w:r>
-        <w:rPr>
-          <w:b/>
-        </w:rPr>
-        <w:t xml:space="preserve">,</w:t>
-      </w:r>
-      <w:r>
-        <w:rPr>
-          <w:b/>
-        </w:rPr>
-        <w:t xml:space="preserve"> </w:t>
-      </w:r>
-      <w:r>
-        <w:rPr>
-          <w:b w:val="0"/>
-          <w:b/>
-        </w:rPr>
-        <w:t xml:space="preserve">Wingate L</w:t>
+        <w:t xml:space="preserve">Kull O</w:t>
       </w:r>
       <w:r>
         <w:t xml:space="preserve">.</w:t>
@@ -10143,10 +10840,10 @@
         <w:rPr>
           <w:b/>
         </w:rPr>
-        <w:t xml:space="preserve">2012</w:t>
-      </w:r>
-      <w:r>
-        <w:t xml:space="preserve">. Reconciling the optimal and empirical approaches to modelling stomatal conductance.</w:t>
+        <w:t xml:space="preserve">2005</w:t>
+      </w:r>
+      <w:r>
+        <w:t xml:space="preserve">. Adjustment of leaf photosynthesis to shade in a natural canopy: rate parameters.</w:t>
       </w:r>
       <w:r>
         <w:t xml:space="preserve"> </w:t>
@@ -10155,19 +10852,19 @@
         <w:rPr>
           <w:i/>
         </w:rPr>
-        <w:t xml:space="preserve">Global Change Biology</w:t>
-      </w:r>
-      <w:r>
-        <w:t xml:space="preserve"> </w:t>
-      </w:r>
-      <w:r>
-        <w:rPr>
-          <w:b/>
-        </w:rPr>
-        <w:t xml:space="preserve">18</w:t>
-      </w:r>
-      <w:r>
-        <w:t xml:space="preserve">: 3476.</w:t>
+        <w:t xml:space="preserve">Plant, Cell &amp; Environment</w:t>
+      </w:r>
+      <w:r>
+        <w:t xml:space="preserve"> </w:t>
+      </w:r>
+      <w:r>
+        <w:rPr>
+          <w:b/>
+        </w:rPr>
+        <w:t xml:space="preserve">28</w:t>
+      </w:r>
+      <w:r>
+        <w:t xml:space="preserve">: 375–388.</w:t>
       </w:r>
     </w:p>
     <w:p>
@@ -10179,7 +10876,7 @@
           <w:b w:val="0"/>
           <w:b/>
         </w:rPr>
-        <w:t xml:space="preserve">Monsi M</w:t>
+        <w:t xml:space="preserve">Leakey ADB</w:t>
       </w:r>
       <w:r>
         <w:rPr>
@@ -10198,7 +10895,45 @@
           <w:b w:val="0"/>
           <w:b/>
         </w:rPr>
-        <w:t xml:space="preserve">Saeki T</w:t>
+        <w:t xml:space="preserve">Press MC</w:t>
+      </w:r>
+      <w:r>
+        <w:rPr>
+          <w:b/>
+        </w:rPr>
+        <w:t xml:space="preserve">,</w:t>
+      </w:r>
+      <w:r>
+        <w:rPr>
+          <w:b/>
+        </w:rPr>
+        <w:t xml:space="preserve"> </w:t>
+      </w:r>
+      <w:r>
+        <w:rPr>
+          <w:b w:val="0"/>
+          <w:b/>
+        </w:rPr>
+        <w:t xml:space="preserve">Scholes JD</w:t>
+      </w:r>
+      <w:r>
+        <w:rPr>
+          <w:b/>
+        </w:rPr>
+        <w:t xml:space="preserve">,</w:t>
+      </w:r>
+      <w:r>
+        <w:rPr>
+          <w:b/>
+        </w:rPr>
+        <w:t xml:space="preserve"> </w:t>
+      </w:r>
+      <w:r>
+        <w:rPr>
+          <w:b w:val="0"/>
+          <w:b/>
+        </w:rPr>
+        <w:t xml:space="preserve">Watling JR</w:t>
       </w:r>
       <w:r>
         <w:t xml:space="preserve">.</w:t>
@@ -10210,10 +10945,10 @@
         <w:rPr>
           <w:b/>
         </w:rPr>
-        <w:t xml:space="preserve">2005</w:t>
-      </w:r>
-      <w:r>
-        <w:t xml:space="preserve">. On the factor light in plant communities and its importance for matter production.</w:t>
+        <w:t xml:space="preserve">2002</w:t>
+      </w:r>
+      <w:r>
+        <w:t xml:space="preserve">. Relative enhancement of photosynthesis and growth at elevated CO2 is greater under sunflecks than uniform irradiance in a tropical rain forest tree seedling.</w:t>
       </w:r>
       <w:r>
         <w:t xml:space="preserve"> </w:t>
@@ -10222,19 +10957,19 @@
         <w:rPr>
           <w:i/>
         </w:rPr>
-        <w:t xml:space="preserve">Annals of Botany</w:t>
-      </w:r>
-      <w:r>
-        <w:t xml:space="preserve"> </w:t>
-      </w:r>
-      <w:r>
-        <w:rPr>
-          <w:b/>
-        </w:rPr>
-        <w:t xml:space="preserve">95</w:t>
-      </w:r>
-      <w:r>
-        <w:t xml:space="preserve">: 549–567.</w:t>
+        <w:t xml:space="preserve">Plant, Cell &amp; Environment</w:t>
+      </w:r>
+      <w:r>
+        <w:t xml:space="preserve"> </w:t>
+      </w:r>
+      <w:r>
+        <w:rPr>
+          <w:b/>
+        </w:rPr>
+        <w:t xml:space="preserve">25</w:t>
+      </w:r>
+      <w:r>
+        <w:t xml:space="preserve">: 1701–1714.</w:t>
       </w:r>
     </w:p>
     <w:p>
@@ -10246,7 +10981,7 @@
           <w:b w:val="0"/>
           <w:b/>
         </w:rPr>
-        <w:t xml:space="preserve">Nakagawa S</w:t>
+        <w:t xml:space="preserve">Li G</w:t>
       </w:r>
       <w:r>
         <w:rPr>
@@ -10265,7 +11000,26 @@
           <w:b w:val="0"/>
           <w:b/>
         </w:rPr>
-        <w:t xml:space="preserve">Schielzeth H</w:t>
+        <w:t xml:space="preserve">Santoni V</w:t>
+      </w:r>
+      <w:r>
+        <w:rPr>
+          <w:b/>
+        </w:rPr>
+        <w:t xml:space="preserve">,</w:t>
+      </w:r>
+      <w:r>
+        <w:rPr>
+          <w:b/>
+        </w:rPr>
+        <w:t xml:space="preserve"> </w:t>
+      </w:r>
+      <w:r>
+        <w:rPr>
+          <w:b w:val="0"/>
+          <w:b/>
+        </w:rPr>
+        <w:t xml:space="preserve">Maurel C</w:t>
       </w:r>
       <w:r>
         <w:t xml:space="preserve">.</w:t>
@@ -10277,10 +11031,10 @@
         <w:rPr>
           <w:b/>
         </w:rPr>
-        <w:t xml:space="preserve">2013</w:t>
-      </w:r>
-      <w:r>
-        <w:t xml:space="preserve">. A general and simple method for obtaining R2 from generalized linear mixed-effects models.</w:t>
+        <w:t xml:space="preserve">2014</w:t>
+      </w:r>
+      <w:r>
+        <w:t xml:space="preserve">. Plant aquaporins: roles in plant physiology.</w:t>
       </w:r>
       <w:r>
         <w:t xml:space="preserve"> </w:t>
@@ -10289,19 +11043,19 @@
         <w:rPr>
           <w:i/>
         </w:rPr>
-        <w:t xml:space="preserve">Methods in Ecology and Evolution</w:t>
-      </w:r>
-      <w:r>
-        <w:t xml:space="preserve"> </w:t>
-      </w:r>
-      <w:r>
-        <w:rPr>
-          <w:b/>
-        </w:rPr>
-        <w:t xml:space="preserve">4</w:t>
-      </w:r>
-      <w:r>
-        <w:t xml:space="preserve">: 133–142.</w:t>
+        <w:t xml:space="preserve">Biochimica et Biophysica Acta (BBA)-General Subjects</w:t>
+      </w:r>
+      <w:r>
+        <w:t xml:space="preserve"> </w:t>
+      </w:r>
+      <w:r>
+        <w:rPr>
+          <w:b/>
+        </w:rPr>
+        <w:t xml:space="preserve">1840</w:t>
+      </w:r>
+      <w:r>
+        <w:t xml:space="preserve">: 1574–1582.</w:t>
       </w:r>
     </w:p>
     <w:p>
@@ -10313,43 +11067,209 @@
           <w:b w:val="0"/>
           <w:b/>
         </w:rPr>
-        <w:t xml:space="preserve">Niinemets U</w:t>
+        <w:t xml:space="preserve">Lin Y-S</w:t>
+      </w:r>
+      <w:r>
+        <w:rPr>
+          <w:b/>
+        </w:rPr>
+        <w:t xml:space="preserve">,</w:t>
+      </w:r>
+      <w:r>
+        <w:rPr>
+          <w:b/>
+        </w:rPr>
+        <w:t xml:space="preserve"> </w:t>
+      </w:r>
+      <w:r>
+        <w:rPr>
+          <w:b w:val="0"/>
+          <w:b/>
+        </w:rPr>
+        <w:t xml:space="preserve">Medlyn BE</w:t>
+      </w:r>
+      <w:r>
+        <w:rPr>
+          <w:b/>
+        </w:rPr>
+        <w:t xml:space="preserve">,</w:t>
+      </w:r>
+      <w:r>
+        <w:rPr>
+          <w:b/>
+        </w:rPr>
+        <w:t xml:space="preserve"> </w:t>
+      </w:r>
+      <w:r>
+        <w:rPr>
+          <w:b w:val="0"/>
+          <w:b/>
+        </w:rPr>
+        <w:t xml:space="preserve">Duursma RA</w:t>
+      </w:r>
+      <w:r>
+        <w:rPr>
+          <w:b/>
+        </w:rPr>
+        <w:t xml:space="preserve">,</w:t>
+      </w:r>
+      <w:r>
+        <w:rPr>
+          <w:b/>
+        </w:rPr>
+        <w:t xml:space="preserve"> </w:t>
+      </w:r>
+      <w:r>
+        <w:rPr>
+          <w:b w:val="0"/>
+          <w:b/>
+        </w:rPr>
+        <w:t xml:space="preserve">Prentice IC</w:t>
+      </w:r>
+      <w:r>
+        <w:rPr>
+          <w:b/>
+        </w:rPr>
+        <w:t xml:space="preserve">,</w:t>
+      </w:r>
+      <w:r>
+        <w:rPr>
+          <w:b/>
+        </w:rPr>
+        <w:t xml:space="preserve"> </w:t>
+      </w:r>
+      <w:r>
+        <w:rPr>
+          <w:b w:val="0"/>
+          <w:b/>
+        </w:rPr>
+        <w:t xml:space="preserve">Wang H</w:t>
+      </w:r>
+      <w:r>
+        <w:rPr>
+          <w:b/>
+        </w:rPr>
+        <w:t xml:space="preserve">,</w:t>
+      </w:r>
+      <w:r>
+        <w:rPr>
+          <w:b/>
+        </w:rPr>
+        <w:t xml:space="preserve"> </w:t>
+      </w:r>
+      <w:r>
+        <w:rPr>
+          <w:b w:val="0"/>
+          <w:b/>
+        </w:rPr>
+        <w:t xml:space="preserve">Baig S</w:t>
+      </w:r>
+      <w:r>
+        <w:rPr>
+          <w:b/>
+        </w:rPr>
+        <w:t xml:space="preserve">,</w:t>
+      </w:r>
+      <w:r>
+        <w:rPr>
+          <w:b/>
+        </w:rPr>
+        <w:t xml:space="preserve"> </w:t>
+      </w:r>
+      <w:r>
+        <w:rPr>
+          <w:b w:val="0"/>
+          <w:b/>
+        </w:rPr>
+        <w:t xml:space="preserve">Eamus D</w:t>
+      </w:r>
+      <w:r>
+        <w:rPr>
+          <w:b/>
+        </w:rPr>
+        <w:t xml:space="preserve">,</w:t>
+      </w:r>
+      <w:r>
+        <w:rPr>
+          <w:b/>
+        </w:rPr>
+        <w:t xml:space="preserve"> </w:t>
+      </w:r>
+      <w:r>
+        <w:rPr>
+          <w:b w:val="0"/>
+          <w:b/>
+        </w:rPr>
+        <w:t xml:space="preserve">Dios VR de</w:t>
+      </w:r>
+      <w:r>
+        <w:rPr>
+          <w:b/>
+        </w:rPr>
+        <w:t xml:space="preserve">,</w:t>
+      </w:r>
+      <w:r>
+        <w:rPr>
+          <w:b/>
+        </w:rPr>
+        <w:t xml:space="preserve"> </w:t>
+      </w:r>
+      <w:r>
+        <w:rPr>
+          <w:b w:val="0"/>
+          <w:b/>
+        </w:rPr>
+        <w:t xml:space="preserve">Mitchell P</w:t>
+      </w:r>
+      <w:r>
+        <w:rPr>
+          <w:b/>
+        </w:rPr>
+        <w:t xml:space="preserve">,</w:t>
+      </w:r>
+      <w:r>
+        <w:rPr>
+          <w:b/>
+        </w:rPr>
+        <w:t xml:space="preserve"> </w:t>
+      </w:r>
+      <w:r>
+        <w:rPr>
+          <w:b w:val="0"/>
+          <w:b/>
+        </w:rPr>
+        <w:t xml:space="preserve">Ellsworth DS</w:t>
+      </w:r>
+      <w:r>
+        <w:rPr>
+          <w:i/>
+          <w:b/>
+        </w:rPr>
+        <w:t xml:space="preserve">et al.</w:t>
+      </w:r>
+      <w:r>
+        <w:t xml:space="preserve"> </w:t>
+      </w:r>
+      <w:r>
+        <w:rPr>
+          <w:b/>
+        </w:rPr>
+        <w:t xml:space="preserve">2015</w:t>
+      </w:r>
+      <w:r>
+        <w:t xml:space="preserve">. Optimal stomatal behaviour around the world.</w:t>
+      </w:r>
+      <w:r>
+        <w:t xml:space="preserve"> </w:t>
+      </w:r>
+      <w:r>
+        <w:rPr>
+          <w:i/>
+        </w:rPr>
+        <w:t xml:space="preserve">Nature Climate Change</w:t>
       </w:r>
       <w:r>
         <w:t xml:space="preserve">.</w:t>
-      </w:r>
-      <w:r>
-        <w:t xml:space="preserve"> </w:t>
-      </w:r>
-      <w:r>
-        <w:rPr>
-          <w:b/>
-        </w:rPr>
-        <w:t xml:space="preserve">2007</w:t>
-      </w:r>
-      <w:r>
-        <w:t xml:space="preserve">. Photosynthesis and resource distribution through plant canopies.</w:t>
-      </w:r>
-      <w:r>
-        <w:t xml:space="preserve"> </w:t>
-      </w:r>
-      <w:r>
-        <w:rPr>
-          <w:i/>
-        </w:rPr>
-        <w:t xml:space="preserve">Plant, Cell &amp; Environment</w:t>
-      </w:r>
-      <w:r>
-        <w:t xml:space="preserve"> </w:t>
-      </w:r>
-      <w:r>
-        <w:rPr>
-          <w:b/>
-        </w:rPr>
-        <w:t xml:space="preserve">30</w:t>
-      </w:r>
-      <w:r>
-        <w:t xml:space="preserve">: 1052–1071.</w:t>
       </w:r>
     </w:p>
     <w:p>
@@ -10361,7 +11281,102 @@
           <w:b w:val="0"/>
           <w:b/>
         </w:rPr>
-        <w:t xml:space="preserve">Niinemets Ü</w:t>
+        <w:t xml:space="preserve">Linderson M-L</w:t>
+      </w:r>
+      <w:r>
+        <w:rPr>
+          <w:b/>
+        </w:rPr>
+        <w:t xml:space="preserve">,</w:t>
+      </w:r>
+      <w:r>
+        <w:rPr>
+          <w:b/>
+        </w:rPr>
+        <w:t xml:space="preserve"> </w:t>
+      </w:r>
+      <w:r>
+        <w:rPr>
+          <w:b w:val="0"/>
+          <w:b/>
+        </w:rPr>
+        <w:t xml:space="preserve">Mikkelsen TN</w:t>
+      </w:r>
+      <w:r>
+        <w:rPr>
+          <w:b/>
+        </w:rPr>
+        <w:t xml:space="preserve">,</w:t>
+      </w:r>
+      <w:r>
+        <w:rPr>
+          <w:b/>
+        </w:rPr>
+        <w:t xml:space="preserve"> </w:t>
+      </w:r>
+      <w:r>
+        <w:rPr>
+          <w:b w:val="0"/>
+          <w:b/>
+        </w:rPr>
+        <w:t xml:space="preserve">Ibrom A</w:t>
+      </w:r>
+      <w:r>
+        <w:rPr>
+          <w:b/>
+        </w:rPr>
+        <w:t xml:space="preserve">,</w:t>
+      </w:r>
+      <w:r>
+        <w:rPr>
+          <w:b/>
+        </w:rPr>
+        <w:t xml:space="preserve"> </w:t>
+      </w:r>
+      <w:r>
+        <w:rPr>
+          <w:b w:val="0"/>
+          <w:b/>
+        </w:rPr>
+        <w:t xml:space="preserve">Lindroth A</w:t>
+      </w:r>
+      <w:r>
+        <w:rPr>
+          <w:b/>
+        </w:rPr>
+        <w:t xml:space="preserve">,</w:t>
+      </w:r>
+      <w:r>
+        <w:rPr>
+          <w:b/>
+        </w:rPr>
+        <w:t xml:space="preserve"> </w:t>
+      </w:r>
+      <w:r>
+        <w:rPr>
+          <w:b w:val="0"/>
+          <w:b/>
+        </w:rPr>
+        <w:t xml:space="preserve">Ro-Poulsen H</w:t>
+      </w:r>
+      <w:r>
+        <w:rPr>
+          <w:b/>
+        </w:rPr>
+        <w:t xml:space="preserve">,</w:t>
+      </w:r>
+      <w:r>
+        <w:rPr>
+          <w:b/>
+        </w:rPr>
+        <w:t xml:space="preserve"> </w:t>
+      </w:r>
+      <w:r>
+        <w:rPr>
+          <w:b w:val="0"/>
+          <w:b/>
+        </w:rPr>
+        <w:t xml:space="preserve">Pilegaard K</w:t>
       </w:r>
       <w:r>
         <w:t xml:space="preserve">.</w:t>
@@ -10373,10 +11388,10 @@
         <w:rPr>
           <w:b/>
         </w:rPr>
-        <w:t xml:space="preserve">2010</w:t>
-      </w:r>
-      <w:r>
-        <w:t xml:space="preserve">. A review of light interception in plant stands from leaf to canopy in different plant functional types and in species with varying shade tolerance.</w:t>
+        <w:t xml:space="preserve">2012</w:t>
+      </w:r>
+      <w:r>
+        <w:t xml:space="preserve">. Up-scaling of water use efficiency from leaf to canopy as based on leaf gas exchange relationships and the modeled in-canopy light distribution.</w:t>
       </w:r>
       <w:r>
         <w:t xml:space="preserve"> </w:t>
@@ -10385,19 +11400,19 @@
         <w:rPr>
           <w:i/>
         </w:rPr>
-        <w:t xml:space="preserve">Ecological Research</w:t>
-      </w:r>
-      <w:r>
-        <w:t xml:space="preserve"> </w:t>
-      </w:r>
-      <w:r>
-        <w:rPr>
-          <w:b/>
-        </w:rPr>
-        <w:t xml:space="preserve">25</w:t>
-      </w:r>
-      <w:r>
-        <w:t xml:space="preserve">: 693–714.</w:t>
+        <w:t xml:space="preserve">Agricultural and Forest Meteorology</w:t>
+      </w:r>
+      <w:r>
+        <w:t xml:space="preserve"> </w:t>
+      </w:r>
+      <w:r>
+        <w:rPr>
+          <w:b/>
+        </w:rPr>
+        <w:t xml:space="preserve">152</w:t>
+      </w:r>
+      <w:r>
+        <w:t xml:space="preserve">: 201–211.</w:t>
       </w:r>
     </w:p>
     <w:p>
@@ -10409,7 +11424,45 @@
           <w:b w:val="0"/>
           <w:b/>
         </w:rPr>
-        <w:t xml:space="preserve">Niinemets Ü</w:t>
+        <w:t xml:space="preserve">Marshall JD</w:t>
+      </w:r>
+      <w:r>
+        <w:rPr>
+          <w:b/>
+        </w:rPr>
+        <w:t xml:space="preserve">,</w:t>
+      </w:r>
+      <w:r>
+        <w:rPr>
+          <w:b/>
+        </w:rPr>
+        <w:t xml:space="preserve"> </w:t>
+      </w:r>
+      <w:r>
+        <w:rPr>
+          <w:b w:val="0"/>
+          <w:b/>
+        </w:rPr>
+        <w:t xml:space="preserve">Brooks JR</w:t>
+      </w:r>
+      <w:r>
+        <w:rPr>
+          <w:b/>
+        </w:rPr>
+        <w:t xml:space="preserve">,</w:t>
+      </w:r>
+      <w:r>
+        <w:rPr>
+          <w:b/>
+        </w:rPr>
+        <w:t xml:space="preserve"> </w:t>
+      </w:r>
+      <w:r>
+        <w:rPr>
+          <w:b w:val="0"/>
+          <w:b/>
+        </w:rPr>
+        <w:t xml:space="preserve">Lajtha K</w:t>
       </w:r>
       <w:r>
         <w:t xml:space="preserve">.</w:t>
@@ -10421,10 +11474,10 @@
         <w:rPr>
           <w:b/>
         </w:rPr>
-        <w:t xml:space="preserve">2012</w:t>
-      </w:r>
-      <w:r>
-        <w:t xml:space="preserve">. Optimization of foliage photosynthetic capacity in tree canopies: towards identifying missing constraints.</w:t>
+        <w:t xml:space="preserve">2007</w:t>
+      </w:r>
+      <w:r>
+        <w:t xml:space="preserve">. Sources of variation in the stable isotopic composition of plants.</w:t>
       </w:r>
       <w:r>
         <w:t xml:space="preserve"> </w:t>
@@ -10433,19 +11486,10 @@
         <w:rPr>
           <w:i/>
         </w:rPr>
-        <w:t xml:space="preserve">Tree physiology</w:t>
-      </w:r>
-      <w:r>
-        <w:t xml:space="preserve"> </w:t>
-      </w:r>
-      <w:r>
-        <w:rPr>
-          <w:b/>
-        </w:rPr>
-        <w:t xml:space="preserve">32</w:t>
-      </w:r>
-      <w:r>
-        <w:t xml:space="preserve">: 505–509.</w:t>
+        <w:t xml:space="preserve">Stable isotopes in ecology and environmental science</w:t>
+      </w:r>
+      <w:r>
+        <w:t xml:space="preserve">: 22–60.</w:t>
       </w:r>
     </w:p>
     <w:p>
@@ -10457,7 +11501,7 @@
           <w:b w:val="0"/>
           <w:b/>
         </w:rPr>
-        <w:t xml:space="preserve">Niinemets Ü</w:t>
+        <w:t xml:space="preserve">Medlyn BE</w:t>
       </w:r>
       <w:r>
         <w:rPr>
@@ -10476,43 +11520,213 @@
           <w:b w:val="0"/>
           <w:b/>
         </w:rPr>
-        <w:t xml:space="preserve">Valladares F</w:t>
-      </w:r>
-      <w:r>
-        <w:t xml:space="preserve">.</w:t>
-      </w:r>
-      <w:r>
-        <w:t xml:space="preserve"> </w:t>
-      </w:r>
-      <w:r>
-        <w:rPr>
-          <w:b/>
-        </w:rPr>
-        <w:t xml:space="preserve">2004</w:t>
-      </w:r>
-      <w:r>
-        <w:t xml:space="preserve">. Photosynthetic acclimation to simultaneous and interacting environmental stresses along natural light gradients: optimality and constraints.</w:t>
-      </w:r>
-      <w:r>
-        <w:t xml:space="preserve"> </w:t>
+        <w:t xml:space="preserve">Dreyer E</w:t>
+      </w:r>
+      <w:r>
+        <w:rPr>
+          <w:b/>
+        </w:rPr>
+        <w:t xml:space="preserve">,</w:t>
+      </w:r>
+      <w:r>
+        <w:rPr>
+          <w:b/>
+        </w:rPr>
+        <w:t xml:space="preserve"> </w:t>
+      </w:r>
+      <w:r>
+        <w:rPr>
+          <w:b w:val="0"/>
+          <w:b/>
+        </w:rPr>
+        <w:t xml:space="preserve">Ellsworth D</w:t>
+      </w:r>
+      <w:r>
+        <w:rPr>
+          <w:b/>
+        </w:rPr>
+        <w:t xml:space="preserve">,</w:t>
+      </w:r>
+      <w:r>
+        <w:rPr>
+          <w:b/>
+        </w:rPr>
+        <w:t xml:space="preserve"> </w:t>
+      </w:r>
+      <w:r>
+        <w:rPr>
+          <w:b w:val="0"/>
+          <w:b/>
+        </w:rPr>
+        <w:t xml:space="preserve">Forstreuter M</w:t>
+      </w:r>
+      <w:r>
+        <w:rPr>
+          <w:b/>
+        </w:rPr>
+        <w:t xml:space="preserve">,</w:t>
+      </w:r>
+      <w:r>
+        <w:rPr>
+          <w:b/>
+        </w:rPr>
+        <w:t xml:space="preserve"> </w:t>
+      </w:r>
+      <w:r>
+        <w:rPr>
+          <w:b w:val="0"/>
+          <w:b/>
+        </w:rPr>
+        <w:t xml:space="preserve">Harley PC</w:t>
+      </w:r>
+      <w:r>
+        <w:rPr>
+          <w:b/>
+        </w:rPr>
+        <w:t xml:space="preserve">,</w:t>
+      </w:r>
+      <w:r>
+        <w:rPr>
+          <w:b/>
+        </w:rPr>
+        <w:t xml:space="preserve"> </w:t>
+      </w:r>
+      <w:r>
+        <w:rPr>
+          <w:b w:val="0"/>
+          <w:b/>
+        </w:rPr>
+        <w:t xml:space="preserve">Kirschbaum MUF</w:t>
+      </w:r>
+      <w:r>
+        <w:rPr>
+          <w:b/>
+        </w:rPr>
+        <w:t xml:space="preserve">,</w:t>
+      </w:r>
+      <w:r>
+        <w:rPr>
+          <w:b/>
+        </w:rPr>
+        <w:t xml:space="preserve"> </w:t>
+      </w:r>
+      <w:r>
+        <w:rPr>
+          <w:b w:val="0"/>
+          <w:b/>
+        </w:rPr>
+        <w:t xml:space="preserve">Le Roux</w:t>
+      </w:r>
+      <w:r>
+        <w:rPr>
+          <w:b w:val="0"/>
+          <w:b/>
+        </w:rPr>
+        <w:t xml:space="preserve"> </w:t>
+      </w:r>
+      <w:r>
+        <w:rPr>
+          <w:b w:val="0"/>
+          <w:b/>
+        </w:rPr>
+        <w:t xml:space="preserve">X</w:t>
+      </w:r>
+      <w:r>
+        <w:rPr>
+          <w:b/>
+        </w:rPr>
+        <w:t xml:space="preserve">,</w:t>
+      </w:r>
+      <w:r>
+        <w:rPr>
+          <w:b/>
+        </w:rPr>
+        <w:t xml:space="preserve"> </w:t>
+      </w:r>
+      <w:r>
+        <w:rPr>
+          <w:b w:val="0"/>
+          <w:b/>
+        </w:rPr>
+        <w:t xml:space="preserve">Montpied P</w:t>
+      </w:r>
+      <w:r>
+        <w:rPr>
+          <w:b/>
+        </w:rPr>
+        <w:t xml:space="preserve">,</w:t>
+      </w:r>
+      <w:r>
+        <w:rPr>
+          <w:b/>
+        </w:rPr>
+        <w:t xml:space="preserve"> </w:t>
+      </w:r>
+      <w:r>
+        <w:rPr>
+          <w:b w:val="0"/>
+          <w:b/>
+        </w:rPr>
+        <w:t xml:space="preserve">Strassemeyer J</w:t>
+      </w:r>
+      <w:r>
+        <w:rPr>
+          <w:b/>
+        </w:rPr>
+        <w:t xml:space="preserve">,</w:t>
+      </w:r>
+      <w:r>
+        <w:rPr>
+          <w:b/>
+        </w:rPr>
+        <w:t xml:space="preserve"> </w:t>
+      </w:r>
+      <w:r>
+        <w:rPr>
+          <w:b w:val="0"/>
+          <w:b/>
+        </w:rPr>
+        <w:t xml:space="preserve">Walcroft A</w:t>
       </w:r>
       <w:r>
         <w:rPr>
           <w:i/>
-        </w:rPr>
-        <w:t xml:space="preserve">Plant Biology</w:t>
-      </w:r>
-      <w:r>
-        <w:t xml:space="preserve"> </w:t>
-      </w:r>
-      <w:r>
-        <w:rPr>
-          <w:b/>
-        </w:rPr>
-        <w:t xml:space="preserve">6</w:t>
-      </w:r>
-      <w:r>
-        <w:t xml:space="preserve">: 254–268.</w:t>
+          <w:b/>
+        </w:rPr>
+        <w:t xml:space="preserve">et al.</w:t>
+      </w:r>
+      <w:r>
+        <w:t xml:space="preserve"> </w:t>
+      </w:r>
+      <w:r>
+        <w:rPr>
+          <w:b/>
+        </w:rPr>
+        <w:t xml:space="preserve">2002</w:t>
+      </w:r>
+      <w:r>
+        <w:t xml:space="preserve">. Temperature response of parameters of a biochemically based model of photosynthesis. II. A review of experimental data.</w:t>
+      </w:r>
+      <w:r>
+        <w:t xml:space="preserve"> </w:t>
+      </w:r>
+      <w:r>
+        <w:rPr>
+          <w:i/>
+        </w:rPr>
+        <w:t xml:space="preserve">Plant, Cell &amp; Environment</w:t>
+      </w:r>
+      <w:r>
+        <w:t xml:space="preserve"> </w:t>
+      </w:r>
+      <w:r>
+        <w:rPr>
+          <w:b/>
+        </w:rPr>
+        <w:t xml:space="preserve">25</w:t>
+      </w:r>
+      <w:r>
+        <w:t xml:space="preserve">: 1167–1179.</w:t>
       </w:r>
     </w:p>
     <w:p>
@@ -10524,7 +11738,192 @@
           <w:b w:val="0"/>
           <w:b/>
         </w:rPr>
-        <w:t xml:space="preserve">Pearcy RW</w:t>
+        <w:t xml:space="preserve">Medlyn BE</w:t>
+      </w:r>
+      <w:r>
+        <w:rPr>
+          <w:b/>
+        </w:rPr>
+        <w:t xml:space="preserve">,</w:t>
+      </w:r>
+      <w:r>
+        <w:rPr>
+          <w:b/>
+        </w:rPr>
+        <w:t xml:space="preserve"> </w:t>
+      </w:r>
+      <w:r>
+        <w:rPr>
+          <w:b w:val="0"/>
+          <w:b/>
+        </w:rPr>
+        <w:t xml:space="preserve">Duursma RA</w:t>
+      </w:r>
+      <w:r>
+        <w:rPr>
+          <w:b/>
+        </w:rPr>
+        <w:t xml:space="preserve">,</w:t>
+      </w:r>
+      <w:r>
+        <w:rPr>
+          <w:b/>
+        </w:rPr>
+        <w:t xml:space="preserve"> </w:t>
+      </w:r>
+      <w:r>
+        <w:rPr>
+          <w:b w:val="0"/>
+          <w:b/>
+        </w:rPr>
+        <w:t xml:space="preserve">Eamus D</w:t>
+      </w:r>
+      <w:r>
+        <w:rPr>
+          <w:b/>
+        </w:rPr>
+        <w:t xml:space="preserve">,</w:t>
+      </w:r>
+      <w:r>
+        <w:rPr>
+          <w:b/>
+        </w:rPr>
+        <w:t xml:space="preserve"> </w:t>
+      </w:r>
+      <w:r>
+        <w:rPr>
+          <w:b w:val="0"/>
+          <w:b/>
+        </w:rPr>
+        <w:t xml:space="preserve">Ellsworth DS</w:t>
+      </w:r>
+      <w:r>
+        <w:rPr>
+          <w:b/>
+        </w:rPr>
+        <w:t xml:space="preserve">,</w:t>
+      </w:r>
+      <w:r>
+        <w:rPr>
+          <w:b/>
+        </w:rPr>
+        <w:t xml:space="preserve"> </w:t>
+      </w:r>
+      <w:r>
+        <w:rPr>
+          <w:b w:val="0"/>
+          <w:b/>
+        </w:rPr>
+        <w:t xml:space="preserve">Colin Prentice</w:t>
+      </w:r>
+      <w:r>
+        <w:rPr>
+          <w:b w:val="0"/>
+          <w:b/>
+        </w:rPr>
+        <w:t xml:space="preserve"> </w:t>
+      </w:r>
+      <w:r>
+        <w:rPr>
+          <w:b w:val="0"/>
+          <w:b/>
+        </w:rPr>
+        <w:t xml:space="preserve">I</w:t>
+      </w:r>
+      <w:r>
+        <w:rPr>
+          <w:b/>
+        </w:rPr>
+        <w:t xml:space="preserve">,</w:t>
+      </w:r>
+      <w:r>
+        <w:rPr>
+          <w:b/>
+        </w:rPr>
+        <w:t xml:space="preserve"> </w:t>
+      </w:r>
+      <w:r>
+        <w:rPr>
+          <w:b w:val="0"/>
+          <w:b/>
+        </w:rPr>
+        <w:t xml:space="preserve">Barton CVM</w:t>
+      </w:r>
+      <w:r>
+        <w:rPr>
+          <w:b/>
+        </w:rPr>
+        <w:t xml:space="preserve">,</w:t>
+      </w:r>
+      <w:r>
+        <w:rPr>
+          <w:b/>
+        </w:rPr>
+        <w:t xml:space="preserve"> </w:t>
+      </w:r>
+      <w:r>
+        <w:rPr>
+          <w:b w:val="0"/>
+          <w:b/>
+        </w:rPr>
+        <w:t xml:space="preserve">Crous KY</w:t>
+      </w:r>
+      <w:r>
+        <w:rPr>
+          <w:b/>
+        </w:rPr>
+        <w:t xml:space="preserve">,</w:t>
+      </w:r>
+      <w:r>
+        <w:rPr>
+          <w:b/>
+        </w:rPr>
+        <w:t xml:space="preserve"> </w:t>
+      </w:r>
+      <w:r>
+        <w:rPr>
+          <w:b w:val="0"/>
+          <w:b/>
+        </w:rPr>
+        <w:t xml:space="preserve">Angelis P</w:t>
+      </w:r>
+      <w:r>
+        <w:rPr>
+          <w:b/>
+        </w:rPr>
+        <w:t xml:space="preserve">,</w:t>
+      </w:r>
+      <w:r>
+        <w:rPr>
+          <w:b/>
+        </w:rPr>
+        <w:t xml:space="preserve"> </w:t>
+      </w:r>
+      <w:r>
+        <w:rPr>
+          <w:b w:val="0"/>
+          <w:b/>
+        </w:rPr>
+        <w:t xml:space="preserve">Freeman M</w:t>
+      </w:r>
+      <w:r>
+        <w:rPr>
+          <w:b/>
+        </w:rPr>
+        <w:t xml:space="preserve">,</w:t>
+      </w:r>
+      <w:r>
+        <w:rPr>
+          <w:b/>
+        </w:rPr>
+        <w:t xml:space="preserve"> </w:t>
+      </w:r>
+      <w:r>
+        <w:rPr>
+          <w:b w:val="0"/>
+          <w:b/>
+        </w:rPr>
+        <w:t xml:space="preserve">Wingate L</w:t>
       </w:r>
       <w:r>
         <w:t xml:space="preserve">.</w:t>
@@ -10536,10 +11935,10 @@
         <w:rPr>
           <w:b/>
         </w:rPr>
-        <w:t xml:space="preserve">1990</w:t>
-      </w:r>
-      <w:r>
-        <w:t xml:space="preserve">. Sunflecks and photosynthesis in plant canopies.</w:t>
+        <w:t xml:space="preserve">2012</w:t>
+      </w:r>
+      <w:r>
+        <w:t xml:space="preserve">. Reconciling the optimal and empirical approaches to modelling stomatal conductance.</w:t>
       </w:r>
       <w:r>
         <w:t xml:space="preserve"> </w:t>
@@ -10548,19 +11947,19 @@
         <w:rPr>
           <w:i/>
         </w:rPr>
-        <w:t xml:space="preserve">Annual review of plant biology</w:t>
-      </w:r>
-      <w:r>
-        <w:t xml:space="preserve"> </w:t>
-      </w:r>
-      <w:r>
-        <w:rPr>
-          <w:b/>
-        </w:rPr>
-        <w:t xml:space="preserve">41</w:t>
-      </w:r>
-      <w:r>
-        <w:t xml:space="preserve">: 421–453.</w:t>
+        <w:t xml:space="preserve">Global Change Biology</w:t>
+      </w:r>
+      <w:r>
+        <w:t xml:space="preserve"> </w:t>
+      </w:r>
+      <w:r>
+        <w:rPr>
+          <w:b/>
+        </w:rPr>
+        <w:t xml:space="preserve">18</w:t>
+      </w:r>
+      <w:r>
+        <w:t xml:space="preserve">: 3476.</w:t>
       </w:r>
     </w:p>
     <w:p>
@@ -10572,7 +11971,7 @@
           <w:b w:val="0"/>
           <w:b/>
         </w:rPr>
-        <w:t xml:space="preserve">Peltoniemi MS</w:t>
+        <w:t xml:space="preserve">Monsi M</w:t>
       </w:r>
       <w:r>
         <w:rPr>
@@ -10591,26 +11990,7 @@
           <w:b w:val="0"/>
           <w:b/>
         </w:rPr>
-        <w:t xml:space="preserve">Duursma RA</w:t>
-      </w:r>
-      <w:r>
-        <w:rPr>
-          <w:b/>
-        </w:rPr>
-        <w:t xml:space="preserve">,</w:t>
-      </w:r>
-      <w:r>
-        <w:rPr>
-          <w:b/>
-        </w:rPr>
-        <w:t xml:space="preserve"> </w:t>
-      </w:r>
-      <w:r>
-        <w:rPr>
-          <w:b w:val="0"/>
-          <w:b/>
-        </w:rPr>
-        <w:t xml:space="preserve">Medlyn BE</w:t>
+        <w:t xml:space="preserve">Saeki T</w:t>
       </w:r>
       <w:r>
         <w:t xml:space="preserve">.</w:t>
@@ -10622,10 +12002,10 @@
         <w:rPr>
           <w:b/>
         </w:rPr>
-        <w:t xml:space="preserve">2012</w:t>
-      </w:r>
-      <w:r>
-        <w:t xml:space="preserve">. Co-optimal distribution of leaf nitrogen and hydraulic conductance in plant canopies.</w:t>
+        <w:t xml:space="preserve">2005</w:t>
+      </w:r>
+      <w:r>
+        <w:t xml:space="preserve">. On the factor light in plant communities and its importance for matter production.</w:t>
       </w:r>
       <w:r>
         <w:t xml:space="preserve"> </w:t>
@@ -10634,10 +12014,19 @@
         <w:rPr>
           <w:i/>
         </w:rPr>
-        <w:t xml:space="preserve">Tree physiology</w:t>
-      </w:r>
-      <w:r>
-        <w:t xml:space="preserve">: tps023.</w:t>
+        <w:t xml:space="preserve">Annals of Botany</w:t>
+      </w:r>
+      <w:r>
+        <w:t xml:space="preserve"> </w:t>
+      </w:r>
+      <w:r>
+        <w:rPr>
+          <w:b/>
+        </w:rPr>
+        <w:t xml:space="preserve">95</w:t>
+      </w:r>
+      <w:r>
+        <w:t xml:space="preserve">: 549–567.</w:t>
       </w:r>
     </w:p>
     <w:p>
@@ -10649,21 +12038,26 @@
           <w:b w:val="0"/>
           <w:b/>
         </w:rPr>
-        <w:t xml:space="preserve">R Development Core Team</w:t>
-      </w:r>
-      <w:r>
-        <w:rPr>
-          <w:b w:val="0"/>
-          <w:b/>
-        </w:rPr>
-        <w:t xml:space="preserve"> </w:t>
-      </w:r>
-      <w:r>
-        <w:rPr>
-          <w:b w:val="0"/>
-          <w:b/>
-        </w:rPr>
-        <w:t xml:space="preserve">R</w:t>
+        <w:t xml:space="preserve">Nakagawa S</w:t>
+      </w:r>
+      <w:r>
+        <w:rPr>
+          <w:b/>
+        </w:rPr>
+        <w:t xml:space="preserve">,</w:t>
+      </w:r>
+      <w:r>
+        <w:rPr>
+          <w:b/>
+        </w:rPr>
+        <w:t xml:space="preserve"> </w:t>
+      </w:r>
+      <w:r>
+        <w:rPr>
+          <w:b w:val="0"/>
+          <w:b/>
+        </w:rPr>
+        <w:t xml:space="preserve">Schielzeth H</w:t>
       </w:r>
       <w:r>
         <w:t xml:space="preserve">.</w:t>
@@ -10675,10 +12069,10 @@
         <w:rPr>
           <w:b/>
         </w:rPr>
-        <w:t xml:space="preserve">2011</w:t>
-      </w:r>
-      <w:r>
-        <w:t xml:space="preserve">. R: A Language and Environment for Statistical Computing (RDC Team, Ed.).</w:t>
+        <w:t xml:space="preserve">2013</w:t>
+      </w:r>
+      <w:r>
+        <w:t xml:space="preserve">. A general and simple method for obtaining R2 from generalized linear mixed-effects models.</w:t>
       </w:r>
       <w:r>
         <w:t xml:space="preserve"> </w:t>
@@ -10687,19 +12081,19 @@
         <w:rPr>
           <w:i/>
         </w:rPr>
-        <w:t xml:space="preserve">R foundation for statistical computing</w:t>
-      </w:r>
-      <w:r>
-        <w:t xml:space="preserve"> </w:t>
-      </w:r>
-      <w:r>
-        <w:rPr>
-          <w:b/>
-        </w:rPr>
-        <w:t xml:space="preserve">1</w:t>
-      </w:r>
-      <w:r>
-        <w:t xml:space="preserve">: 409.</w:t>
+        <w:t xml:space="preserve">Methods in Ecology and Evolution</w:t>
+      </w:r>
+      <w:r>
+        <w:t xml:space="preserve"> </w:t>
+      </w:r>
+      <w:r>
+        <w:rPr>
+          <w:b/>
+        </w:rPr>
+        <w:t xml:space="preserve">4</w:t>
+      </w:r>
+      <w:r>
+        <w:t xml:space="preserve">: 133–142.</w:t>
       </w:r>
     </w:p>
     <w:p>
@@ -10711,26 +12105,7 @@
           <w:b w:val="0"/>
           <w:b/>
         </w:rPr>
-        <w:t xml:space="preserve">Sellin A</w:t>
-      </w:r>
-      <w:r>
-        <w:rPr>
-          <w:b/>
-        </w:rPr>
-        <w:t xml:space="preserve">,</w:t>
-      </w:r>
-      <w:r>
-        <w:rPr>
-          <w:b/>
-        </w:rPr>
-        <w:t xml:space="preserve"> </w:t>
-      </w:r>
-      <w:r>
-        <w:rPr>
-          <w:b w:val="0"/>
-          <w:b/>
-        </w:rPr>
-        <w:t xml:space="preserve">Kupper P</w:t>
+        <w:t xml:space="preserve">Niinemets U</w:t>
       </w:r>
       <w:r>
         <w:t xml:space="preserve">.</w:t>
@@ -10745,7 +12120,7 @@
         <w:t xml:space="preserve">2007</w:t>
       </w:r>
       <w:r>
-        <w:t xml:space="preserve">. Effects of enhanced hydraulic supply for foliage on stomatal responses in little-leaf linden (Tilia cordata Mill.).</w:t>
+        <w:t xml:space="preserve">. Photosynthesis and resource distribution through plant canopies.</w:t>
       </w:r>
       <w:r>
         <w:t xml:space="preserve"> </w:t>
@@ -10754,19 +12129,19 @@
         <w:rPr>
           <w:i/>
         </w:rPr>
-        <w:t xml:space="preserve">European Journal of Forest Research</w:t>
-      </w:r>
-      <w:r>
-        <w:t xml:space="preserve"> </w:t>
-      </w:r>
-      <w:r>
-        <w:rPr>
-          <w:b/>
-        </w:rPr>
-        <w:t xml:space="preserve">126</w:t>
-      </w:r>
-      <w:r>
-        <w:t xml:space="preserve">: 241–251.</w:t>
+        <w:t xml:space="preserve">Plant, Cell &amp; Environment</w:t>
+      </w:r>
+      <w:r>
+        <w:t xml:space="preserve"> </w:t>
+      </w:r>
+      <w:r>
+        <w:rPr>
+          <w:b/>
+        </w:rPr>
+        <w:t xml:space="preserve">30</w:t>
+      </w:r>
+      <w:r>
+        <w:t xml:space="preserve">: 1052–1071.</w:t>
       </w:r>
     </w:p>
     <w:p>
@@ -10778,45 +12153,7 @@
           <w:b w:val="0"/>
           <w:b/>
         </w:rPr>
-        <w:t xml:space="preserve">Sellin A</w:t>
-      </w:r>
-      <w:r>
-        <w:rPr>
-          <w:b/>
-        </w:rPr>
-        <w:t xml:space="preserve">,</w:t>
-      </w:r>
-      <w:r>
-        <w:rPr>
-          <w:b/>
-        </w:rPr>
-        <w:t xml:space="preserve"> </w:t>
-      </w:r>
-      <w:r>
-        <w:rPr>
-          <w:b w:val="0"/>
-          <w:b/>
-        </w:rPr>
-        <w:t xml:space="preserve">Õunapuu E</w:t>
-      </w:r>
-      <w:r>
-        <w:rPr>
-          <w:b/>
-        </w:rPr>
-        <w:t xml:space="preserve">,</w:t>
-      </w:r>
-      <w:r>
-        <w:rPr>
-          <w:b/>
-        </w:rPr>
-        <w:t xml:space="preserve"> </w:t>
-      </w:r>
-      <w:r>
-        <w:rPr>
-          <w:b w:val="0"/>
-          <w:b/>
-        </w:rPr>
-        <w:t xml:space="preserve">Kupper P</w:t>
+        <w:t xml:space="preserve">Niinemets Ü</w:t>
       </w:r>
       <w:r>
         <w:t xml:space="preserve">.</w:t>
@@ -10828,10 +12165,10 @@
         <w:rPr>
           <w:b/>
         </w:rPr>
-        <w:t xml:space="preserve">2008</w:t>
-      </w:r>
-      <w:r>
-        <w:t xml:space="preserve">. Effects of light intensity and duration on leaf hydraulic conductance and distribution of resistance in shoots of silver birch (Betula pendula).</w:t>
+        <w:t xml:space="preserve">2010</w:t>
+      </w:r>
+      <w:r>
+        <w:t xml:space="preserve">. A review of light interception in plant stands from leaf to canopy in different plant functional types and in species with varying shade tolerance.</w:t>
       </w:r>
       <w:r>
         <w:t xml:space="preserve"> </w:t>
@@ -10840,19 +12177,19 @@
         <w:rPr>
           <w:i/>
         </w:rPr>
-        <w:t xml:space="preserve">Physiologia Plantarum</w:t>
-      </w:r>
-      <w:r>
-        <w:t xml:space="preserve"> </w:t>
-      </w:r>
-      <w:r>
-        <w:rPr>
-          <w:b/>
-        </w:rPr>
-        <w:t xml:space="preserve">134</w:t>
-      </w:r>
-      <w:r>
-        <w:t xml:space="preserve">: 412–420.</w:t>
+        <w:t xml:space="preserve">Ecological Research</w:t>
+      </w:r>
+      <w:r>
+        <w:t xml:space="preserve"> </w:t>
+      </w:r>
+      <w:r>
+        <w:rPr>
+          <w:b/>
+        </w:rPr>
+        <w:t xml:space="preserve">25</w:t>
+      </w:r>
+      <w:r>
+        <w:t xml:space="preserve">: 693–714.</w:t>
       </w:r>
     </w:p>
     <w:p>
@@ -10864,7 +12201,55 @@
           <w:b w:val="0"/>
           <w:b/>
         </w:rPr>
-        <w:t xml:space="preserve">Sun Y</w:t>
+        <w:t xml:space="preserve">Niinemets Ü</w:t>
+      </w:r>
+      <w:r>
+        <w:t xml:space="preserve">.</w:t>
+      </w:r>
+      <w:r>
+        <w:t xml:space="preserve"> </w:t>
+      </w:r>
+      <w:r>
+        <w:rPr>
+          <w:b/>
+        </w:rPr>
+        <w:t xml:space="preserve">2012</w:t>
+      </w:r>
+      <w:r>
+        <w:t xml:space="preserve">. Optimization of foliage photosynthetic capacity in tree canopies: towards identifying missing constraints.</w:t>
+      </w:r>
+      <w:r>
+        <w:t xml:space="preserve"> </w:t>
+      </w:r>
+      <w:r>
+        <w:rPr>
+          <w:i/>
+        </w:rPr>
+        <w:t xml:space="preserve">Tree physiology</w:t>
+      </w:r>
+      <w:r>
+        <w:t xml:space="preserve"> </w:t>
+      </w:r>
+      <w:r>
+        <w:rPr>
+          <w:b/>
+        </w:rPr>
+        <w:t xml:space="preserve">32</w:t>
+      </w:r>
+      <w:r>
+        <w:t xml:space="preserve">: 505–509.</w:t>
+      </w:r>
+    </w:p>
+    <w:p>
+      <w:pPr>
+        <w:pStyle w:val="Bibliography"/>
+      </w:pPr>
+      <w:r>
+        <w:rPr>
+          <w:b w:val="0"/>
+          <w:b/>
+        </w:rPr>
+        <w:t xml:space="preserve">Niinemets Ü</w:t>
       </w:r>
       <w:r>
         <w:rPr>
@@ -10883,7 +12268,103 @@
           <w:b w:val="0"/>
           <w:b/>
         </w:rPr>
-        <w:t xml:space="preserve">Gu L</w:t>
+        <w:t xml:space="preserve">Valladares F</w:t>
+      </w:r>
+      <w:r>
+        <w:t xml:space="preserve">.</w:t>
+      </w:r>
+      <w:r>
+        <w:t xml:space="preserve"> </w:t>
+      </w:r>
+      <w:r>
+        <w:rPr>
+          <w:b/>
+        </w:rPr>
+        <w:t xml:space="preserve">2004</w:t>
+      </w:r>
+      <w:r>
+        <w:t xml:space="preserve">. Photosynthetic acclimation to simultaneous and interacting environmental stresses along natural light gradients: optimality and constraints.</w:t>
+      </w:r>
+      <w:r>
+        <w:t xml:space="preserve"> </w:t>
+      </w:r>
+      <w:r>
+        <w:rPr>
+          <w:i/>
+        </w:rPr>
+        <w:t xml:space="preserve">Plant Biology</w:t>
+      </w:r>
+      <w:r>
+        <w:t xml:space="preserve"> </w:t>
+      </w:r>
+      <w:r>
+        <w:rPr>
+          <w:b/>
+        </w:rPr>
+        <w:t xml:space="preserve">6</w:t>
+      </w:r>
+      <w:r>
+        <w:t xml:space="preserve">: 254–268.</w:t>
+      </w:r>
+    </w:p>
+    <w:p>
+      <w:pPr>
+        <w:pStyle w:val="Bibliography"/>
+      </w:pPr>
+      <w:r>
+        <w:rPr>
+          <w:b w:val="0"/>
+          <w:b/>
+        </w:rPr>
+        <w:t xml:space="preserve">Pearcy RW</w:t>
+      </w:r>
+      <w:r>
+        <w:t xml:space="preserve">.</w:t>
+      </w:r>
+      <w:r>
+        <w:t xml:space="preserve"> </w:t>
+      </w:r>
+      <w:r>
+        <w:rPr>
+          <w:b/>
+        </w:rPr>
+        <w:t xml:space="preserve">1990</w:t>
+      </w:r>
+      <w:r>
+        <w:t xml:space="preserve">. Sunflecks and photosynthesis in plant canopies.</w:t>
+      </w:r>
+      <w:r>
+        <w:t xml:space="preserve"> </w:t>
+      </w:r>
+      <w:r>
+        <w:rPr>
+          <w:i/>
+        </w:rPr>
+        <w:t xml:space="preserve">Annual review of plant biology</w:t>
+      </w:r>
+      <w:r>
+        <w:t xml:space="preserve"> </w:t>
+      </w:r>
+      <w:r>
+        <w:rPr>
+          <w:b/>
+        </w:rPr>
+        <w:t xml:space="preserve">41</w:t>
+      </w:r>
+      <w:r>
+        <w:t xml:space="preserve">: 421–453.</w:t>
+      </w:r>
+    </w:p>
+    <w:p>
+      <w:pPr>
+        <w:pStyle w:val="Bibliography"/>
+      </w:pPr>
+      <w:r>
+        <w:rPr>
+          <w:b w:val="0"/>
+          <w:b/>
+        </w:rPr>
+        <w:t xml:space="preserve">Peltoniemi MS</w:t>
       </w:r>
       <w:r>
         <w:rPr>
@@ -10902,7 +12383,7 @@
           <w:b w:val="0"/>
           <w:b/>
         </w:rPr>
-        <w:t xml:space="preserve">Dickinson RE</w:t>
+        <w:t xml:space="preserve">Duursma RA</w:t>
       </w:r>
       <w:r>
         <w:rPr>
@@ -10921,7 +12402,46 @@
           <w:b w:val="0"/>
           <w:b/>
         </w:rPr>
-        <w:t xml:space="preserve">Pallardy SG</w:t>
+        <w:t xml:space="preserve">Medlyn BE</w:t>
+      </w:r>
+      <w:r>
+        <w:t xml:space="preserve">.</w:t>
+      </w:r>
+      <w:r>
+        <w:t xml:space="preserve"> </w:t>
+      </w:r>
+      <w:r>
+        <w:rPr>
+          <w:b/>
+        </w:rPr>
+        <w:t xml:space="preserve">2012</w:t>
+      </w:r>
+      <w:r>
+        <w:t xml:space="preserve">. Co-optimal distribution of leaf nitrogen and hydraulic conductance in plant canopies.</w:t>
+      </w:r>
+      <w:r>
+        <w:t xml:space="preserve"> </w:t>
+      </w:r>
+      <w:r>
+        <w:rPr>
+          <w:i/>
+        </w:rPr>
+        <w:t xml:space="preserve">Tree physiology</w:t>
+      </w:r>
+      <w:r>
+        <w:t xml:space="preserve">: tps023.</w:t>
+      </w:r>
+    </w:p>
+    <w:p>
+      <w:pPr>
+        <w:pStyle w:val="Bibliography"/>
+      </w:pPr>
+      <w:r>
+        <w:rPr>
+          <w:b w:val="0"/>
+          <w:b/>
+        </w:rPr>
+        <w:t xml:space="preserve">Prentice IC</w:t>
       </w:r>
       <w:r>
         <w:rPr>
@@ -10940,7 +12460,7 @@
           <w:b w:val="0"/>
           <w:b/>
         </w:rPr>
-        <w:t xml:space="preserve">Baker J</w:t>
+        <w:t xml:space="preserve">Dong N</w:t>
       </w:r>
       <w:r>
         <w:rPr>
@@ -10959,7 +12479,7 @@
           <w:b w:val="0"/>
           <w:b/>
         </w:rPr>
-        <w:t xml:space="preserve">Cao Y</w:t>
+        <w:t xml:space="preserve">Gleason SM</w:t>
       </w:r>
       <w:r>
         <w:rPr>
@@ -10978,7 +12498,7 @@
           <w:b w:val="0"/>
           <w:b/>
         </w:rPr>
-        <w:t xml:space="preserve">DaMatta FM</w:t>
+        <w:t xml:space="preserve">Maire V</w:t>
       </w:r>
       <w:r>
         <w:rPr>
@@ -10997,7 +12517,117 @@
           <w:b w:val="0"/>
           <w:b/>
         </w:rPr>
-        <w:t xml:space="preserve">Dong X</w:t>
+        <w:t xml:space="preserve">Wright IJ</w:t>
+      </w:r>
+      <w:r>
+        <w:t xml:space="preserve">.</w:t>
+      </w:r>
+      <w:r>
+        <w:t xml:space="preserve"> </w:t>
+      </w:r>
+      <w:r>
+        <w:rPr>
+          <w:b/>
+        </w:rPr>
+        <w:t xml:space="preserve">2014</w:t>
+      </w:r>
+      <w:r>
+        <w:t xml:space="preserve">. Balancing the costs of carbon gain and water transport: testing a new theoretical framework for plant functional ecology.</w:t>
+      </w:r>
+      <w:r>
+        <w:t xml:space="preserve"> </w:t>
+      </w:r>
+      <w:r>
+        <w:rPr>
+          <w:i/>
+        </w:rPr>
+        <w:t xml:space="preserve">Ecology letters</w:t>
+      </w:r>
+      <w:r>
+        <w:t xml:space="preserve"> </w:t>
+      </w:r>
+      <w:r>
+        <w:rPr>
+          <w:b/>
+        </w:rPr>
+        <w:t xml:space="preserve">17</w:t>
+      </w:r>
+      <w:r>
+        <w:t xml:space="preserve">: 82–91.</w:t>
+      </w:r>
+    </w:p>
+    <w:p>
+      <w:pPr>
+        <w:pStyle w:val="Bibliography"/>
+      </w:pPr>
+      <w:r>
+        <w:rPr>
+          <w:b w:val="0"/>
+          <w:b/>
+        </w:rPr>
+        <w:t xml:space="preserve">R Development Core Team</w:t>
+      </w:r>
+      <w:r>
+        <w:rPr>
+          <w:b w:val="0"/>
+          <w:b/>
+        </w:rPr>
+        <w:t xml:space="preserve"> </w:t>
+      </w:r>
+      <w:r>
+        <w:rPr>
+          <w:b w:val="0"/>
+          <w:b/>
+        </w:rPr>
+        <w:t xml:space="preserve">R</w:t>
+      </w:r>
+      <w:r>
+        <w:t xml:space="preserve">.</w:t>
+      </w:r>
+      <w:r>
+        <w:t xml:space="preserve"> </w:t>
+      </w:r>
+      <w:r>
+        <w:rPr>
+          <w:b/>
+        </w:rPr>
+        <w:t xml:space="preserve">2011</w:t>
+      </w:r>
+      <w:r>
+        <w:t xml:space="preserve">. R: A Language and Environment for Statistical Computing (RDC Team, Ed.).</w:t>
+      </w:r>
+      <w:r>
+        <w:t xml:space="preserve"> </w:t>
+      </w:r>
+      <w:r>
+        <w:rPr>
+          <w:i/>
+        </w:rPr>
+        <w:t xml:space="preserve">R foundation for statistical computing</w:t>
+      </w:r>
+      <w:r>
+        <w:t xml:space="preserve"> </w:t>
+      </w:r>
+      <w:r>
+        <w:rPr>
+          <w:b/>
+        </w:rPr>
+        <w:t xml:space="preserve">1</w:t>
+      </w:r>
+      <w:r>
+        <w:t xml:space="preserve">: 409.</w:t>
+      </w:r>
+    </w:p>
+    <w:p>
+      <w:pPr>
+        <w:pStyle w:val="Bibliography"/>
+      </w:pPr>
+      <w:r>
+        <w:rPr>
+          <w:b w:val="0"/>
+          <w:b/>
+        </w:rPr>
+        <w:t xml:space="preserve">Sellin A</w:t>
       </w:r>
       <w:r>
         <w:rPr>
@@ -11016,7 +12646,55 @@
           <w:b w:val="0"/>
           <w:b/>
         </w:rPr>
-        <w:t xml:space="preserve">Ellsworth D</w:t>
+        <w:t xml:space="preserve">Kupper P</w:t>
+      </w:r>
+      <w:r>
+        <w:t xml:space="preserve">.</w:t>
+      </w:r>
+      <w:r>
+        <w:t xml:space="preserve"> </w:t>
+      </w:r>
+      <w:r>
+        <w:rPr>
+          <w:b/>
+        </w:rPr>
+        <w:t xml:space="preserve">2007</w:t>
+      </w:r>
+      <w:r>
+        <w:t xml:space="preserve">. Effects of enhanced hydraulic supply for foliage on stomatal responses in little-leaf linden (Tilia cordata Mill.).</w:t>
+      </w:r>
+      <w:r>
+        <w:t xml:space="preserve"> </w:t>
+      </w:r>
+      <w:r>
+        <w:rPr>
+          <w:i/>
+        </w:rPr>
+        <w:t xml:space="preserve">European Journal of Forest Research</w:t>
+      </w:r>
+      <w:r>
+        <w:t xml:space="preserve"> </w:t>
+      </w:r>
+      <w:r>
+        <w:rPr>
+          <w:b/>
+        </w:rPr>
+        <w:t xml:space="preserve">126</w:t>
+      </w:r>
+      <w:r>
+        <w:t xml:space="preserve">: 241–251.</w:t>
+      </w:r>
+    </w:p>
+    <w:p>
+      <w:pPr>
+        <w:pStyle w:val="Bibliography"/>
+      </w:pPr>
+      <w:r>
+        <w:rPr>
+          <w:b w:val="0"/>
+          <w:b/>
+        </w:rPr>
+        <w:t xml:space="preserve">Sellin A</w:t>
       </w:r>
       <w:r>
         <w:rPr>
@@ -11035,61 +12713,62 @@
           <w:b w:val="0"/>
           <w:b/>
         </w:rPr>
-        <w:t xml:space="preserve">Van Goethem</w:t>
-      </w:r>
-      <w:r>
-        <w:rPr>
-          <w:b w:val="0"/>
-          <w:b/>
-        </w:rPr>
-        <w:t xml:space="preserve"> </w:t>
-      </w:r>
-      <w:r>
-        <w:rPr>
-          <w:b w:val="0"/>
-          <w:b/>
-        </w:rPr>
-        <w:t xml:space="preserve">D</w:t>
+        <w:t xml:space="preserve">Õunapuu E</w:t>
+      </w:r>
+      <w:r>
+        <w:rPr>
+          <w:b/>
+        </w:rPr>
+        <w:t xml:space="preserve">,</w:t>
+      </w:r>
+      <w:r>
+        <w:rPr>
+          <w:b/>
+        </w:rPr>
+        <w:t xml:space="preserve"> </w:t>
+      </w:r>
+      <w:r>
+        <w:rPr>
+          <w:b w:val="0"/>
+          <w:b/>
+        </w:rPr>
+        <w:t xml:space="preserve">Kupper P</w:t>
+      </w:r>
+      <w:r>
+        <w:t xml:space="preserve">.</w:t>
+      </w:r>
+      <w:r>
+        <w:t xml:space="preserve"> </w:t>
+      </w:r>
+      <w:r>
+        <w:rPr>
+          <w:b/>
+        </w:rPr>
+        <w:t xml:space="preserve">2008</w:t>
+      </w:r>
+      <w:r>
+        <w:t xml:space="preserve">. Effects of light intensity and duration on leaf hydraulic conductance and distribution of resistance in shoots of silver birch (Betula pendula).</w:t>
+      </w:r>
+      <w:r>
+        <w:t xml:space="preserve"> </w:t>
       </w:r>
       <w:r>
         <w:rPr>
           <w:i/>
-          <w:b/>
-        </w:rPr>
-        <w:t xml:space="preserve">et al.</w:t>
-      </w:r>
-      <w:r>
-        <w:t xml:space="preserve"> </w:t>
-      </w:r>
-      <w:r>
-        <w:rPr>
-          <w:b/>
-        </w:rPr>
-        <w:t xml:space="preserve">2014</w:t>
-      </w:r>
-      <w:r>
-        <w:t xml:space="preserve">. Asymmetrical effects of mesophyll conductance on fundamental photosynthetic parameters and their relationships estimated from leaf gas exchange measurements.</w:t>
-      </w:r>
-      <w:r>
-        <w:t xml:space="preserve"> </w:t>
-      </w:r>
-      <w:r>
-        <w:rPr>
-          <w:i/>
-        </w:rPr>
-        <w:t xml:space="preserve">Plant, cell &amp; environment</w:t>
-      </w:r>
-      <w:r>
-        <w:t xml:space="preserve"> </w:t>
-      </w:r>
-      <w:r>
-        <w:rPr>
-          <w:b/>
-        </w:rPr>
-        <w:t xml:space="preserve">37</w:t>
-      </w:r>
-      <w:r>
-        <w:t xml:space="preserve">: 978–994.</w:t>
+        </w:rPr>
+        <w:t xml:space="preserve">Physiologia Plantarum</w:t>
+      </w:r>
+      <w:r>
+        <w:t xml:space="preserve"> </w:t>
+      </w:r>
+      <w:r>
+        <w:rPr>
+          <w:b/>
+        </w:rPr>
+        <w:t xml:space="preserve">134</w:t>
+      </w:r>
+      <w:r>
+        <w:t xml:space="preserve">: 412–420.</w:t>
       </w:r>
     </w:p>
     <w:p>
@@ -11663,6 +13342,92 @@
       </w:r>
       <w:r>
         <w:t xml:space="preserve">: 633–644.</w:t>
+      </w:r>
+    </w:p>
+    <w:p>
+      <w:pPr>
+        <w:pStyle w:val="Bibliography"/>
+      </w:pPr>
+      <w:r>
+        <w:rPr>
+          <w:b w:val="0"/>
+          <w:b/>
+        </w:rPr>
+        <w:t xml:space="preserve">Wright IJ</w:t>
+      </w:r>
+      <w:r>
+        <w:rPr>
+          <w:b/>
+        </w:rPr>
+        <w:t xml:space="preserve">,</w:t>
+      </w:r>
+      <w:r>
+        <w:rPr>
+          <w:b/>
+        </w:rPr>
+        <w:t xml:space="preserve"> </w:t>
+      </w:r>
+      <w:r>
+        <w:rPr>
+          <w:b w:val="0"/>
+          <w:b/>
+        </w:rPr>
+        <w:t xml:space="preserve">Reich PB</w:t>
+      </w:r>
+      <w:r>
+        <w:rPr>
+          <w:b/>
+        </w:rPr>
+        <w:t xml:space="preserve">,</w:t>
+      </w:r>
+      <w:r>
+        <w:rPr>
+          <w:b/>
+        </w:rPr>
+        <w:t xml:space="preserve"> </w:t>
+      </w:r>
+      <w:r>
+        <w:rPr>
+          <w:b w:val="0"/>
+          <w:b/>
+        </w:rPr>
+        <w:t xml:space="preserve">Westoby M</w:t>
+      </w:r>
+      <w:r>
+        <w:t xml:space="preserve">.</w:t>
+      </w:r>
+      <w:r>
+        <w:t xml:space="preserve"> </w:t>
+      </w:r>
+      <w:r>
+        <w:rPr>
+          <w:b/>
+        </w:rPr>
+        <w:t xml:space="preserve">2003</w:t>
+      </w:r>
+      <w:r>
+        <w:t xml:space="preserve">. Least-Cost Input Mixtures of Water and Nitrogen for Photosynthesis.</w:t>
+      </w:r>
+      <w:r>
+        <w:t xml:space="preserve"> </w:t>
+      </w:r>
+      <w:r>
+        <w:rPr>
+          <w:i/>
+        </w:rPr>
+        <w:t xml:space="preserve">The American Naturalist</w:t>
+      </w:r>
+      <w:r>
+        <w:t xml:space="preserve"> </w:t>
+      </w:r>
+      <w:r>
+        <w:rPr>
+          <w:b/>
+        </w:rPr>
+        <w:t xml:space="preserve">161</w:t>
+      </w:r>
+      <w:r>
+        <w:t xml:space="preserve">: 98–111.</w:t>
       </w:r>
     </w:p>
     <w:sectPr>
@@ -11921,7 +13686,7 @@
     </w:lvl>
   </w:abstractNum>
   <w:abstractNum w:abstractNumId="990">
-    <w:nsid w:val="1372a2c5"/>
+    <w:nsid w:val="3820566d"/>
     <w:multiLevelType w:val="multilevel"/>
     <w:lvl w:ilvl="0">
       <w:numFmt w:val="bullet"/>
@@ -12002,7 +13767,7 @@
     </w:lvl>
   </w:abstractNum>
   <w:abstractNum w:abstractNumId="991">
-    <w:nsid w:val="7db7ea15"/>
+    <w:nsid w:val="87bbf8e7"/>
     <w:multiLevelType w:val="multilevel"/>
     <w:lvl w:ilvl="0">
       <w:numFmt w:val="bullet"/>

</xml_diff>

<commit_message>
made new shade col and added it to figures for esa talk
</commit_message>
<xml_diff>
--- a/manuscript/manuscript_wtc3.docx
+++ b/manuscript/manuscript_wtc3.docx
@@ -13768,7 +13768,7 @@
     </w:lvl>
   </w:abstractNum>
   <w:abstractNum w:abstractNumId="990">
-    <w:nsid w:val="d8c5247c"/>
+    <w:nsid w:val="605fa424"/>
     <w:multiLevelType w:val="multilevel"/>
     <w:lvl w:ilvl="0">
       <w:numFmt w:val="bullet"/>
@@ -13849,7 +13849,7 @@
     </w:lvl>
   </w:abstractNum>
   <w:abstractNum w:abstractNumId="991">
-    <w:nsid w:val="cae476c0"/>
+    <w:nsid w:val="6d0e126f"/>
     <w:multiLevelType w:val="multilevel"/>
     <w:lvl w:ilvl="0">
       <w:numFmt w:val="bullet"/>

</xml_diff>

<commit_message>
made new png figs for webpage
</commit_message>
<xml_diff>
--- a/manuscript/manuscript_wtc3.docx
+++ b/manuscript/manuscript_wtc3.docx
@@ -333,7 +333,7 @@
         <w:t xml:space="preserve"> </w:t>
       </w:r>
       <w:r>
-        <w:t xml:space="preserve">and photosynthesis (A) responds to this changing irradiance until until biochemical limitation occurs</w:t>
+        <w:t xml:space="preserve">and photosynthesis (A) responds to this changing irradiance until biochemical limitation occurs</w:t>
       </w:r>
       <w:r>
         <w:t xml:space="preserve"> </w:t>
@@ -604,7 +604,7 @@
         <w:t xml:space="preserve">, 2011)</w:t>
       </w:r>
       <w:r>
-        <w:t xml:space="preserve">. Trade-offs exists that constrain each of these diffusion pathways, although these are yet to be explictily quantified for g</w:t>
+        <w:t xml:space="preserve">. Trade-offs exists that constrain each of these diffusion pathways, although these are yet to be explicitly quantified for g</w:t>
       </w:r>
       <w:r>
         <w:rPr>
@@ -5409,7 +5409,7 @@
         <w:t xml:space="preserve"> </w:t>
       </w:r>
       <w:r>
-        <w:t xml:space="preserve">were postively correlated to increases in A in sun leaves, however, g</w:t>
+        <w:t xml:space="preserve">were positively correlated to increases in A in sun leaves, however, g</w:t>
       </w:r>
       <w:r>
         <w:rPr>
@@ -5796,7 +5796,7 @@
         <w:t xml:space="preserve"> </w:t>
       </w:r>
       <w:r>
-        <w:t xml:space="preserve">nor g</w:t>
+        <w:t xml:space="preserve">or g</w:t>
       </w:r>
       <w:r>
         <w:rPr>
@@ -5895,7 +5895,7 @@
         <w:t xml:space="preserve"> </w:t>
       </w:r>
       <w:r>
-        <w:t xml:space="preserve">from intercellular spaces to the cholorplast, C</w:t>
+        <w:t xml:space="preserve">from intercellular spaces to the chloroplast, C</w:t>
       </w:r>
       <w:r>
         <w:rPr>
@@ -7295,7 +7295,7 @@
         <w:t xml:space="preserve"> </w:t>
       </w:r>
       <w:r>
-        <w:t xml:space="preserve">for sun leaves and shade leaves at both low and high light. The solid line represents the the theoretical line for C3 plants from</w:t>
+        <w:t xml:space="preserve">for sun leaves and shade leaves at both low and high light. The solid line represents the theoretical line for C3 plants from</w:t>
       </w:r>
       <w:r>
         <w:t xml:space="preserve"> </w:t>
@@ -7564,6 +7564,17 @@
       <w:bookmarkEnd w:id="43"/>
       <w:r>
         <w:t xml:space="preserve">Figures</w:t>
+      </w:r>
+    </w:p>
+    <w:p>
+      <w:pPr>
+        <w:pStyle w:val="SourceCode"/>
+      </w:pPr>
+      <w:r>
+        <w:rPr>
+          <w:rStyle w:val="VerbatimChar"/>
+        </w:rPr>
+        <w:t xml:space="preserve">## Loading required package: lubridate</w:t>
       </w:r>
     </w:p>
     <w:p>
@@ -14303,7 +14314,7 @@
     </w:lvl>
   </w:abstractNum>
   <w:abstractNum w:abstractNumId="990">
-    <w:nsid w:val="b2137acd"/>
+    <w:nsid w:val="8714bde3"/>
     <w:multiLevelType w:val="multilevel"/>
     <w:lvl w:ilvl="0">
       <w:numFmt w:val="bullet"/>
@@ -14384,7 +14395,7 @@
     </w:lvl>
   </w:abstractNum>
   <w:abstractNum w:abstractNumId="991">
-    <w:nsid w:val="8d0ca9a3"/>
+    <w:nsid w:val="b0968dab"/>
     <w:multiLevelType w:val="multilevel"/>
     <w:lvl w:ilvl="0">
       <w:numFmt w:val="bullet"/>

</xml_diff>

<commit_message>
made data file for oula
</commit_message>
<xml_diff>
--- a/manuscript/manuscript_wtc3.docx
+++ b/manuscript/manuscript_wtc3.docx
@@ -7567,17 +7567,6 @@
       </w:r>
     </w:p>
     <w:p>
-      <w:pPr>
-        <w:pStyle w:val="SourceCode"/>
-      </w:pPr>
-      <w:r>
-        <w:rPr>
-          <w:rStyle w:val="VerbatimChar"/>
-        </w:rPr>
-        <w:t xml:space="preserve">## Loading required package: lubridate</w:t>
-      </w:r>
-    </w:p>
-    <w:p>
       <w:r>
         <w:drawing>
           <wp:inline>
@@ -14314,7 +14303,7 @@
     </w:lvl>
   </w:abstractNum>
   <w:abstractNum w:abstractNumId="990">
-    <w:nsid w:val="8714bde3"/>
+    <w:nsid w:val="52fc948e"/>
     <w:multiLevelType w:val="multilevel"/>
     <w:lvl w:ilvl="0">
       <w:numFmt w:val="bullet"/>
@@ -14395,7 +14384,7 @@
     </w:lvl>
   </w:abstractNum>
   <w:abstractNum w:abstractNumId="991">
-    <w:nsid w:val="b0968dab"/>
+    <w:nsid w:val="fb0b5332"/>
     <w:multiLevelType w:val="multilevel"/>
     <w:lvl w:ilvl="0">
       <w:numFmt w:val="bullet"/>

</xml_diff>

<commit_message>
attempted tp add pixie dust to table
started energy balance script
</commit_message>
<xml_diff>
--- a/manuscript/manuscript_wtc3.docx
+++ b/manuscript/manuscript_wtc3.docx
@@ -281,13 +281,35 @@
     </w:p>
     <w:p>
       <w:pPr>
+        <w:pStyle w:val="Compact"/>
         <w:numPr>
           <w:numId w:val="1001"/>
           <w:ilvl w:val="0"/>
         </w:numPr>
       </w:pPr>
       <w:r>
-        <w:t xml:space="preserve">Reduction in A, Vc~max, J~max and leaf nitrogen were detected in shade leaves, however, they maintained consistently higher g</w:t>
+        <w:t xml:space="preserve">Reduction in A, Vc</w:t>
+      </w:r>
+      <w:r>
+        <w:rPr>
+          <w:vertAlign w:val="subscript"/>
+        </w:rPr>
+        <w:t xml:space="preserve">max</w:t>
+      </w:r>
+      <w:r>
+        <w:t xml:space="preserve">, J</w:t>
+      </w:r>
+      <w:r>
+        <w:rPr>
+          <w:vertAlign w:val="subscript"/>
+        </w:rPr>
+        <w:t xml:space="preserve">max</w:t>
+      </w:r>
+      <w:r>
+        <w:t xml:space="preserve"> </w:t>
+      </w:r>
+      <w:r>
+        <w:t xml:space="preserve">and leaf nitrogen were detected in shade leaves, however, they maintained consistently higher g</w:t>
       </w:r>
       <w:r>
         <w:rPr>
@@ -328,6 +350,7 @@
     </w:p>
     <w:p>
       <w:pPr>
+        <w:pStyle w:val="Compact"/>
         <w:numPr>
           <w:numId w:val="1001"/>
           <w:ilvl w:val="0"/>
@@ -7611,6 +7634,663 @@
         <w:t xml:space="preserve">.</w:t>
       </w:r>
     </w:p>
+    <w:tbl>
+      <w:tblPr>
+        <w:tblStyle w:val="TableNormal"/>
+        <w:tblW w:type="pct" w:w="0.0"/>
+      </w:tblPr>
+      <w:tblGrid/>
+      <w:tr>
+        <w:tc>
+          <w:tcPr>
+            <w:tcBorders>
+              <w:bottom w:val="single"/>
+            </w:tcBorders>
+            <w:vAlign w:val="bottom"/>
+          </w:tcPr>
+          <w:p>
+            <w:pPr>
+              <w:pStyle w:val="Compact"/>
+              <w:jc w:val="left"/>
+            </w:pPr>
+            <w:r>
+              <w:rPr>
+                <w:b/>
+              </w:rPr>
+              <w:t xml:space="preserve">leaf</w:t>
+            </w:r>
+          </w:p>
+        </w:tc>
+        <w:tc>
+          <w:tcPr>
+            <w:tcBorders>
+              <w:bottom w:val="single"/>
+            </w:tcBorders>
+            <w:vAlign w:val="bottom"/>
+          </w:tcPr>
+          <w:p>
+            <w:pPr>
+              <w:pStyle w:val="Compact"/>
+              <w:jc w:val="left"/>
+            </w:pPr>
+            <w:r>
+              <w:rPr>
+                <w:b/>
+              </w:rPr>
+              <w:t xml:space="preserve">temp</w:t>
+            </w:r>
+          </w:p>
+        </w:tc>
+        <w:tc>
+          <w:tcPr>
+            <w:tcBorders>
+              <w:bottom w:val="single"/>
+            </w:tcBorders>
+            <w:vAlign w:val="bottom"/>
+          </w:tcPr>
+          <w:p>
+            <w:pPr>
+              <w:pStyle w:val="Compact"/>
+              <w:jc w:val="left"/>
+            </w:pPr>
+            <w:r>
+              <w:rPr>
+                <w:b/>
+              </w:rPr>
+              <w:t xml:space="preserve">paste0.sprintf...2.1f...round.leaf_means...1...1..........sprintf...2.1f...</w:t>
+            </w:r>
+          </w:p>
+        </w:tc>
+        <w:tc>
+          <w:tcPr>
+            <w:tcBorders>
+              <w:bottom w:val="single"/>
+            </w:tcBorders>
+            <w:vAlign w:val="bottom"/>
+          </w:tcPr>
+          <w:p>
+            <w:pPr>
+              <w:pStyle w:val="Compact"/>
+              <w:jc w:val="left"/>
+            </w:pPr>
+            <w:r>
+              <w:rPr>
+                <w:b/>
+              </w:rPr>
+              <w:t xml:space="preserve">paste0.sprintf...1.2f...round.leaf_means...2...3..........sprintf...1.2f...</w:t>
+            </w:r>
+          </w:p>
+        </w:tc>
+        <w:tc>
+          <w:tcPr>
+            <w:tcBorders>
+              <w:bottom w:val="single"/>
+            </w:tcBorders>
+            <w:vAlign w:val="bottom"/>
+          </w:tcPr>
+          <w:p>
+            <w:pPr>
+              <w:pStyle w:val="Compact"/>
+              <w:jc w:val="left"/>
+            </w:pPr>
+            <w:r>
+              <w:rPr>
+                <w:b/>
+              </w:rPr>
+              <w:t xml:space="preserve">paste0.sprintf...2.1f...round.leaf_means...3...3..........sprintf...2.1f...</w:t>
+            </w:r>
+          </w:p>
+        </w:tc>
+        <w:tc>
+          <w:tcPr>
+            <w:tcBorders>
+              <w:bottom w:val="single"/>
+            </w:tcBorders>
+            <w:vAlign w:val="bottom"/>
+          </w:tcPr>
+          <w:p>
+            <w:pPr>
+              <w:pStyle w:val="Compact"/>
+              <w:jc w:val="left"/>
+            </w:pPr>
+            <w:r>
+              <w:rPr>
+                <w:b/>
+              </w:rPr>
+              <w:t xml:space="preserve">paste0.sprintf...3.1f...round.leaf_means...4...1..........sprintf...2.1f...</w:t>
+            </w:r>
+          </w:p>
+        </w:tc>
+        <w:tc>
+          <w:tcPr>
+            <w:tcBorders>
+              <w:bottom w:val="single"/>
+            </w:tcBorders>
+            <w:vAlign w:val="bottom"/>
+          </w:tcPr>
+          <w:p>
+            <w:pPr>
+              <w:pStyle w:val="Compact"/>
+              <w:jc w:val="left"/>
+            </w:pPr>
+            <w:r>
+              <w:rPr>
+                <w:b/>
+              </w:rPr>
+              <w:t xml:space="preserve">paste0.sprintf...1.2f...round.leaf_means...5...2..........sprintf...1.2f...</w:t>
+            </w:r>
+          </w:p>
+        </w:tc>
+        <w:tc>
+          <w:tcPr>
+            <w:tcBorders>
+              <w:bottom w:val="single"/>
+            </w:tcBorders>
+            <w:vAlign w:val="bottom"/>
+          </w:tcPr>
+          <w:p>
+            <w:pPr>
+              <w:pStyle w:val="Compact"/>
+              <w:jc w:val="left"/>
+            </w:pPr>
+            <w:r>
+              <w:rPr>
+                <w:b/>
+              </w:rPr>
+              <w:t xml:space="preserve">paste0.sprintf...2.2f...round.leaf_means...6...2..........sprintf...1.2f...</w:t>
+            </w:r>
+          </w:p>
+        </w:tc>
+        <w:tc>
+          <w:tcPr>
+            <w:tcBorders>
+              <w:bottom w:val="single"/>
+            </w:tcBorders>
+            <w:vAlign w:val="bottom"/>
+          </w:tcPr>
+          <w:p>
+            <w:pPr>
+              <w:pStyle w:val="Compact"/>
+              <w:jc w:val="left"/>
+            </w:pPr>
+            <w:r>
+              <w:rPr>
+                <w:b/>
+              </w:rPr>
+              <w:t xml:space="preserve">paste0.sprintf...3.2f...round.leaf_means...7...1..........sprintf...1.2f...</w:t>
+            </w:r>
+          </w:p>
+        </w:tc>
+        <w:tc>
+          <w:tcPr>
+            <w:tcBorders>
+              <w:bottom w:val="single"/>
+            </w:tcBorders>
+            <w:vAlign w:val="bottom"/>
+          </w:tcPr>
+          <w:p>
+            <w:pPr>
+              <w:pStyle w:val="Compact"/>
+              <w:jc w:val="left"/>
+            </w:pPr>
+            <w:r>
+              <w:rPr>
+                <w:b/>
+              </w:rPr>
+              <w:t xml:space="preserve">paste0.sprintf...3.1f...round.leaf_means...8...1..........sprintf...1.2f...</w:t>
+            </w:r>
+          </w:p>
+        </w:tc>
+      </w:tr>
+      <w:tr>
+        <w:tc>
+          <w:p>
+            <w:pPr>
+              <w:pStyle w:val="Compact"/>
+              <w:jc w:val="left"/>
+            </w:pPr>
+            <w:r>
+              <w:t xml:space="preserve">Sun</w:t>
+            </w:r>
+          </w:p>
+        </w:tc>
+        <w:tc>
+          <w:p>
+            <w:pPr>
+              <w:pStyle w:val="Compact"/>
+              <w:jc w:val="left"/>
+            </w:pPr>
+            <w:r>
+              <w:t xml:space="preserve">Ambient</w:t>
+            </w:r>
+          </w:p>
+        </w:tc>
+        <w:tc>
+          <w:p>
+            <w:pPr>
+              <w:pStyle w:val="Compact"/>
+              <w:jc w:val="left"/>
+            </w:pPr>
+            <w:r>
+              <w:t xml:space="preserve">114.1 (4.5) a</w:t>
+            </w:r>
+          </w:p>
+        </w:tc>
+        <w:tc>
+          <w:p>
+            <w:pPr>
+              <w:pStyle w:val="Compact"/>
+              <w:jc w:val="left"/>
+            </w:pPr>
+            <w:r>
+              <w:t xml:space="preserve">2.63 (0.08) b</w:t>
+            </w:r>
+          </w:p>
+        </w:tc>
+        <w:tc>
+          <w:p>
+            <w:pPr>
+              <w:pStyle w:val="Compact"/>
+              <w:jc w:val="left"/>
+            </w:pPr>
+            <w:r>
+              <w:t xml:space="preserve">96.0 (6.7) b</w:t>
+            </w:r>
+          </w:p>
+        </w:tc>
+        <w:tc>
+          <w:p>
+            <w:pPr>
+              <w:pStyle w:val="Compact"/>
+              <w:jc w:val="left"/>
+            </w:pPr>
+            <w:r>
+              <w:t xml:space="preserve">141.6 (7.5) b</w:t>
+            </w:r>
+          </w:p>
+        </w:tc>
+        <w:tc>
+          <w:p>
+            <w:pPr>
+              <w:pStyle w:val="Compact"/>
+              <w:jc w:val="left"/>
+            </w:pPr>
+            <w:r>
+              <w:t xml:space="preserve">1.69 (0.18) a</w:t>
+            </w:r>
+          </w:p>
+        </w:tc>
+        <w:tc>
+          <w:p>
+            <w:pPr>
+              <w:pStyle w:val="Compact"/>
+              <w:jc w:val="left"/>
+            </w:pPr>
+            <w:r>
+              <w:t xml:space="preserve">-0.32 (0.03) a</w:t>
+            </w:r>
+          </w:p>
+        </w:tc>
+        <w:tc>
+          <w:p>
+            <w:pPr>
+              <w:pStyle w:val="Compact"/>
+              <w:jc w:val="left"/>
+            </w:pPr>
+            <w:r>
+              <w:t xml:space="preserve">-1.60 (0.10) a</w:t>
+            </w:r>
+          </w:p>
+        </w:tc>
+        <w:tc>
+          <w:p>
+            <w:pPr>
+              <w:pStyle w:val="Compact"/>
+              <w:jc w:val="left"/>
+            </w:pPr>
+            <w:r>
+              <w:t xml:space="preserve">-28.1 (0.18) b</w:t>
+            </w:r>
+          </w:p>
+        </w:tc>
+      </w:tr>
+      <w:tr>
+        <w:tc>
+          <w:p>
+            <w:pPr>
+              <w:pStyle w:val="Compact"/>
+              <w:jc w:val="left"/>
+            </w:pPr>
+            <w:r>
+              <w:t xml:space="preserve">Sun</w:t>
+            </w:r>
+          </w:p>
+        </w:tc>
+        <w:tc>
+          <w:p>
+            <w:pPr>
+              <w:pStyle w:val="Compact"/>
+              <w:jc w:val="left"/>
+            </w:pPr>
+            <w:r>
+              <w:t xml:space="preserve">Elevated</w:t>
+            </w:r>
+          </w:p>
+        </w:tc>
+        <w:tc>
+          <w:p>
+            <w:pPr>
+              <w:pStyle w:val="Compact"/>
+              <w:jc w:val="left"/>
+            </w:pPr>
+            <w:r>
+              <w:t xml:space="preserve">109.9 (4.8) a</w:t>
+            </w:r>
+          </w:p>
+        </w:tc>
+        <w:tc>
+          <w:p>
+            <w:pPr>
+              <w:pStyle w:val="Compact"/>
+              <w:jc w:val="left"/>
+            </w:pPr>
+            <w:r>
+              <w:t xml:space="preserve">2.60 (0.09) b</w:t>
+            </w:r>
+          </w:p>
+        </w:tc>
+        <w:tc>
+          <w:p>
+            <w:pPr>
+              <w:pStyle w:val="Compact"/>
+              <w:jc w:val="left"/>
+            </w:pPr>
+            <w:r>
+              <w:t xml:space="preserve">95.5 (6.6) ab</w:t>
+            </w:r>
+          </w:p>
+        </w:tc>
+        <w:tc>
+          <w:p>
+            <w:pPr>
+              <w:pStyle w:val="Compact"/>
+              <w:jc w:val="left"/>
+            </w:pPr>
+            <w:r>
+              <w:t xml:space="preserve">148.3 (11.8) b</w:t>
+            </w:r>
+          </w:p>
+        </w:tc>
+        <w:tc>
+          <w:p>
+            <w:pPr>
+              <w:pStyle w:val="Compact"/>
+              <w:jc w:val="left"/>
+            </w:pPr>
+            <w:r>
+              <w:t xml:space="preserve">1.79 (0.15) a</w:t>
+            </w:r>
+          </w:p>
+        </w:tc>
+        <w:tc>
+          <w:p>
+            <w:pPr>
+              <w:pStyle w:val="Compact"/>
+              <w:jc w:val="left"/>
+            </w:pPr>
+            <w:r>
+              <w:t xml:space="preserve">-0.32 (0.02) a</w:t>
+            </w:r>
+          </w:p>
+        </w:tc>
+        <w:tc>
+          <w:p>
+            <w:pPr>
+              <w:pStyle w:val="Compact"/>
+              <w:jc w:val="left"/>
+            </w:pPr>
+            <w:r>
+              <w:t xml:space="preserve">-1.70 (0.09) a</w:t>
+            </w:r>
+          </w:p>
+        </w:tc>
+        <w:tc>
+          <w:p>
+            <w:pPr>
+              <w:pStyle w:val="Compact"/>
+              <w:jc w:val="left"/>
+            </w:pPr>
+            <w:r>
+              <w:t xml:space="preserve">-28.3 (0.17) b</w:t>
+            </w:r>
+          </w:p>
+        </w:tc>
+      </w:tr>
+      <w:tr>
+        <w:tc>
+          <w:p>
+            <w:pPr>
+              <w:pStyle w:val="Compact"/>
+              <w:jc w:val="left"/>
+            </w:pPr>
+            <w:r>
+              <w:t xml:space="preserve">Shade</w:t>
+            </w:r>
+          </w:p>
+        </w:tc>
+        <w:tc>
+          <w:p>
+            <w:pPr>
+              <w:pStyle w:val="Compact"/>
+              <w:jc w:val="left"/>
+            </w:pPr>
+            <w:r>
+              <w:t xml:space="preserve">Ambient</w:t>
+            </w:r>
+          </w:p>
+        </w:tc>
+        <w:tc>
+          <w:p>
+            <w:pPr>
+              <w:pStyle w:val="Compact"/>
+              <w:jc w:val="left"/>
+            </w:pPr>
+            <w:r>
+              <w:t xml:space="preserve">118.3 (4.4) a</w:t>
+            </w:r>
+          </w:p>
+        </w:tc>
+        <w:tc>
+          <w:p>
+            <w:pPr>
+              <w:pStyle w:val="Compact"/>
+              <w:jc w:val="left"/>
+            </w:pPr>
+            <w:r>
+              <w:t xml:space="preserve">2.13 (0.07) a</w:t>
+            </w:r>
+          </w:p>
+        </w:tc>
+        <w:tc>
+          <w:p>
+            <w:pPr>
+              <w:pStyle w:val="Compact"/>
+              <w:jc w:val="left"/>
+            </w:pPr>
+            <w:r>
+              <w:t xml:space="preserve">73.3 (6.4) a</w:t>
+            </w:r>
+          </w:p>
+        </w:tc>
+        <w:tc>
+          <w:p>
+            <w:pPr>
+              <w:pStyle w:val="Compact"/>
+              <w:jc w:val="left"/>
+            </w:pPr>
+            <w:r>
+              <w:t xml:space="preserve">102.1 (6.9) a</w:t>
+            </w:r>
+          </w:p>
+        </w:tc>
+        <w:tc>
+          <w:p>
+            <w:pPr>
+              <w:pStyle w:val="Compact"/>
+              <w:jc w:val="left"/>
+            </w:pPr>
+            <w:r>
+              <w:t xml:space="preserve">1.70 (0.13) a</w:t>
+            </w:r>
+          </w:p>
+        </w:tc>
+        <w:tc>
+          <w:p>
+            <w:pPr>
+              <w:pStyle w:val="Compact"/>
+              <w:jc w:val="left"/>
+            </w:pPr>
+            <w:r>
+              <w:t xml:space="preserve">-0.27 (0.02) a</w:t>
+            </w:r>
+          </w:p>
+        </w:tc>
+        <w:tc>
+          <w:p>
+            <w:pPr>
+              <w:pStyle w:val="Compact"/>
+              <w:jc w:val="left"/>
+            </w:pPr>
+            <w:r>
+              <w:t xml:space="preserve">-1.50 (0.09) a</w:t>
+            </w:r>
+          </w:p>
+        </w:tc>
+        <w:tc>
+          <w:p>
+            <w:pPr>
+              <w:pStyle w:val="Compact"/>
+              <w:jc w:val="left"/>
+            </w:pPr>
+            <w:r>
+              <w:t xml:space="preserve">-29.9 (0.17) a</w:t>
+            </w:r>
+          </w:p>
+        </w:tc>
+      </w:tr>
+      <w:tr>
+        <w:tc>
+          <w:p>
+            <w:pPr>
+              <w:pStyle w:val="Compact"/>
+              <w:jc w:val="left"/>
+            </w:pPr>
+            <w:r>
+              <w:t xml:space="preserve">Shade</w:t>
+            </w:r>
+          </w:p>
+        </w:tc>
+        <w:tc>
+          <w:p>
+            <w:pPr>
+              <w:pStyle w:val="Compact"/>
+              <w:jc w:val="left"/>
+            </w:pPr>
+            <w:r>
+              <w:t xml:space="preserve">Elevated</w:t>
+            </w:r>
+          </w:p>
+        </w:tc>
+        <w:tc>
+          <w:p>
+            <w:pPr>
+              <w:pStyle w:val="Compact"/>
+              <w:jc w:val="left"/>
+            </w:pPr>
+            <w:r>
+              <w:t xml:space="preserve">113.1 (4.3) a</w:t>
+            </w:r>
+          </w:p>
+        </w:tc>
+        <w:tc>
+          <w:p>
+            <w:pPr>
+              <w:pStyle w:val="Compact"/>
+              <w:jc w:val="left"/>
+            </w:pPr>
+            <w:r>
+              <w:t xml:space="preserve">1.88 (0.06) a</w:t>
+            </w:r>
+          </w:p>
+        </w:tc>
+        <w:tc>
+          <w:p>
+            <w:pPr>
+              <w:pStyle w:val="Compact"/>
+              <w:jc w:val="left"/>
+            </w:pPr>
+            <w:r>
+              <w:t xml:space="preserve">77.6 (4.9) ab</w:t>
+            </w:r>
+          </w:p>
+        </w:tc>
+        <w:tc>
+          <w:p>
+            <w:pPr>
+              <w:pStyle w:val="Compact"/>
+              <w:jc w:val="left"/>
+            </w:pPr>
+            <w:r>
+              <w:t xml:space="preserve">106.2 (6.5) a</w:t>
+            </w:r>
+          </w:p>
+        </w:tc>
+        <w:tc>
+          <w:p>
+            <w:pPr>
+              <w:pStyle w:val="Compact"/>
+              <w:jc w:val="left"/>
+            </w:pPr>
+            <w:r>
+              <w:t xml:space="preserve">1.78 (0.14) a</w:t>
+            </w:r>
+          </w:p>
+        </w:tc>
+        <w:tc>
+          <w:p>
+            <w:pPr>
+              <w:pStyle w:val="Compact"/>
+              <w:jc w:val="left"/>
+            </w:pPr>
+            <w:r>
+              <w:t xml:space="preserve">-0.30 (0.02) a</w:t>
+            </w:r>
+          </w:p>
+        </w:tc>
+        <w:tc>
+          <w:p>
+            <w:pPr>
+              <w:pStyle w:val="Compact"/>
+              <w:jc w:val="left"/>
+            </w:pPr>
+            <w:r>
+              <w:t xml:space="preserve">-1.60 (0.11) a</w:t>
+            </w:r>
+          </w:p>
+        </w:tc>
+        <w:tc>
+          <w:p>
+            <w:pPr>
+              <w:pStyle w:val="Compact"/>
+              <w:jc w:val="left"/>
+            </w:pPr>
+            <w:r>
+              <w:t xml:space="preserve">-30.4 (0.22) a</w:t>
+            </w:r>
+          </w:p>
+        </w:tc>
+      </w:tr>
+    </w:tbl>
     <w:p>
       <w:r>
         <w:br w:type="textWrapping"/>
@@ -7625,6 +8305,973 @@
         <w:t xml:space="preserve">.</w:t>
       </w:r>
     </w:p>
+    <w:tbl>
+      <w:tblPr>
+        <w:tblStyle w:val="TableNormal"/>
+        <w:tblW w:type="pct" w:w="0.0"/>
+      </w:tblPr>
+      <w:tblGrid/>
+      <w:tr>
+        <w:tc>
+          <w:tcPr>
+            <w:tcBorders>
+              <w:bottom w:val="single"/>
+            </w:tcBorders>
+            <w:vAlign w:val="bottom"/>
+          </w:tcPr>
+          <w:p>
+            <w:pPr>
+              <w:pStyle w:val="Compact"/>
+              <w:jc w:val="left"/>
+            </w:pPr>
+            <w:r>
+              <w:rPr>
+                <w:b/>
+              </w:rPr>
+              <w:t xml:space="preserve">leaf</w:t>
+            </w:r>
+          </w:p>
+        </w:tc>
+        <w:tc>
+          <w:tcPr>
+            <w:tcBorders>
+              <w:bottom w:val="single"/>
+            </w:tcBorders>
+            <w:vAlign w:val="bottom"/>
+          </w:tcPr>
+          <w:p>
+            <w:pPr>
+              <w:pStyle w:val="Compact"/>
+              <w:jc w:val="left"/>
+            </w:pPr>
+            <w:r>
+              <w:rPr>
+                <w:b/>
+              </w:rPr>
+              <w:t xml:space="preserve">leaflight</w:t>
+            </w:r>
+          </w:p>
+        </w:tc>
+        <w:tc>
+          <w:tcPr>
+            <w:tcBorders>
+              <w:bottom w:val="single"/>
+            </w:tcBorders>
+            <w:vAlign w:val="bottom"/>
+          </w:tcPr>
+          <w:p>
+            <w:pPr>
+              <w:pStyle w:val="Compact"/>
+              <w:jc w:val="left"/>
+            </w:pPr>
+            <w:r>
+              <w:rPr>
+                <w:b/>
+              </w:rPr>
+              <w:t xml:space="preserve">temp</w:t>
+            </w:r>
+          </w:p>
+        </w:tc>
+        <w:tc>
+          <w:tcPr>
+            <w:tcBorders>
+              <w:bottom w:val="single"/>
+            </w:tcBorders>
+            <w:vAlign w:val="bottom"/>
+          </w:tcPr>
+          <w:p>
+            <w:pPr>
+              <w:pStyle w:val="Compact"/>
+              <w:jc w:val="left"/>
+            </w:pPr>
+            <w:r>
+              <w:rPr>
+                <w:b/>
+              </w:rPr>
+              <w:t xml:space="preserve">paste0.sprintf...2.1f...round.ge_means...1...1..........sprintf...2.1f...</w:t>
+            </w:r>
+          </w:p>
+        </w:tc>
+        <w:tc>
+          <w:tcPr>
+            <w:tcBorders>
+              <w:bottom w:val="single"/>
+            </w:tcBorders>
+            <w:vAlign w:val="bottom"/>
+          </w:tcPr>
+          <w:p>
+            <w:pPr>
+              <w:pStyle w:val="Compact"/>
+              <w:jc w:val="left"/>
+            </w:pPr>
+            <w:r>
+              <w:rPr>
+                <w:b/>
+              </w:rPr>
+              <w:t xml:space="preserve">paste0.sprintf...1.3f...round.ge_means...2...3..........sprintf...1.3f...</w:t>
+            </w:r>
+          </w:p>
+        </w:tc>
+        <w:tc>
+          <w:tcPr>
+            <w:tcBorders>
+              <w:bottom w:val="single"/>
+            </w:tcBorders>
+            <w:vAlign w:val="bottom"/>
+          </w:tcPr>
+          <w:p>
+            <w:pPr>
+              <w:pStyle w:val="Compact"/>
+              <w:jc w:val="left"/>
+            </w:pPr>
+            <w:r>
+              <w:rPr>
+                <w:b/>
+              </w:rPr>
+              <w:t xml:space="preserve">paste0.sprintf...1.3f...round.ge_means...3...3..........sprintf...1.3f...</w:t>
+            </w:r>
+          </w:p>
+        </w:tc>
+        <w:tc>
+          <w:tcPr>
+            <w:tcBorders>
+              <w:bottom w:val="single"/>
+            </w:tcBorders>
+            <w:vAlign w:val="bottom"/>
+          </w:tcPr>
+          <w:p>
+            <w:pPr>
+              <w:pStyle w:val="Compact"/>
+              <w:jc w:val="left"/>
+            </w:pPr>
+            <w:r>
+              <w:rPr>
+                <w:b/>
+              </w:rPr>
+              <w:t xml:space="preserve">paste0.sprintf...1.2f...round.ge_means...4...2..........sprintf...1.2f...</w:t>
+            </w:r>
+          </w:p>
+        </w:tc>
+        <w:tc>
+          <w:tcPr>
+            <w:tcBorders>
+              <w:bottom w:val="single"/>
+            </w:tcBorders>
+            <w:vAlign w:val="bottom"/>
+          </w:tcPr>
+          <w:p>
+            <w:pPr>
+              <w:pStyle w:val="Compact"/>
+              <w:jc w:val="left"/>
+            </w:pPr>
+            <w:r>
+              <w:rPr>
+                <w:b/>
+              </w:rPr>
+              <w:t xml:space="preserve">paste0.sprintf...1.2f...round.ge_means...5...2..........round.ge_se...</w:t>
+            </w:r>
+          </w:p>
+        </w:tc>
+        <w:tc>
+          <w:tcPr>
+            <w:tcBorders>
+              <w:bottom w:val="single"/>
+            </w:tcBorders>
+            <w:vAlign w:val="bottom"/>
+          </w:tcPr>
+          <w:p>
+            <w:pPr>
+              <w:pStyle w:val="Compact"/>
+              <w:jc w:val="left"/>
+            </w:pPr>
+            <w:r>
+              <w:rPr>
+                <w:b/>
+              </w:rPr>
+              <w:t xml:space="preserve">paste0.sprintf...1.2f...round.ge_means...6...1..........sprintf...1.2f...</w:t>
+            </w:r>
+          </w:p>
+        </w:tc>
+        <w:tc>
+          <w:tcPr>
+            <w:tcBorders>
+              <w:bottom w:val="single"/>
+            </w:tcBorders>
+            <w:vAlign w:val="bottom"/>
+          </w:tcPr>
+          <w:p>
+            <w:pPr>
+              <w:pStyle w:val="Compact"/>
+              <w:jc w:val="left"/>
+            </w:pPr>
+            <w:r>
+              <w:rPr>
+                <w:b/>
+              </w:rPr>
+              <w:t xml:space="preserve">paste0.sprintf...4.1f...round.ge_means...7...1..........sprintf...4.1f...</w:t>
+            </w:r>
+          </w:p>
+        </w:tc>
+        <w:tc>
+          <w:tcPr>
+            <w:tcBorders>
+              <w:bottom w:val="single"/>
+            </w:tcBorders>
+            <w:vAlign w:val="bottom"/>
+          </w:tcPr>
+          <w:p>
+            <w:pPr>
+              <w:pStyle w:val="Compact"/>
+              <w:jc w:val="left"/>
+            </w:pPr>
+            <w:r>
+              <w:rPr>
+                <w:b/>
+              </w:rPr>
+              <w:t xml:space="preserve">paste0.sprintf...4.1f...round.ge_means...8...1..........sprintf...4.1f...</w:t>
+            </w:r>
+          </w:p>
+        </w:tc>
+      </w:tr>
+      <w:tr>
+        <w:tc>
+          <w:p>
+            <w:pPr>
+              <w:pStyle w:val="Compact"/>
+              <w:jc w:val="left"/>
+            </w:pPr>
+            <w:r>
+              <w:t xml:space="preserve">Sun</w:t>
+            </w:r>
+          </w:p>
+        </w:tc>
+        <w:tc>
+          <w:p>
+            <w:pPr>
+              <w:pStyle w:val="Compact"/>
+              <w:jc w:val="left"/>
+            </w:pPr>
+            <w:r>
+              <w:t xml:space="preserve">High</w:t>
+            </w:r>
+          </w:p>
+        </w:tc>
+        <w:tc>
+          <w:p>
+            <w:pPr>
+              <w:pStyle w:val="Compact"/>
+              <w:jc w:val="left"/>
+            </w:pPr>
+            <w:r>
+              <w:t xml:space="preserve">Ambient</w:t>
+            </w:r>
+          </w:p>
+        </w:tc>
+        <w:tc>
+          <w:p>
+            <w:pPr>
+              <w:pStyle w:val="Compact"/>
+              <w:jc w:val="left"/>
+            </w:pPr>
+            <w:r>
+              <w:t xml:space="preserve">13.5 (0.3) b</w:t>
+            </w:r>
+          </w:p>
+        </w:tc>
+        <w:tc>
+          <w:p>
+            <w:pPr>
+              <w:pStyle w:val="Compact"/>
+              <w:jc w:val="left"/>
+            </w:pPr>
+            <w:r>
+              <w:t xml:space="preserve">0.122 (0.005) a</w:t>
+            </w:r>
+          </w:p>
+        </w:tc>
+        <w:tc>
+          <w:p>
+            <w:pPr>
+              <w:pStyle w:val="Compact"/>
+              <w:jc w:val="left"/>
+            </w:pPr>
+            <w:r>
+              <w:t xml:space="preserve">0.163 (0.005) c</w:t>
+            </w:r>
+          </w:p>
+        </w:tc>
+        <w:tc>
+          <w:p>
+            <w:pPr>
+              <w:pStyle w:val="Compact"/>
+              <w:jc w:val="left"/>
+            </w:pPr>
+            <w:r>
+              <w:t xml:space="preserve">8.26 (0.48) b</w:t>
+            </w:r>
+          </w:p>
+        </w:tc>
+        <w:tc>
+          <w:p>
+            <w:pPr>
+              <w:pStyle w:val="Compact"/>
+              <w:jc w:val="left"/>
+            </w:pPr>
+            <w:r>
+              <w:t xml:space="preserve">1.78 (0.07) a</w:t>
+            </w:r>
+          </w:p>
+        </w:tc>
+        <w:tc>
+          <w:p>
+            <w:pPr>
+              <w:pStyle w:val="Compact"/>
+              <w:jc w:val="left"/>
+            </w:pPr>
+            <w:r>
+              <w:t xml:space="preserve">1.60 (0.04) ab</w:t>
+            </w:r>
+          </w:p>
+        </w:tc>
+        <w:tc>
+          <w:p>
+            <w:pPr>
+              <w:pStyle w:val="Compact"/>
+              <w:jc w:val="left"/>
+            </w:pPr>
+            <w:r>
+              <w:t xml:space="preserve">179.8 ( 3.2) a</w:t>
+            </w:r>
+          </w:p>
+        </w:tc>
+        <w:tc>
+          <w:p>
+            <w:pPr>
+              <w:pStyle w:val="Compact"/>
+              <w:jc w:val="left"/>
+            </w:pPr>
+            <w:r>
+              <w:t xml:space="preserve">92.2 ( 2.9) a</w:t>
+            </w:r>
+          </w:p>
+        </w:tc>
+      </w:tr>
+      <w:tr>
+        <w:tc>
+          <w:p>
+            <w:pPr>
+              <w:pStyle w:val="Compact"/>
+              <w:jc w:val="left"/>
+            </w:pPr>
+            <w:r>
+              <w:t xml:space="preserve">Sun</w:t>
+            </w:r>
+          </w:p>
+        </w:tc>
+        <w:tc>
+          <w:p>
+            <w:pPr>
+              <w:pStyle w:val="Compact"/>
+              <w:jc w:val="left"/>
+            </w:pPr>
+            <w:r>
+              <w:t xml:space="preserve">High</w:t>
+            </w:r>
+          </w:p>
+        </w:tc>
+        <w:tc>
+          <w:p>
+            <w:pPr>
+              <w:pStyle w:val="Compact"/>
+              <w:jc w:val="left"/>
+            </w:pPr>
+            <w:r>
+              <w:t xml:space="preserve">Elevated</w:t>
+            </w:r>
+          </w:p>
+        </w:tc>
+        <w:tc>
+          <w:p>
+            <w:pPr>
+              <w:pStyle w:val="Compact"/>
+              <w:jc w:val="left"/>
+            </w:pPr>
+            <w:r>
+              <w:t xml:space="preserve">13.1 (0.3) b</w:t>
+            </w:r>
+          </w:p>
+        </w:tc>
+        <w:tc>
+          <w:p>
+            <w:pPr>
+              <w:pStyle w:val="Compact"/>
+              <w:jc w:val="left"/>
+            </w:pPr>
+            <w:r>
+              <w:t xml:space="preserve">0.123 (0.005) a</w:t>
+            </w:r>
+          </w:p>
+        </w:tc>
+        <w:tc>
+          <w:p>
+            <w:pPr>
+              <w:pStyle w:val="Compact"/>
+              <w:jc w:val="left"/>
+            </w:pPr>
+            <w:r>
+              <w:t xml:space="preserve">0.153 (0.007) bc</w:t>
+            </w:r>
+          </w:p>
+        </w:tc>
+        <w:tc>
+          <w:p>
+            <w:pPr>
+              <w:pStyle w:val="Compact"/>
+              <w:jc w:val="left"/>
+            </w:pPr>
+            <w:r>
+              <w:t xml:space="preserve">6.57 (0.39) ab</w:t>
+            </w:r>
+          </w:p>
+        </w:tc>
+        <w:tc>
+          <w:p>
+            <w:pPr>
+              <w:pStyle w:val="Compact"/>
+              <w:jc w:val="left"/>
+            </w:pPr>
+            <w:r>
+              <w:t xml:space="preserve">2.21 (0.09) a</w:t>
+            </w:r>
+          </w:p>
+        </w:tc>
+        <w:tc>
+          <w:p>
+            <w:pPr>
+              <w:pStyle w:val="Compact"/>
+              <w:jc w:val="left"/>
+            </w:pPr>
+            <w:r>
+              <w:t xml:space="preserve">1.90 (0.05) b</w:t>
+            </w:r>
+          </w:p>
+        </w:tc>
+        <w:tc>
+          <w:p>
+            <w:pPr>
+              <w:pStyle w:val="Compact"/>
+              <w:jc w:val="left"/>
+            </w:pPr>
+            <w:r>
+              <w:t xml:space="preserve">187.9 ( 2.9) a</w:t>
+            </w:r>
+          </w:p>
+        </w:tc>
+        <w:tc>
+          <w:p>
+            <w:pPr>
+              <w:pStyle w:val="Compact"/>
+              <w:jc w:val="left"/>
+            </w:pPr>
+            <w:r>
+              <w:t xml:space="preserve">92.2 ( 2.8) a</w:t>
+            </w:r>
+          </w:p>
+        </w:tc>
+      </w:tr>
+      <w:tr>
+        <w:tc>
+          <w:p>
+            <w:pPr>
+              <w:pStyle w:val="Compact"/>
+              <w:jc w:val="left"/>
+            </w:pPr>
+            <w:r>
+              <w:t xml:space="preserve">Shade</w:t>
+            </w:r>
+          </w:p>
+        </w:tc>
+        <w:tc>
+          <w:p>
+            <w:pPr>
+              <w:pStyle w:val="Compact"/>
+              <w:jc w:val="left"/>
+            </w:pPr>
+            <w:r>
+              <w:t xml:space="preserve">Low</w:t>
+            </w:r>
+          </w:p>
+        </w:tc>
+        <w:tc>
+          <w:p>
+            <w:pPr>
+              <w:pStyle w:val="Compact"/>
+              <w:jc w:val="left"/>
+            </w:pPr>
+            <w:r>
+              <w:t xml:space="preserve">Ambient</w:t>
+            </w:r>
+          </w:p>
+        </w:tc>
+        <w:tc>
+          <w:p>
+            <w:pPr>
+              <w:pStyle w:val="Compact"/>
+              <w:jc w:val="left"/>
+            </w:pPr>
+            <w:r>
+              <w:t xml:space="preserve">10.4 (0.1) a</w:t>
+            </w:r>
+          </w:p>
+        </w:tc>
+        <w:tc>
+          <w:p>
+            <w:pPr>
+              <w:pStyle w:val="Compact"/>
+              <w:jc w:val="left"/>
+            </w:pPr>
+            <w:r>
+              <w:t xml:space="preserve">0.150 (0.005) a</w:t>
+            </w:r>
+          </w:p>
+        </w:tc>
+        <w:tc>
+          <w:p>
+            <w:pPr>
+              <w:pStyle w:val="Compact"/>
+              <w:jc w:val="left"/>
+            </w:pPr>
+            <w:r>
+              <w:t xml:space="preserve">0.117 (0.004) ab</w:t>
+            </w:r>
+          </w:p>
+        </w:tc>
+        <w:tc>
+          <w:p>
+            <w:pPr>
+              <w:pStyle w:val="Compact"/>
+              <w:jc w:val="left"/>
+            </w:pPr>
+            <w:r>
+              <w:t xml:space="preserve">6.24 (0.50) a</w:t>
+            </w:r>
+          </w:p>
+        </w:tc>
+        <w:tc>
+          <w:p>
+            <w:pPr>
+              <w:pStyle w:val="Compact"/>
+              <w:jc w:val="left"/>
+            </w:pPr>
+            <w:r>
+              <w:t xml:space="preserve">1.93 (0.07) a</w:t>
+            </w:r>
+          </w:p>
+        </w:tc>
+        <w:tc>
+          <w:p>
+            <w:pPr>
+              <w:pStyle w:val="Compact"/>
+              <w:jc w:val="left"/>
+            </w:pPr>
+            <w:r>
+              <w:t xml:space="preserve">1.40 (0.04) a</w:t>
+            </w:r>
+          </w:p>
+        </w:tc>
+        <w:tc>
+          <w:p>
+            <w:pPr>
+              <w:pStyle w:val="Compact"/>
+              <w:jc w:val="left"/>
+            </w:pPr>
+            <w:r>
+              <w:t xml:space="preserve">255.4 ( 3.8) b</w:t>
+            </w:r>
+          </w:p>
+        </w:tc>
+        <w:tc>
+          <w:p>
+            <w:pPr>
+              <w:pStyle w:val="Compact"/>
+              <w:jc w:val="left"/>
+            </w:pPr>
+            <w:r>
+              <w:t xml:space="preserve">160.0 ( 4.1) c</w:t>
+            </w:r>
+          </w:p>
+        </w:tc>
+      </w:tr>
+      <w:tr>
+        <w:tc>
+          <w:p>
+            <w:pPr>
+              <w:pStyle w:val="Compact"/>
+              <w:jc w:val="left"/>
+            </w:pPr>
+            <w:r>
+              <w:t xml:space="preserve">Shade</w:t>
+            </w:r>
+          </w:p>
+        </w:tc>
+        <w:tc>
+          <w:p>
+            <w:pPr>
+              <w:pStyle w:val="Compact"/>
+              <w:jc w:val="left"/>
+            </w:pPr>
+            <w:r>
+              <w:t xml:space="preserve">Low</w:t>
+            </w:r>
+          </w:p>
+        </w:tc>
+        <w:tc>
+          <w:p>
+            <w:pPr>
+              <w:pStyle w:val="Compact"/>
+              <w:jc w:val="left"/>
+            </w:pPr>
+            <w:r>
+              <w:t xml:space="preserve">Elevated</w:t>
+            </w:r>
+          </w:p>
+        </w:tc>
+        <w:tc>
+          <w:p>
+            <w:pPr>
+              <w:pStyle w:val="Compact"/>
+              <w:jc w:val="left"/>
+            </w:pPr>
+            <w:r>
+              <w:t xml:space="preserve">10.0 (0.1) a</w:t>
+            </w:r>
+          </w:p>
+        </w:tc>
+        <w:tc>
+          <w:p>
+            <w:pPr>
+              <w:pStyle w:val="Compact"/>
+              <w:jc w:val="left"/>
+            </w:pPr>
+            <w:r>
+              <w:t xml:space="preserve">0.146 (0.005) a</w:t>
+            </w:r>
+          </w:p>
+        </w:tc>
+        <w:tc>
+          <w:p>
+            <w:pPr>
+              <w:pStyle w:val="Compact"/>
+              <w:jc w:val="left"/>
+            </w:pPr>
+            <w:r>
+              <w:t xml:space="preserve">0.116 (0.004) a</w:t>
+            </w:r>
+          </w:p>
+        </w:tc>
+        <w:tc>
+          <w:p>
+            <w:pPr>
+              <w:pStyle w:val="Compact"/>
+              <w:jc w:val="left"/>
+            </w:pPr>
+            <w:r>
+              <w:t xml:space="preserve">5.43 (0.51) a</w:t>
+            </w:r>
+          </w:p>
+        </w:tc>
+        <w:tc>
+          <w:p>
+            <w:pPr>
+              <w:pStyle w:val="Compact"/>
+              <w:jc w:val="left"/>
+            </w:pPr>
+            <w:r>
+              <w:t xml:space="preserve">2.23 (0.09) a</w:t>
+            </w:r>
+          </w:p>
+        </w:tc>
+        <w:tc>
+          <w:p>
+            <w:pPr>
+              <w:pStyle w:val="Compact"/>
+              <w:jc w:val="left"/>
+            </w:pPr>
+            <w:r>
+              <w:t xml:space="preserve">1.60 (0.05) a</w:t>
+            </w:r>
+          </w:p>
+        </w:tc>
+        <w:tc>
+          <w:p>
+            <w:pPr>
+              <w:pStyle w:val="Compact"/>
+              <w:jc w:val="left"/>
+            </w:pPr>
+            <w:r>
+              <w:t xml:space="preserve">253.8 ( 4.1) b</w:t>
+            </w:r>
+          </w:p>
+        </w:tc>
+        <w:tc>
+          <w:p>
+            <w:pPr>
+              <w:pStyle w:val="Compact"/>
+              <w:jc w:val="left"/>
+            </w:pPr>
+            <w:r>
+              <w:t xml:space="preserve">160.3 ( 3.5) bc</w:t>
+            </w:r>
+          </w:p>
+        </w:tc>
+      </w:tr>
+      <w:tr>
+        <w:tc>
+          <w:p>
+            <w:pPr>
+              <w:pStyle w:val="Compact"/>
+              <w:jc w:val="left"/>
+            </w:pPr>
+            <w:r>
+              <w:t xml:space="preserve">Shade</w:t>
+            </w:r>
+          </w:p>
+        </w:tc>
+        <w:tc>
+          <w:p>
+            <w:pPr>
+              <w:pStyle w:val="Compact"/>
+              <w:jc w:val="left"/>
+            </w:pPr>
+            <w:r>
+              <w:t xml:space="preserve">High</w:t>
+            </w:r>
+          </w:p>
+        </w:tc>
+        <w:tc>
+          <w:p>
+            <w:pPr>
+              <w:pStyle w:val="Compact"/>
+              <w:jc w:val="left"/>
+            </w:pPr>
+            <w:r>
+              <w:t xml:space="preserve">Ambient</w:t>
+            </w:r>
+          </w:p>
+        </w:tc>
+        <w:tc>
+          <w:p>
+            <w:pPr>
+              <w:pStyle w:val="Compact"/>
+              <w:jc w:val="left"/>
+            </w:pPr>
+            <w:r>
+              <w:t xml:space="preserve">18.1 (0.3) c</w:t>
+            </w:r>
+          </w:p>
+        </w:tc>
+        <w:tc>
+          <w:p>
+            <w:pPr>
+              <w:pStyle w:val="Compact"/>
+              <w:jc w:val="left"/>
+            </w:pPr>
+            <w:r>
+              <w:t xml:space="preserve">0.255 (0.007) b</w:t>
+            </w:r>
+          </w:p>
+        </w:tc>
+        <w:tc>
+          <w:p>
+            <w:pPr>
+              <w:pStyle w:val="Compact"/>
+              <w:jc w:val="left"/>
+            </w:pPr>
+            <w:r>
+              <w:t xml:space="preserve">0.184 (0.003) c</w:t>
+            </w:r>
+          </w:p>
+        </w:tc>
+        <w:tc>
+          <w:p>
+            <w:pPr>
+              <w:pStyle w:val="Compact"/>
+              <w:jc w:val="left"/>
+            </w:pPr>
+            <w:r>
+              <w:t xml:space="preserve">5.85 (0.33) a</w:t>
+            </w:r>
+          </w:p>
+        </w:tc>
+        <w:tc>
+          <w:p>
+            <w:pPr>
+              <w:pStyle w:val="Compact"/>
+              <w:jc w:val="left"/>
+            </w:pPr>
+            <w:r>
+              <w:t xml:space="preserve">3.42 (0.12) b</w:t>
+            </w:r>
+          </w:p>
+        </w:tc>
+        <w:tc>
+          <w:p>
+            <w:pPr>
+              <w:pStyle w:val="Compact"/>
+              <w:jc w:val="left"/>
+            </w:pPr>
+            <w:r>
+              <w:t xml:space="preserve">1.40 (0.04) a</w:t>
+            </w:r>
+          </w:p>
+        </w:tc>
+        <w:tc>
+          <w:p>
+            <w:pPr>
+              <w:pStyle w:val="Compact"/>
+              <w:jc w:val="left"/>
+            </w:pPr>
+            <w:r>
+              <w:t xml:space="preserve">237.4 ( 2.2) b</w:t>
+            </w:r>
+          </w:p>
+        </w:tc>
+        <w:tc>
+          <w:p>
+            <w:pPr>
+              <w:pStyle w:val="Compact"/>
+              <w:jc w:val="left"/>
+            </w:pPr>
+            <w:r>
+              <w:t xml:space="preserve">137.4 ( 1.9) b</w:t>
+            </w:r>
+          </w:p>
+        </w:tc>
+      </w:tr>
+      <w:tr>
+        <w:tc>
+          <w:p>
+            <w:pPr>
+              <w:pStyle w:val="Compact"/>
+              <w:jc w:val="left"/>
+            </w:pPr>
+            <w:r>
+              <w:t xml:space="preserve">Shade</w:t>
+            </w:r>
+          </w:p>
+        </w:tc>
+        <w:tc>
+          <w:p>
+            <w:pPr>
+              <w:pStyle w:val="Compact"/>
+              <w:jc w:val="left"/>
+            </w:pPr>
+            <w:r>
+              <w:t xml:space="preserve">High</w:t>
+            </w:r>
+          </w:p>
+        </w:tc>
+        <w:tc>
+          <w:p>
+            <w:pPr>
+              <w:pStyle w:val="Compact"/>
+              <w:jc w:val="left"/>
+            </w:pPr>
+            <w:r>
+              <w:t xml:space="preserve">Elevated</w:t>
+            </w:r>
+          </w:p>
+        </w:tc>
+        <w:tc>
+          <w:p>
+            <w:pPr>
+              <w:pStyle w:val="Compact"/>
+              <w:jc w:val="left"/>
+            </w:pPr>
+            <w:r>
+              <w:t xml:space="preserve">16.7 (0.2) c</w:t>
+            </w:r>
+          </w:p>
+        </w:tc>
+        <w:tc>
+          <w:p>
+            <w:pPr>
+              <w:pStyle w:val="Compact"/>
+              <w:jc w:val="left"/>
+            </w:pPr>
+            <w:r>
+              <w:t xml:space="preserve">0.246 (0.009) b</w:t>
+            </w:r>
+          </w:p>
+        </w:tc>
+        <w:tc>
+          <w:p>
+            <w:pPr>
+              <w:pStyle w:val="Compact"/>
+              <w:jc w:val="left"/>
+            </w:pPr>
+            <w:r>
+              <w:t xml:space="preserve">0.177 (0.003) c</w:t>
+            </w:r>
+          </w:p>
+        </w:tc>
+        <w:tc>
+          <w:p>
+            <w:pPr>
+              <w:pStyle w:val="Compact"/>
+              <w:jc w:val="left"/>
+            </w:pPr>
+            <w:r>
+              <w:t xml:space="preserve">5.02 (0.35) a</w:t>
+            </w:r>
+          </w:p>
+        </w:tc>
+        <w:tc>
+          <w:p>
+            <w:pPr>
+              <w:pStyle w:val="Compact"/>
+              <w:jc w:val="left"/>
+            </w:pPr>
+            <w:r>
+              <w:t xml:space="preserve">3.81 (0.15) b</w:t>
+            </w:r>
+          </w:p>
+        </w:tc>
+        <w:tc>
+          <w:p>
+            <w:pPr>
+              <w:pStyle w:val="Compact"/>
+              <w:jc w:val="left"/>
+            </w:pPr>
+            <w:r>
+              <w:t xml:space="preserve">1.70 (0.04) ab</w:t>
+            </w:r>
+          </w:p>
+        </w:tc>
+        <w:tc>
+          <w:p>
+            <w:pPr>
+              <w:pStyle w:val="Compact"/>
+              <w:jc w:val="left"/>
+            </w:pPr>
+            <w:r>
+              <w:t xml:space="preserve">238.1 ( 3.2) b</w:t>
+            </w:r>
+          </w:p>
+        </w:tc>
+        <w:tc>
+          <w:p>
+            <w:pPr>
+              <w:pStyle w:val="Compact"/>
+              <w:jc w:val="left"/>
+            </w:pPr>
+            <w:r>
+              <w:t xml:space="preserve">141.7 ( 2.8) bc</w:t>
+            </w:r>
+          </w:p>
+        </w:tc>
+      </w:tr>
+    </w:tbl>
     <w:p>
       <w:pPr>
         <w:pStyle w:val="Heading1"/>
@@ -14377,7 +16024,7 @@
     </w:lvl>
   </w:abstractNum>
   <w:abstractNum w:abstractNumId="990">
-    <w:nsid w:val="44f569c0"/>
+    <w:nsid w:val="676fbb3c"/>
     <w:multiLevelType w:val="multilevel"/>
     <w:lvl w:ilvl="0">
       <w:numFmt w:val="bullet"/>
@@ -14458,7 +16105,7 @@
     </w:lvl>
   </w:abstractNum>
   <w:abstractNum w:abstractNumId="991">
-    <w:nsid w:val="5b135ade"/>
+    <w:nsid w:val="599cb75d"/>
     <w:multiLevelType w:val="multilevel"/>
     <w:lvl w:ilvl="0">
       <w:numFmt w:val="bullet"/>

</xml_diff>

<commit_message>
pixie dust tables into manuscript
</commit_message>
<xml_diff>
--- a/manuscript/manuscript_wtc3.docx
+++ b/manuscript/manuscript_wtc3.docx
@@ -6893,7 +6893,72 @@
         <w:t xml:space="preserve"> </w:t>
       </w:r>
       <w:r>
-        <w:t xml:space="preserve">curves measured in each chamber at saturating light. Different letters represent significant differences between treatments. The P value represents the overall difference between leaf types and warming treatments.</w:t>
+        <w:t xml:space="preserve">curves measured in each chamber at saturating light. Units of LMA and leaf N</w:t>
+      </w:r>
+      <w:r>
+        <w:rPr>
+          <w:vertAlign w:val="subscript"/>
+        </w:rPr>
+        <w:t xml:space="preserve">area</w:t>
+      </w:r>
+      <w:r>
+        <w:t xml:space="preserve"> </w:t>
+      </w:r>
+      <w:r>
+        <w:t xml:space="preserve">are g m</w:t>
+      </w:r>
+      <w:r>
+        <w:rPr>
+          <w:vertAlign w:val="superscript"/>
+        </w:rPr>
+        <w:t xml:space="preserve">2</w:t>
+      </w:r>
+      <w:r>
+        <w:t xml:space="preserve">, K is mmol m</w:t>
+      </w:r>
+      <w:r>
+        <w:rPr>
+          <w:vertAlign w:val="superscript"/>
+        </w:rPr>
+        <w:t xml:space="preserve">-2</w:t>
+      </w:r>
+      <w:r>
+        <w:t xml:space="preserve"> </w:t>
+      </w:r>
+      <w:r>
+        <w:t xml:space="preserve">s</w:t>
+      </w:r>
+      <w:r>
+        <w:rPr>
+          <w:vertAlign w:val="superscript"/>
+        </w:rPr>
+        <w:t xml:space="preserve">-1</w:t>
+      </w:r>
+      <w:r>
+        <w:t xml:space="preserve"> </w:t>
+      </w:r>
+      <w:r>
+        <w:t xml:space="preserve">MPa, WP is MPA and</w:t>
+      </w:r>
+      <w:r>
+        <w:t xml:space="preserve"> </w:t>
+      </w:r>
+      <m:oMath>
+        <m:r>
+          <m:rPr>
+            <m:sty m:val="p"/>
+          </m:rPr>
+          <m:t>δ</m:t>
+        </m:r>
+      </m:oMath>
+      <w:r>
+        <w:rPr>
+          <w:vertAlign w:val="superscript"/>
+        </w:rPr>
+        <w:t xml:space="preserve">13</w:t>
+      </w:r>
+      <w:r>
+        <w:t xml:space="preserve">C is ‰. Different letters represent significant differences between treatments. The P value represents the overall difference between leaf types and warming treatments.</w:t>
       </w:r>
     </w:p>
     <w:p>
@@ -7632,6 +7697,194 @@
       </w:r>
       <w:r>
         <w:t xml:space="preserve">.</w:t>
+      </w:r>
+      <w:r>
+        <w:t xml:space="preserve"> </w:t>
+      </w:r>
+      <w:r>
+        <w:rPr>
+          <w:i/>
+        </w:rPr>
+        <w:t xml:space="preserve">Eucalyptus tereticornis</w:t>
+      </w:r>
+      <w:r>
+        <w:t xml:space="preserve"> </w:t>
+      </w:r>
+      <w:r>
+        <w:t xml:space="preserve">leaf traits and the distribution of resources between full sun and shade leaves under ambient and elevated temperature treatments. Leaf mass per area, leaf N</w:t>
+      </w:r>
+      <w:r>
+        <w:rPr>
+          <w:vertAlign w:val="subscript"/>
+        </w:rPr>
+        <w:t xml:space="preserve">a</w:t>
+      </w:r>
+      <w:r>
+        <w:t xml:space="preserve">,</w:t>
+      </w:r>
+      <w:r>
+        <w:t xml:space="preserve"> </w:t>
+      </w:r>
+      <m:oMath>
+        <m:r>
+          <m:rPr>
+            <m:sty m:val="p"/>
+          </m:rPr>
+          <m:t>δ</m:t>
+        </m:r>
+      </m:oMath>
+      <w:r>
+        <w:rPr>
+          <w:vertAlign w:val="superscript"/>
+        </w:rPr>
+        <w:t xml:space="preserve">13</w:t>
+      </w:r>
+      <w:r>
+        <w:t xml:space="preserve">C,</w:t>
+      </w:r>
+      <w:r>
+        <w:t xml:space="preserve"> </w:t>
+      </w:r>
+      <m:oMath>
+        <m:r>
+          <m:rPr>
+            <m:sty m:val="p"/>
+          </m:rPr>
+          <m:t>Ψ</m:t>
+        </m:r>
+      </m:oMath>
+      <w:r>
+        <w:rPr>
+          <w:vertAlign w:val="subscript"/>
+        </w:rPr>
+        <w:t xml:space="preserve">pd</w:t>
+      </w:r>
+      <w:r>
+        <w:t xml:space="preserve">,</w:t>
+      </w:r>
+      <w:r>
+        <w:t xml:space="preserve"> </w:t>
+      </w:r>
+      <m:oMath>
+        <m:r>
+          <m:rPr>
+            <m:sty m:val="p"/>
+          </m:rPr>
+          <m:t>Ψ</m:t>
+        </m:r>
+      </m:oMath>
+      <w:r>
+        <w:rPr>
+          <w:vertAlign w:val="subscript"/>
+        </w:rPr>
+        <w:t xml:space="preserve">l</w:t>
+      </w:r>
+      <w:r>
+        <w:t xml:space="preserve"> </w:t>
+      </w:r>
+      <w:r>
+        <w:t xml:space="preserve">and K values represent treatment mean (± 1 standard error) across measurement campaigns (n=6). Values of Vc</w:t>
+      </w:r>
+      <w:r>
+        <w:rPr>
+          <w:vertAlign w:val="subscript"/>
+        </w:rPr>
+        <w:t xml:space="preserve">max</w:t>
+      </w:r>
+      <w:r>
+        <w:t xml:space="preserve"> </w:t>
+      </w:r>
+      <w:r>
+        <w:t xml:space="preserve">and J</w:t>
+      </w:r>
+      <w:r>
+        <w:rPr>
+          <w:vertAlign w:val="subscript"/>
+        </w:rPr>
+        <w:t xml:space="preserve">max</w:t>
+      </w:r>
+      <w:r>
+        <w:t xml:space="preserve"> </w:t>
+      </w:r>
+      <w:r>
+        <w:t xml:space="preserve">are treatment mean (± 1 standard error) from AC</w:t>
+      </w:r>
+      <w:r>
+        <w:rPr>
+          <w:vertAlign w:val="subscript"/>
+        </w:rPr>
+        <w:t xml:space="preserve">i</w:t>
+      </w:r>
+      <w:r>
+        <w:t xml:space="preserve"> </w:t>
+      </w:r>
+      <w:r>
+        <w:t xml:space="preserve">curves measured in each chamber at saturating light. Units of LMA and Leaf Nitrogen</w:t>
+      </w:r>
+      <w:r>
+        <w:rPr>
+          <w:vertAlign w:val="subscript"/>
+        </w:rPr>
+        <w:t xml:space="preserve">area</w:t>
+      </w:r>
+      <w:r>
+        <w:t xml:space="preserve"> </w:t>
+      </w:r>
+      <w:r>
+        <w:t xml:space="preserve">are g m</w:t>
+      </w:r>
+      <w:r>
+        <w:rPr>
+          <w:vertAlign w:val="superscript"/>
+        </w:rPr>
+        <w:t xml:space="preserve">2</w:t>
+      </w:r>
+      <w:r>
+        <w:t xml:space="preserve">, K is mmol m</w:t>
+      </w:r>
+      <w:r>
+        <w:rPr>
+          <w:vertAlign w:val="superscript"/>
+        </w:rPr>
+        <w:t xml:space="preserve">-2</w:t>
+      </w:r>
+      <w:r>
+        <w:t xml:space="preserve"> </w:t>
+      </w:r>
+      <w:r>
+        <w:t xml:space="preserve">s</w:t>
+      </w:r>
+      <w:r>
+        <w:rPr>
+          <w:vertAlign w:val="superscript"/>
+        </w:rPr>
+        <w:t xml:space="preserve">-1</w:t>
+      </w:r>
+      <w:r>
+        <w:t xml:space="preserve"> </w:t>
+      </w:r>
+      <w:r>
+        <w:t xml:space="preserve">MPa, WP is MPA and</w:t>
+      </w:r>
+      <w:r>
+        <w:t xml:space="preserve"> </w:t>
+      </w:r>
+      <m:oMath>
+        <m:r>
+          <m:rPr>
+            <m:sty m:val="p"/>
+          </m:rPr>
+          <m:t>δ</m:t>
+        </m:r>
+      </m:oMath>
+      <w:r>
+        <w:rPr>
+          <w:vertAlign w:val="superscript"/>
+        </w:rPr>
+        <w:t xml:space="preserve">13</w:t>
+      </w:r>
+      <w:r>
+        <w:t xml:space="preserve">C is ‰. Different letters represent significant differences between treatments. The P value represents the overall difference between leaf types and warming treatments.</w:t>
       </w:r>
     </w:p>
     <w:tbl>
@@ -7657,7 +7910,7 @@
               <w:rPr>
                 <w:b/>
               </w:rPr>
-              <w:t xml:space="preserve">leaf</w:t>
+              <w:t xml:space="preserve">Leaf</w:t>
             </w:r>
           </w:p>
         </w:tc>
@@ -7677,7 +7930,7 @@
               <w:rPr>
                 <w:b/>
               </w:rPr>
-              <w:t xml:space="preserve">temp</w:t>
+              <w:t xml:space="preserve">Temperature</w:t>
             </w:r>
           </w:p>
         </w:tc>
@@ -7697,7 +7950,7 @@
               <w:rPr>
                 <w:b/>
               </w:rPr>
-              <w:t xml:space="preserve">paste0.sprintf...2.1f...round.leaf_means...1...1..........sprintf...2.1f...</w:t>
+              <w:t xml:space="preserve">LMA</w:t>
             </w:r>
           </w:p>
         </w:tc>
@@ -7717,7 +7970,14 @@
               <w:rPr>
                 <w:b/>
               </w:rPr>
-              <w:t xml:space="preserve">paste0.sprintf...1.2f...round.leaf_means...2...3..........sprintf...1.2f...</w:t>
+              <w:t xml:space="preserve">Leaf N</w:t>
+            </w:r>
+            <w:r>
+              <w:rPr>
+                <w:vertAlign w:val="subscript"/>
+                <w:b/>
+              </w:rPr>
+              <w:t xml:space="preserve">area</w:t>
             </w:r>
           </w:p>
         </w:tc>
@@ -7737,7 +7997,14 @@
               <w:rPr>
                 <w:b/>
               </w:rPr>
-              <w:t xml:space="preserve">paste0.sprintf...2.1f...round.leaf_means...3...3..........sprintf...2.1f...</w:t>
+              <w:t xml:space="preserve">Vc</w:t>
+            </w:r>
+            <w:r>
+              <w:rPr>
+                <w:vertAlign w:val="subscript"/>
+                <w:b/>
+              </w:rPr>
+              <w:t xml:space="preserve">max</w:t>
             </w:r>
           </w:p>
         </w:tc>
@@ -7757,7 +8024,14 @@
               <w:rPr>
                 <w:b/>
               </w:rPr>
-              <w:t xml:space="preserve">paste0.sprintf...3.1f...round.leaf_means...4...1..........sprintf...2.1f...</w:t>
+              <w:t xml:space="preserve">J</w:t>
+            </w:r>
+            <w:r>
+              <w:rPr>
+                <w:vertAlign w:val="subscript"/>
+                <w:b/>
+              </w:rPr>
+              <w:t xml:space="preserve">max</w:t>
             </w:r>
           </w:p>
         </w:tc>
@@ -7777,7 +8051,7 @@
               <w:rPr>
                 <w:b/>
               </w:rPr>
-              <w:t xml:space="preserve">paste0.sprintf...1.2f...round.leaf_means...5...2..........sprintf...1.2f...</w:t>
+              <w:t xml:space="preserve">K</w:t>
             </w:r>
           </w:p>
         </w:tc>
@@ -7797,7 +8071,14 @@
               <w:rPr>
                 <w:b/>
               </w:rPr>
-              <w:t xml:space="preserve">paste0.sprintf...2.2f...round.leaf_means...6...2..........sprintf...1.2f...</w:t>
+              <w:t xml:space="preserve">WP</w:t>
+            </w:r>
+            <w:r>
+              <w:rPr>
+                <w:vertAlign w:val="subscript"/>
+                <w:b/>
+              </w:rPr>
+              <w:t xml:space="preserve">pre</w:t>
             </w:r>
           </w:p>
         </w:tc>
@@ -7817,7 +8098,14 @@
               <w:rPr>
                 <w:b/>
               </w:rPr>
-              <w:t xml:space="preserve">paste0.sprintf...3.2f...round.leaf_means...7...1..........sprintf...1.2f...</w:t>
+              <w:t xml:space="preserve">WP</w:t>
+            </w:r>
+            <w:r>
+              <w:rPr>
+                <w:vertAlign w:val="subscript"/>
+                <w:b/>
+              </w:rPr>
+              <w:t xml:space="preserve">mid</w:t>
             </w:r>
           </w:p>
         </w:tc>
@@ -7837,7 +8125,20 @@
               <w:rPr>
                 <w:b/>
               </w:rPr>
-              <w:t xml:space="preserve">paste0.sprintf...3.1f...round.leaf_means...8...1..........sprintf...1.2f...</w:t>
+              <w:t xml:space="preserve">δ</w:t>
+            </w:r>
+            <w:r>
+              <w:rPr>
+                <w:vertAlign w:val="superscript"/>
+                <w:b/>
+              </w:rPr>
+              <w:t xml:space="preserve">13</w:t>
+            </w:r>
+            <w:r>
+              <w:rPr>
+                <w:b/>
+              </w:rPr>
+              <w:t xml:space="preserve">c</w:t>
             </w:r>
           </w:p>
         </w:tc>
@@ -7861,7 +8162,7 @@
               <w:jc w:val="left"/>
             </w:pPr>
             <w:r>
-              <w:t xml:space="preserve">Ambient</w:t>
+              <w:t xml:space="preserve">AT</w:t>
             </w:r>
           </w:p>
         </w:tc>
@@ -7959,11 +8260,7 @@
           <w:p>
             <w:pPr>
               <w:pStyle w:val="Compact"/>
-              <w:jc w:val="left"/>
             </w:pPr>
-            <w:r>
-              <w:t xml:space="preserve">Sun</w:t>
-            </w:r>
           </w:p>
         </w:tc>
         <w:tc>
@@ -7973,7 +8270,7 @@
               <w:jc w:val="left"/>
             </w:pPr>
             <w:r>
-              <w:t xml:space="preserve">Elevated</w:t>
+              <w:t xml:space="preserve">ET</w:t>
             </w:r>
           </w:p>
         </w:tc>
@@ -8085,7 +8382,7 @@
               <w:jc w:val="left"/>
             </w:pPr>
             <w:r>
-              <w:t xml:space="preserve">Ambient</w:t>
+              <w:t xml:space="preserve">AT</w:t>
             </w:r>
           </w:p>
         </w:tc>
@@ -8183,11 +8480,7 @@
           <w:p>
             <w:pPr>
               <w:pStyle w:val="Compact"/>
-              <w:jc w:val="left"/>
             </w:pPr>
-            <w:r>
-              <w:t xml:space="preserve">Shade</w:t>
-            </w:r>
           </w:p>
         </w:tc>
         <w:tc>
@@ -8197,7 +8490,7 @@
               <w:jc w:val="left"/>
             </w:pPr>
             <w:r>
-              <w:t xml:space="preserve">Elevated</w:t>
+              <w:t xml:space="preserve">ET</w:t>
             </w:r>
           </w:p>
         </w:tc>
@@ -8290,6 +8583,114 @@
           </w:p>
         </w:tc>
       </w:tr>
+      <w:tr>
+        <w:tc>
+          <w:p>
+            <w:pPr>
+              <w:pStyle w:val="Compact"/>
+              <w:jc w:val="left"/>
+            </w:pPr>
+            <w:r>
+              <w:t xml:space="preserve">P value</w:t>
+            </w:r>
+          </w:p>
+        </w:tc>
+        <w:tc>
+          <w:p>
+            <w:pPr>
+              <w:pStyle w:val="Compact"/>
+            </w:pPr>
+          </w:p>
+        </w:tc>
+        <w:tc>
+          <w:p>
+            <w:pPr>
+              <w:pStyle w:val="Compact"/>
+              <w:jc w:val="left"/>
+            </w:pPr>
+            <w:r>
+              <w:t xml:space="preserve">0.785</w:t>
+            </w:r>
+          </w:p>
+        </w:tc>
+        <w:tc>
+          <w:p>
+            <w:pPr>
+              <w:pStyle w:val="Compact"/>
+              <w:jc w:val="left"/>
+            </w:pPr>
+            <w:r>
+              <w:t xml:space="preserve">0.001</w:t>
+            </w:r>
+          </w:p>
+        </w:tc>
+        <w:tc>
+          <w:p>
+            <w:pPr>
+              <w:pStyle w:val="Compact"/>
+              <w:jc w:val="left"/>
+            </w:pPr>
+            <w:r>
+              <w:t xml:space="preserve">0.028</w:t>
+            </w:r>
+          </w:p>
+        </w:tc>
+        <w:tc>
+          <w:p>
+            <w:pPr>
+              <w:pStyle w:val="Compact"/>
+              <w:jc w:val="left"/>
+            </w:pPr>
+            <w:r>
+              <w:t xml:space="preserve">0.002</w:t>
+            </w:r>
+          </w:p>
+        </w:tc>
+        <w:tc>
+          <w:p>
+            <w:pPr>
+              <w:pStyle w:val="Compact"/>
+              <w:jc w:val="left"/>
+            </w:pPr>
+            <w:r>
+              <w:t xml:space="preserve">0.001</w:t>
+            </w:r>
+          </w:p>
+        </w:tc>
+        <w:tc>
+          <w:p>
+            <w:pPr>
+              <w:pStyle w:val="Compact"/>
+              <w:jc w:val="left"/>
+            </w:pPr>
+            <w:r>
+              <w:t xml:space="preserve">0.3486</w:t>
+            </w:r>
+          </w:p>
+        </w:tc>
+        <w:tc>
+          <w:p>
+            <w:pPr>
+              <w:pStyle w:val="Compact"/>
+              <w:jc w:val="left"/>
+            </w:pPr>
+            <w:r>
+              <w:t xml:space="preserve">0.6385</w:t>
+            </w:r>
+          </w:p>
+        </w:tc>
+        <w:tc>
+          <w:p>
+            <w:pPr>
+              <w:pStyle w:val="Compact"/>
+              <w:jc w:val="left"/>
+            </w:pPr>
+            <w:r>
+              <w:t xml:space="preserve">0.973</w:t>
+            </w:r>
+          </w:p>
+        </w:tc>
+      </w:tr>
     </w:tbl>
     <w:p>
       <w:r>
@@ -8302,7 +8703,105 @@
         <w:t xml:space="preserve">Table 2</w:t>
       </w:r>
       <w:r>
-        <w:t xml:space="preserve">.</w:t>
+        <w:t xml:space="preserve">. Responses of leaf level gas exchange parameters of</w:t>
+      </w:r>
+      <w:r>
+        <w:t xml:space="preserve"> </w:t>
+      </w:r>
+      <w:r>
+        <w:rPr>
+          <w:i/>
+        </w:rPr>
+        <w:t xml:space="preserve">Eucalyptus tereticornis</w:t>
+      </w:r>
+      <w:r>
+        <w:t xml:space="preserve"> </w:t>
+      </w:r>
+      <w:r>
+        <w:t xml:space="preserve">trees between full sun and shade leaves under ambient and elevated temperature treatments. Each value reflects the mean (± 1 standard error) for each treatment across all gas exchange campaigns (n=6). Units for A and E are</w:t>
+      </w:r>
+      <w:r>
+        <w:t xml:space="preserve"> </w:t>
+      </w:r>
+      <m:oMath>
+        <m:r>
+          <m:rPr>
+            <m:sty m:val="p"/>
+          </m:rPr>
+          <m:t>μ</m:t>
+        </m:r>
+      </m:oMath>
+      <w:r>
+        <w:t xml:space="preserve">mol m</w:t>
+      </w:r>
+      <w:r>
+        <w:rPr>
+          <w:vertAlign w:val="superscript"/>
+        </w:rPr>
+        <w:t xml:space="preserve">-2</w:t>
+      </w:r>
+      <w:r>
+        <w:t xml:space="preserve"> </w:t>
+      </w:r>
+      <w:r>
+        <w:t xml:space="preserve">s</w:t>
+      </w:r>
+      <w:r>
+        <w:rPr>
+          <w:vertAlign w:val="superscript"/>
+        </w:rPr>
+        <w:t xml:space="preserve">-1</w:t>
+      </w:r>
+      <w:r>
+        <w:t xml:space="preserve">, for g</w:t>
+      </w:r>
+      <w:r>
+        <w:rPr>
+          <w:vertAlign w:val="subscript"/>
+        </w:rPr>
+        <w:t xml:space="preserve">s</w:t>
+      </w:r>
+      <w:r>
+        <w:t xml:space="preserve"> </w:t>
+      </w:r>
+      <w:r>
+        <w:t xml:space="preserve">and g</w:t>
+      </w:r>
+      <w:r>
+        <w:rPr>
+          <w:vertAlign w:val="subscript"/>
+        </w:rPr>
+        <w:t xml:space="preserve">m</w:t>
+      </w:r>
+      <w:r>
+        <w:t xml:space="preserve"> </w:t>
+      </w:r>
+      <w:r>
+        <w:t xml:space="preserve">are mol m</w:t>
+      </w:r>
+      <w:r>
+        <w:rPr>
+          <w:vertAlign w:val="superscript"/>
+        </w:rPr>
+        <w:t xml:space="preserve">-2</w:t>
+      </w:r>
+      <w:r>
+        <w:t xml:space="preserve"> </w:t>
+      </w:r>
+      <w:r>
+        <w:t xml:space="preserve">s</w:t>
+      </w:r>
+      <w:r>
+        <w:rPr>
+          <w:vertAlign w:val="superscript"/>
+        </w:rPr>
+        <w:t xml:space="preserve">-1</w:t>
+      </w:r>
+      <w:r>
+        <w:t xml:space="preserve"> </w:t>
+      </w:r>
+      <w:r>
+        <w:t xml:space="preserve">and for VPD are kPa. Different letters represent significant differences between treatments. The P value represents the overall difference between leaf types and both light and warming treatments.</w:t>
       </w:r>
     </w:p>
     <w:tbl>
@@ -8328,7 +8827,7 @@
               <w:rPr>
                 <w:b/>
               </w:rPr>
-              <w:t xml:space="preserve">leaf</w:t>
+              <w:t xml:space="preserve">Leaf</w:t>
             </w:r>
           </w:p>
         </w:tc>
@@ -8348,7 +8847,7 @@
               <w:rPr>
                 <w:b/>
               </w:rPr>
-              <w:t xml:space="preserve">leaflight</w:t>
+              <w:t xml:space="preserve">Light</w:t>
             </w:r>
           </w:p>
         </w:tc>
@@ -8368,7 +8867,7 @@
               <w:rPr>
                 <w:b/>
               </w:rPr>
-              <w:t xml:space="preserve">temp</w:t>
+              <w:t xml:space="preserve">Temperature</w:t>
             </w:r>
           </w:p>
         </w:tc>
@@ -8388,7 +8887,7 @@
               <w:rPr>
                 <w:b/>
               </w:rPr>
-              <w:t xml:space="preserve">paste0.sprintf...2.1f...round.ge_means...1...1..........sprintf...2.1f...</w:t>
+              <w:t xml:space="preserve">A</w:t>
             </w:r>
           </w:p>
         </w:tc>
@@ -8408,7 +8907,14 @@
               <w:rPr>
                 <w:b/>
               </w:rPr>
-              <w:t xml:space="preserve">paste0.sprintf...1.3f...round.ge_means...2...3..........sprintf...1.3f...</w:t>
+              <w:t xml:space="preserve">g</w:t>
+            </w:r>
+            <w:r>
+              <w:rPr>
+                <w:vertAlign w:val="subscript"/>
+                <w:b/>
+              </w:rPr>
+              <w:t xml:space="preserve">s</w:t>
             </w:r>
           </w:p>
         </w:tc>
@@ -8428,7 +8934,14 @@
               <w:rPr>
                 <w:b/>
               </w:rPr>
-              <w:t xml:space="preserve">paste0.sprintf...1.3f...round.ge_means...3...3..........sprintf...1.3f...</w:t>
+              <w:t xml:space="preserve">g</w:t>
+            </w:r>
+            <w:r>
+              <w:rPr>
+                <w:vertAlign w:val="subscript"/>
+                <w:b/>
+              </w:rPr>
+              <w:t xml:space="preserve">m</w:t>
             </w:r>
           </w:p>
         </w:tc>
@@ -8448,7 +8961,7 @@
               <w:rPr>
                 <w:b/>
               </w:rPr>
-              <w:t xml:space="preserve">paste0.sprintf...1.2f...round.ge_means...4...2..........sprintf...1.2f...</w:t>
+              <w:t xml:space="preserve">ITE</w:t>
             </w:r>
           </w:p>
         </w:tc>
@@ -8468,7 +8981,7 @@
               <w:rPr>
                 <w:b/>
               </w:rPr>
-              <w:t xml:space="preserve">paste0.sprintf...1.2f...round.ge_means...5...2..........round.ge_se...</w:t>
+              <w:t xml:space="preserve">E</w:t>
             </w:r>
           </w:p>
         </w:tc>
@@ -8488,7 +9001,7 @@
               <w:rPr>
                 <w:b/>
               </w:rPr>
-              <w:t xml:space="preserve">paste0.sprintf...1.2f...round.ge_means...6...1..........sprintf...1.2f...</w:t>
+              <w:t xml:space="preserve">VPD</w:t>
             </w:r>
           </w:p>
         </w:tc>
@@ -8508,7 +9021,14 @@
               <w:rPr>
                 <w:b/>
               </w:rPr>
-              <w:t xml:space="preserve">paste0.sprintf...4.1f...round.ge_means...7...1..........sprintf...4.1f...</w:t>
+              <w:t xml:space="preserve">C</w:t>
+            </w:r>
+            <w:r>
+              <w:rPr>
+                <w:vertAlign w:val="subscript"/>
+                <w:b/>
+              </w:rPr>
+              <w:t xml:space="preserve">i</w:t>
             </w:r>
           </w:p>
         </w:tc>
@@ -8528,7 +9048,14 @@
               <w:rPr>
                 <w:b/>
               </w:rPr>
-              <w:t xml:space="preserve">paste0.sprintf...4.1f...round.ge_means...8...1..........sprintf...4.1f...</w:t>
+              <w:t xml:space="preserve">C</w:t>
+            </w:r>
+            <w:r>
+              <w:rPr>
+                <w:vertAlign w:val="subscript"/>
+                <w:b/>
+              </w:rPr>
+              <w:t xml:space="preserve">c</w:t>
             </w:r>
           </w:p>
         </w:tc>
@@ -8563,7 +9090,7 @@
               <w:jc w:val="left"/>
             </w:pPr>
             <w:r>
-              <w:t xml:space="preserve">Ambient</w:t>
+              <w:t xml:space="preserve">AT</w:t>
             </w:r>
           </w:p>
         </w:tc>
@@ -8661,11 +9188,14 @@
           <w:p>
             <w:pPr>
               <w:pStyle w:val="Compact"/>
-              <w:jc w:val="left"/>
             </w:pPr>
-            <w:r>
-              <w:t xml:space="preserve">Sun</w:t>
-            </w:r>
+          </w:p>
+        </w:tc>
+        <w:tc>
+          <w:p>
+            <w:pPr>
+              <w:pStyle w:val="Compact"/>
+            </w:pPr>
           </w:p>
         </w:tc>
         <w:tc>
@@ -8675,18 +9205,7 @@
               <w:jc w:val="left"/>
             </w:pPr>
             <w:r>
-              <w:t xml:space="preserve">High</w:t>
-            </w:r>
-          </w:p>
-        </w:tc>
-        <w:tc>
-          <w:p>
-            <w:pPr>
-              <w:pStyle w:val="Compact"/>
-              <w:jc w:val="left"/>
-            </w:pPr>
-            <w:r>
-              <w:t xml:space="preserve">Elevated</w:t>
+              <w:t xml:space="preserve">ET</w:t>
             </w:r>
           </w:p>
         </w:tc>
@@ -8809,7 +9328,7 @@
               <w:jc w:val="left"/>
             </w:pPr>
             <w:r>
-              <w:t xml:space="preserve">Ambient</w:t>
+              <w:t xml:space="preserve">AT</w:t>
             </w:r>
           </w:p>
         </w:tc>
@@ -8907,11 +9426,14 @@
           <w:p>
             <w:pPr>
               <w:pStyle w:val="Compact"/>
-              <w:jc w:val="left"/>
             </w:pPr>
-            <w:r>
-              <w:t xml:space="preserve">Shade</w:t>
-            </w:r>
+          </w:p>
+        </w:tc>
+        <w:tc>
+          <w:p>
+            <w:pPr>
+              <w:pStyle w:val="Compact"/>
+            </w:pPr>
           </w:p>
         </w:tc>
         <w:tc>
@@ -8921,18 +9443,7 @@
               <w:jc w:val="left"/>
             </w:pPr>
             <w:r>
-              <w:t xml:space="preserve">Low</w:t>
-            </w:r>
-          </w:p>
-        </w:tc>
-        <w:tc>
-          <w:p>
-            <w:pPr>
-              <w:pStyle w:val="Compact"/>
-              <w:jc w:val="left"/>
-            </w:pPr>
-            <w:r>
-              <w:t xml:space="preserve">Elevated</w:t>
+              <w:t xml:space="preserve">ET</w:t>
             </w:r>
           </w:p>
         </w:tc>
@@ -9030,11 +9541,7 @@
           <w:p>
             <w:pPr>
               <w:pStyle w:val="Compact"/>
-              <w:jc w:val="left"/>
             </w:pPr>
-            <w:r>
-              <w:t xml:space="preserve">Shade</w:t>
-            </w:r>
           </w:p>
         </w:tc>
         <w:tc>
@@ -9055,7 +9562,7 @@
               <w:jc w:val="left"/>
             </w:pPr>
             <w:r>
-              <w:t xml:space="preserve">Ambient</w:t>
+              <w:t xml:space="preserve">AT</w:t>
             </w:r>
           </w:p>
         </w:tc>
@@ -9153,11 +9660,14 @@
           <w:p>
             <w:pPr>
               <w:pStyle w:val="Compact"/>
-              <w:jc w:val="left"/>
             </w:pPr>
-            <w:r>
-              <w:t xml:space="preserve">Shade</w:t>
-            </w:r>
+          </w:p>
+        </w:tc>
+        <w:tc>
+          <w:p>
+            <w:pPr>
+              <w:pStyle w:val="Compact"/>
+            </w:pPr>
           </w:p>
         </w:tc>
         <w:tc>
@@ -9167,18 +9677,7 @@
               <w:jc w:val="left"/>
             </w:pPr>
             <w:r>
-              <w:t xml:space="preserve">High</w:t>
-            </w:r>
-          </w:p>
-        </w:tc>
-        <w:tc>
-          <w:p>
-            <w:pPr>
-              <w:pStyle w:val="Compact"/>
-              <w:jc w:val="left"/>
-            </w:pPr>
-            <w:r>
-              <w:t xml:space="preserve">Elevated</w:t>
+              <w:t xml:space="preserve">ET</w:t>
             </w:r>
           </w:p>
         </w:tc>
@@ -9267,6 +9766,121 @@
             </w:pPr>
             <w:r>
               <w:t xml:space="preserve">141.7 ( 2.8) bc</w:t>
+            </w:r>
+          </w:p>
+        </w:tc>
+      </w:tr>
+      <w:tr>
+        <w:tc>
+          <w:p>
+            <w:pPr>
+              <w:pStyle w:val="Compact"/>
+              <w:jc w:val="left"/>
+            </w:pPr>
+            <w:r>
+              <w:t xml:space="preserve">P value</w:t>
+            </w:r>
+          </w:p>
+        </w:tc>
+        <w:tc>
+          <w:p>
+            <w:pPr>
+              <w:pStyle w:val="Compact"/>
+            </w:pPr>
+          </w:p>
+        </w:tc>
+        <w:tc>
+          <w:p>
+            <w:pPr>
+              <w:pStyle w:val="Compact"/>
+            </w:pPr>
+          </w:p>
+        </w:tc>
+        <w:tc>
+          <w:p>
+            <w:pPr>
+              <w:pStyle w:val="Compact"/>
+              <w:jc w:val="left"/>
+            </w:pPr>
+            <w:r>
+              <w:t xml:space="preserve">0.001</w:t>
+            </w:r>
+          </w:p>
+        </w:tc>
+        <w:tc>
+          <w:p>
+            <w:pPr>
+              <w:pStyle w:val="Compact"/>
+              <w:jc w:val="left"/>
+            </w:pPr>
+            <w:r>
+              <w:t xml:space="preserve">0.001</w:t>
+            </w:r>
+          </w:p>
+        </w:tc>
+        <w:tc>
+          <w:p>
+            <w:pPr>
+              <w:pStyle w:val="Compact"/>
+              <w:jc w:val="left"/>
+            </w:pPr>
+            <w:r>
+              <w:t xml:space="preserve">0.001</w:t>
+            </w:r>
+          </w:p>
+        </w:tc>
+        <w:tc>
+          <w:p>
+            <w:pPr>
+              <w:pStyle w:val="Compact"/>
+              <w:jc w:val="left"/>
+            </w:pPr>
+            <w:r>
+              <w:t xml:space="preserve">0.001</w:t>
+            </w:r>
+          </w:p>
+        </w:tc>
+        <w:tc>
+          <w:p>
+            <w:pPr>
+              <w:pStyle w:val="Compact"/>
+              <w:jc w:val="left"/>
+            </w:pPr>
+            <w:r>
+              <w:t xml:space="preserve">0.001</w:t>
+            </w:r>
+          </w:p>
+        </w:tc>
+        <w:tc>
+          <w:p>
+            <w:pPr>
+              <w:pStyle w:val="Compact"/>
+              <w:jc w:val="left"/>
+            </w:pPr>
+            <w:r>
+              <w:t xml:space="preserve">0.005</w:t>
+            </w:r>
+          </w:p>
+        </w:tc>
+        <w:tc>
+          <w:p>
+            <w:pPr>
+              <w:pStyle w:val="Compact"/>
+              <w:jc w:val="left"/>
+            </w:pPr>
+            <w:r>
+              <w:t xml:space="preserve">0.001</w:t>
+            </w:r>
+          </w:p>
+        </w:tc>
+        <w:tc>
+          <w:p>
+            <w:pPr>
+              <w:pStyle w:val="Compact"/>
+              <w:jc w:val="left"/>
+            </w:pPr>
+            <w:r>
+              <w:t xml:space="preserve">0.001</w:t>
             </w:r>
           </w:p>
         </w:tc>
@@ -16024,7 +16638,7 @@
     </w:lvl>
   </w:abstractNum>
   <w:abstractNum w:abstractNumId="990">
-    <w:nsid w:val="676fbb3c"/>
+    <w:nsid w:val="6226a93a"/>
     <w:multiLevelType w:val="multilevel"/>
     <w:lvl w:ilvl="0">
       <w:numFmt w:val="bullet"/>
@@ -16105,7 +16719,7 @@
     </w:lvl>
   </w:abstractNum>
   <w:abstractNum w:abstractNumId="991">
-    <w:nsid w:val="599cb75d"/>
+    <w:nsid w:val="894e1343"/>
     <w:multiLevelType w:val="multilevel"/>
     <w:lvl w:ilvl="0">
       <w:numFmt w:val="bullet"/>

</xml_diff>

<commit_message>
edits to manuscript.  this version sent to MT and BM
</commit_message>
<xml_diff>
--- a/manuscript/manuscript_wtc3.docx
+++ b/manuscript/manuscript_wtc3.docx
@@ -288,7 +288,16 @@
         </w:numPr>
       </w:pPr>
       <w:r>
-        <w:t xml:space="preserve">Reduction in A, Vc</w:t>
+        <w:t xml:space="preserve">Compared to sun leaves, shade leaves had lower A, g</w:t>
+      </w:r>
+      <w:r>
+        <w:rPr>
+          <w:vertAlign w:val="subscript"/>
+        </w:rPr>
+        <w:t xml:space="preserve">m</w:t>
+      </w:r>
+      <w:r>
+        <w:t xml:space="preserve">, Vc</w:t>
       </w:r>
       <w:r>
         <w:rPr>
@@ -309,7 +318,7 @@
         <w:t xml:space="preserve"> </w:t>
       </w:r>
       <w:r>
-        <w:t xml:space="preserve">and leaf nitrogen were detected in shade leaves, however, they maintained consistently higher g</w:t>
+        <w:t xml:space="preserve">and leaf nitrogen but maintained similar rates of g</w:t>
       </w:r>
       <w:r>
         <w:rPr>
@@ -318,10 +327,7 @@
         <w:t xml:space="preserve">s</w:t>
       </w:r>
       <w:r>
-        <w:t xml:space="preserve"> </w:t>
-      </w:r>
-      <w:r>
-        <w:t xml:space="preserve">than sun leaves. When light intensity was increased for shade leaves g</w:t>
+        <w:t xml:space="preserve">. When light intensity was increased for shade leaves both g</w:t>
       </w:r>
       <w:r>
         <w:rPr>
@@ -333,7 +339,7 @@
         <w:t xml:space="preserve"> </w:t>
       </w:r>
       <w:r>
-        <w:t xml:space="preserve">was higher in shade than in sun leaves, g</w:t>
+        <w:t xml:space="preserve">and g</w:t>
       </w:r>
       <w:r>
         <w:rPr>
@@ -345,7 +351,7 @@
         <w:t xml:space="preserve"> </w:t>
       </w:r>
       <w:r>
-        <w:t xml:space="preserve">increased compared to the low light environment and A in shade leaves was greater than sun leaves at the same PPFD.</w:t>
+        <w:t xml:space="preserve">were higher compared to the low light environment, leading to increases in A greater than sun leaves at the same PPFD.</w:t>
       </w:r>
     </w:p>
     <w:p>
@@ -381,7 +387,7 @@
         <w:t xml:space="preserve"> </w:t>
       </w:r>
       <w:r>
-        <w:t xml:space="preserve">not only complicates including gm</w:t>
+        <w:t xml:space="preserve">not only varies within a canopy but can be up-regulated over short time intervals complicates including g</w:t>
       </w:r>
       <w:r>
         <w:rPr>
@@ -393,7 +399,7 @@
         <w:t xml:space="preserve"> </w:t>
       </w:r>
       <w:r>
-        <w:t xml:space="preserve">in process based models of canopy carbon gain.</w:t>
+        <w:t xml:space="preserve">in process-based models of canopy carbon gain</w:t>
       </w:r>
     </w:p>
     <w:p>
@@ -462,10 +468,7 @@
         <w:t xml:space="preserve">, 1996; Niinemets &amp; Valladares, 2004)</w:t>
       </w:r>
       <w:r>
-        <w:t xml:space="preserve"> </w:t>
-      </w:r>
-      <w:r>
-        <w:t xml:space="preserve">as changing irradiance strongly affects rates of photosynthesis (A)</w:t>
+        <w:t xml:space="preserve">, as changing irradiance strongly affects rates of photosynthesis (A)</w:t>
       </w:r>
       <w:r>
         <w:t xml:space="preserve"> </w:t>
@@ -533,7 +536,7 @@
         <w:t xml:space="preserve">, 2012)</w:t>
       </w:r>
       <w:r>
-        <w:t xml:space="preserve">. Acclimiation of chlorophyll per unit N, chlorophyll a:b ratios, electron transport capacity per unit chlorophyll, and ratios of electron transport capacity to Rubisco activity can also occur in response to changes in irradiance</w:t>
+        <w:t xml:space="preserve">. Acclimation of chlorophyll per unit N, chlorophyll a:b ratios, electron transport capacity per unit chlorophyll, and ratios of electron transport capacity to Rubisco activity can also occur in response to changes in irradiance</w:t>
       </w:r>
       <w:r>
         <w:t xml:space="preserve"> </w:t>
@@ -915,10 +918,10 @@
         <w:t xml:space="preserve">et al.</w:t>
       </w:r>
       <w:r>
-        <w:t xml:space="preserve">, 2008 and references therin)</w:t>
-      </w:r>
-      <w:r>
-        <w:t xml:space="preserve">, yet short term response to light availabiity are unclear. For example, g</w:t>
+        <w:t xml:space="preserve">, 2008 and references therein)</w:t>
+      </w:r>
+      <w:r>
+        <w:t xml:space="preserve">, yet short term response to light availability are unclear. For example, g</w:t>
       </w:r>
       <w:r>
         <w:rPr>
@@ -1082,10 +1085,7 @@
         <w:t xml:space="preserve">m</w:t>
       </w:r>
       <w:r>
-        <w:t xml:space="preserve"> </w:t>
-      </w:r>
-      <w:r>
-        <w:t xml:space="preserve">will have implications for upscaling A for sun and shade leaves. Additionally, light saturated rates of A are limited by the maximum rate of Rubisco carboxylation (Vc</w:t>
+        <w:t xml:space="preserve">, will have implications for upscaling A for sun and shade leaves. Additionally, light saturated rates of A are limited by the maximum rate of Rubisco carboxylation (Vc</w:t>
       </w:r>
       <w:r>
         <w:rPr>
@@ -1195,7 +1195,7 @@
         <w:br w:type="textWrapping"/>
       </w:r>
       <w:r>
-        <w:t xml:space="preserve">3. As shade leaves are constrained by their underlying biochemistry and slow physiological responses, increases in A following sunfleck simulations were not expected to reach levels of full sun leaves.</w:t>
+        <w:t xml:space="preserve">3. As shade leaves are constrained by their underlying biochemistry and slow physiological responses, increases in A following sunfleck simulations were not expected to reach rates of full sun leaves.</w:t>
       </w:r>
     </w:p>
     <w:p>
@@ -1276,7 +1276,7 @@
         <w:t xml:space="preserve">, 2010)</w:t>
       </w:r>
       <w:r>
-        <w:t xml:space="preserve">. Six chambers were set to match outside ambient air temperatures (AT) while the remaining 6 experienced an elevated air temperature October 2013 to the end of the experiment trees were watered every 15 days with the mean monthly rainfall amount for Richmond, NSW. In February 2013 half of the chambers (3 each of AT and ET) were subjected to a drought treatment by withholding watering. Due to a limited range of data for the drought treatment only well-watered trees are reported, which reduces the sample size of WTC (n=6) after the initiation of this treatment.</w:t>
+        <w:t xml:space="preserve">. Six chambers were set to match outside ambient air temperatures (AT) while the remaining 6 experienced an elevated air temperature treatment of +3°C (ET, Figure 1). Trees were watered weekly with 70 L from March 2013 to November 2013. From October 2013 to the end of the experiment trees were watered every 15 days with the mean monthly rainfall amount for Richmond, NSW. In February 2013 half of the chambers (3 each of AT and ET) were subjected to a drought treatment by withholding watering. Due to a limited range of data for the drought treatment only well-watered trees are reported, which reduces the sample size of WTC (n=6) after the initiation of this treatment.</w:t>
       </w:r>
     </w:p>
     <w:p>
@@ -1284,7 +1284,7 @@
         <w:br w:type="textWrapping"/>
       </w:r>
       <w:r>
-        <w:t xml:space="preserve">Before seedlings were planted into each chamber they were maintained under well watered conditions in 35 L pots and kept inside each chamber. This allowed for seedlings to gain sufficient biomass before planting while also allowing them to acclimate to chamber temperature treatments. Seedlings were planted into each chamber after mean seedling height reached 100 cm. The top soils at this site, used in both pots and chambers, are an alluvial formation of low-fertility sandy loam soils with low organic matter and low water holding capacity. A root exclusion barrier extended from chamber walls to the hard layer (ca. 1 m) and roots were allowed to grow freely below the barrier. After 2 months, floors were installed 45 cm from the soil surface. This enabled chamber fluxes of CO</w:t>
+        <w:t xml:space="preserve">Before seedlings were planted into each chamber they were maintained under well-watered conditions in 35 L pots and kept inside each chamber. This allowed for seedlings to gain sufficient biomass before planting while also allowing them to acclimate to chamber temperature treatments. Seedlings were planted into each chamber after mean seedling height reached 100 cm. The top soils at this site, used in both pots and chambers, are an alluvial formation of low-fertility sandy loam soils with low organic matter and low water holding capacity. A root exclusion barrier extended from chamber walls to the hard layer (ca. 1 m) and roots were allowed to grow freely below the barrier. After 2 months, floors were installed 45 cm from the soil surface, enabling chamber fluxes of CO</w:t>
       </w:r>
       <w:r>
         <w:rPr>
@@ -1305,16 +1305,7 @@
         <w:t xml:space="preserve">2</w:t>
       </w:r>
       <w:r>
-        <w:t xml:space="preserve">O from the whole tree canopy to be monitored (for methods see Barton et al.</w:t>
-      </w:r>
-      <w:r>
-        <w:t xml:space="preserve"> </w:t>
-      </w:r>
-      <w:r>
-        <w:t xml:space="preserve">(2010)</w:t>
-      </w:r>
-      <w:r>
-        <w:t xml:space="preserve">). Leaf gas exchange measurements were initiated in October 2013 when trees had both ample height growth and canopy development for realistic canopy light gradients to be measured. At this point, trees under AT treatment had a mean diameter of 28.2±1.1 mm, height of 348±15.1 cm and an estimated leaf area of 3.9±0.1 m</w:t>
+        <w:t xml:space="preserve">O from the whole tree canopy to be monitored. Leaf gas exchange measurements were initiated in October 2013 when trees had both ample height growth and canopy development for realistic canopy light gradients to be measured. At this point, trees under AT treatment had a mean diameter of 28.2±1.1 mm, height of 348±15.1 cm and an estimated leaf area of 3.9±0.1 m</w:t>
       </w:r>
       <w:r>
         <w:rPr>
@@ -1323,7 +1314,7 @@
         <w:t xml:space="preserve">2</w:t>
       </w:r>
       <w:r>
-        <w:t xml:space="preserve">. For ET treatments trees had a mean diameter of 34.1±2.1 mm, height of 418.3±23.1 cm and an estimated leaf area of 6.2±0.2 m</w:t>
+        <w:t xml:space="preserve">. For ET treatments, trees had a mean diameter of 34.1±2.1 mm, height of 418.3±23.1 cm and an estimated leaf area of 6.2±0.2 m</w:t>
       </w:r>
       <w:r>
         <w:rPr>
@@ -1347,7 +1338,7 @@
     </w:p>
     <w:p>
       <w:r>
-        <w:t xml:space="preserve">Leaf gas exchange measurements were performed monthly through to the final harvest. Measurements were taken on a representative sun and shade leaf for each tree during each measurement campaign. The newest fully expanded leaf from the stem apex was chosen for gas exchange measurements and sun leaves were measured in the upper third of the canopy. Here, shade leaves are defined as inner-canopy leaves developing in a low light enivironment. In order to minimize any confounding effects of leaf age, shade leaves were measured first in the lower canopy then gradually higher during each campaign. As shade leaves most likely developed slower this assured that older leaves in the lower canopy were avoided. The nearest leaf on each branch was sampled for measurement of predawn leaf water potential.</w:t>
+        <w:t xml:space="preserve">Leaf gas exchange measurements were performed in October 2013 and monthly from December 2013 to April 2014. Measurements were taken on a representative sun and shade leaf for each tree during each measurement campaign. The newest fully expanded leaf from the stem apex was chosen for gas exchange measurements and sun leaves were measured in the upper third of the canopy. Here, shade leaves are defined as inner-canopy leaves developing in a low light environment. In order to minimize any confounding effects of leaf age, shade leaves were measured first in the lower canopy then gradually higher during each campaign. As shade leaves most likely developed slower this assured that older leaves in the lower canopy were avoided.</w:t>
       </w:r>
     </w:p>
     <w:p>
@@ -1355,7 +1346,7 @@
         <w:br w:type="textWrapping"/>
       </w:r>
       <w:r>
-        <w:t xml:space="preserve">Prior to gas exchange measurements photosynthetic photon flux density (PPFD) was recorded at the individual leaf level and at the canopy position for each selected leaf. A hand-held quantum sensor (LI-COR, Lincoln, NE, USA) was used to record leaf level PPFD to ensure that chosen leaves were positioned in the desired light environment, either full sun or full shade. A ceptometer (AccuPAR LP-80, Decagon Devices, Pullman, USA) was then used to measure integrated PPFD at the canopy height of each chosen leaf type. Each ceptometer reading integrated an array of 80 sensors over a total length of 84 cm. Five ceptometer readings were recorded within the canopy at the same height and clsoe to each selected leaf. The mean of these readings was assumed to represent the local light environment of full sun and shade leaves for each tree. All measurements of PPFD and gas exchange were performed on sunny days between 10:00-14:30 h.</w:t>
+        <w:t xml:space="preserve">Prior to gas exchange measurements photosynthetic photon flux density (PPFD) was recorded at the individual leaf level and at the canopy position for each selected leaf. A hand-held quantum sensor (LI-COR, Lincoln, NE, USA) was used to record leaf level PPFD to ensure that chosen leaves were positioned in the desired light environment, either full sun or full shade. A ceptometer (AccuPAR LP-80, Decagon Devices, Pullman, USA) was then used to measure integrated PPFD at the canopy height of each chosen leaf type. Each ceptometer reading integrated an array of 80 sensors over a total length of 84 cm. Five ceptometer readings were recorded within the canopy at the same height and close to each selected leaf. The mean of these readings was assumed to represent the local light environment of sun and shade leaves for each tree. All measurements of PPFD and gas exchange were performed on sunny days between 10:00-14:30 h.</w:t>
       </w:r>
     </w:p>
     <w:p>
@@ -1363,19 +1354,7 @@
         <w:br w:type="textWrapping"/>
       </w:r>
       <w:r>
-        <w:t xml:space="preserve">Leaf level gas exchange was measured with a standard 6 cm</w:t>
-      </w:r>
-      <w:r>
-        <w:rPr>
-          <w:vertAlign w:val="superscript"/>
-        </w:rPr>
-        <w:t xml:space="preserve">2</w:t>
-      </w:r>
-      <w:r>
-        <w:t xml:space="preserve"> </w:t>
-      </w:r>
-      <w:r>
-        <w:t xml:space="preserve">leaf chamber using a portable gas exchange system (LI-6400, LI-COR, Lincoln, NE, USA). This system was coupled with a tunable diode laser (TDL; TGA100,Campbell Scientific, Inc., Logan, UT, USA) for concurrent measurements of online C isotope discrimination. The CO</w:t>
+        <w:t xml:space="preserve">Leaf level gas exchange was measured with a standard (2 x 3 cm) leaf chamber using a portable gas exchange system (LI-6400, LI-COR, Lincoln, NE, USA). This system was coupled with a tunable diode laser (TDL; TGA100,Campbell Scientific, Inc., Logan, UT, USA) for concurrent measurements of online C isotope discrimination. The CO</w:t>
       </w:r>
       <w:r>
         <w:rPr>
@@ -1419,7 +1398,19 @@
         <w:t xml:space="preserve">-1</w:t>
       </w:r>
       <w:r>
-        <w:t xml:space="preserve">. Two identical gas exchanges systems were run simultaneously, one in each of a randomly chosen WTC for each temperature treatment. Leaf temperatures were controlled at the current AT or ET chamber air temperature. PPFD in the chamber was set to match the individual light environment of each leaf type (explained above). Sun flecks were then simulated for shade leaves by increasing the chamber PPFD to the light environment of the full sun leaf in the same tree. The maximum sunfleck response was then recorded once shade leaves re-stabilized in the leaf cuvette (ca. 25 min).</w:t>
+        <w:t xml:space="preserve">. Two identical gas exchanges systems were run simultaneously, one in each of a randomly chosen WTC for each temperature treatment. Leaf temperatures were controlled at the current AT or ET chamber air temperature. PPFD in the chamber was set to match the individual light environment of each leaf type (explained above). Sun flecks were simulated for shade leaves by increasing the chamber PPFD to the light environment of the full sun leaf in the same tree. The maximum sunfleck response was recorded once CO</w:t>
+      </w:r>
+      <w:r>
+        <w:rPr>
+          <w:vertAlign w:val="subscript"/>
+        </w:rPr>
+        <w:t xml:space="preserve">2</w:t>
+      </w:r>
+      <w:r>
+        <w:t xml:space="preserve"> </w:t>
+      </w:r>
+      <w:r>
+        <w:t xml:space="preserve">and water vapor fluxes re-stabilized in the leaf cuvette (ca. 25 min).</w:t>
       </w:r>
     </w:p>
     <w:p>
@@ -1427,7 +1418,19 @@
         <w:br w:type="textWrapping"/>
       </w:r>
       <w:r>
-        <w:t xml:space="preserve">Once the chamber environment for leaves was stable, for each leaf measurement, the sample and reference gas lines were diverted to the TDL via T-junctions inserted into the reference gas tube and match valve outlet. These gases were dried by passing through napion gas dryers in the respective gas lines, and then</w:t>
+        <w:t xml:space="preserve">Once CO</w:t>
+      </w:r>
+      <w:r>
+        <w:rPr>
+          <w:vertAlign w:val="subscript"/>
+        </w:rPr>
+        <w:t xml:space="preserve">2</w:t>
+      </w:r>
+      <w:r>
+        <w:t xml:space="preserve"> </w:t>
+      </w:r>
+      <w:r>
+        <w:t xml:space="preserve">and water vapor flux values were stable for each leaf measurement, the sample and reference gas lines were diverted to the TDL via T-junctions inserted into the reference gas tube and match valve outlet. These gases were dried by passing through napion gas dryers in the respective gas lines, and then</w:t>
       </w:r>
       <w:r>
         <w:t xml:space="preserve"> </w:t>
@@ -1502,7 +1505,16 @@
         <w:t xml:space="preserve">2</w:t>
       </w:r>
       <w:r>
-        <w:t xml:space="preserve">] were auto logged every 15 s for each gas exchange system over the same 12 min interval.</w:t>
+        <w:t xml:space="preserve">] (C</w:t>
+      </w:r>
+      <w:r>
+        <w:rPr>
+          <w:vertAlign w:val="subscript"/>
+        </w:rPr>
+        <w:t xml:space="preserve">i</w:t>
+      </w:r>
+      <w:r>
+        <w:t xml:space="preserve">) were auto-logged every 15 s for each gas exchange system over the same 12 min interval.</w:t>
       </w:r>
     </w:p>
     <w:p>
@@ -2252,55 +2264,34 @@
         <w:t xml:space="preserve"> </w:t>
       </w:r>
       <w:r>
-        <w:t xml:space="preserve">diffusion from the atmosphere to the site of carboxylation, consisting or a series of fractionation steps described in</w:t>
-      </w:r>
-      <w:r>
-        <w:t xml:space="preserve"> </w:t>
-      </w:r>
-      <w:r>
-        <w:t xml:space="preserve">(Evans</w:t>
-      </w:r>
-      <w:r>
-        <w:t xml:space="preserve"> </w:t>
-      </w:r>
-      <w:r>
-        <w:rPr>
-          <w:i/>
-        </w:rPr>
-        <w:t xml:space="preserve">et al.</w:t>
-      </w:r>
-      <w:r>
-        <w:t xml:space="preserve">, 1986)</w:t>
-      </w:r>
-      <w:r>
-        <w:t xml:space="preserve">. In this experiment, a modified form of this equation presented in</w:t>
-      </w:r>
-      <w:r>
-        <w:t xml:space="preserve"> </w:t>
-      </w:r>
-      <w:r>
-        <w:t xml:space="preserve">(Evans &amp;</w:t>
-      </w:r>
-      <w:r>
-        <w:t xml:space="preserve"> </w:t>
-      </w:r>
-      <w:r>
-        <w:t xml:space="preserve">Von Caemmerer</w:t>
-      </w:r>
-      <w:r>
-        <w:t xml:space="preserve">, 2013)</w:t>
-      </w:r>
-      <w:r>
-        <w:t xml:space="preserve"> </w:t>
-      </w:r>
-      <w:r>
-        <w:t xml:space="preserve">with ternary effect corrections by</w:t>
-      </w:r>
-      <w:r>
-        <w:t xml:space="preserve"> </w:t>
-      </w:r>
-      <w:r>
-        <w:t xml:space="preserve">(Farquhar &amp; Cernusak, 2012)</w:t>
+        <w:t xml:space="preserve">diffusion from the atmosphere to the site of carboxylation, consisting or a series of fractionation steps described in Evans et al.</w:t>
+      </w:r>
+      <w:r>
+        <w:t xml:space="preserve"> </w:t>
+      </w:r>
+      <w:r>
+        <w:t xml:space="preserve">(1986)</w:t>
+      </w:r>
+      <w:r>
+        <w:t xml:space="preserve">. In this experiment, a modified form of this equation presented in Evans &amp; Von Caemmerer</w:t>
+      </w:r>
+      <w:r>
+        <w:t xml:space="preserve"> </w:t>
+      </w:r>
+      <w:r>
+        <w:t xml:space="preserve">(2013)</w:t>
+      </w:r>
+      <w:r>
+        <w:t xml:space="preserve"> </w:t>
+      </w:r>
+      <w:r>
+        <w:t xml:space="preserve">with ternary effect corrections by Farquhar &amp; Cernusak</w:t>
+      </w:r>
+      <w:r>
+        <w:t xml:space="preserve"> </w:t>
+      </w:r>
+      <w:r>
+        <w:t xml:space="preserve">(2012)</w:t>
       </w:r>
       <w:r>
         <w:t xml:space="preserve"> </w:t>
@@ -4669,7 +4660,7 @@
     </w:p>
     <w:p>
       <w:r>
-        <w:t xml:space="preserve">Following gas exchange measurements each leaf was collected, measured for leaf water potential (explained below), scanned for leaf area, dried to constant mass and then weighed. These leaves were then milled and analyzed for leaf N content and</w:t>
+        <w:t xml:space="preserve">Following gas exchange measurements each leaf was collected, measured for leaf water potential (explained below), scanned for leaf area, dried to constant mass and weighed. These leaves were then milled and analyzed for leaf N content and</w:t>
       </w:r>
       <w:r>
         <w:t xml:space="preserve"> </w:t>
@@ -4782,7 +4773,39 @@
         </m:sSub>
       </m:oMath>
       <w:r>
-        <w:t xml:space="preserve">) leaf water potentials (MPa) were measured for sun and shade leaves during each gas exchange campaign using a PMS 1505D pressure chamber (PMS Instruments, Albany, OR, USA). Predawn leaf water potential was measured before sunrise on the same day as gas exchange measurements. Leaves used for gas exchange were immediately sampled for</w:t>
+        <w:t xml:space="preserve">) leaf water potentials (MPa) were measured for sun and shade leaves during each gas exchange campaign using a PMS 1505D pressure chamber (PMS Instruments, Albany, OR, USA). The leaf closest to the leaf used for gas exchange was sampled for measurement of</w:t>
+      </w:r>
+      <w:r>
+        <w:t xml:space="preserve"> </w:t>
+      </w:r>
+      <m:oMath>
+        <m:sSub>
+          <m:e>
+            <m:r>
+              <m:rPr>
+                <m:sty m:val="p"/>
+              </m:rPr>
+              <m:t>Ψ</m:t>
+            </m:r>
+          </m:e>
+          <m:sub>
+            <m:r>
+              <m:rPr>
+                <m:sty m:val="p"/>
+              </m:rPr>
+              <m:t>p</m:t>
+            </m:r>
+            <m:r>
+              <m:rPr>
+                <m:sty m:val="p"/>
+              </m:rPr>
+              <m:t>d</m:t>
+            </m:r>
+          </m:sub>
+        </m:sSub>
+      </m:oMath>
+      <w:r>
+        <w:t xml:space="preserve">. Predawn leaf water potential was measured before sunrise on the same day as gas exchange measurements. Leaves used for gas exchange were immediately sampled for</w:t>
       </w:r>
       <w:r>
         <w:t xml:space="preserve"> </w:t>
@@ -4935,7 +4958,7 @@
     </w:p>
     <w:p>
       <w:r>
-        <w:t xml:space="preserve">Leaf level instantaneous transpiration efficiency (ITE) was calculated as leaf photosynthesis divided by transpiration. The g</w:t>
+        <w:t xml:space="preserve">Leaf level instantaneous transpiration efficiency (ITE) was calculated as A divided by E. The g</w:t>
       </w:r>
       <w:r>
         <w:rPr>
@@ -4947,7 +4970,19 @@
         <w:t xml:space="preserve"> </w:t>
       </w:r>
       <w:r>
-        <w:t xml:space="preserve">parameter was estimated from ITE to VPD response curves by fitting a rearranged optimal stomatal conductance model for ITE</w:t>
+        <w:t xml:space="preserve">parameter was estimated from ITE to VPD response curves by fitting a rearranged optimal g</w:t>
+      </w:r>
+      <w:r>
+        <w:rPr>
+          <w:vertAlign w:val="subscript"/>
+        </w:rPr>
+        <w:t xml:space="preserve">s</w:t>
+      </w:r>
+      <w:r>
+        <w:t xml:space="preserve"> </w:t>
+      </w:r>
+      <w:r>
+        <w:t xml:space="preserve">model for ITE</w:t>
       </w:r>
       <w:r>
         <w:t xml:space="preserve"> </w:t>
@@ -5043,7 +5078,7 @@
         <w:t xml:space="preserve">(Nakagawa &amp; Schielzeth, 2013)</w:t>
       </w:r>
       <w:r>
-        <w:t xml:space="preserve">. Confidence intervals (95 %) of mixed effect linear models of A as a function of different physiological parameters were generated using bootstrapping methods with 999 simulations using the bootMer function in the 'lme4' package</w:t>
+        <w:t xml:space="preserve">. Confidence intervals (95 %) of mixed effect linear models were generated using bootstrapping methods with 999 simulations, using the bootMer function in the 'lme4' package</w:t>
       </w:r>
       <w:r>
         <w:t xml:space="preserve"> </w:t>
@@ -5089,7 +5124,7 @@
     </w:p>
     <w:p>
       <w:r>
-        <w:t xml:space="preserve">Across all measurement campaigns PPFD was significantly different between sun and shade leaves (P&lt;0.001) and PPFD was reduced by 78% in the shade (Figure 2). Leaf-specific hydraulic conductance was similar across sun and shade leaves (Table 1). This was because</w:t>
+        <w:t xml:space="preserve">Across all monthly measurement campaigns PPFD was significantly different between sun and shade leaves (P&lt;0.001) and PPFD was reduced by &gt;75% in the shade (Figure 2). Leaf-specific hydraulic conductance was similar across sun and shade leaves (Table 1). This was because</w:t>
       </w:r>
       <w:r>
         <w:t xml:space="preserve"> </w:t>
@@ -5162,7 +5197,7 @@
         <w:t xml:space="preserve"> </w:t>
       </w:r>
       <w:r>
-        <w:t xml:space="preserve">was approximately 20% higher in sun leaves than in shade leaves (Table1). Leaf mass per area was not different between leaf types. No effect of the warming treatment was detected with PPFD,</w:t>
+        <w:t xml:space="preserve">was approximately 20% higher in sun leaves compared to shade leaves (Table1). Leaf mass per area was not different between leaf types. No effect of the warming treatment was detected with PPFD,</w:t>
       </w:r>
       <w:r>
         <w:t xml:space="preserve"> </w:t>
@@ -5271,7 +5306,7 @@
         <w:t xml:space="preserve"> </w:t>
       </w:r>
       <w:r>
-        <w:t xml:space="preserve">were both significantly higher in sun than shade leaves (Table 1), as esimated from AC</w:t>
+        <w:t xml:space="preserve">were higher in sun compared to shade leaves (Table 1), as estimated from AC</w:t>
       </w:r>
       <w:r>
         <w:rPr>
@@ -5429,7 +5464,7 @@
         <w:br w:type="textWrapping"/>
       </w:r>
       <w:r>
-        <w:t xml:space="preserve">Mean leaf photosynthesis rates were significantly higher in sun compared to shade leaves (+23%), when measured at their local light environment (Table 2). Additionally, leaf N</w:t>
+        <w:t xml:space="preserve">Mean A was significantly higher in sun compared to shade leaves (+23%), when measured at their local light environment (Table 2). Additionally, leaf N</w:t>
       </w:r>
       <w:r>
         <w:rPr>
@@ -5441,7 +5476,7 @@
         <w:t xml:space="preserve"> </w:t>
       </w:r>
       <w:r>
-        <w:t xml:space="preserve">was positively related to A across gas exchange campaigns and leaf types (P &lt; 0.001, Figure 3c). Following an increase in available light, A of shade leaves was significantly greater than both shade leaves at low light and sun leaves (P &lt; 0.001). No effect of the warming treatment was detected on rates of A of sun leaves or shade leaves at low or high light. Photosynthesis within leaf types and treatments was similar through time and across the range of leaf temperatures measured (Figure S2a).</w:t>
+        <w:t xml:space="preserve">was positively related to A across gas exchange campaigns and leaf types (P &lt; 0.001, Figure 3c). Following an increase light intensity, A of shade leaves was significantly greater than both shade leaves at low light and sun leaves (P &lt; 0.001). No effect of the warming treatment was detected on A of sun leaves or shade leaves at low or high light. Photosynthesis within leaf types and treatments was similar through time and across the range of leaf temperatures measured (Figure S2a).</w:t>
       </w:r>
     </w:p>
     <w:p>
@@ -5456,7 +5491,7 @@
     </w:p>
     <w:p>
       <w:r>
-        <w:t xml:space="preserve">Mean g</w:t>
+        <w:t xml:space="preserve">On average, g</w:t>
       </w:r>
       <w:r>
         <w:rPr>
@@ -5468,7 +5503,7 @@
         <w:t xml:space="preserve"> </w:t>
       </w:r>
       <w:r>
-        <w:t xml:space="preserve">was significantly higher in shade compared to sun leaves (+18%) under their local light environment (P = 0.004). In sun leaves, A was postively correlated with g</w:t>
+        <w:t xml:space="preserve">was 18% higher in shade compared to sun leaves under their local light environment (Table 2). In sun leaves, A was positively correlated with g</w:t>
       </w:r>
       <w:r>
         <w:rPr>
@@ -5489,7 +5524,7 @@
         <w:t xml:space="preserve"> </w:t>
       </w:r>
       <w:r>
-        <w:t xml:space="preserve">and A were not correlated in shade leaves under low light (Figure 4a). Following an increase in available light, g</w:t>
+        <w:t xml:space="preserve">and A were not correlated in shade leaves under low light (Figure 4a). Following increased PPFD, g</w:t>
       </w:r>
       <w:r>
         <w:rPr>
@@ -5501,7 +5536,7 @@
         <w:t xml:space="preserve"> </w:t>
       </w:r>
       <w:r>
-        <w:t xml:space="preserve">of shade leaves was significantly greater than both shade leaves at low light and sun leaves (Figure 5a). With increased light availability, increases in A and g</w:t>
+        <w:t xml:space="preserve">of shade leaves was significantly greater than both shade leaves at low light and sun leaves (Figure 5a). With increased PPFD, increases in A and g</w:t>
       </w:r>
       <w:r>
         <w:rPr>
@@ -5513,7 +5548,7 @@
         <w:t xml:space="preserve"> </w:t>
       </w:r>
       <w:r>
-        <w:t xml:space="preserve">in shade leaves exhibited similar behavior as observed in sun leaves.</w:t>
+        <w:t xml:space="preserve">in shade leaves were positively correlated as observed in sun leaves.</w:t>
       </w:r>
     </w:p>
     <w:p>
@@ -5521,7 +5556,7 @@
         <w:br w:type="textWrapping"/>
       </w:r>
       <w:r>
-        <w:t xml:space="preserve">Leaf ITE was significantly greater in sun leaves than in shade leaves at low light (+21%, P = 0.001). Following an increase in available light, ITE of shade leaves did not differ from shade leaves at low light and was still significantly lower than sun leaves (P &lt; 0.001). Instantaneous transpiration efficiency in sun leaves was reduced in the warming treatment but no effect was noted in shade leaves with low or high light (Table 2). For all leaf types and light treatments there was a strong response of ITE to VPD, and individual data points broadly corresponded to response curves from the optimal WUE model (Figure 6a). The mean estimated g</w:t>
+        <w:t xml:space="preserve">Leaf ITE was significantly greater in sun leaves than in shade leaves at low light (+21%, P = 0.001). Following an increase in PPFD, ITE of shade leaves did not differ from shade leaves at low light and was still significantly lower than sun leaves (P &lt; 0.001). Instantaneous transpiration efficiency in sun leaves was reduced in the warming treatment but no effect was noted in shade leaves with low or high light (Table 2). For all leaf types and light treatments there was a strong response of ITE to VPD and individual data points broadly corresponded to response curves from the optimal WUE model (Figure 6a). The mean estimated g</w:t>
       </w:r>
       <w:r>
         <w:rPr>
@@ -5792,7 +5827,7 @@
         <w:t xml:space="preserve"> </w:t>
       </w:r>
       <w:r>
-        <w:t xml:space="preserve">was higher in sun compared to shade leaves (+27%) under their local light environment (P &lt; 0.001). Following an increase in available light, g</w:t>
+        <w:t xml:space="preserve">was higher in sun compared to shade leaves (+27%) under their local light environment (P &lt; 0.001). With increased PPFD, g</w:t>
       </w:r>
       <w:r>
         <w:rPr>
@@ -6056,7 +6091,7 @@
         <w:t xml:space="preserve"> </w:t>
       </w:r>
       <w:r>
-        <w:t xml:space="preserve">allowed shade leaves to readily utilize increases in light availability, leading to rates of leaf C gain exceeding sun leaves. This finding is unexpected because although we know shade leaves experience interchanging periods of sun and shade</w:t>
+        <w:t xml:space="preserve">allowed shade leaves to readily utilize increases in light availability, leading to rates of leaf C gain exceeding sun leaves. Although we know shade leaves experience interchanging periods of sun and shade</w:t>
       </w:r>
       <w:r>
         <w:t xml:space="preserve"> </w:t>
@@ -6065,7 +6100,7 @@
         <w:t xml:space="preserve">(Pearcy, 1990)</w:t>
       </w:r>
       <w:r>
-        <w:t xml:space="preserve">, a lack of empirical data within tree canopies still impedes our ability to predict whole canopy C gain. This dynamic behaviour of shade leaves complicates optimizations of canopy C uptake and accounting for the response of leaf physiology to transient light dynamics is an essential need in future studies. Additionally, with measurements recorded across a large natural range of temperatures we were unable to detect any effects of a +3 °C warming treatment on leaf physiology.</w:t>
+        <w:t xml:space="preserve">, these findings are unexpected because a lack of empirical data within tree canopies currently impedes our ability to predict whole canopy C gain. This dynamic behaviour of shade leaves complicates optimizations of canopy C uptake and accounting for the response of leaf physiology to transient light dynamics is an essential need in future studies. Additionally, with measurements recorded across a large natural range of air temperatures only minimal effects a +3 °C warming treatment were detected on leaf physiology.</w:t>
       </w:r>
     </w:p>
     <w:p>
@@ -6092,7 +6127,7 @@
         <w:t xml:space="preserve"> </w:t>
       </w:r>
       <w:r>
-        <w:t xml:space="preserve">constrains photosynthesis rates and is thus a key trait in determining the relative contribution of individual leaves to canopy C gain. Decreasing light availability should decrease the investment into photosynthetic enzyme within a canopy (Mooney and Gulmon 1979). As a result, acclimation of photosynthetic capacity to irradiance is typically reflected in the key photosynthetic biochemical parameters Vc</w:t>
+        <w:t xml:space="preserve">constrains A and is thus a key trait in determining the relative contribution of individual leaves to canopy C gain. Decreasing light availability should decrease the investment into photosynthetic enzyme within a canopy (Mooney and Gulmon 1979). As a result, acclimation of photosynthetic capacity to irradiance is typically reflected in the key photosynthetic biochemical parameters Vc</w:t>
       </w:r>
       <w:r>
         <w:rPr>
@@ -6138,9 +6173,6 @@
           <w:vertAlign w:val="subscript"/>
         </w:rPr>
         <w:t xml:space="preserve">a</w:t>
-      </w:r>
-      <w:r>
-        <w:t xml:space="preserve"> </w:t>
       </w:r>
       <w:r>
         <w:t xml:space="preserve">, both measures of photosynthetic capacity and A were all reduced in shade leaves.</w:t>
@@ -6245,7 +6277,7 @@
         <w:t xml:space="preserve">i</w:t>
       </w:r>
       <w:r>
-        <w:t xml:space="preserve">. Relative to the differences in photosynthesis rate between leaf types the higher rates of g</w:t>
+        <w:t xml:space="preserve">. Relative to the differences in A between leaf types, higher rates of g</w:t>
       </w:r>
       <w:r>
         <w:rPr>
@@ -6257,7 +6289,7 @@
         <w:t xml:space="preserve"> </w:t>
       </w:r>
       <w:r>
-        <w:t xml:space="preserve">in shade leaves appear to exhibit waste water loss. As whole canopy C gain integrates the efficiency of all leaves, this begs the question of why shade leaves maintained a lower ITE compared to sun leaves.</w:t>
+        <w:t xml:space="preserve">in shade leaves appear to exhibit wasteful water loss. As whole canopy C gain integrates the efficiency of all leaves, this begs the question of why shade leaves maintained a lower ITE compared to sun leaves.</w:t>
       </w:r>
     </w:p>
     <w:p>
@@ -6400,7 +6432,7 @@
         <w:t xml:space="preserve">, 2005)</w:t>
       </w:r>
       <w:r>
-        <w:t xml:space="preserve">. Evidence from this study supports this hypothesis, as shade leaves increased A equivalent or even outperforming sun leaves under identical light intensity. Transipiration-induced cooling in shade leaves, by keeping stomata open, has also been suggested as an effective strategy to reduce sunfleck induced thermal load</w:t>
+        <w:t xml:space="preserve">. Evidence from this study supports this hypothesis, as shade leaves increased A equivalent or even outperforming sun leaves under identical light intensity. Transpiration-induced cooling in shade leaves, by keeping stomata open, has also been suggested as an effective strategy to reduce sunfleck induced thermal load</w:t>
       </w:r>
       <w:r>
         <w:t xml:space="preserve"> </w:t>
@@ -6442,7 +6474,7 @@
         <w:t xml:space="preserve">, 2003)</w:t>
       </w:r>
       <w:r>
-        <w:t xml:space="preserve">. However, this response likely occurs at already high air temperatures and may not explain the observed rates of g</w:t>
+        <w:t xml:space="preserve">. However, this response likely occurs at already high air temperatures and may not explain the observed g</w:t>
       </w:r>
       <w:r>
         <w:rPr>
@@ -6454,7 +6486,7 @@
         <w:t xml:space="preserve"> </w:t>
       </w:r>
       <w:r>
-        <w:t xml:space="preserve">in shade leaves across the large range of temperatures included in this study. How prevalent each of these strategies are within tree canopies is still unknown, yet empirical studies assessing photosynthetic responses to sunflecks generally focus on seedlings</w:t>
+        <w:t xml:space="preserve">in shade leaves across the large range of temperatures included in this study. How prevalent each of these strategies are within tree canopies is still unknown, as empirical studies assessing photosynthetic responses to sunflecks generally focus on seedlings</w:t>
       </w:r>
       <w:r>
         <w:t xml:space="preserve"> </w:t>
@@ -6528,7 +6560,7 @@
         <w:t xml:space="preserve"> </w:t>
       </w:r>
       <w:r>
-        <w:t xml:space="preserve">scaled positively across leaf types and, suprisingly, increased proportionately when light intensity was increased in shade leaves. Research has suggested that aquaporins can facilitate increases in the CO</w:t>
+        <w:t xml:space="preserve">scaled positively across leaf types and, surprisingly, increased proportionately when light intensity was increased in shade leaves. Research has suggested that aquaporins can facilitate increases in the CO</w:t>
       </w:r>
       <w:r>
         <w:rPr>
@@ -6725,7 +6757,7 @@
         <w:t xml:space="preserve"> </w:t>
       </w:r>
       <w:r>
-        <w:t xml:space="preserve">cannot be simply parameterized in tree growth models and possibly should be excluded until it can be represented properly. Additional empirical data across multiple tree species are needed to determine both the mechanisms and the capacity of g</w:t>
+        <w:t xml:space="preserve">cannot be simply parameterized in tree growth models and possibly should be excluded until it can be represented properly. Additional empirical data, across multiple tree species, are needed to determine both the mechanisms and the capacity of g</w:t>
       </w:r>
       <w:r>
         <w:rPr>
@@ -6785,7 +6817,7 @@
         <w:t xml:space="preserve"> </w:t>
       </w:r>
       <w:r>
-        <w:t xml:space="preserve">leaf traits and the distribution of resources between full sun and shade leaves under ambient and elevated temperature treatments. Leaf mass per area, leaf N</w:t>
+        <w:t xml:space="preserve">leaf traits and the distribution of resources between full sun and shade leaves under ambient and elevated temperature treatments. Leaf mass per area, N</w:t>
       </w:r>
       <w:r>
         <w:rPr>
@@ -6893,7 +6925,7 @@
         <w:t xml:space="preserve"> </w:t>
       </w:r>
       <w:r>
-        <w:t xml:space="preserve">curves measured in each chamber at saturating light. Units of LMA and leaf N</w:t>
+        <w:t xml:space="preserve">curves measured in each chamber at saturating light. Units of LMA and Leaf Nitrogen</w:t>
       </w:r>
       <w:r>
         <w:rPr>
@@ -6958,7 +6990,7 @@
         <w:t xml:space="preserve">13</w:t>
       </w:r>
       <w:r>
-        <w:t xml:space="preserve">C is ‰. Different letters represent significant differences between treatments. The P value represents the overall difference between leaf types and warming treatments.</w:t>
+        <w:t xml:space="preserve">C is ‰. Different letters represent significant differences between leaf type and temperature treatments. The P value represents the overall effect of leaf type and temperature treatment on each trait.</w:t>
       </w:r>
     </w:p>
     <w:p>
@@ -6972,7 +7004,7 @@
         <w:t xml:space="preserve">Table 2</w:t>
       </w:r>
       <w:r>
-        <w:t xml:space="preserve">. Responses of leaf level gas exchange parameters of</w:t>
+        <w:t xml:space="preserve">. Responses of</w:t>
       </w:r>
       <w:r>
         <w:t xml:space="preserve"> </w:t>
@@ -6987,7 +7019,7 @@
         <w:t xml:space="preserve"> </w:t>
       </w:r>
       <w:r>
-        <w:t xml:space="preserve">trees between full sun and shade leaves under ambient and elevated temperature treatments. Each value reflects the mean (± 1 standard error) for each treatment across all gas exchange campaigns (n=6). Units for A and E are</w:t>
+        <w:t xml:space="preserve">leaf gas exchange parameters for sun and shade leaves under ambient and elevated temperature treatments. Each value reflects the mean (± 1 standard error) for each treatment across gas exchange campaigns (n=6). Units for A and E are</w:t>
       </w:r>
       <w:r>
         <w:t xml:space="preserve"> </w:t>
@@ -7070,7 +7102,7 @@
         <w:t xml:space="preserve"> </w:t>
       </w:r>
       <w:r>
-        <w:t xml:space="preserve">and for VPD are kPa. Different letters represent significant differences between treatments. The P value represents the overall difference between leaf types and both light and warming treatments.</w:t>
+        <w:t xml:space="preserve">and for VPD are kPa. Different letters represent significant differences between leaf type, light environment and temperature treatments. The P value represents the overall effect of leaf type, light environment and temperature treatment on each parameter.</w:t>
       </w:r>
     </w:p>
     <w:p>
@@ -7105,7 +7137,7 @@
         <w:t xml:space="preserve">Figure 2</w:t>
       </w:r>
       <w:r>
-        <w:t xml:space="preserve">. Local light environment for sun and shade leaves for each gas exchange campaign. Means ± 1 standard error represent 1 m integrated PPFD, measured with a ceptometer, at the canopy height of each selected leaf.</w:t>
+        <w:t xml:space="preserve">. Local light environment for sun and shade leaves for each monthly gas exchange campaign. Means ± 1 standard error represent integrated PPFD, measured with a ceptometer, at the canopy height of each selected leaf.</w:t>
       </w:r>
     </w:p>
     <w:p>
@@ -7190,7 +7222,7 @@
         <w:t xml:space="preserve"> </w:t>
       </w:r>
       <w:r>
-        <w:t xml:space="preserve">for all each sun and shade leaf. For (b,c) the dashed line represents the significant linear model fit for all leaves with a marginal and conditional R</w:t>
+        <w:t xml:space="preserve">for each sun and shade leaf. For (b,c) the dashed line represents the significant linear model fit for all leaves, with a marginal and conditional R</w:t>
       </w:r>
       <w:r>
         <w:rPr>
@@ -7202,7 +7234,7 @@
         <w:t xml:space="preserve"> </w:t>
       </w:r>
       <w:r>
-        <w:t xml:space="preserve">of 0.28 and 0.35 for (b), and 0.24 and 0.33 for (c).</w:t>
+        <w:t xml:space="preserve">of 0.28 and 0.35 for (b) and 0.24 and 0.33 for (c).</w:t>
       </w:r>
     </w:p>
     <w:p>
@@ -7240,7 +7272,21 @@
         <w:t xml:space="preserve"> </w:t>
       </w:r>
       <w:r>
-        <w:t xml:space="preserve">(b) for sun leaves and shade leaves at both low and high light with elevated and ambient temperature treatments. The response of shade leaf physiology to high light was recorded once both A and g</w:t>
+        <w:t xml:space="preserve">(b) for sun leaves and shade leaves at both low and high light with elevated and ambient temperature treatments. Lines represent either smoothed regressions from a generalized additive model fit (a) or linear model fits (b). Grey areas are 95% confidence intervals from the mean.</w:t>
+      </w:r>
+    </w:p>
+    <w:p>
+      <w:r>
+        <w:br w:type="textWrapping"/>
+      </w:r>
+      <w:r>
+        <w:rPr>
+          <w:b/>
+        </w:rPr>
+        <w:t xml:space="preserve">Figure 5</w:t>
+      </w:r>
+      <w:r>
+        <w:t xml:space="preserve">. The mean ± 1 standard error of g</w:t>
       </w:r>
       <w:r>
         <w:rPr>
@@ -7252,7 +7298,19 @@
         <w:t xml:space="preserve"> </w:t>
       </w:r>
       <w:r>
-        <w:t xml:space="preserve">were stable in the gas exchange leaf cuvette (ca. 25min). Lines represent either smoothed regressions from a generalized additive model fit (a) or linear model fits (b). Grey areas are approximately 95% confidence intervals from the mean.</w:t>
+        <w:t xml:space="preserve">(a), g</w:t>
+      </w:r>
+      <w:r>
+        <w:rPr>
+          <w:vertAlign w:val="subscript"/>
+        </w:rPr>
+        <w:t xml:space="preserve">m</w:t>
+      </w:r>
+      <w:r>
+        <w:t xml:space="preserve"> </w:t>
+      </w:r>
+      <w:r>
+        <w:t xml:space="preserve">(b) and A (c) of sun leaves and shade leaves at both low and high light.</w:t>
       </w:r>
     </w:p>
     <w:p>
@@ -7263,48 +7321,10 @@
         <w:rPr>
           <w:b/>
         </w:rPr>
-        <w:t xml:space="preserve">Figure 5</w:t>
-      </w:r>
-      <w:r>
-        <w:t xml:space="preserve">. The mean ± 1 standard error of g</w:t>
-      </w:r>
-      <w:r>
-        <w:rPr>
-          <w:vertAlign w:val="subscript"/>
-        </w:rPr>
-        <w:t xml:space="preserve">s</w:t>
-      </w:r>
-      <w:r>
-        <w:t xml:space="preserve"> </w:t>
-      </w:r>
-      <w:r>
-        <w:t xml:space="preserve">(a), g</w:t>
-      </w:r>
-      <w:r>
-        <w:rPr>
-          <w:vertAlign w:val="subscript"/>
-        </w:rPr>
-        <w:t xml:space="preserve">m</w:t>
-      </w:r>
-      <w:r>
-        <w:t xml:space="preserve"> </w:t>
-      </w:r>
-      <w:r>
-        <w:t xml:space="preserve">(b) and A (c) of sun leaves and shade leaves at both low and high light with standard errors.</w:t>
-      </w:r>
-    </w:p>
-    <w:p>
-      <w:r>
-        <w:br w:type="textWrapping"/>
-      </w:r>
-      <w:r>
-        <w:rPr>
-          <w:b/>
-        </w:rPr>
         <w:t xml:space="preserve">Figure 6</w:t>
       </w:r>
       <w:r>
-        <w:t xml:space="preserve">. (a) Response of ITE to leaf vapor pressure deficit (VPD) for sun leaves and shade leaves at both low and high light with elevated and ambient temperature treatments. (b) The relationship between leaf</w:t>
+        <w:t xml:space="preserve">. (a) Response of ITE to VPD for sun leaves and shade leaves at both low and high light with elevated and ambient temperature treatments. (b) The relationship between leaf</w:t>
       </w:r>
       <w:r>
         <w:t xml:space="preserve"> </w:t>
@@ -7419,25 +7439,13 @@
         <w:t xml:space="preserve"> </w:t>
       </w:r>
       <w:r>
-        <w:t xml:space="preserve">for sun leaves and shade leaves at both low and high light. The solid line represents the theoretical line for C3 plants from</w:t>
-      </w:r>
-      <w:r>
-        <w:t xml:space="preserve"> </w:t>
-      </w:r>
-      <w:r>
-        <w:t xml:space="preserve">(Evans</w:t>
-      </w:r>
-      <w:r>
-        <w:t xml:space="preserve"> </w:t>
-      </w:r>
-      <w:r>
-        <w:rPr>
-          <w:i/>
-        </w:rPr>
-        <w:t xml:space="preserve">et al.</w:t>
-      </w:r>
-      <w:r>
-        <w:t xml:space="preserve">, 1986)</w:t>
+        <w:t xml:space="preserve">for sun leaves and shade leaves at both low and high light. The solid line represents the theoretical line for C3 plants from Evans et al.</w:t>
+      </w:r>
+      <w:r>
+        <w:t xml:space="preserve"> </w:t>
+      </w:r>
+      <w:r>
+        <w:t xml:space="preserve">(1986)</w:t>
       </w:r>
       <w:r>
         <w:t xml:space="preserve">.</w:t>
@@ -7546,7 +7554,7 @@
         <w:t xml:space="preserve">m</w:t>
       </w:r>
       <w:r>
-        <w:t xml:space="preserve">, thus curves represent chloroplastic photosynthetic parameters at 25°C and at saturating light (1800</w:t>
+        <w:t xml:space="preserve">, thus curves represent chloroplastic photosynthetic parameters at 25°C and saturating light (1800</w:t>
       </w:r>
       <w:r>
         <w:t xml:space="preserve"> </w:t>
@@ -7711,7 +7719,7 @@
         <w:t xml:space="preserve"> </w:t>
       </w:r>
       <w:r>
-        <w:t xml:space="preserve">leaf traits and the distribution of resources between full sun and shade leaves under ambient and elevated temperature treatments. Leaf mass per area, leaf N</w:t>
+        <w:t xml:space="preserve">leaf traits and the distribution of resources between full sun and shade leaves under ambient and elevated temperature treatments. Leaf mass per area, N</w:t>
       </w:r>
       <w:r>
         <w:rPr>
@@ -7884,7 +7892,7 @@
         <w:t xml:space="preserve">13</w:t>
       </w:r>
       <w:r>
-        <w:t xml:space="preserve">C is ‰. Different letters represent significant differences between treatments. The P value represents the overall difference between leaf types and warming treatments.</w:t>
+        <w:t xml:space="preserve">C is ‰. Different letters represent significant differences between leaf type and temperature treatments. The P value represents the overall effect of leaf type and temperature treatment on each trait.</w:t>
       </w:r>
     </w:p>
     <w:tbl>
@@ -7970,14 +7978,14 @@
               <w:rPr>
                 <w:b/>
               </w:rPr>
-              <w:t xml:space="preserve">Leaf N</w:t>
+              <w:t xml:space="preserve">N</w:t>
             </w:r>
             <w:r>
               <w:rPr>
                 <w:vertAlign w:val="subscript"/>
                 <w:b/>
               </w:rPr>
-              <w:t xml:space="preserve">area</w:t>
+              <w:t xml:space="preserve">a</w:t>
             </w:r>
           </w:p>
         </w:tc>
@@ -8703,7 +8711,7 @@
         <w:t xml:space="preserve">Table 2</w:t>
       </w:r>
       <w:r>
-        <w:t xml:space="preserve">. Responses of leaf level gas exchange parameters of</w:t>
+        <w:t xml:space="preserve">. Responses of</w:t>
       </w:r>
       <w:r>
         <w:t xml:space="preserve"> </w:t>
@@ -8718,7 +8726,7 @@
         <w:t xml:space="preserve"> </w:t>
       </w:r>
       <w:r>
-        <w:t xml:space="preserve">trees between full sun and shade leaves under ambient and elevated temperature treatments. Each value reflects the mean (± 1 standard error) for each treatment across all gas exchange campaigns (n=6). Units for A and E are</w:t>
+        <w:t xml:space="preserve">leaf gas exchange parameters for sun and shade leaves under ambient and elevated temperature treatments. Each value reflects the mean (± 1 standard error) for each treatment across gas exchange campaigns (n=6). Units for A and E are</w:t>
       </w:r>
       <w:r>
         <w:t xml:space="preserve"> </w:t>
@@ -8801,7 +8809,7 @@
         <w:t xml:space="preserve"> </w:t>
       </w:r>
       <w:r>
-        <w:t xml:space="preserve">and for VPD are kPa. Different letters represent significant differences between treatments. The P value represents the overall difference between leaf types and both light and warming treatments.</w:t>
+        <w:t xml:space="preserve">and for VPD are kPa. Different letters represent significant differences between leaf type, light environment and temperature treatments. The P value represents the overall effect of leaf type, light environment and temperature treatment on each parameter.</w:t>
       </w:r>
     </w:p>
     <w:tbl>
@@ -9900,7 +9908,7 @@
       <w:r>
         <w:drawing>
           <wp:inline>
-            <wp:extent cx="4572000" cy="6413500"/>
+            <wp:extent cx="5440680" cy="6992082"/>
             <wp:effectExtent b="0" l="0" r="0" t="0"/>
             <wp:docPr descr="" id="1" name="Picture"/>
             <a:graphic>
@@ -9921,7 +9929,7 @@
                   <pic:spPr bwMode="auto">
                     <a:xfrm>
                       <a:off x="0" y="0"/>
-                      <a:ext cx="4572000" cy="6413500"/>
+                      <a:ext cx="5440680" cy="6992082"/>
                     </a:xfrm>
                     <a:prstGeom prst="rect">
                       <a:avLst/>
@@ -10007,7 +10015,7 @@
       <w:r>
         <w:drawing>
           <wp:inline>
-            <wp:extent cx="5440680" cy="5440680"/>
+            <wp:extent cx="5440680" cy="6798493"/>
             <wp:effectExtent b="0" l="0" r="0" t="0"/>
             <wp:docPr descr="" id="1" name="Picture"/>
             <a:graphic>
@@ -10021,6 +10029,61 @@
                   </pic:nvPicPr>
                   <pic:blipFill>
                     <a:blip r:embed="rId47"/>
+                    <a:stretch>
+                      <a:fillRect/>
+                    </a:stretch>
+                  </pic:blipFill>
+                  <pic:spPr bwMode="auto">
+                    <a:xfrm>
+                      <a:off x="0" y="0"/>
+                      <a:ext cx="5440680" cy="6798493"/>
+                    </a:xfrm>
+                    <a:prstGeom prst="rect">
+                      <a:avLst/>
+                    </a:prstGeom>
+                    <a:noFill/>
+                    <a:ln w="9525">
+                      <a:noFill/>
+                      <a:headEnd/>
+                      <a:tailEnd/>
+                    </a:ln>
+                  </pic:spPr>
+                </pic:pic>
+              </a:graphicData>
+            </a:graphic>
+          </wp:inline>
+        </w:drawing>
+      </w:r>
+    </w:p>
+    <w:p>
+      <w:r>
+        <w:rPr>
+          <w:b/>
+        </w:rPr>
+        <w:t xml:space="preserve">Figure 3</w:t>
+      </w:r>
+      <w:r>
+        <w:t xml:space="preserve">.</w:t>
+      </w:r>
+    </w:p>
+    <w:p>
+      <w:r>
+        <w:drawing>
+          <wp:inline>
+            <wp:extent cx="5440680" cy="5440680"/>
+            <wp:effectExtent b="0" l="0" r="0" t="0"/>
+            <wp:docPr descr="" id="1" name="Picture"/>
+            <a:graphic>
+              <a:graphicData uri="http://schemas.openxmlformats.org/drawingml/2006/picture">
+                <pic:pic>
+                  <pic:nvPicPr>
+                    <pic:cNvPr descr="manuscript_wtc3_files/figure-docx/Agmgs-1.png" id="0" name="Picture"/>
+                    <pic:cNvPicPr>
+                      <a:picLocks noChangeArrowheads="1" noChangeAspect="1"/>
+                    </pic:cNvPicPr>
+                  </pic:nvPicPr>
+                  <pic:blipFill>
+                    <a:blip r:embed="rId48"/>
                     <a:stretch>
                       <a:fillRect/>
                     </a:stretch>
@@ -10052,7 +10115,7 @@
         <w:rPr>
           <w:b/>
         </w:rPr>
-        <w:t xml:space="preserve">Figure 3</w:t>
+        <w:t xml:space="preserve">Figure 4</w:t>
       </w:r>
       <w:r>
         <w:t xml:space="preserve">.</w:t>
@@ -10062,62 +10125,7 @@
       <w:r>
         <w:drawing>
           <wp:inline>
-            <wp:extent cx="4572000" cy="6413500"/>
-            <wp:effectExtent b="0" l="0" r="0" t="0"/>
-            <wp:docPr descr="" id="1" name="Picture"/>
-            <a:graphic>
-              <a:graphicData uri="http://schemas.openxmlformats.org/drawingml/2006/picture">
-                <pic:pic>
-                  <pic:nvPicPr>
-                    <pic:cNvPr descr="manuscript_wtc3_files/figure-docx/Agmgs-1.png" id="0" name="Picture"/>
-                    <pic:cNvPicPr>
-                      <a:picLocks noChangeArrowheads="1" noChangeAspect="1"/>
-                    </pic:cNvPicPr>
-                  </pic:nvPicPr>
-                  <pic:blipFill>
-                    <a:blip r:embed="rId48"/>
-                    <a:stretch>
-                      <a:fillRect/>
-                    </a:stretch>
-                  </pic:blipFill>
-                  <pic:spPr bwMode="auto">
-                    <a:xfrm>
-                      <a:off x="0" y="0"/>
-                      <a:ext cx="4572000" cy="6413500"/>
-                    </a:xfrm>
-                    <a:prstGeom prst="rect">
-                      <a:avLst/>
-                    </a:prstGeom>
-                    <a:noFill/>
-                    <a:ln w="9525">
-                      <a:noFill/>
-                      <a:headEnd/>
-                      <a:tailEnd/>
-                    </a:ln>
-                  </pic:spPr>
-                </pic:pic>
-              </a:graphicData>
-            </a:graphic>
-          </wp:inline>
-        </w:drawing>
-      </w:r>
-    </w:p>
-    <w:p>
-      <w:r>
-        <w:rPr>
-          <w:b/>
-        </w:rPr>
-        <w:t xml:space="preserve">Figure 4</w:t>
-      </w:r>
-      <w:r>
-        <w:t xml:space="preserve">.</w:t>
-      </w:r>
-    </w:p>
-    <w:p>
-      <w:r>
-        <w:drawing>
-          <wp:inline>
-            <wp:extent cx="5440680" cy="2716567"/>
+            <wp:extent cx="5440680" cy="3267426"/>
             <wp:effectExtent b="0" l="0" r="0" t="0"/>
             <wp:docPr descr="" id="1" name="Picture"/>
             <a:graphic>
@@ -10138,7 +10146,7 @@
                   <pic:spPr bwMode="auto">
                     <a:xfrm>
                       <a:off x="0" y="0"/>
-                      <a:ext cx="5440680" cy="2716567"/>
+                      <a:ext cx="5440680" cy="3267426"/>
                     </a:xfrm>
                     <a:prstGeom prst="rect">
                       <a:avLst/>
@@ -10172,7 +10180,7 @@
       <w:r>
         <w:drawing>
           <wp:inline>
-            <wp:extent cx="4572000" cy="6413500"/>
+            <wp:extent cx="5440680" cy="5440680"/>
             <wp:effectExtent b="0" l="0" r="0" t="0"/>
             <wp:docPr descr="" id="1" name="Picture"/>
             <a:graphic>
@@ -10193,7 +10201,7 @@
                   <pic:spPr bwMode="auto">
                     <a:xfrm>
                       <a:off x="0" y="0"/>
-                      <a:ext cx="4572000" cy="6413500"/>
+                      <a:ext cx="5440680" cy="5440680"/>
                     </a:xfrm>
                     <a:prstGeom prst="rect">
                       <a:avLst/>
@@ -10282,7 +10290,7 @@
       <w:r>
         <w:drawing>
           <wp:inline>
-            <wp:extent cx="5440680" cy="2716567"/>
+            <wp:extent cx="5440680" cy="3267426"/>
             <wp:effectExtent b="0" l="0" r="0" t="0"/>
             <wp:docPr descr="" id="1" name="Picture"/>
             <a:graphic>
@@ -10303,7 +10311,7 @@
                   <pic:spPr bwMode="auto">
                     <a:xfrm>
                       <a:off x="0" y="0"/>
-                      <a:ext cx="5440680" cy="2716567"/>
+                      <a:ext cx="5440680" cy="3267426"/>
                     </a:xfrm>
                     <a:prstGeom prst="rect">
                       <a:avLst/>
@@ -10402,7 +10410,7 @@
       <w:r>
         <w:drawing>
           <wp:inline>
-            <wp:extent cx="5440680" cy="9059423"/>
+            <wp:extent cx="5440680" cy="7767783"/>
             <wp:effectExtent b="0" l="0" r="0" t="0"/>
             <wp:docPr descr="" id="1" name="Picture"/>
             <a:graphic>
@@ -10423,7 +10431,7 @@
                   <pic:spPr bwMode="auto">
                     <a:xfrm>
                       <a:off x="0" y="0"/>
-                      <a:ext cx="5440680" cy="9059423"/>
+                      <a:ext cx="5440680" cy="7767783"/>
                     </a:xfrm>
                     <a:prstGeom prst="rect">
                       <a:avLst/>
@@ -10457,7 +10465,7 @@
       <w:r>
         <w:drawing>
           <wp:inline>
-            <wp:extent cx="5440680" cy="9059423"/>
+            <wp:extent cx="5440680" cy="7767783"/>
             <wp:effectExtent b="0" l="0" r="0" t="0"/>
             <wp:docPr descr="" id="1" name="Picture"/>
             <a:graphic>
@@ -10478,7 +10486,7 @@
                   <pic:spPr bwMode="auto">
                     <a:xfrm>
                       <a:off x="0" y="0"/>
-                      <a:ext cx="5440680" cy="9059423"/>
+                      <a:ext cx="5440680" cy="7767783"/>
                     </a:xfrm>
                     <a:prstGeom prst="rect">
                       <a:avLst/>
@@ -16638,7 +16646,7 @@
     </w:lvl>
   </w:abstractNum>
   <w:abstractNum w:abstractNumId="990">
-    <w:nsid w:val="6226a93a"/>
+    <w:nsid w:val="d65ae553"/>
     <w:multiLevelType w:val="multilevel"/>
     <w:lvl w:ilvl="0">
       <w:numFmt w:val="bullet"/>
@@ -16719,7 +16727,7 @@
     </w:lvl>
   </w:abstractNum>
   <w:abstractNum w:abstractNumId="991">
-    <w:nsid w:val="894e1343"/>
+    <w:nsid w:val="aaaf194b"/>
     <w:multiLevelType w:val="multilevel"/>
     <w:lvl w:ilvl="0">
       <w:numFmt w:val="bullet"/>

</xml_diff>

<commit_message>
figure and text edits from MT
</commit_message>
<xml_diff>
--- a/manuscript/manuscript_wtc3.docx
+++ b/manuscript/manuscript_wtc3.docx
@@ -231,7 +231,7 @@
         </w:numPr>
       </w:pPr>
       <w:r>
-        <w:t xml:space="preserve">Light gradients within tree canopies play a major role in the distribution of resources that define photosynthetic capacity of individual leaves. The transient nature of light availability within a canopy, however, complicates our ability to assess the contribution of shade leaves to canopy carbon gain.</w:t>
+        <w:t xml:space="preserve">Light gradients within tree canopies play a major role in the distribution of plant resources that define photosynthetic capacity of individual leaves. The transient nature of light availability within a canopy, however, complicates our ability to assess the contribution of shade leaves to canopy carbon gain.</w:t>
       </w:r>
     </w:p>
     <w:p>
@@ -327,7 +327,7 @@
         <w:t xml:space="preserve">s</w:t>
       </w:r>
       <w:r>
-        <w:t xml:space="preserve">. When light intensity was increased for shade leaves both g</w:t>
+        <w:t xml:space="preserve">. When light intensity was increased from low light to high light for shade leaves both g</w:t>
       </w:r>
       <w:r>
         <w:rPr>
@@ -351,7 +351,7 @@
         <w:t xml:space="preserve"> </w:t>
       </w:r>
       <w:r>
-        <w:t xml:space="preserve">were higher compared to the low light environment, leading to increases in A greater than sun leaves at the same PPFD.</w:t>
+        <w:t xml:space="preserve">increased rapidly, leading to increases in A greater than sun leaves at the same PPFD.</w:t>
       </w:r>
     </w:p>
     <w:p>
@@ -375,7 +375,7 @@
         <w:t xml:space="preserve"> </w:t>
       </w:r>
       <w:r>
-        <w:t xml:space="preserve">with light allows shade leaves to "lie in wait" for sunflecks. Evidence that g</w:t>
+        <w:t xml:space="preserve">with light enables shade leaves to respond quickly to sunflecks. Evidence that g</w:t>
       </w:r>
       <w:r>
         <w:rPr>
@@ -438,7 +438,7 @@
         <w:t xml:space="preserve">(Niinemets, 2010)</w:t>
       </w:r>
       <w:r>
-        <w:t xml:space="preserve">, making simple upscaling problematic. Incident PPFD declines exponentially with cumulative leaf area index, creating a steep light gradient from the canopy top to bottom</w:t>
+        <w:t xml:space="preserve">, making simple upscaling based on solar irradiance problematic. Incident PPFD declines exponentially with cumulative leaf area index, creating a steep light gradient from the canopy top to bottom</w:t>
       </w:r>
       <w:r>
         <w:t xml:space="preserve"> </w:t>
@@ -447,7 +447,7 @@
         <w:t xml:space="preserve">(Monsi &amp; Saeki, 2005)</w:t>
       </w:r>
       <w:r>
-        <w:t xml:space="preserve">. Consequently, leaves modify structural and functional properties to efficiently use light</w:t>
+        <w:t xml:space="preserve">. Consequently, structural and functional properties of leaves are modified to efficiently use light</w:t>
       </w:r>
       <w:r>
         <w:t xml:space="preserve"> </w:t>
@@ -515,7 +515,7 @@
         <w:br w:type="textWrapping"/>
       </w:r>
       <w:r>
-        <w:t xml:space="preserve">The distribution of resources required for A, including leaf nitrogen (N) and supply of water, are also partially defined by canopy light gradients. As A has a saturating response with light and a the maximum rates depends on N, it has been argued that leaf N should be proportional to PPFD along the canopy gradient to maximize canopy C gain at a given total canopy N</w:t>
+        <w:t xml:space="preserve">The distribution of resources required for A, including leaf nitrogen (N) and supply of water, are also partially defined by canopy light gradients. As A has a saturating response with light and maximum rates depend in part on N-rich photosynthetic machinery, it has been argued that leaf N should be proportional to PPFD along the canopy light gradient to maximize canopy C gain at a given total canopy N</w:t>
       </w:r>
       <w:r>
         <w:t xml:space="preserve"> </w:t>
@@ -596,7 +596,7 @@
         <w:t xml:space="preserve">, 2001)</w:t>
       </w:r>
       <w:r>
-        <w:t xml:space="preserve">. Optimal photosynthetic N investment in the upper canopy will be wasted if hydraulic supply is insufficient</w:t>
+        <w:t xml:space="preserve">. Optimal photosynthetic N investment in the upper canopy will be ineffective in enhancing A if water supply is insufficient</w:t>
       </w:r>
       <w:r>
         <w:t xml:space="preserve"> </w:t>
@@ -709,7 +709,7 @@
         <w:t xml:space="preserve">, 2011)</w:t>
       </w:r>
       <w:r>
-        <w:t xml:space="preserve">. Stomatal conductance should be efficiently distributed within a canopy to utilize supplies of light, N and water to maximize A</w:t>
+        <w:t xml:space="preserve">. Based on optimality theory, stomatal conductance should be efficiently distributed within a canopy to utilize supplies of light, N and water to maximize A</w:t>
       </w:r>
       <w:r>
         <w:t xml:space="preserve"> </w:t>
@@ -763,7 +763,10 @@
         <w:t xml:space="preserve">(Niinemets, 2007)</w:t>
       </w:r>
       <w:r>
-        <w:t xml:space="preserve">. Variation in photosynthetic capacity between sun and shade leaves has been proposed to be due to differences in g</w:t>
+        <w:t xml:space="preserve"> </w:t>
+      </w:r>
+      <w:r>
+        <w:t xml:space="preserve">if g</w:t>
       </w:r>
       <w:r>
         <w:rPr>
@@ -775,6 +778,30 @@
         <w:t xml:space="preserve"> </w:t>
       </w:r>
       <w:r>
+        <w:t xml:space="preserve">constrains CO</w:t>
+      </w:r>
+      <w:r>
+        <w:rPr>
+          <w:vertAlign w:val="subscript"/>
+        </w:rPr>
+        <w:t xml:space="preserve">2</w:t>
+      </w:r>
+      <w:r>
+        <w:t xml:space="preserve"> </w:t>
+      </w:r>
+      <w:r>
+        <w:t xml:space="preserve">supply to the chloroplast. Part of the variation in photosynthetic capacity between sun and shade leaves has been proposed to be due to differences in g</w:t>
+      </w:r>
+      <w:r>
+        <w:rPr>
+          <w:vertAlign w:val="subscript"/>
+        </w:rPr>
+        <w:t xml:space="preserve">m</w:t>
+      </w:r>
+      <w:r>
+        <w:t xml:space="preserve"> </w:t>
+      </w:r>
+      <w:r>
         <w:t xml:space="preserve">(Piel</w:t>
       </w:r>
       <w:r>
@@ -894,7 +921,7 @@
         <w:t xml:space="preserve">2</w:t>
       </w:r>
       <w:r>
-        <w:t xml:space="preserve">, temperature or VPD) across short time scales, possibly faster than g</w:t>
+        <w:t xml:space="preserve">, temperature or vapor pressure deficit) across short time scales, possibly faster than g</w:t>
       </w:r>
       <w:r>
         <w:rPr>
@@ -1026,7 +1053,7 @@
         <w:t xml:space="preserve"> </w:t>
       </w:r>
       <w:r>
-        <w:t xml:space="preserve">are also unlikely to adapt during short light fluctuations. The physiological behaviour of shade leaves to maximize C gain must be assessed as both a degree of acclimation to local irradiance and as a potential response to transitory light availability.</w:t>
+        <w:t xml:space="preserve">are also unlikely to adjust during short light fluctuations. The physiological behaviour of shade leaves to maximize C gain must be assessed as both a degree of acclimation to local irradiance and as a potential response to transitory light availability.</w:t>
       </w:r>
     </w:p>
     <w:p>
@@ -1159,7 +1186,7 @@
         <w:t xml:space="preserve"> </w:t>
       </w:r>
       <w:r>
-        <w:t xml:space="preserve">Sm. trees, planted in climate controlled whole tree chambers with ambient and elevated temperature (+3°C) treatments, to empirically evaluate the distribution of resources and leaf physiological behaviour of sun and shade leaves. Our hypotheses are as follows:</w:t>
+        <w:t xml:space="preserve">Sm. trees, planted in climate controlled whole tree chambers with ambient and elevated temperature (ambient +3°C) treatments, to empirically evaluate the distribution of resources and leaf physiological behaviour of sun and shade leaves. Our hypotheses are as follows:</w:t>
       </w:r>
     </w:p>
     <w:p>
@@ -1276,7 +1303,7 @@
         <w:t xml:space="preserve">, 2010)</w:t>
       </w:r>
       <w:r>
-        <w:t xml:space="preserve">. Six chambers were set to match outside ambient air temperatures (AT) while the remaining 6 experienced an elevated air temperature treatment of +3°C (ET, Figure 1). Trees were watered weekly with 70 L from March 2013 to November 2013. From October 2013 to the end of the experiment trees were watered every 15 days with the mean monthly rainfall amount for Richmond, NSW. In February 2013 half of the chambers (3 each of AT and ET) were subjected to a drought treatment by withholding watering. Due to a limited range of data for the drought treatment only well-watered trees are reported, which reduces the sample size of WTC (n=6) after the initiation of this treatment.</w:t>
+        <w:t xml:space="preserve">. Six chambers were set to match outside ambient air temperatures (AT) while the remaining 6 experienced an elevated air temperature treatment of +3°C (ET, Figure S1). Trees were watered weekly with 70 L from March 2013 to November 2013. From October 2013 to the end of the experiment trees were watered every 15 days with the mean monthly rainfall amount for Richmond, NSW. In February 2013 half of the chambers (3 each of AT and ET) were subjected to a drought treatment by withholding watering. Due to a limited range of data for the drought treatment only well-watered trees are reported, which reduces the sample size of WTC (n=6 to n=3) for the final 3 months of the experiment.</w:t>
       </w:r>
     </w:p>
     <w:p>
@@ -1284,37 +1311,16 @@
         <w:br w:type="textWrapping"/>
       </w:r>
       <w:r>
-        <w:t xml:space="preserve">Before seedlings were planted into each chamber they were maintained under well-watered conditions in 35 L pots and kept inside each chamber. This allowed for seedlings to gain sufficient biomass before planting while also allowing them to acclimate to chamber temperature treatments. Seedlings were planted into each chamber after mean seedling height reached 100 cm. The top soils at this site, used in both pots and chambers, are an alluvial formation of low-fertility sandy loam soils with low organic matter and low water holding capacity. A root exclusion barrier extended from chamber walls to the hard layer (ca. 1 m) and roots were allowed to grow freely below the barrier. After 2 months, floors were installed 45 cm from the soil surface, enabling chamber fluxes of CO</w:t>
-      </w:r>
-      <w:r>
-        <w:rPr>
-          <w:vertAlign w:val="subscript"/>
+        <w:t xml:space="preserve">Before seedlings were planted into each chamber they were maintained under well-watered conditions in 25 L pots and kept inside each chamber. This allowed for seedlings to gain sufficient size before planting while also allowing them to acclimate to chamber temperature treatments. Seedlings were planted into each chamber after mean seedling height reached 100 cm. The top soils at this site, used in both pots and chambers, are an alluvial formation of low-fertility sandy loam soils (380 and 108 mg kg-1 total N and phosphorus respectively) with low organic matter (0.7 %) and low water holding capacity. A root exclusion barrier extended from chamber walls to the hard layer (ca. 1 m) and roots were allowed to grow freely below the barrier. Leaf gas exchange measurements were initiated in October 2013 when trees had both ample height growth and canopy development for realistic canopy light gradients to be measured. At this point, trees under AT treatment had a mean diameter of 28.2±1.1 mm, height of 348±15.1 cm and an leaf area of 3.9±0.1 m</w:t>
+      </w:r>
+      <w:r>
+        <w:rPr>
+          <w:vertAlign w:val="superscript"/>
         </w:rPr>
         <w:t xml:space="preserve">2</w:t>
       </w:r>
       <w:r>
-        <w:t xml:space="preserve"> </w:t>
-      </w:r>
-      <w:r>
-        <w:t xml:space="preserve">and H</w:t>
-      </w:r>
-      <w:r>
-        <w:rPr>
-          <w:vertAlign w:val="subscript"/>
-        </w:rPr>
-        <w:t xml:space="preserve">2</w:t>
-      </w:r>
-      <w:r>
-        <w:t xml:space="preserve">O from the whole tree canopy to be monitored. Leaf gas exchange measurements were initiated in October 2013 when trees had both ample height growth and canopy development for realistic canopy light gradients to be measured. At this point, trees under AT treatment had a mean diameter of 28.2±1.1 mm, height of 348±15.1 cm and an estimated leaf area of 3.9±0.1 m</w:t>
-      </w:r>
-      <w:r>
-        <w:rPr>
-          <w:vertAlign w:val="superscript"/>
-        </w:rPr>
-        <w:t xml:space="preserve">2</w:t>
-      </w:r>
-      <w:r>
-        <w:t xml:space="preserve">. For ET treatments, trees had a mean diameter of 34.1±2.1 mm, height of 418.3±23.1 cm and an estimated leaf area of 6.2±0.2 m</w:t>
+        <w:t xml:space="preserve">. For ET treatments, trees had a mean diameter of 34.1±2.1 mm, height of 418.3±23.1 cm and an leaf area of 6.2±0.2 m</w:t>
       </w:r>
       <w:r>
         <w:rPr>
@@ -1338,7 +1344,7 @@
     </w:p>
     <w:p>
       <w:r>
-        <w:t xml:space="preserve">Leaf gas exchange measurements were performed in October 2013 and monthly from December 2013 to April 2014. Measurements were taken on a representative sun and shade leaf for each tree during each measurement campaign. The newest fully expanded leaf from the stem apex was chosen for gas exchange measurements and sun leaves were measured in the upper third of the canopy. Here, shade leaves are defined as inner-canopy leaves developing in a low light environment. In order to minimize any confounding effects of leaf age, shade leaves were measured first in the lower canopy then gradually higher during each campaign. As shade leaves most likely developed slower this assured that older leaves in the lower canopy were avoided.</w:t>
+        <w:t xml:space="preserve">Leaf gas exchange measurements were performed six times, beginning in October 2013 and monthly from December 2013 to April 2014. Measurements were taken on a representative sun and shade leaf for each tree during each measurement campaign. The newest fully expanded leaf from the branch apex was chosen for gas exchange measurements and sun leaves were measured in the upper third of the canopy. Here, shade leaves are defined as inner-canopy leaves developing in a low light environment. In order to minimize any confounding effects of leaf age, shade leaves were measured first in the lower canopy then gradually higher during each campaign. As shade leaves most likely developed slower this assured that older leaves in the lower canopy were avoided.</w:t>
       </w:r>
     </w:p>
     <w:p>
@@ -1346,7 +1352,7 @@
         <w:br w:type="textWrapping"/>
       </w:r>
       <w:r>
-        <w:t xml:space="preserve">Prior to gas exchange measurements photosynthetic photon flux density (PPFD) was recorded at the individual leaf level and at the canopy position for each selected leaf. A hand-held quantum sensor (LI-COR, Lincoln, NE, USA) was used to record leaf level PPFD to ensure that chosen leaves were positioned in the desired light environment, either full sun or full shade. A ceptometer (AccuPAR LP-80, Decagon Devices, Pullman, USA) was then used to measure integrated PPFD at the canopy height of each chosen leaf type. Each ceptometer reading integrated an array of 80 sensors over a total length of 84 cm. Five ceptometer readings were recorded within the canopy at the same height and close to each selected leaf. The mean of these readings was assumed to represent the local light environment of sun and shade leaves for each tree. All measurements of PPFD and gas exchange were performed on sunny days between 10:00-14:30 h.</w:t>
+        <w:t xml:space="preserve">Prior to gas exchange measurements photosynthetic photon flux density (PPFD) was recorded as a point measurement at the individual leaf level and a spatially averaged measurement at the canopy position for each selected leaf. A hand-held quantum sensor (LI-COR, Lincoln, NE, USA) was used to record leaf level PPFD to ensure that chosen leaves were positioned in the desired light environment, either full sun or full shade. A ceptometer (AccuPAR LP-80, Decagon Devices, Pullman, USA) was then used to measure integrated PPFD at the canopy height of each chosen leaf type. Each ceptometer reading integrated an array of 80 sensors over a total length of 84 cm. Five ceptometer readings were recorded within the canopy at the same height and close to each selected leaf. The mean of these readings was assumed to represent the local light environment of sun and shade leaves for each tree. All measurements of PPFD and gas exchange were performed on sunny days between 10:00-14:30 h.</w:t>
       </w:r>
     </w:p>
     <w:p>
@@ -1354,7 +1360,7 @@
         <w:br w:type="textWrapping"/>
       </w:r>
       <w:r>
-        <w:t xml:space="preserve">Leaf level gas exchange was measured with a standard (2 x 3 cm) leaf chamber using a portable gas exchange system (LI-6400, LI-COR, Lincoln, NE, USA). This system was coupled with a tunable diode laser (TDL; TGA100,Campbell Scientific, Inc., Logan, UT, USA) for concurrent measurements of online C isotope discrimination. The CO</w:t>
+        <w:t xml:space="preserve">Leaf level gas exchange was measured with a standard (2 x 3 cm) leaf cuvette using a portable gas exchange system (LI-6400XT, LI-COR, Lincoln, NE, USA). This system was coupled with a tunable diode laser (TDL; TGA100,Campbell Scientific, Inc., Logan, UT, USA) for concurrent measurements of online C isotope discrimination. The CO</w:t>
       </w:r>
       <w:r>
         <w:rPr>
@@ -1366,7 +1372,7 @@
         <w:t xml:space="preserve"> </w:t>
       </w:r>
       <w:r>
-        <w:t xml:space="preserve">in the leaf chamber was set at ambient atmospheric [CO</w:t>
+        <w:t xml:space="preserve">in the leaf cuvette was set at ambient atmospheric [CO</w:t>
       </w:r>
       <w:r>
         <w:rPr>
@@ -1389,7 +1395,7 @@
         </m:r>
       </m:oMath>
       <w:r>
-        <w:t xml:space="preserve">mols s</w:t>
+        <w:t xml:space="preserve">mol s</w:t>
       </w:r>
       <w:r>
         <w:rPr>
@@ -1398,7 +1404,7 @@
         <w:t xml:space="preserve">-1</w:t>
       </w:r>
       <w:r>
-        <w:t xml:space="preserve">. Two identical gas exchanges systems were run simultaneously, one in each of a randomly chosen WTC for each temperature treatment. Leaf temperatures were controlled at the current AT or ET chamber air temperature. PPFD in the chamber was set to match the individual light environment of each leaf type (explained above). Sun flecks were simulated for shade leaves by increasing the chamber PPFD to the light environment of the full sun leaf in the same tree. The maximum sunfleck response was recorded once CO</w:t>
+        <w:t xml:space="preserve">. Two identical gas exchanges systems were run simultaneously, one in each of a randomly chosen WTC for each temperature treatment. Leaf temperatures were controlled at the current AT or ET WTC air temperature. PPFD in the cuvette was set to match the individual light environment of each leaf type (explained above). Sun flecks were simulated for shade leaves by increasing the leaf cuvette PPFD (LI-COR red/blue light source) to match the light environment of the full sun leaf in the same tree. The maximum sunfleck response was recorded once CO</w:t>
       </w:r>
       <w:r>
         <w:rPr>
@@ -1430,7 +1436,7 @@
         <w:t xml:space="preserve"> </w:t>
       </w:r>
       <w:r>
-        <w:t xml:space="preserve">and water vapor flux values were stable for each leaf measurement, the sample and reference gas lines were diverted to the TDL via T-junctions inserted into the reference gas tube and match valve outlet. These gases were dried by passing through napion gas dryers in the respective gas lines, and then</w:t>
+        <w:t xml:space="preserve">and water vapor flux values were stable for each leaf measurement, the sample and reference gas lines were diverted to the TDL via T-junctions inserted into the reference gas tube and match valve outlet of the LI-6400. The gas streams were dried by passing through napion gas dryers in the respective gas lines, and then</w:t>
       </w:r>
       <w:r>
         <w:t xml:space="preserve"> </w:t>
@@ -1478,7 +1484,7 @@
         <w:t xml:space="preserve"> </w:t>
       </w:r>
       <w:r>
-        <w:t xml:space="preserve">concentrations were measured for each gas by the TDL. Reference, sample and 2 calibration gases were run on alternating 80 s loops (20 s each), one for each paired WTC leaf, for a total of 12 min. This allowed for 4-5 measurements per leaf and data were averaged over the last 10 s of reference and samples gases for calculations. The two calibration gases were drawn from compressed air tanks (330 and 740 ppm CO</w:t>
+        <w:t xml:space="preserve">concentrations were measured for each gas stream by the TDL. Reference, sample and two calibration gases were run on alternating 80 s loops (20 s each), one for each AT and ET leaf at a matched canopy position, for a total of 12 min. This allowed for 4-5 measurements per leaf and data were averaged over the last 10 s of reference line and samples line gas streams for calculations. The two calibration gases were drawn from compressed air tanks (330 and 740 ppm CO</w:t>
       </w:r>
       <w:r>
         <w:rPr>
@@ -1487,7 +1493,7 @@
         <w:t xml:space="preserve">2</w:t>
       </w:r>
       <w:r>
-        <w:t xml:space="preserve">) in order to correct for gain drift of the TDLAS on each measurement cycle. Photosynthesis, g</w:t>
+        <w:t xml:space="preserve">) in order to correct for gain drift of the TDL on each measurement cycle. Photosynthesis, g</w:t>
       </w:r>
       <w:r>
         <w:rPr>
@@ -1537,7 +1543,7 @@
         <w:t xml:space="preserve">(Griffiths &amp; Helliker, 2013)</w:t>
       </w:r>
       <w:r>
-        <w:t xml:space="preserve">. First, leaf discrimination was calculated by comparing the isotopic composition of the reference gas entering the chamber (</w:t>
+        <w:t xml:space="preserve">. First, leaf C isotope discrimination was calculated by comparing the isotopic composition of the reference gas entering the leaf cuvette (</w:t>
       </w:r>
       <m:oMath>
         <m:r>
@@ -2221,7 +2227,7 @@
         <w:t xml:space="preserve"> </w:t>
       </w:r>
       <w:r>
-        <w:t xml:space="preserve">draw down by the leaf.</w:t>
+        <w:t xml:space="preserve">draw down in the gas stream by the leaf.</w:t>
       </w:r>
     </w:p>
     <w:p>
@@ -3247,7 +3253,7 @@
                               <m:rPr>
                                 <m:sty m:val="p"/>
                               </m:rPr>
-                              <m:t>D</m:t>
+                              <m:t>d</m:t>
                             </m:r>
                           </m:sub>
                         </m:sSub>
@@ -3952,7 +3958,7 @@
         <w:rPr>
           <w:i/>
         </w:rPr>
-        <w:t xml:space="preserve">Eucalyptus globulis</w:t>
+        <w:t xml:space="preserve">Eucalyptus globulus</w:t>
       </w:r>
       <w:r>
         <w:t xml:space="preserve"> </w:t>
@@ -4361,22 +4367,13 @@
         <w:t xml:space="preserve"> </w:t>
       </w:r>
       <w:r>
-        <w:t xml:space="preserve">from the intercellular air spaces to the site of carboxylation were then estimated using Equation 11. Examples of this approach to measure gas exchange and C isotope discrimination are presented in</w:t>
-      </w:r>
-      <w:r>
-        <w:t xml:space="preserve"> </w:t>
-      </w:r>
-      <w:r>
-        <w:t xml:space="preserve">(Evans &amp;</w:t>
-      </w:r>
-      <w:r>
-        <w:t xml:space="preserve"> </w:t>
-      </w:r>
-      <w:r>
-        <w:t xml:space="preserve">Von Caemmerer</w:t>
-      </w:r>
-      <w:r>
-        <w:t xml:space="preserve">, 2013)</w:t>
+        <w:t xml:space="preserve">from the intercellular air spaces to the site of carboxylation were then estimated using Equation 11. Examples of this approach to measure gas exchange and C isotope discrimination are presented in Evans and Von Caemmerer</w:t>
+      </w:r>
+      <w:r>
+        <w:t xml:space="preserve"> </w:t>
+      </w:r>
+      <w:r>
+        <w:t xml:space="preserve">(2013)</w:t>
       </w:r>
       <w:r>
         <w:t xml:space="preserve">. The variation in</w:t>
@@ -4456,7 +4453,7 @@
         <w:t xml:space="preserve">i</w:t>
       </w:r>
       <w:r>
-        <w:t xml:space="preserve">) curves were measured at 25 °C for one sun and shade leaf for each chamber prior to the initiation of the drought treatment. Each AC</w:t>
+        <w:t xml:space="preserve">) curves were measured at 25 °C for one sun and shade leaf for each WTC prior to the initiation of the drought treatment. Each AC</w:t>
       </w:r>
       <w:r>
         <w:rPr>
@@ -4660,7 +4657,7 @@
     </w:p>
     <w:p>
       <w:r>
-        <w:t xml:space="preserve">Following gas exchange measurements each leaf was collected, measured for leaf water potential (explained below), scanned for leaf area, dried to constant mass and weighed. These leaves were then milled and analyzed for leaf N content and</w:t>
+        <w:t xml:space="preserve">Following gas exchange measurements each leaf was collected, measured for leaf water potential (explained below), scanned for leaf area, dried and weighed. These leaves were then milled and analyzed for leaf N content and</w:t>
       </w:r>
       <w:r>
         <w:t xml:space="preserve"> </w:t>
@@ -4835,6 +4832,18 @@
       </w:r>
       <w:r>
         <w:t xml:space="preserve">once measurements were completed. All leaves were detached and immediately stored inside foil covered bags before water potential measurements were performed. Leaf water potential and transpiration (E, mmol</w:t>
+      </w:r>
+      <w:r>
+        <w:rPr>
+          <w:vertAlign w:val="superscript"/>
+        </w:rPr>
+        <w:t xml:space="preserve">-2</w:t>
+      </w:r>
+      <w:r>
+        <w:t xml:space="preserve"> </w:t>
+      </w:r>
+      <w:r>
+        <w:t xml:space="preserve">m</w:t>
       </w:r>
       <w:r>
         <w:rPr>
@@ -5124,7 +5133,7 @@
     </w:p>
     <w:p>
       <w:r>
-        <w:t xml:space="preserve">Across all monthly measurement campaigns PPFD was significantly different between sun and shade leaves (P&lt;0.001) and PPFD was reduced by &gt;75% in the shade (Figure 2). Leaf-specific hydraulic conductance was similar across sun and shade leaves (Table 1). This was because</w:t>
+        <w:t xml:space="preserve">Across all monthly measurement campaigns PPFD was significantly different between sun and shade leaves (P&lt;0.001) and PPFD was reduced by &gt;75% in the shade (Figure 1). Leaf-specific hydraulic conductance was similar across sun and shade leaves (Table 1). This was because</w:t>
       </w:r>
       <w:r>
         <w:t xml:space="preserve"> </w:t>
@@ -5318,7 +5327,7 @@
         <w:t xml:space="preserve"> </w:t>
       </w:r>
       <w:r>
-        <w:t xml:space="preserve">curves from each chamber (Figure 3a). Within leaf types, no effect of the warming treatment was detected on either parameter. Within individual chambers Vc</w:t>
+        <w:t xml:space="preserve">curves (Figure 2a). Within leaf types, no effect of the warming treatment was detected on either parameter. Among the sampled leaves, Vc</w:t>
       </w:r>
       <w:r>
         <w:rPr>
@@ -5342,7 +5351,7 @@
         <w:t xml:space="preserve"> </w:t>
       </w:r>
       <w:r>
-        <w:t xml:space="preserve">across leaf types and temperature treatments (P = 0.01, Figure 3b). As g</w:t>
+        <w:t xml:space="preserve">across leaf types and temperature treatments (P = 0.01, Figure 2b). As g</w:t>
       </w:r>
       <w:r>
         <w:rPr>
@@ -5456,7 +5465,7 @@
         <w:t xml:space="preserve"> </w:t>
       </w:r>
       <w:r>
-        <w:t xml:space="preserve">were still higher in sun leaves (Figure S1).</w:t>
+        <w:t xml:space="preserve">were still higher in sun leaves (Figure S2).</w:t>
       </w:r>
     </w:p>
     <w:p>
@@ -5476,7 +5485,7 @@
         <w:t xml:space="preserve"> </w:t>
       </w:r>
       <w:r>
-        <w:t xml:space="preserve">was positively related to A across gas exchange campaigns and leaf types (P &lt; 0.001, Figure 3c). Following an increase light intensity, A of shade leaves was significantly greater than both shade leaves at low light and sun leaves (P &lt; 0.001). No effect of the warming treatment was detected on A of sun leaves or shade leaves at low or high light. Photosynthesis within leaf types and treatments was similar through time and across the range of leaf temperatures measured (Figure S2a).</w:t>
+        <w:t xml:space="preserve">was positively related to A across gas exchange campaigns and leaf types (P &lt; 0.001, Figure 2c). Following an increase light intensity to match high-light conditions, A of shade leaves increased to values significantly greater than sun leaves at high light (P &lt; 0.001). No effect of the warming treatment was detected on A of sun leaves measured at high light or shade leaves at either low or high light. Photosynthesis within leaf types and treatments was similar through time and across the range of leaf temperatures measured (Figure S3a).</w:t>
       </w:r>
     </w:p>
     <w:p>
@@ -5524,7 +5533,7 @@
         <w:t xml:space="preserve"> </w:t>
       </w:r>
       <w:r>
-        <w:t xml:space="preserve">and A were not correlated in shade leaves under low light (Figure 4a). Following increased PPFD, g</w:t>
+        <w:t xml:space="preserve">and A were not correlated in shade leaves under low light (Figure 3a). Following increased PPFD, g</w:t>
       </w:r>
       <w:r>
         <w:rPr>
@@ -5536,7 +5545,7 @@
         <w:t xml:space="preserve"> </w:t>
       </w:r>
       <w:r>
-        <w:t xml:space="preserve">of shade leaves was significantly greater than both shade leaves at low light and sun leaves (Figure 5a). With increased PPFD, increases in A and g</w:t>
+        <w:t xml:space="preserve">of shade leaves was significantly greater than both shade leaves at low light and sun leaves, pooled across all measurement dates (Figure 4a). With increased PPFD, increases in A and g</w:t>
       </w:r>
       <w:r>
         <w:rPr>
@@ -5556,7 +5565,7 @@
         <w:br w:type="textWrapping"/>
       </w:r>
       <w:r>
-        <w:t xml:space="preserve">Leaf ITE was significantly greater in sun leaves than in shade leaves at low light (+21%, P = 0.001). Following an increase in PPFD, ITE of shade leaves did not differ from shade leaves at low light and was still significantly lower than sun leaves (P &lt; 0.001). Instantaneous transpiration efficiency in sun leaves was reduced in the warming treatment but no effect was noted in shade leaves with low or high light (Table 2). For all leaf types and light treatments there was a strong response of ITE to VPD and individual data points broadly corresponded to response curves from the optimal WUE model (Figure 6a). The mean estimated g</w:t>
+        <w:t xml:space="preserve">Measured under ambient light and temperature conditions leaf ITE was significantly greater in sun leaves than in shade leaves at low light (+21%, P = 0.001). Following an increase in PPFD to high-light conditions, ITE of shade leaves did not differ from shade leaves at low light and was still significantly lower than sun leaves (P &lt; 0.001). Instantaneous transpiration efficiency in sun leaves was reduced in the warming treatment but no warmding effect was detected in shade leaves measured at low or high light (Table 2). For all leaf types and light treatments there was a strong response of ITE to VPD and individual data points broadly corresponded to response curves from the optimal WUE model (Figure 5a). The mean estimated g</w:t>
       </w:r>
       <w:r>
         <w:rPr>
@@ -5568,7 +5577,7 @@
         <w:t xml:space="preserve"> </w:t>
       </w:r>
       <w:r>
-        <w:t xml:space="preserve">for sun leaves was 1.51±0.11 and for shade leaves with low and high light was 2.59±0.12 and 2.74±0.04. Within leaf types and light treatments the response of VPD to leaf temperature was similar across all measurement campaigns (Figure S3a)</w:t>
+        <w:t xml:space="preserve">for sun leaves was 1.51±0.11 and for shade leaves with low and high light was 2.59±0.12 and 2.74±0.04. Within leaf types and light treatments the response of VPD to leaf temperature was similar across all measurement campaigns (Figure S4a).</w:t>
       </w:r>
     </w:p>
     <w:p>
@@ -5669,7 +5678,7 @@
         <w:t xml:space="preserve"> </w:t>
       </w:r>
       <w:r>
-        <w:t xml:space="preserve">were positively correlated for all leaves (P&lt;0.001, Figure 6b), with less negative</w:t>
+        <w:t xml:space="preserve">were positively correlated for all leaves (P&lt;0.001, Figure 5b), with less negative</w:t>
       </w:r>
       <w:r>
         <w:t xml:space="preserve"> </w:t>
@@ -5689,7 +5698,7 @@
         <w:t xml:space="preserve">13</w:t>
       </w:r>
       <w:r>
-        <w:t xml:space="preserve">C and higher N investment in sun leaves.</w:t>
+        <w:t xml:space="preserve">C (higher water-use efficiency) and higher N investment in sun leaves.</w:t>
       </w:r>
     </w:p>
     <w:p>
@@ -5748,7 +5757,7 @@
         <w:t xml:space="preserve"> </w:t>
       </w:r>
       <w:r>
-        <w:t xml:space="preserve">detected for sun leaves and shade leaves at high light (Figure 7). Carbon isotope discrimination associated with g</w:t>
+        <w:t xml:space="preserve">detected for sun leaves and shade leaves at high light (Figure 6). Carbon isotope discrimination associated with g</w:t>
       </w:r>
       <w:r>
         <w:rPr>
@@ -5807,7 +5816,7 @@
         <w:t xml:space="preserve"> </w:t>
       </w:r>
       <w:r>
-        <w:t xml:space="preserve">did not vary significantly across measurement campaigns (Figure S2b).</w:t>
+        <w:t xml:space="preserve">did not vary significantly across measurement campaigns (Figure S3b).</w:t>
       </w:r>
     </w:p>
     <w:p>
@@ -5839,7 +5848,7 @@
         <w:t xml:space="preserve"> </w:t>
       </w:r>
       <w:r>
-        <w:t xml:space="preserve">of shade leaves was significantly greater than both shade leaves at low light and sun leaves (Table 2). Mesophyll conductance was nearly proportional to A within leaf types and light treatments (Figure 5b,c). Photosynthesis scaled positively with increases in g</w:t>
+        <w:t xml:space="preserve">of shade leaves was significantly greater than both shade leaves at low light and sun leaves (Table 2). Mesophyll conductance was nearly proportional to A within leaf types and light treatments (Figure 4b,c). Photosynthesis scaled positively with increases in g</w:t>
       </w:r>
       <w:r>
         <w:rPr>
@@ -5863,7 +5872,7 @@
         <w:t xml:space="preserve"> </w:t>
       </w:r>
       <w:r>
-        <w:t xml:space="preserve">in shade leaves under high light resulted in the highest rates of A (Figure 4b). No differences in g</w:t>
+        <w:t xml:space="preserve">in shade leaves under high light resulted in the highest rates of A (Figure 3b). No differences in g</w:t>
       </w:r>
       <w:r>
         <w:rPr>
@@ -5887,7 +5896,7 @@
         <w:t xml:space="preserve"> </w:t>
       </w:r>
       <w:r>
-        <w:t xml:space="preserve">did not vary significantly across measurements campaigns (Figure S3b) and only a weak negative relationship with increasing leaf temperature was detected (Figure S2b).</w:t>
+        <w:t xml:space="preserve">did not vary significantly across measurements campaigns (Figure S4b) and only a weak negative relationship with increasing leaf temperature was detected (Figure S3b).</w:t>
       </w:r>
     </w:p>
     <w:p>
@@ -5926,7 +5935,7 @@
         <w:t xml:space="preserve"> </w:t>
       </w:r>
       <w:r>
-        <w:t xml:space="preserve">compared to sun leaves (Figure 8a). The drawdown of CO</w:t>
+        <w:t xml:space="preserve">compared to sun leaves (Figure 7a). The drawdown of CO</w:t>
       </w:r>
       <w:r>
         <w:rPr>
@@ -5977,7 +5986,7 @@
         <w:t xml:space="preserve">(Caemmerer &amp; Evans, 2014)</w:t>
       </w:r>
       <w:r>
-        <w:t xml:space="preserve">. This drawdown was similar between sun and shade leaves at their local light environment and increased marginally in shade leaves at high light (Figure 8c). This was the result of the proportional relationship between g</w:t>
+        <w:t xml:space="preserve">. This drawdown was similar between sun and shade leaves at their local light environment and increased marginally in shade leaves at high light (Figure 7c). This was the result of the proportional relationship between g</w:t>
       </w:r>
       <w:r>
         <w:rPr>
@@ -6049,7 +6058,7 @@
         <w:t xml:space="preserve"> </w:t>
       </w:r>
       <w:r>
-        <w:t xml:space="preserve">were both relatively stable across the range of temperatures measured and gas exchange campaigns (Figure S3c and S2c, respectively).</w:t>
+        <w:t xml:space="preserve">were both relatively stable across the range of temperatures measured and gas exchange campaigns (Figure S4c and S3c, respectively).</w:t>
       </w:r>
     </w:p>
     <w:p>
@@ -6510,7 +6519,7 @@
         <w:t xml:space="preserve"> </w:t>
       </w:r>
       <w:r>
-        <w:t xml:space="preserve">and understory plants</w:t>
+        <w:t xml:space="preserve">and understory plants, often in deep shade</w:t>
       </w:r>
       <w:r>
         <w:t xml:space="preserve"> </w:t>
@@ -6560,7 +6569,7 @@
         <w:t xml:space="preserve"> </w:t>
       </w:r>
       <w:r>
-        <w:t xml:space="preserve">scaled positively across leaf types and, surprisingly, increased proportionately when light intensity was increased in shade leaves. Research has suggested that aquaporins can facilitate increases in the CO</w:t>
+        <w:t xml:space="preserve">scaled positively across leaf types and, surprisingly, increased rapidly (within minutes) and proportionately when light intensity was increased in shade leaves. Research has suggested that aquaporins can facilitate increases in the CO</w:t>
       </w:r>
       <w:r>
         <w:rPr>
@@ -7120,20 +7129,6 @@
         <w:rPr>
           <w:b/>
         </w:rPr>
-        <w:t xml:space="preserve">Figure 1</w:t>
-      </w:r>
-      <w:r>
-        <w:t xml:space="preserve">. Daily maximum and minimum temperature (a) and total daily PPFD (b) for each chamber across the experiment duration.</w:t>
-      </w:r>
-    </w:p>
-    <w:p>
-      <w:r>
-        <w:br w:type="textWrapping"/>
-      </w:r>
-      <w:r>
-        <w:rPr>
-          <w:b/>
-        </w:rPr>
         <w:t xml:space="preserve">Figure 2</w:t>
       </w:r>
       <w:r>
@@ -7272,7 +7267,7 @@
         <w:t xml:space="preserve"> </w:t>
       </w:r>
       <w:r>
-        <w:t xml:space="preserve">(b) for sun leaves and shade leaves at both low and high light with elevated and ambient temperature treatments. Lines represent either smoothed regressions from a generalized additive model fit (a) or linear model fits (b). Grey areas are 95% confidence intervals from the mean.</w:t>
+        <w:t xml:space="preserve">(b) for sun leaves measured at high light and shade leaves measured at both low and high light under their respective elevated and ambient temperature treatments. Lines represent either smoothed regressions from a generalized additive model fit (a) or linear model fits (b). Grey areas are 95% confidence intervals from the mean.</w:t>
       </w:r>
     </w:p>
     <w:p>
@@ -7310,7 +7305,7 @@
         <w:t xml:space="preserve"> </w:t>
       </w:r>
       <w:r>
-        <w:t xml:space="preserve">(b) and A (c) of sun leaves and shade leaves at both low and high light.</w:t>
+        <w:t xml:space="preserve">(b) and A (c) of sun leaves and shade leaves at both low and high light pooled across six measurement dates.</w:t>
       </w:r>
     </w:p>
     <w:p>
@@ -7324,7 +7319,7 @@
         <w:t xml:space="preserve">Figure 6</w:t>
       </w:r>
       <w:r>
-        <w:t xml:space="preserve">. (a) Response of ITE to VPD for sun leaves and shade leaves at both low and high light with elevated and ambient temperature treatments. (b) The relationship between leaf</w:t>
+        <w:t xml:space="preserve">. (a) Response of instantaneous transpiration efficiency (ITE) to VPD for sun leaves and shade leaves at both low and high light with elevated and ambient temperature treatments. (b) The relationship between leaf</w:t>
       </w:r>
       <w:r>
         <w:t xml:space="preserve"> </w:t>
@@ -7356,7 +7351,7 @@
         <w:t xml:space="preserve"> </w:t>
       </w:r>
       <w:r>
-        <w:t xml:space="preserve">for sun leaves and shade leaves at low light. For (a) VPD is the leaf to air pressure difference inside the gas exchange cuvette and lines represent predictions from the optimal ITE model with a g</w:t>
+        <w:t xml:space="preserve">for sun leaves at high light and shade leaves at low light. For (a) VPD is the leaf to air pressure difference inside the gas exchange cuvette and lines represent predictions from the optimal ITE model with a g</w:t>
       </w:r>
       <w:r>
         <w:rPr>
@@ -7418,7 +7413,7 @@
         <w:t xml:space="preserve"> </w:t>
       </w:r>
       <w:r>
-        <w:t xml:space="preserve">and measured C</w:t>
+        <w:t xml:space="preserve">measured during photosynthesis and measured C</w:t>
       </w:r>
       <w:r>
         <w:rPr>
@@ -7439,7 +7434,7 @@
         <w:t xml:space="preserve"> </w:t>
       </w:r>
       <w:r>
-        <w:t xml:space="preserve">for sun leaves and shade leaves at both low and high light. The solid line represents the theoretical line for C3 plants from Evans et al.</w:t>
+        <w:t xml:space="preserve">for sun leaves measured at hight light and shade leaves measured at both low and high light. The solid line represents the theoretical line for C3 plants from Evans et al.</w:t>
       </w:r>
       <w:r>
         <w:t xml:space="preserve"> </w:t>
@@ -7510,6 +7505,20 @@
           <w:b/>
         </w:rPr>
         <w:t xml:space="preserve">Figure S1</w:t>
+      </w:r>
+      <w:r>
+        <w:t xml:space="preserve">. Daily maximum and minimum temperature (a) and total daily PPFD (b) for each chamber across the experiment duration.</w:t>
+      </w:r>
+    </w:p>
+    <w:p>
+      <w:r>
+        <w:br w:type="textWrapping"/>
+      </w:r>
+      <w:r>
+        <w:rPr>
+          <w:b/>
+        </w:rPr>
+        <w:t xml:space="preserve">Figure S2</w:t>
       </w:r>
       <w:r>
         <w:t xml:space="preserve">. Photosynthetic CO</w:t>
@@ -7600,7 +7609,7 @@
         <w:rPr>
           <w:b/>
         </w:rPr>
-        <w:t xml:space="preserve">Figure S2</w:t>
+        <w:t xml:space="preserve">Figure S3</w:t>
       </w:r>
       <w:r>
         <w:t xml:space="preserve">. Response of A (a), g</w:t>
@@ -7647,7 +7656,7 @@
         <w:rPr>
           <w:b/>
         </w:rPr>
-        <w:t xml:space="preserve">Figure S3</w:t>
+        <w:t xml:space="preserve">Figure S4</w:t>
       </w:r>
       <w:r>
         <w:t xml:space="preserve">. Response of VPD (a), g</w:t>
@@ -8133,7 +8142,7 @@
               <w:rPr>
                 <w:b/>
               </w:rPr>
-              <w:t xml:space="preserve">δ</w:t>
+              <w:t xml:space="preserve">d</w:t>
             </w:r>
             <w:r>
               <w:rPr>
@@ -9908,58 +9917,6 @@
       <w:r>
         <w:drawing>
           <wp:inline>
-            <wp:extent cx="5440680" cy="6992082"/>
-            <wp:effectExtent b="0" l="0" r="0" t="0"/>
-            <wp:docPr descr="" id="1" name="Picture"/>
-            <a:graphic>
-              <a:graphicData uri="http://schemas.openxmlformats.org/drawingml/2006/picture">
-                <pic:pic>
-                  <pic:nvPicPr>
-                    <pic:cNvPr descr="manuscript_wtc3_files/figure-docx/airvars-1.png" id="0" name="Picture"/>
-                    <pic:cNvPicPr>
-                      <a:picLocks noChangeArrowheads="1" noChangeAspect="1"/>
-                    </pic:cNvPicPr>
-                  </pic:nvPicPr>
-                  <pic:blipFill>
-                    <a:blip r:embed="rId45"/>
-                    <a:stretch>
-                      <a:fillRect/>
-                    </a:stretch>
-                  </pic:blipFill>
-                  <pic:spPr bwMode="auto">
-                    <a:xfrm>
-                      <a:off x="0" y="0"/>
-                      <a:ext cx="5440680" cy="6992082"/>
-                    </a:xfrm>
-                    <a:prstGeom prst="rect">
-                      <a:avLst/>
-                    </a:prstGeom>
-                    <a:noFill/>
-                    <a:ln w="9525">
-                      <a:noFill/>
-                      <a:headEnd/>
-                      <a:tailEnd/>
-                    </a:ln>
-                  </pic:spPr>
-                </pic:pic>
-              </a:graphicData>
-            </a:graphic>
-          </wp:inline>
-        </w:drawing>
-      </w:r>
-    </w:p>
-    <w:p>
-      <w:r>
-        <w:rPr>
-          <w:b/>
-        </w:rPr>
-        <w:t xml:space="preserve">Figure 1</w:t>
-      </w:r>
-    </w:p>
-    <w:p>
-      <w:r>
-        <w:drawing>
-          <wp:inline>
             <wp:extent cx="5440680" cy="5440680"/>
             <wp:effectExtent b="0" l="0" r="0" t="0"/>
             <wp:docPr descr="" id="1" name="Picture"/>
@@ -9973,7 +9930,7 @@
                     </pic:cNvPicPr>
                   </pic:nvPicPr>
                   <pic:blipFill>
-                    <a:blip r:embed="rId46"/>
+                    <a:blip r:embed="rId45"/>
                     <a:stretch>
                       <a:fillRect/>
                     </a:stretch>
@@ -10028,7 +9985,7 @@
                     </pic:cNvPicPr>
                   </pic:nvPicPr>
                   <pic:blipFill>
-                    <a:blip r:embed="rId47"/>
+                    <a:blip r:embed="rId46"/>
                     <a:stretch>
                       <a:fillRect/>
                     </a:stretch>
@@ -10083,7 +10040,7 @@
                     </pic:cNvPicPr>
                   </pic:nvPicPr>
                   <pic:blipFill>
-                    <a:blip r:embed="rId48"/>
+                    <a:blip r:embed="rId47"/>
                     <a:stretch>
                       <a:fillRect/>
                     </a:stretch>
@@ -10138,7 +10095,7 @@
                     </pic:cNvPicPr>
                   </pic:nvPicPr>
                   <pic:blipFill>
-                    <a:blip r:embed="rId49"/>
+                    <a:blip r:embed="rId48"/>
                     <a:stretch>
                       <a:fillRect/>
                     </a:stretch>
@@ -10188,6 +10145,61 @@
                 <pic:pic>
                   <pic:nvPicPr>
                     <pic:cNvPr descr="manuscript_wtc3_files/figure-docx/wateruse-1.png" id="0" name="Picture"/>
+                    <pic:cNvPicPr>
+                      <a:picLocks noChangeArrowheads="1" noChangeAspect="1"/>
+                    </pic:cNvPicPr>
+                  </pic:nvPicPr>
+                  <pic:blipFill>
+                    <a:blip r:embed="rId49"/>
+                    <a:stretch>
+                      <a:fillRect/>
+                    </a:stretch>
+                  </pic:blipFill>
+                  <pic:spPr bwMode="auto">
+                    <a:xfrm>
+                      <a:off x="0" y="0"/>
+                      <a:ext cx="5440680" cy="5440680"/>
+                    </a:xfrm>
+                    <a:prstGeom prst="rect">
+                      <a:avLst/>
+                    </a:prstGeom>
+                    <a:noFill/>
+                    <a:ln w="9525">
+                      <a:noFill/>
+                      <a:headEnd/>
+                      <a:tailEnd/>
+                    </a:ln>
+                  </pic:spPr>
+                </pic:pic>
+              </a:graphicData>
+            </a:graphic>
+          </wp:inline>
+        </w:drawing>
+      </w:r>
+    </w:p>
+    <w:p>
+      <w:r>
+        <w:rPr>
+          <w:b/>
+        </w:rPr>
+        <w:t xml:space="preserve">Figure 6</w:t>
+      </w:r>
+      <w:r>
+        <w:t xml:space="preserve">.</w:t>
+      </w:r>
+    </w:p>
+    <w:p>
+      <w:r>
+        <w:drawing>
+          <wp:inline>
+            <wp:extent cx="5440680" cy="5440680"/>
+            <wp:effectExtent b="0" l="0" r="0" t="0"/>
+            <wp:docPr descr="" id="1" name="Picture"/>
+            <a:graphic>
+              <a:graphicData uri="http://schemas.openxmlformats.org/drawingml/2006/picture">
+                <pic:pic>
+                  <pic:nvPicPr>
+                    <pic:cNvPr descr="manuscript_wtc3_files/figure-docx/deltacica-1.png" id="0" name="Picture"/>
                     <pic:cNvPicPr>
                       <a:picLocks noChangeArrowheads="1" noChangeAspect="1"/>
                     </pic:cNvPicPr>
@@ -10225,61 +10237,6 @@
         <w:rPr>
           <w:b/>
         </w:rPr>
-        <w:t xml:space="preserve">Figure 6</w:t>
-      </w:r>
-      <w:r>
-        <w:t xml:space="preserve">.</w:t>
-      </w:r>
-    </w:p>
-    <w:p>
-      <w:r>
-        <w:drawing>
-          <wp:inline>
-            <wp:extent cx="5440680" cy="5440680"/>
-            <wp:effectExtent b="0" l="0" r="0" t="0"/>
-            <wp:docPr descr="" id="1" name="Picture"/>
-            <a:graphic>
-              <a:graphicData uri="http://schemas.openxmlformats.org/drawingml/2006/picture">
-                <pic:pic>
-                  <pic:nvPicPr>
-                    <pic:cNvPr descr="manuscript_wtc3_files/figure-docx/deltacica-1.png" id="0" name="Picture"/>
-                    <pic:cNvPicPr>
-                      <a:picLocks noChangeArrowheads="1" noChangeAspect="1"/>
-                    </pic:cNvPicPr>
-                  </pic:nvPicPr>
-                  <pic:blipFill>
-                    <a:blip r:embed="rId51"/>
-                    <a:stretch>
-                      <a:fillRect/>
-                    </a:stretch>
-                  </pic:blipFill>
-                  <pic:spPr bwMode="auto">
-                    <a:xfrm>
-                      <a:off x="0" y="0"/>
-                      <a:ext cx="5440680" cy="5440680"/>
-                    </a:xfrm>
-                    <a:prstGeom prst="rect">
-                      <a:avLst/>
-                    </a:prstGeom>
-                    <a:noFill/>
-                    <a:ln w="9525">
-                      <a:noFill/>
-                      <a:headEnd/>
-                      <a:tailEnd/>
-                    </a:ln>
-                  </pic:spPr>
-                </pic:pic>
-              </a:graphicData>
-            </a:graphic>
-          </wp:inline>
-        </w:drawing>
-      </w:r>
-    </w:p>
-    <w:p>
-      <w:r>
-        <w:rPr>
-          <w:b/>
-        </w:rPr>
         <w:t xml:space="preserve">Figure 7</w:t>
       </w:r>
       <w:r>
@@ -10303,7 +10260,7 @@
                     </pic:cNvPicPr>
                   </pic:nvPicPr>
                   <pic:blipFill>
-                    <a:blip r:embed="rId52"/>
+                    <a:blip r:embed="rId51"/>
                     <a:stretch>
                       <a:fillRect/>
                     </a:stretch>
@@ -10345,10 +10302,62 @@
       <w:pPr>
         <w:pStyle w:val="Heading1"/>
       </w:pPr>
-      <w:bookmarkStart w:id="53" w:name="supporting-information"/>
-      <w:bookmarkEnd w:id="53"/>
+      <w:bookmarkStart w:id="52" w:name="supporting-information"/>
+      <w:bookmarkEnd w:id="52"/>
       <w:r>
         <w:t xml:space="preserve">Supporting Information</w:t>
+      </w:r>
+    </w:p>
+    <w:p>
+      <w:r>
+        <w:drawing>
+          <wp:inline>
+            <wp:extent cx="5440680" cy="6992082"/>
+            <wp:effectExtent b="0" l="0" r="0" t="0"/>
+            <wp:docPr descr="" id="1" name="Picture"/>
+            <a:graphic>
+              <a:graphicData uri="http://schemas.openxmlformats.org/drawingml/2006/picture">
+                <pic:pic>
+                  <pic:nvPicPr>
+                    <pic:cNvPr descr="manuscript_wtc3_files/figure-docx/airvars-1.png" id="0" name="Picture"/>
+                    <pic:cNvPicPr>
+                      <a:picLocks noChangeArrowheads="1" noChangeAspect="1"/>
+                    </pic:cNvPicPr>
+                  </pic:nvPicPr>
+                  <pic:blipFill>
+                    <a:blip r:embed="rId53"/>
+                    <a:stretch>
+                      <a:fillRect/>
+                    </a:stretch>
+                  </pic:blipFill>
+                  <pic:spPr bwMode="auto">
+                    <a:xfrm>
+                      <a:off x="0" y="0"/>
+                      <a:ext cx="5440680" cy="6992082"/>
+                    </a:xfrm>
+                    <a:prstGeom prst="rect">
+                      <a:avLst/>
+                    </a:prstGeom>
+                    <a:noFill/>
+                    <a:ln w="9525">
+                      <a:noFill/>
+                      <a:headEnd/>
+                      <a:tailEnd/>
+                    </a:ln>
+                  </pic:spPr>
+                </pic:pic>
+              </a:graphicData>
+            </a:graphic>
+          </wp:inline>
+        </w:drawing>
+      </w:r>
+    </w:p>
+    <w:p>
+      <w:r>
+        <w:rPr>
+          <w:b/>
+        </w:rPr>
+        <w:t xml:space="preserve">Figure S1</w:t>
       </w:r>
     </w:p>
     <w:p>
@@ -10400,7 +10409,7 @@
         <w:rPr>
           <w:b/>
         </w:rPr>
-        <w:t xml:space="preserve">Figure S1</w:t>
+        <w:t xml:space="preserve">Figure S2</w:t>
       </w:r>
       <w:r>
         <w:t xml:space="preserve">.</w:t>
@@ -10455,7 +10464,7 @@
         <w:rPr>
           <w:b/>
         </w:rPr>
-        <w:t xml:space="preserve">Figure S2</w:t>
+        <w:t xml:space="preserve">Figure S3</w:t>
       </w:r>
       <w:r>
         <w:t xml:space="preserve">.</w:t>
@@ -10510,7 +10519,7 @@
         <w:rPr>
           <w:b/>
         </w:rPr>
-        <w:t xml:space="preserve">Figure S3</w:t>
+        <w:t xml:space="preserve">Figure S4</w:t>
       </w:r>
       <w:r>
         <w:t xml:space="preserve">.</w:t>
@@ -16646,7 +16655,7 @@
     </w:lvl>
   </w:abstractNum>
   <w:abstractNum w:abstractNumId="990">
-    <w:nsid w:val="d65ae553"/>
+    <w:nsid w:val="eb21c72c"/>
     <w:multiLevelType w:val="multilevel"/>
     <w:lvl w:ilvl="0">
       <w:numFmt w:val="bullet"/>
@@ -16727,7 +16736,7 @@
     </w:lvl>
   </w:abstractNum>
   <w:abstractNum w:abstractNumId="991">
-    <w:nsid w:val="aaaf194b"/>
+    <w:nsid w:val="9c9f70b0"/>
     <w:multiLevelType w:val="multilevel"/>
     <w:lvl w:ilvl="0">
       <w:numFmt w:val="bullet"/>

</xml_diff>

<commit_message>
changed arivars fig tag so not same as eucpve tag
</commit_message>
<xml_diff>
--- a/manuscript/manuscript_wtc3.docx
+++ b/manuscript/manuscript_wtc3.docx
@@ -8191,7 +8191,7 @@
         <w:t xml:space="preserve">Figure 1</w:t>
       </w:r>
       <w:r>
-        <w:t xml:space="preserve">. Bars represent the local light environment for sun and shade leaves during six gas exchange campaigns from October 2013 to April 2014. Means ± 1 standard error represent integrated PPFD, measured with a ceptometer, at the canopy height of each selected leaf. Each date represents the starting date for each measurement campaign. Points represent the maximum daily air temperature during each campaign period.</w:t>
+        <w:t xml:space="preserve">. Bars represent the local light environment for sun and shade leaves during six gas exchange campaigns from October 2013 to April 2014. Means ± 1 standard error represent integrated PPFD, measured with a ceptometer, at the canopy height of each selected leaf. Each date represents the starting date for each measurement campaign. Points represent the mean (± 1 standard error) daily maximum air temperature during each campaign period.</w:t>
       </w:r>
     </w:p>
     <w:p>
@@ -17734,7 +17734,7 @@
     </w:lvl>
   </w:abstractNum>
   <w:abstractNum w:abstractNumId="990">
-    <w:nsid w:val="9f2ef1a7"/>
+    <w:nsid w:val="c4d00c4a"/>
     <w:multiLevelType w:val="multilevel"/>
     <w:lvl w:ilvl="0">
       <w:numFmt w:val="bullet"/>
@@ -17815,7 +17815,7 @@
     </w:lvl>
   </w:abstractNum>
   <w:abstractNum w:abstractNumId="991">
-    <w:nsid w:val="31b90ac0"/>
+    <w:nsid w:val="7dac0313"/>
     <w:multiLevelType w:val="multilevel"/>
     <w:lvl w:ilvl="0">
       <w:numFmt w:val="bullet"/>

</xml_diff>

<commit_message>
references updates and tags changed in text for co2 compatibility
</commit_message>
<xml_diff>
--- a/manuscript/manuscript_wtc3.docx
+++ b/manuscript/manuscript_wtc3.docx
@@ -15540,7 +15540,7 @@
           <w:b w:val="0"/>
           <w:b/>
         </w:rPr>
-        <w:t xml:space="preserve">Niinemets U</w:t>
+        <w:t xml:space="preserve">Niinemets Ü</w:t>
       </w:r>
       <w:r>
         <w:t xml:space="preserve">.</w:t>
@@ -17734,7 +17734,7 @@
     </w:lvl>
   </w:abstractNum>
   <w:abstractNum w:abstractNumId="990">
-    <w:nsid w:val="c4d00c4a"/>
+    <w:nsid w:val="114d713a"/>
     <w:multiLevelType w:val="multilevel"/>
     <w:lvl w:ilvl="0">
       <w:numFmt w:val="bullet"/>
@@ -17815,7 +17815,7 @@
     </w:lvl>
   </w:abstractNum>
   <w:abstractNum w:abstractNumId="991">
-    <w:nsid w:val="7dac0313"/>
+    <w:nsid w:val="ce37b29e"/>
     <w:multiLevelType w:val="multilevel"/>
     <w:lvl w:ilvl="0">
       <w:numFmt w:val="bullet"/>

</xml_diff>

<commit_message>
shade leaves color change, figs now 600dpi
</commit_message>
<xml_diff>
--- a/manuscript/manuscript_wtc3.docx
+++ b/manuscript/manuscript_wtc3.docx
@@ -8471,7 +8471,7 @@
       <w:r>
         <w:drawing>
           <wp:inline>
-            <wp:extent cx="5440680" cy="3267426"/>
+            <wp:extent cx="5440680" cy="3259880"/>
             <wp:effectExtent b="0" l="0" r="0" t="0"/>
             <wp:docPr descr="" id="1" name="Picture"/>
             <a:graphic>
@@ -8492,7 +8492,7 @@
                   <pic:spPr bwMode="auto">
                     <a:xfrm>
                       <a:off x="0" y="0"/>
-                      <a:ext cx="5440680" cy="3267426"/>
+                      <a:ext cx="5440680" cy="3259880"/>
                     </a:xfrm>
                     <a:prstGeom prst="rect">
                       <a:avLst/>
@@ -9519,7 +9519,7 @@
       <w:r>
         <w:drawing>
           <wp:inline>
-            <wp:extent cx="5440680" cy="3267426"/>
+            <wp:extent cx="5440680" cy="3259880"/>
             <wp:effectExtent b="0" l="0" r="0" t="0"/>
             <wp:docPr descr="" id="1" name="Picture"/>
             <a:graphic>
@@ -9540,7 +9540,7 @@
                   <pic:spPr bwMode="auto">
                     <a:xfrm>
                       <a:off x="0" y="0"/>
-                      <a:ext cx="5440680" cy="3267426"/>
+                      <a:ext cx="5440680" cy="3259880"/>
                     </a:xfrm>
                     <a:prstGeom prst="rect">
                       <a:avLst/>
@@ -10714,7 +10714,7 @@
       <w:r>
         <w:drawing>
           <wp:inline>
-            <wp:extent cx="5440680" cy="6992082"/>
+            <wp:extent cx="5440680" cy="7005955"/>
             <wp:effectExtent b="0" l="0" r="0" t="0"/>
             <wp:docPr descr="" id="1" name="Picture"/>
             <a:graphic>
@@ -10735,7 +10735,7 @@
                   <pic:spPr bwMode="auto">
                     <a:xfrm>
                       <a:off x="0" y="0"/>
-                      <a:ext cx="5440680" cy="6992082"/>
+                      <a:ext cx="5440680" cy="7005955"/>
                     </a:xfrm>
                     <a:prstGeom prst="rect">
                       <a:avLst/>
@@ -10909,7 +10909,7 @@
       <w:r>
         <w:drawing>
           <wp:inline>
-            <wp:extent cx="5440680" cy="7767783"/>
+            <wp:extent cx="5440680" cy="7783195"/>
             <wp:effectExtent b="0" l="0" r="0" t="0"/>
             <wp:docPr descr="" id="1" name="Picture"/>
             <a:graphic>
@@ -10930,7 +10930,7 @@
                   <pic:spPr bwMode="auto">
                     <a:xfrm>
                       <a:off x="0" y="0"/>
-                      <a:ext cx="5440680" cy="7767783"/>
+                      <a:ext cx="5440680" cy="7783195"/>
                     </a:xfrm>
                     <a:prstGeom prst="rect">
                       <a:avLst/>
@@ -11025,7 +11025,7 @@
       <w:r>
         <w:drawing>
           <wp:inline>
-            <wp:extent cx="5440680" cy="7767783"/>
+            <wp:extent cx="5440680" cy="7783195"/>
             <wp:effectExtent b="0" l="0" r="0" t="0"/>
             <wp:docPr descr="" id="1" name="Picture"/>
             <a:graphic>
@@ -11046,7 +11046,7 @@
                   <pic:spPr bwMode="auto">
                     <a:xfrm>
                       <a:off x="0" y="0"/>
-                      <a:ext cx="5440680" cy="7767783"/>
+                      <a:ext cx="5440680" cy="7783195"/>
                     </a:xfrm>
                     <a:prstGeom prst="rect">
                       <a:avLst/>
@@ -17233,7 +17233,7 @@
     </w:lvl>
   </w:abstractNum>
   <w:abstractNum w:abstractNumId="990">
-    <w:nsid w:val="6fd45712"/>
+    <w:nsid w:val="c75811af"/>
     <w:multiLevelType w:val="multilevel"/>
     <w:lvl w:ilvl="0">
       <w:numFmt w:val="bullet"/>

</xml_diff>

<commit_message>
tried to add chapters to title:fail
hid corresponding author
</commit_message>
<xml_diff>
--- a/manuscript/manuscript_wtc3.docx
+++ b/manuscript/manuscript_wtc3.docx
@@ -7,6 +7,24 @@
         <w:pStyle w:val="Title"/>
       </w:pPr>
       <w:r>
+        <w:t xml:space="preserve">Chapter</w:t>
+      </w:r>
+      <w:r>
+        <w:t xml:space="preserve"> </w:t>
+      </w:r>
+      <w:r>
+        <w:t xml:space="preserve">|</w:t>
+      </w:r>
+      <w:r>
+        <w:t xml:space="preserve"> </w:t>
+      </w:r>
+      <w:r>
+        <w:t xml:space="preserve">3</w:t>
+      </w:r>
+      <w:r>
+        <w:t xml:space="preserve"> </w:t>
+      </w:r>
+      <w:r>
         <w:t xml:space="preserve">Rapid</w:t>
       </w:r>
       <w:r>
@@ -198,238 +216,329 @@
     </w:p>
     <w:p>
       <w:pPr>
-        <w:pStyle w:val="BodyText"/>
-      </w:pPr>
-      <w:r>
-        <w:br w:type="textWrapping"/>
-      </w:r>
-      <w:r>
-        <w:rPr>
-          <w:i/>
-        </w:rPr>
-        <w:t xml:space="preserve">Corresponding author</w:t>
-      </w:r>
-      <w:r>
-        <w:t xml:space="preserve">: Courtney Campany E:</w:t>
-      </w:r>
-      <w:r>
-        <w:t xml:space="preserve"> </w:t>
-      </w:r>
-      <w:hyperlink r:id="rId21">
-        <w:r>
-          <w:rPr>
-            <w:rStyle w:val="Hyperlink"/>
-          </w:rPr>
-          <w:t xml:space="preserve">courtneycampany@gmail.com</w:t>
-        </w:r>
-      </w:hyperlink>
+        <w:pStyle w:val="Heading1"/>
+      </w:pPr>
+      <w:bookmarkStart w:id="21" w:name="abstract"/>
+      <w:bookmarkEnd w:id="21"/>
+      <w:r>
+        <w:t xml:space="preserve">3.1 Abstract</w:t>
+      </w:r>
     </w:p>
     <w:p>
       <w:pPr>
-        <w:pStyle w:val="Heading1"/>
-      </w:pPr>
-      <w:bookmarkStart w:id="22" w:name="abstract"/>
-      <w:bookmarkEnd w:id="22"/>
-      <w:r>
-        <w:t xml:space="preserve">3.1 Abstract</w:t>
+        <w:pStyle w:val="FirstParagraph"/>
+      </w:pPr>
+      <w:r>
+        <w:t xml:space="preserve">Light gradients within tree canopies play a major role in the distribution of plant resources that define photosynthetic capacity of individual leaves. A lack of empirical data relating photosynthesis to leaf physiological behavior within tree canopies, however, impedes our ability to assess the contribution of shade leaves to canopy carbon gain. To investigate the CO</w:t>
+      </w:r>
+      <w:r>
+        <w:rPr>
+          <w:vertAlign w:val="subscript"/>
+        </w:rPr>
+        <w:t xml:space="preserve">2</w:t>
+      </w:r>
+      <w:r>
+        <w:t xml:space="preserve"> </w:t>
+      </w:r>
+      <w:r>
+        <w:t xml:space="preserve">diffusion pathway of sun and shade leaves, leaf gas exchange was coupled with online carbon isotope discrimination to measure net leaf photosynthesis (</w:t>
+      </w:r>
+      <w:r>
+        <w:rPr>
+          <w:i/>
+        </w:rPr>
+        <w:t xml:space="preserve">A</w:t>
+      </w:r>
+      <w:r>
+        <w:rPr>
+          <w:vertAlign w:val="subscript"/>
+          <w:i/>
+        </w:rPr>
+        <w:t xml:space="preserve">n</w:t>
+      </w:r>
+      <w:r>
+        <w:t xml:space="preserve">), stomatal conductance (g</w:t>
+      </w:r>
+      <w:r>
+        <w:rPr>
+          <w:vertAlign w:val="subscript"/>
+        </w:rPr>
+        <w:t xml:space="preserve">s</w:t>
+      </w:r>
+      <w:r>
+        <w:t xml:space="preserve">) and mesophyll conductance (g</w:t>
+      </w:r>
+      <w:r>
+        <w:rPr>
+          <w:vertAlign w:val="subscript"/>
+        </w:rPr>
+        <w:t xml:space="preserve">m</w:t>
+      </w:r>
+      <w:r>
+        <w:t xml:space="preserve">) in</w:t>
+      </w:r>
+      <w:r>
+        <w:t xml:space="preserve"> </w:t>
+      </w:r>
+      <w:r>
+        <w:rPr>
+          <w:i/>
+        </w:rPr>
+        <w:t xml:space="preserve">Eucalyptus tereticornis</w:t>
+      </w:r>
+      <w:r>
+        <w:t xml:space="preserve"> </w:t>
+      </w:r>
+      <w:r>
+        <w:t xml:space="preserve">trees grown in climate controlled whole tree chambers. Compared to sun leaves, shade leaves had lower A, g</w:t>
+      </w:r>
+      <w:r>
+        <w:rPr>
+          <w:vertAlign w:val="subscript"/>
+        </w:rPr>
+        <w:t xml:space="preserve">m</w:t>
+      </w:r>
+      <w:r>
+        <w:t xml:space="preserve">, Vc</w:t>
+      </w:r>
+      <w:r>
+        <w:rPr>
+          <w:vertAlign w:val="subscript"/>
+        </w:rPr>
+        <w:t xml:space="preserve">max</w:t>
+      </w:r>
+      <w:r>
+        <w:t xml:space="preserve">, J</w:t>
+      </w:r>
+      <w:r>
+        <w:rPr>
+          <w:vertAlign w:val="subscript"/>
+        </w:rPr>
+        <w:t xml:space="preserve">max</w:t>
+      </w:r>
+      <w:r>
+        <w:t xml:space="preserve"> </w:t>
+      </w:r>
+      <w:r>
+        <w:t xml:space="preserve">and leaf nitrogen but maintained similar rates of g</w:t>
+      </w:r>
+      <w:r>
+        <w:rPr>
+          <w:vertAlign w:val="subscript"/>
+        </w:rPr>
+        <w:t xml:space="preserve">s</w:t>
+      </w:r>
+      <w:r>
+        <w:t xml:space="preserve">. When light intensity was increased from low light to high light for shade leaves both g</w:t>
+      </w:r>
+      <w:r>
+        <w:rPr>
+          <w:vertAlign w:val="subscript"/>
+        </w:rPr>
+        <w:t xml:space="preserve">s</w:t>
+      </w:r>
+      <w:r>
+        <w:t xml:space="preserve"> </w:t>
+      </w:r>
+      <w:r>
+        <w:t xml:space="preserve">and g</w:t>
+      </w:r>
+      <w:r>
+        <w:rPr>
+          <w:vertAlign w:val="subscript"/>
+        </w:rPr>
+        <w:t xml:space="preserve">m</w:t>
+      </w:r>
+      <w:r>
+        <w:t xml:space="preserve"> </w:t>
+      </w:r>
+      <w:r>
+        <w:t xml:space="preserve">increased rapidly, leading to increases in A greater than sun leaves at the same PPFD. Here we show that dynamic physiological responses of shade leaves to altered light environments has important implications for upscaling leaf level measurements and predicting whole canopy carbon gain. We argue that the rapid response of g</w:t>
+      </w:r>
+      <w:r>
+        <w:rPr>
+          <w:vertAlign w:val="subscript"/>
+        </w:rPr>
+        <w:t xml:space="preserve">m</w:t>
+      </w:r>
+      <w:r>
+        <w:t xml:space="preserve"> </w:t>
+      </w:r>
+      <w:r>
+        <w:t xml:space="preserve">with light enables shade leaves to respond quickly to sunflecks. Evidence that g</w:t>
+      </w:r>
+      <w:r>
+        <w:rPr>
+          <w:vertAlign w:val="subscript"/>
+        </w:rPr>
+        <w:t xml:space="preserve">m</w:t>
+      </w:r>
+      <w:r>
+        <w:t xml:space="preserve"> </w:t>
+      </w:r>
+      <w:r>
+        <w:t xml:space="preserve">not only varies within a canopy but can be up-regulated over short time intervals possibly represents a new mechanism underpinning leaf gas exchange responses to light.</w:t>
       </w:r>
     </w:p>
     <w:p>
       <w:pPr>
-        <w:pStyle w:val="FirstParagraph"/>
-      </w:pPr>
-      <w:r>
-        <w:t xml:space="preserve">Light gradients within tree canopies play a major role in the distribution of plant resources that define photosynthetic capacity of individual leaves. A lack of empirical data relating photosynthesis to leaf physiological behavior within tree canopies, however, impedes our ability to assess the contribution of shade leaves to canopy carbon gain. To investigate the CO</w:t>
-      </w:r>
-      <w:r>
-        <w:rPr>
-          <w:vertAlign w:val="subscript"/>
-        </w:rPr>
-        <w:t xml:space="preserve">2</w:t>
-      </w:r>
-      <w:r>
-        <w:t xml:space="preserve"> </w:t>
-      </w:r>
-      <w:r>
-        <w:t xml:space="preserve">diffusion pathway of sun and shade leaves, leaf gas exchange was coupled with online carbon isotope discrimination to measure net leaf photosynthesis (</w:t>
-      </w:r>
-      <w:r>
-        <w:rPr>
-          <w:i/>
-        </w:rPr>
-        <w:t xml:space="preserve">A</w:t>
-      </w:r>
-      <w:r>
-        <w:rPr>
-          <w:vertAlign w:val="subscript"/>
-          <w:i/>
-        </w:rPr>
-        <w:t xml:space="preserve">n</w:t>
-      </w:r>
-      <w:r>
-        <w:t xml:space="preserve">), stomatal conductance (g</w:t>
-      </w:r>
-      <w:r>
-        <w:rPr>
-          <w:vertAlign w:val="subscript"/>
-        </w:rPr>
-        <w:t xml:space="preserve">s</w:t>
-      </w:r>
-      <w:r>
-        <w:t xml:space="preserve">) and mesophyll conductance (g</w:t>
-      </w:r>
-      <w:r>
-        <w:rPr>
-          <w:vertAlign w:val="subscript"/>
-        </w:rPr>
-        <w:t xml:space="preserve">m</w:t>
-      </w:r>
-      <w:r>
-        <w:t xml:space="preserve">) in</w:t>
-      </w:r>
-      <w:r>
-        <w:t xml:space="preserve"> </w:t>
-      </w:r>
-      <w:r>
-        <w:rPr>
-          <w:i/>
-        </w:rPr>
-        <w:t xml:space="preserve">Eucalyptus tereticornis</w:t>
-      </w:r>
-      <w:r>
-        <w:t xml:space="preserve"> </w:t>
-      </w:r>
-      <w:r>
-        <w:t xml:space="preserve">trees grown in climate controlled whole tree chambers. Compared to sun leaves, shade leaves had lower A, g</w:t>
-      </w:r>
-      <w:r>
-        <w:rPr>
-          <w:vertAlign w:val="subscript"/>
-        </w:rPr>
-        <w:t xml:space="preserve">m</w:t>
-      </w:r>
-      <w:r>
-        <w:t xml:space="preserve">, Vc</w:t>
-      </w:r>
-      <w:r>
-        <w:rPr>
-          <w:vertAlign w:val="subscript"/>
-        </w:rPr>
-        <w:t xml:space="preserve">max</w:t>
-      </w:r>
-      <w:r>
-        <w:t xml:space="preserve">, J</w:t>
-      </w:r>
-      <w:r>
-        <w:rPr>
-          <w:vertAlign w:val="subscript"/>
-        </w:rPr>
-        <w:t xml:space="preserve">max</w:t>
-      </w:r>
-      <w:r>
-        <w:t xml:space="preserve"> </w:t>
-      </w:r>
-      <w:r>
-        <w:t xml:space="preserve">and leaf nitrogen but maintained similar rates of g</w:t>
-      </w:r>
-      <w:r>
-        <w:rPr>
-          <w:vertAlign w:val="subscript"/>
-        </w:rPr>
-        <w:t xml:space="preserve">s</w:t>
-      </w:r>
-      <w:r>
-        <w:t xml:space="preserve">. When light intensity was increased from low light to high light for shade leaves both g</w:t>
-      </w:r>
-      <w:r>
-        <w:rPr>
-          <w:vertAlign w:val="subscript"/>
-        </w:rPr>
-        <w:t xml:space="preserve">s</w:t>
-      </w:r>
-      <w:r>
-        <w:t xml:space="preserve"> </w:t>
-      </w:r>
-      <w:r>
-        <w:t xml:space="preserve">and g</w:t>
-      </w:r>
-      <w:r>
-        <w:rPr>
-          <w:vertAlign w:val="subscript"/>
-        </w:rPr>
-        <w:t xml:space="preserve">m</w:t>
-      </w:r>
-      <w:r>
-        <w:t xml:space="preserve"> </w:t>
-      </w:r>
-      <w:r>
-        <w:t xml:space="preserve">increased rapidly, leading to increases in A greater than sun leaves at the same PPFD. Here we show that dynamic physiological responses of shade leaves to altered light environments has important implications for upscaling leaf level measurements and predicting whole canopy carbon gain. We argue that the rapid response of g</w:t>
-      </w:r>
-      <w:r>
-        <w:rPr>
-          <w:vertAlign w:val="subscript"/>
-        </w:rPr>
-        <w:t xml:space="preserve">m</w:t>
-      </w:r>
-      <w:r>
-        <w:t xml:space="preserve"> </w:t>
-      </w:r>
-      <w:r>
-        <w:t xml:space="preserve">with light enables shade leaves to respond quickly to sunflecks. Evidence that g</w:t>
-      </w:r>
-      <w:r>
-        <w:rPr>
-          <w:vertAlign w:val="subscript"/>
-        </w:rPr>
-        <w:t xml:space="preserve">m</w:t>
-      </w:r>
-      <w:r>
-        <w:t xml:space="preserve"> </w:t>
-      </w:r>
-      <w:r>
-        <w:t xml:space="preserve">not only varies within a canopy but can be up-regulated over short time intervals possibly represents a new mechanism underpinning leaf gas exchange responses to light.</w:t>
+        <w:pStyle w:val="Heading1"/>
+      </w:pPr>
+      <w:bookmarkStart w:id="22" w:name="introduction"/>
+      <w:bookmarkEnd w:id="22"/>
+      <w:r>
+        <w:t xml:space="preserve">3.2 Introduction</w:t>
       </w:r>
     </w:p>
     <w:p>
       <w:pPr>
-        <w:pStyle w:val="Heading1"/>
-      </w:pPr>
-      <w:bookmarkStart w:id="23" w:name="introduction"/>
-      <w:bookmarkEnd w:id="23"/>
-      <w:r>
-        <w:t xml:space="preserve">3.2 Introduction</w:t>
+        <w:pStyle w:val="FirstParagraph"/>
+      </w:pPr>
+      <w:r>
+        <w:t xml:space="preserve">Light availability is one of the most important environmental drivers of leaf carbon (C) uptake in trees. Predicting C uptake if forests usually involves upscaling leaf level measurements to assess whole canopy function. Due to the costs and limitations of efficient light harvesting, plants cannot expose all leaves to full sun</w:t>
+      </w:r>
+      <w:r>
+        <w:t xml:space="preserve"> </w:t>
+      </w:r>
+      <w:r>
+        <w:t xml:space="preserve">(Niinemets, 2010)</w:t>
+      </w:r>
+      <w:r>
+        <w:t xml:space="preserve">, making simple upscaling based on solar irradiance problematic. Incident photosynthetic photon flux density (PPFD) declines exponentially with cumulative leaf area index, creating a steep light gradient from the canopy top to bottom</w:t>
+      </w:r>
+      <w:r>
+        <w:t xml:space="preserve"> </w:t>
+      </w:r>
+      <w:r>
+        <w:t xml:space="preserve">(Monsi &amp; Saeki, 2005)</w:t>
+      </w:r>
+      <w:r>
+        <w:t xml:space="preserve">. Consequently, structural and functional properties of leaves are modified to efficiently use light</w:t>
+      </w:r>
+      <w:r>
+        <w:t xml:space="preserve"> </w:t>
+      </w:r>
+      <w:r>
+        <w:t xml:space="preserve">(Vogelman</w:t>
+      </w:r>
+      <w:r>
+        <w:t xml:space="preserve"> </w:t>
+      </w:r>
+      <w:r>
+        <w:rPr>
+          <w:i/>
+        </w:rPr>
+        <w:t xml:space="preserve">et al.</w:t>
+      </w:r>
+      <w:r>
+        <w:t xml:space="preserve">, 1996; Niinemets &amp; Valladares, 2004)</w:t>
+      </w:r>
+      <w:r>
+        <w:t xml:space="preserve">, as changing irradiance strongly affects rates of leaf photosynthesis (</w:t>
+      </w:r>
+      <w:r>
+        <w:rPr>
+          <w:i/>
+        </w:rPr>
+        <w:t xml:space="preserve">A</w:t>
+      </w:r>
+      <w:r>
+        <w:rPr>
+          <w:vertAlign w:val="subscript"/>
+          <w:i/>
+        </w:rPr>
+        <w:t xml:space="preserve">n</w:t>
+      </w:r>
+      <w:r>
+        <w:t xml:space="preserve">)</w:t>
+      </w:r>
+      <w:r>
+        <w:t xml:space="preserve"> </w:t>
+      </w:r>
+      <w:r>
+        <w:t xml:space="preserve">(Evans, 1995)</w:t>
+      </w:r>
+      <w:r>
+        <w:t xml:space="preserve">. To estimate whole canopy C gain it is thus necessary to account for the non-linear response of A to light by distinguishing between shaded and sunlit leaves</w:t>
+      </w:r>
+      <w:r>
+        <w:t xml:space="preserve"> </w:t>
+      </w:r>
+      <w:r>
+        <w:t xml:space="preserve">(De Pury &amp; Farquhar, 1997; Linderson</w:t>
+      </w:r>
+      <w:r>
+        <w:t xml:space="preserve"> </w:t>
+      </w:r>
+      <w:r>
+        <w:rPr>
+          <w:i/>
+        </w:rPr>
+        <w:t xml:space="preserve">et al.</w:t>
+      </w:r>
+      <w:r>
+        <w:t xml:space="preserve">, 2012)</w:t>
+      </w:r>
+      <w:r>
+        <w:t xml:space="preserve">.</w:t>
       </w:r>
     </w:p>
     <w:p>
       <w:pPr>
-        <w:pStyle w:val="FirstParagraph"/>
-      </w:pPr>
-      <w:r>
-        <w:t xml:space="preserve">Light availability is one of the most important environmental drivers of leaf carbon (C) uptake in trees. Predicting C uptake if forests usually involves upscaling leaf level measurements to assess whole canopy function. Due to the costs and limitations of efficient light harvesting, plants cannot expose all leaves to full sun</w:t>
-      </w:r>
-      <w:r>
-        <w:t xml:space="preserve"> </w:t>
-      </w:r>
-      <w:r>
-        <w:t xml:space="preserve">(Niinemets, 2010)</w:t>
-      </w:r>
-      <w:r>
-        <w:t xml:space="preserve">, making simple upscaling based on solar irradiance problematic. Incident photosynthetic photon flux density (PPFD) declines exponentially with cumulative leaf area index, creating a steep light gradient from the canopy top to bottom</w:t>
-      </w:r>
-      <w:r>
-        <w:t xml:space="preserve"> </w:t>
-      </w:r>
-      <w:r>
-        <w:t xml:space="preserve">(Monsi &amp; Saeki, 2005)</w:t>
-      </w:r>
-      <w:r>
-        <w:t xml:space="preserve">. Consequently, structural and functional properties of leaves are modified to efficiently use light</w:t>
-      </w:r>
-      <w:r>
-        <w:t xml:space="preserve"> </w:t>
-      </w:r>
-      <w:r>
-        <w:t xml:space="preserve">(Vogelman</w:t>
+        <w:pStyle w:val="BodyText"/>
+      </w:pPr>
+      <w:r>
+        <w:br w:type="textWrapping"/>
+      </w:r>
+      <w:r>
+        <w:t xml:space="preserve">The distribution of resources required for</w:t>
+      </w:r>
+      <w:r>
+        <w:t xml:space="preserve"> </w:t>
+      </w:r>
+      <w:r>
+        <w:rPr>
+          <w:i/>
+        </w:rPr>
+        <w:t xml:space="preserve">A</w:t>
+      </w:r>
+      <w:r>
+        <w:rPr>
+          <w:vertAlign w:val="subscript"/>
+          <w:i/>
+        </w:rPr>
+        <w:t xml:space="preserve">n</w:t>
+      </w:r>
+      <w:r>
+        <w:t xml:space="preserve">, including leaf nitrogen (N) and supply of water, are also partially defined by canopy light gradients. As</w:t>
+      </w:r>
+      <w:r>
+        <w:t xml:space="preserve"> </w:t>
+      </w:r>
+      <w:r>
+        <w:rPr>
+          <w:i/>
+        </w:rPr>
+        <w:t xml:space="preserve">A</w:t>
+      </w:r>
+      <w:r>
+        <w:rPr>
+          <w:vertAlign w:val="subscript"/>
+          <w:i/>
+        </w:rPr>
+        <w:t xml:space="preserve">n</w:t>
+      </w:r>
+      <w:r>
+        <w:t xml:space="preserve"> </w:t>
+      </w:r>
+      <w:r>
+        <w:t xml:space="preserve">has a saturating response with light and maximum rates depend in part on N-rich photosynthetic machinery, it has been argued that leaf N should be proportional to PPFD along the canopy light gradient to maximize canopy C gain at a given total canopy N</w:t>
+      </w:r>
+      <w:r>
+        <w:t xml:space="preserve"> </w:t>
+      </w:r>
+      <w:r>
+        <w:t xml:space="preserve">(Field, 1983; Field &amp; Mooney, 1986; Peltoniemi</w:t>
       </w:r>
       <w:r>
         <w:t xml:space="preserve"> </w:t>
@@ -441,10 +550,43 @@
         <w:t xml:space="preserve">et al.</w:t>
       </w:r>
       <w:r>
-        <w:t xml:space="preserve">, 1996; Niinemets &amp; Valladares, 2004)</w:t>
-      </w:r>
-      <w:r>
-        <w:t xml:space="preserve">, as changing irradiance strongly affects rates of leaf photosynthesis (</w:t>
+        <w:t xml:space="preserve">, 2012)</w:t>
+      </w:r>
+      <w:r>
+        <w:t xml:space="preserve">. Changes in chlorophyll per unit N, chlorophyll a:b ratios, electron transport capacity per unit chlorophyll, and ratios of electron transport capacity to Rubisco activity can also occur in response to changes in irradiance</w:t>
+      </w:r>
+      <w:r>
+        <w:t xml:space="preserve"> </w:t>
+      </w:r>
+      <w:r>
+        <w:t xml:space="preserve">(Evans &amp; Poorter, 2001)</w:t>
+      </w:r>
+      <w:r>
+        <w:t xml:space="preserve">. Sun leaves frequently experience greater water limitations in the upper canopy, despite effective vascular systems developed for high radiation loads and transpiration</w:t>
+      </w:r>
+      <w:r>
+        <w:t xml:space="preserve"> </w:t>
+      </w:r>
+      <w:r>
+        <w:t xml:space="preserve">(Sellin</w:t>
+      </w:r>
+      <w:r>
+        <w:t xml:space="preserve"> </w:t>
+      </w:r>
+      <w:r>
+        <w:rPr>
+          <w:i/>
+        </w:rPr>
+        <w:t xml:space="preserve">et al.</w:t>
+      </w:r>
+      <w:r>
+        <w:t xml:space="preserve">, 2008; Niinemets, 2012)</w:t>
+      </w:r>
+      <w:r>
+        <w:t xml:space="preserve">. Higher rates of</w:t>
+      </w:r>
+      <w:r>
+        <w:t xml:space="preserve"> </w:t>
       </w:r>
       <w:r>
         <w:rPr>
@@ -460,22 +602,34 @@
         <w:t xml:space="preserve">n</w:t>
       </w:r>
       <w:r>
-        <w:t xml:space="preserve">)</w:t>
-      </w:r>
-      <w:r>
-        <w:t xml:space="preserve"> </w:t>
-      </w:r>
-      <w:r>
-        <w:t xml:space="preserve">(Evans, 1995)</w:t>
-      </w:r>
-      <w:r>
-        <w:t xml:space="preserve">. To estimate whole canopy C gain it is thus necessary to account for the non-linear response of A to light by distinguishing between shaded and sunlit leaves</w:t>
-      </w:r>
-      <w:r>
-        <w:t xml:space="preserve"> </w:t>
-      </w:r>
-      <w:r>
-        <w:t xml:space="preserve">(De Pury &amp; Farquhar, 1997; Linderson</w:t>
+        <w:t xml:space="preserve"> </w:t>
+      </w:r>
+      <w:r>
+        <w:t xml:space="preserve">and stomatal conductance (g</w:t>
+      </w:r>
+      <w:r>
+        <w:rPr>
+          <w:vertAlign w:val="subscript"/>
+        </w:rPr>
+        <w:t xml:space="preserve">s</w:t>
+      </w:r>
+      <w:r>
+        <w:t xml:space="preserve">) can only be sustained if the leaf specific hydraulic conductance (K</w:t>
+      </w:r>
+      <w:r>
+        <w:rPr>
+          <w:vertAlign w:val="subscript"/>
+        </w:rPr>
+        <w:t xml:space="preserve">l</w:t>
+      </w:r>
+      <w:r>
+        <w:t xml:space="preserve">) is also large enough to avoid low leaf water potentials</w:t>
+      </w:r>
+      <w:r>
+        <w:t xml:space="preserve"> </w:t>
+      </w:r>
+      <w:r>
+        <w:t xml:space="preserve">(Hubbard</w:t>
       </w:r>
       <w:r>
         <w:t xml:space="preserve"> </w:t>
@@ -487,7 +641,95 @@
         <w:t xml:space="preserve">et al.</w:t>
       </w:r>
       <w:r>
+        <w:t xml:space="preserve">, 2001)</w:t>
+      </w:r>
+      <w:r>
+        <w:t xml:space="preserve">. Optimal photosynthetic N investment in the upper canopy will be ineffective in enhancing</w:t>
+      </w:r>
+      <w:r>
+        <w:t xml:space="preserve"> </w:t>
+      </w:r>
+      <w:r>
+        <w:rPr>
+          <w:i/>
+        </w:rPr>
+        <w:t xml:space="preserve">A</w:t>
+      </w:r>
+      <w:r>
+        <w:rPr>
+          <w:vertAlign w:val="subscript"/>
+          <w:i/>
+        </w:rPr>
+        <w:t xml:space="preserve">n</w:t>
+      </w:r>
+      <w:r>
+        <w:t xml:space="preserve"> </w:t>
+      </w:r>
+      <w:r>
+        <w:t xml:space="preserve">if water supply is insufficient</w:t>
+      </w:r>
+      <w:r>
+        <w:t xml:space="preserve"> </w:t>
+      </w:r>
+      <w:r>
+        <w:t xml:space="preserve">(Niinemets, 2012; Peltoniemi</w:t>
+      </w:r>
+      <w:r>
+        <w:t xml:space="preserve"> </w:t>
+      </w:r>
+      <w:r>
+        <w:rPr>
+          <w:i/>
+        </w:rPr>
+        <w:t xml:space="preserve">et al.</w:t>
+      </w:r>
+      <w:r>
         <w:t xml:space="preserve">, 2012)</w:t>
+      </w:r>
+      <w:r>
+        <w:t xml:space="preserve">, thus K</w:t>
+      </w:r>
+      <w:r>
+        <w:rPr>
+          <w:vertAlign w:val="subscript"/>
+        </w:rPr>
+        <w:t xml:space="preserve">l</w:t>
+      </w:r>
+      <w:r>
+        <w:t xml:space="preserve"> </w:t>
+      </w:r>
+      <w:r>
+        <w:t xml:space="preserve">should also be higher in the upper canopy to supply sunlit leaves with sufficient water</w:t>
+      </w:r>
+      <w:r>
+        <w:t xml:space="preserve"> </w:t>
+      </w:r>
+      <w:r>
+        <w:t xml:space="preserve">(Burgess</w:t>
+      </w:r>
+      <w:r>
+        <w:t xml:space="preserve"> </w:t>
+      </w:r>
+      <w:r>
+        <w:rPr>
+          <w:i/>
+        </w:rPr>
+        <w:t xml:space="preserve">et al.</w:t>
+      </w:r>
+      <w:r>
+        <w:t xml:space="preserve">, 2006; Sellin &amp; Kupper, 2007 ; Sellin</w:t>
+      </w:r>
+      <w:r>
+        <w:t xml:space="preserve"> </w:t>
+      </w:r>
+      <w:r>
+        <w:rPr>
+          <w:i/>
+        </w:rPr>
+        <w:t xml:space="preserve">et al.</w:t>
+      </w:r>
+      <w:r>
+        <w:t xml:space="preserve">, 2008)</w:t>
       </w:r>
       <w:r>
         <w:t xml:space="preserve">.</w:t>
@@ -501,7 +743,112 @@
         <w:br w:type="textWrapping"/>
       </w:r>
       <w:r>
-        <w:t xml:space="preserve">The distribution of resources required for</w:t>
+        <w:t xml:space="preserve">Rates of photosynthesis in C</w:t>
+      </w:r>
+      <w:r>
+        <w:rPr>
+          <w:vertAlign w:val="subscript"/>
+        </w:rPr>
+        <w:t xml:space="preserve">3</w:t>
+      </w:r>
+      <w:r>
+        <w:t xml:space="preserve"> </w:t>
+      </w:r>
+      <w:r>
+        <w:t xml:space="preserve">plants are limited by the [CO</w:t>
+      </w:r>
+      <w:r>
+        <w:rPr>
+          <w:vertAlign w:val="subscript"/>
+        </w:rPr>
+        <w:t xml:space="preserve">2</w:t>
+      </w:r>
+      <w:r>
+        <w:t xml:space="preserve">] available for fixation by Rubisco within the chloroplast and this [CO</w:t>
+      </w:r>
+      <w:r>
+        <w:rPr>
+          <w:vertAlign w:val="subscript"/>
+        </w:rPr>
+        <w:t xml:space="preserve">2</w:t>
+      </w:r>
+      <w:r>
+        <w:t xml:space="preserve">] is a function of the drawdown of CO</w:t>
+      </w:r>
+      <w:r>
+        <w:rPr>
+          <w:vertAlign w:val="subscript"/>
+        </w:rPr>
+        <w:t xml:space="preserve">2</w:t>
+      </w:r>
+      <w:r>
+        <w:t xml:space="preserve"> </w:t>
+      </w:r>
+      <w:r>
+        <w:t xml:space="preserve">from the atmosphere to the site of carboxylation</w:t>
+      </w:r>
+      <w:r>
+        <w:t xml:space="preserve"> </w:t>
+      </w:r>
+      <w:r>
+        <w:t xml:space="preserve">(Warren, 2008)</w:t>
+      </w:r>
+      <w:r>
+        <w:t xml:space="preserve">. This drawdown consists of multiple resistance pathways to CO</w:t>
+      </w:r>
+      <w:r>
+        <w:rPr>
+          <w:vertAlign w:val="subscript"/>
+        </w:rPr>
+        <w:t xml:space="preserve">2</w:t>
+      </w:r>
+      <w:r>
+        <w:t xml:space="preserve"> </w:t>
+      </w:r>
+      <w:r>
+        <w:t xml:space="preserve">diffusion which include CO</w:t>
+      </w:r>
+      <w:r>
+        <w:rPr>
+          <w:vertAlign w:val="subscript"/>
+        </w:rPr>
+        <w:t xml:space="preserve">2</w:t>
+      </w:r>
+      <w:r>
+        <w:t xml:space="preserve"> </w:t>
+      </w:r>
+      <w:r>
+        <w:t xml:space="preserve">diffusion from the atmosphere through stomata (stomatal conductance, g</w:t>
+      </w:r>
+      <w:r>
+        <w:rPr>
+          <w:vertAlign w:val="subscript"/>
+        </w:rPr>
+        <w:t xml:space="preserve">s</w:t>
+      </w:r>
+      <w:r>
+        <w:t xml:space="preserve">) and then from these intercellular air spaces into the chloroplast (mesophyll conductance, g</w:t>
+      </w:r>
+      <w:r>
+        <w:rPr>
+          <w:vertAlign w:val="subscript"/>
+        </w:rPr>
+        <w:t xml:space="preserve">m</w:t>
+      </w:r>
+      <w:r>
+        <w:t xml:space="preserve">). Based on optimal theory, regulation of g</w:t>
+      </w:r>
+      <w:r>
+        <w:rPr>
+          <w:vertAlign w:val="subscript"/>
+        </w:rPr>
+        <w:t xml:space="preserve">s</w:t>
+      </w:r>
+      <w:r>
+        <w:t xml:space="preserve"> </w:t>
+      </w:r>
+      <w:r>
+        <w:t xml:space="preserve">within a tree canopy should act to efficiently utilize available supplies of light, N and water to maximize</w:t>
       </w:r>
       <w:r>
         <w:t xml:space="preserve"> </w:t>
@@ -520,7 +867,34 @@
         <w:t xml:space="preserve">n</w:t>
       </w:r>
       <w:r>
-        <w:t xml:space="preserve">, including leaf nitrogen (N) and supply of water, are also partially defined by canopy light gradients. As</w:t>
+        <w:t xml:space="preserve"> </w:t>
+      </w:r>
+      <w:r>
+        <w:t xml:space="preserve">(Peltoniemi</w:t>
+      </w:r>
+      <w:r>
+        <w:t xml:space="preserve"> </w:t>
+      </w:r>
+      <w:r>
+        <w:rPr>
+          <w:i/>
+        </w:rPr>
+        <w:t xml:space="preserve">et al.</w:t>
+      </w:r>
+      <w:r>
+        <w:t xml:space="preserve">, 2012)</w:t>
+      </w:r>
+      <w:r>
+        <w:t xml:space="preserve">. This is because stomata are hypothesized to exhibit an optimal behaviour to maximize C gain while simultaneously minimizing water loss through transpiration</w:t>
+      </w:r>
+      <w:r>
+        <w:t xml:space="preserve"> </w:t>
+      </w:r>
+      <w:r>
+        <w:t xml:space="preserve">(Cowan &amp; Farquhar, 1977)</w:t>
+      </w:r>
+      <w:r>
+        <w:t xml:space="preserve">. Mesophyll conductance can also impose limitations on</w:t>
       </w:r>
       <w:r>
         <w:t xml:space="preserve"> </w:t>
@@ -542,13 +916,86 @@
         <w:t xml:space="preserve"> </w:t>
       </w:r>
       <w:r>
-        <w:t xml:space="preserve">has a saturating response with light and maximum rates depend in part on N-rich photosynthetic machinery, it has been argued that leaf N should be proportional to PPFD along the canopy light gradient to maximize canopy C gain at a given total canopy N</w:t>
-      </w:r>
-      <w:r>
-        <w:t xml:space="preserve"> </w:t>
-      </w:r>
-      <w:r>
-        <w:t xml:space="preserve">(Field, 1983; Field &amp; Mooney, 1986; Peltoniemi</w:t>
+        <w:t xml:space="preserve">as large g</w:t>
+      </w:r>
+      <w:r>
+        <w:rPr>
+          <w:vertAlign w:val="subscript"/>
+        </w:rPr>
+        <w:t xml:space="preserve">s</w:t>
+      </w:r>
+      <w:r>
+        <w:t xml:space="preserve"> </w:t>
+      </w:r>
+      <w:r>
+        <w:t xml:space="preserve">(Warren, 2008; Ubierna &amp; Marshall, 2011)</w:t>
+      </w:r>
+      <w:r>
+        <w:t xml:space="preserve">, reducing the efficiency of leaf N use in</w:t>
+      </w:r>
+      <w:r>
+        <w:t xml:space="preserve"> </w:t>
+      </w:r>
+      <w:r>
+        <w:rPr>
+          <w:i/>
+        </w:rPr>
+        <w:t xml:space="preserve">A</w:t>
+      </w:r>
+      <w:r>
+        <w:rPr>
+          <w:vertAlign w:val="subscript"/>
+          <w:i/>
+        </w:rPr>
+        <w:t xml:space="preserve">n</w:t>
+      </w:r>
+      <w:r>
+        <w:t xml:space="preserve"> </w:t>
+      </w:r>
+      <w:r>
+        <w:t xml:space="preserve">(Niinemets, 2007)</w:t>
+      </w:r>
+      <w:r>
+        <w:t xml:space="preserve"> </w:t>
+      </w:r>
+      <w:r>
+        <w:t xml:space="preserve">if g</w:t>
+      </w:r>
+      <w:r>
+        <w:rPr>
+          <w:vertAlign w:val="subscript"/>
+        </w:rPr>
+        <w:t xml:space="preserve">m</w:t>
+      </w:r>
+      <w:r>
+        <w:t xml:space="preserve"> </w:t>
+      </w:r>
+      <w:r>
+        <w:t xml:space="preserve">constrains CO</w:t>
+      </w:r>
+      <w:r>
+        <w:rPr>
+          <w:vertAlign w:val="subscript"/>
+        </w:rPr>
+        <w:t xml:space="preserve">2</w:t>
+      </w:r>
+      <w:r>
+        <w:t xml:space="preserve"> </w:t>
+      </w:r>
+      <w:r>
+        <w:t xml:space="preserve">supply to the chloroplast. Part of the variation in photosynthetic capacity between sun and shade leaves has been proposed to be due to differences in g</w:t>
+      </w:r>
+      <w:r>
+        <w:rPr>
+          <w:vertAlign w:val="subscript"/>
+        </w:rPr>
+        <w:t xml:space="preserve">m</w:t>
+      </w:r>
+      <w:r>
+        <w:t xml:space="preserve"> </w:t>
+      </w:r>
+      <w:r>
+        <w:t xml:space="preserve">(Piel</w:t>
       </w:r>
       <w:r>
         <w:t xml:space="preserve"> </w:t>
@@ -560,25 +1007,7 @@
         <w:t xml:space="preserve">et al.</w:t>
       </w:r>
       <w:r>
-        <w:t xml:space="preserve">, 2012)</w:t>
-      </w:r>
-      <w:r>
-        <w:t xml:space="preserve">. Changes in chlorophyll per unit N, chlorophyll a:b ratios, electron transport capacity per unit chlorophyll, and ratios of electron transport capacity to Rubisco activity can also occur in response to changes in irradiance</w:t>
-      </w:r>
-      <w:r>
-        <w:t xml:space="preserve"> </w:t>
-      </w:r>
-      <w:r>
-        <w:t xml:space="preserve">(Evans &amp; Poorter, 2001)</w:t>
-      </w:r>
-      <w:r>
-        <w:t xml:space="preserve">. Sun leaves frequently experience greater water limitations in the upper canopy, despite effective vascular systems developed for high radiation loads and transpiration</w:t>
-      </w:r>
-      <w:r>
-        <w:t xml:space="preserve"> </w:t>
-      </w:r>
-      <w:r>
-        <w:t xml:space="preserve">(Sellin</w:t>
+        <w:t xml:space="preserve">, 2002; Warren</w:t>
       </w:r>
       <w:r>
         <w:t xml:space="preserve"> </w:t>
@@ -590,10 +1019,19 @@
         <w:t xml:space="preserve">et al.</w:t>
       </w:r>
       <w:r>
-        <w:t xml:space="preserve">, 2008; Niinemets, 2012)</w:t>
-      </w:r>
-      <w:r>
-        <w:t xml:space="preserve">. Higher rates of</w:t>
+        <w:t xml:space="preserve">, 2007)</w:t>
+      </w:r>
+      <w:r>
+        <w:t xml:space="preserve">, yet the trade-offs that constrain this diffusion pathway are yet to be explicitly quantified. Stomatal and mesophyll conductance should not be considered independent of each other</w:t>
+      </w:r>
+      <w:r>
+        <w:t xml:space="preserve"> </w:t>
+      </w:r>
+      <w:r>
+        <w:t xml:space="preserve">(Griffiths &amp; Helliker, 2013)</w:t>
+      </w:r>
+      <w:r>
+        <w:t xml:space="preserve">, but a lack empirical data currently hinders are ability to interpreting their coupled responses to</w:t>
       </w:r>
       <w:r>
         <w:t xml:space="preserve"> </w:t>
@@ -615,134 +1053,7 @@
         <w:t xml:space="preserve"> </w:t>
       </w:r>
       <w:r>
-        <w:t xml:space="preserve">and stomatal conductance (g</w:t>
-      </w:r>
-      <w:r>
-        <w:rPr>
-          <w:vertAlign w:val="subscript"/>
-        </w:rPr>
-        <w:t xml:space="preserve">s</w:t>
-      </w:r>
-      <w:r>
-        <w:t xml:space="preserve">) can only be sustained if the leaf specific hydraulic conductance (K</w:t>
-      </w:r>
-      <w:r>
-        <w:rPr>
-          <w:vertAlign w:val="subscript"/>
-        </w:rPr>
-        <w:t xml:space="preserve">l</w:t>
-      </w:r>
-      <w:r>
-        <w:t xml:space="preserve">) is also large enough to avoid low leaf water potentials</w:t>
-      </w:r>
-      <w:r>
-        <w:t xml:space="preserve"> </w:t>
-      </w:r>
-      <w:r>
-        <w:t xml:space="preserve">(Hubbard</w:t>
-      </w:r>
-      <w:r>
-        <w:t xml:space="preserve"> </w:t>
-      </w:r>
-      <w:r>
-        <w:rPr>
-          <w:i/>
-        </w:rPr>
-        <w:t xml:space="preserve">et al.</w:t>
-      </w:r>
-      <w:r>
-        <w:t xml:space="preserve">, 2001)</w:t>
-      </w:r>
-      <w:r>
-        <w:t xml:space="preserve">. Optimal photosynthetic N investment in the upper canopy will be ineffective in enhancing</w:t>
-      </w:r>
-      <w:r>
-        <w:t xml:space="preserve"> </w:t>
-      </w:r>
-      <w:r>
-        <w:rPr>
-          <w:i/>
-        </w:rPr>
-        <w:t xml:space="preserve">A</w:t>
-      </w:r>
-      <w:r>
-        <w:rPr>
-          <w:vertAlign w:val="subscript"/>
-          <w:i/>
-        </w:rPr>
-        <w:t xml:space="preserve">n</w:t>
-      </w:r>
-      <w:r>
-        <w:t xml:space="preserve"> </w:t>
-      </w:r>
-      <w:r>
-        <w:t xml:space="preserve">if water supply is insufficient</w:t>
-      </w:r>
-      <w:r>
-        <w:t xml:space="preserve"> </w:t>
-      </w:r>
-      <w:r>
-        <w:t xml:space="preserve">(Niinemets, 2012; Peltoniemi</w:t>
-      </w:r>
-      <w:r>
-        <w:t xml:space="preserve"> </w:t>
-      </w:r>
-      <w:r>
-        <w:rPr>
-          <w:i/>
-        </w:rPr>
-        <w:t xml:space="preserve">et al.</w:t>
-      </w:r>
-      <w:r>
-        <w:t xml:space="preserve">, 2012)</w:t>
-      </w:r>
-      <w:r>
-        <w:t xml:space="preserve">, thus K</w:t>
-      </w:r>
-      <w:r>
-        <w:rPr>
-          <w:vertAlign w:val="subscript"/>
-        </w:rPr>
-        <w:t xml:space="preserve">l</w:t>
-      </w:r>
-      <w:r>
-        <w:t xml:space="preserve"> </w:t>
-      </w:r>
-      <w:r>
-        <w:t xml:space="preserve">should also be higher in the upper canopy to supply sunlit leaves with sufficient water</w:t>
-      </w:r>
-      <w:r>
-        <w:t xml:space="preserve"> </w:t>
-      </w:r>
-      <w:r>
-        <w:t xml:space="preserve">(Burgess</w:t>
-      </w:r>
-      <w:r>
-        <w:t xml:space="preserve"> </w:t>
-      </w:r>
-      <w:r>
-        <w:rPr>
-          <w:i/>
-        </w:rPr>
-        <w:t xml:space="preserve">et al.</w:t>
-      </w:r>
-      <w:r>
-        <w:t xml:space="preserve">, 2006; Sellin &amp; Kupper, 2007 ; Sellin</w:t>
-      </w:r>
-      <w:r>
-        <w:t xml:space="preserve"> </w:t>
-      </w:r>
-      <w:r>
-        <w:rPr>
-          <w:i/>
-        </w:rPr>
-        <w:t xml:space="preserve">et al.</w:t>
-      </w:r>
-      <w:r>
-        <w:t xml:space="preserve">, 2008)</w:t>
-      </w:r>
-      <w:r>
-        <w:t xml:space="preserve">.</w:t>
+        <w:t xml:space="preserve">across sun and shade leaves.</w:t>
       </w:r>
     </w:p>
     <w:p>
@@ -753,19 +1064,73 @@
         <w:br w:type="textWrapping"/>
       </w:r>
       <w:r>
-        <w:t xml:space="preserve">Rates of photosynthesis in C</w:t>
-      </w:r>
-      <w:r>
-        <w:rPr>
-          <w:vertAlign w:val="subscript"/>
-        </w:rPr>
-        <w:t xml:space="preserve">3</w:t>
-      </w:r>
-      <w:r>
-        <w:t xml:space="preserve"> </w:t>
-      </w:r>
-      <w:r>
-        <w:t xml:space="preserve">plants are limited by the [CO</w:t>
+        <w:t xml:space="preserve">Additionally, assessing shade leaf behaviour is made difficult with accounting of short term light fluctuations within a canopy, via sunflecks. How shade leaves utilize sunflecks for short term C gain depends on the combined response time of g</w:t>
+      </w:r>
+      <w:r>
+        <w:rPr>
+          <w:vertAlign w:val="subscript"/>
+        </w:rPr>
+        <w:t xml:space="preserve">s</w:t>
+      </w:r>
+      <w:r>
+        <w:t xml:space="preserve"> </w:t>
+      </w:r>
+      <w:r>
+        <w:t xml:space="preserve">and g</w:t>
+      </w:r>
+      <w:r>
+        <w:rPr>
+          <w:vertAlign w:val="subscript"/>
+        </w:rPr>
+        <w:t xml:space="preserve">m</w:t>
+      </w:r>
+      <w:r>
+        <w:t xml:space="preserve"> </w:t>
+      </w:r>
+      <w:r>
+        <w:t xml:space="preserve">and the underlying photosynthetic biochemistry acclimated to a low light environment</w:t>
+      </w:r>
+      <w:r>
+        <w:t xml:space="preserve"> </w:t>
+      </w:r>
+      <w:r>
+        <w:t xml:space="preserve">(Pearcy, 1990; Tausz</w:t>
+      </w:r>
+      <w:r>
+        <w:t xml:space="preserve"> </w:t>
+      </w:r>
+      <w:r>
+        <w:rPr>
+          <w:i/>
+        </w:rPr>
+        <w:t xml:space="preserve">et al.</w:t>
+      </w:r>
+      <w:r>
+        <w:t xml:space="preserve">, 2005)</w:t>
+      </w:r>
+      <w:r>
+        <w:t xml:space="preserve">. The utilization of sunflecks is first limited by delayed responses of stomata opening, which may take minutes, effectively limiting the maximum assimilation rate that can be achieved</w:t>
+      </w:r>
+      <w:r>
+        <w:t xml:space="preserve"> </w:t>
+      </w:r>
+      <w:r>
+        <w:t xml:space="preserve">(Pearcy, 1990; Vico</w:t>
+      </w:r>
+      <w:r>
+        <w:t xml:space="preserve"> </w:t>
+      </w:r>
+      <w:r>
+        <w:rPr>
+          <w:i/>
+        </w:rPr>
+        <w:t xml:space="preserve">et al.</w:t>
+      </w:r>
+      <w:r>
+        <w:t xml:space="preserve">, 2011; Way &amp; Pearcy, 2012)</w:t>
+      </w:r>
+      <w:r>
+        <w:t xml:space="preserve">. Mesophyll conductance has been shown to respond to environmental factors (e.g. CO</w:t>
       </w:r>
       <w:r>
         <w:rPr>
@@ -774,61 +1139,7 @@
         <w:t xml:space="preserve">2</w:t>
       </w:r>
       <w:r>
-        <w:t xml:space="preserve">] available for fixation by Rubisco within the chloroplast and this [CO</w:t>
-      </w:r>
-      <w:r>
-        <w:rPr>
-          <w:vertAlign w:val="subscript"/>
-        </w:rPr>
-        <w:t xml:space="preserve">2</w:t>
-      </w:r>
-      <w:r>
-        <w:t xml:space="preserve">] is a function of the drawdown of CO</w:t>
-      </w:r>
-      <w:r>
-        <w:rPr>
-          <w:vertAlign w:val="subscript"/>
-        </w:rPr>
-        <w:t xml:space="preserve">2</w:t>
-      </w:r>
-      <w:r>
-        <w:t xml:space="preserve"> </w:t>
-      </w:r>
-      <w:r>
-        <w:t xml:space="preserve">from the atmosphere to the site of carboxylation</w:t>
-      </w:r>
-      <w:r>
-        <w:t xml:space="preserve"> </w:t>
-      </w:r>
-      <w:r>
-        <w:t xml:space="preserve">(Warren, 2008)</w:t>
-      </w:r>
-      <w:r>
-        <w:t xml:space="preserve">. This drawdown consists of multiple resistance pathways to CO</w:t>
-      </w:r>
-      <w:r>
-        <w:rPr>
-          <w:vertAlign w:val="subscript"/>
-        </w:rPr>
-        <w:t xml:space="preserve">2</w:t>
-      </w:r>
-      <w:r>
-        <w:t xml:space="preserve"> </w:t>
-      </w:r>
-      <w:r>
-        <w:t xml:space="preserve">diffusion which include CO</w:t>
-      </w:r>
-      <w:r>
-        <w:rPr>
-          <w:vertAlign w:val="subscript"/>
-        </w:rPr>
-        <w:t xml:space="preserve">2</w:t>
-      </w:r>
-      <w:r>
-        <w:t xml:space="preserve"> </w:t>
-      </w:r>
-      <w:r>
-        <w:t xml:space="preserve">diffusion from the atmosphere through stomata (stomatal conductance, g</w:t>
+        <w:t xml:space="preserve">, temperature or vapor pressure deficit) at timescales of minutes, possibly faster than g</w:t>
       </w:r>
       <w:r>
         <w:rPr>
@@ -837,7 +1148,25 @@
         <w:t xml:space="preserve">s</w:t>
       </w:r>
       <w:r>
-        <w:t xml:space="preserve">) and then from these intercellular air spaces into the chloroplast (mesophyll conductance, g</w:t>
+        <w:t xml:space="preserve"> </w:t>
+      </w:r>
+      <w:r>
+        <w:t xml:space="preserve">(Flexas</w:t>
+      </w:r>
+      <w:r>
+        <w:t xml:space="preserve"> </w:t>
+      </w:r>
+      <w:r>
+        <w:rPr>
+          <w:i/>
+        </w:rPr>
+        <w:t xml:space="preserve">et al.</w:t>
+      </w:r>
+      <w:r>
+        <w:t xml:space="preserve">, 2008 and references therein)</w:t>
+      </w:r>
+      <w:r>
+        <w:t xml:space="preserve">, yet short term response to light availability are unclear. For example, g</w:t>
       </w:r>
       <w:r>
         <w:rPr>
@@ -846,41 +1175,16 @@
         <w:t xml:space="preserve">m</w:t>
       </w:r>
       <w:r>
-        <w:t xml:space="preserve">). Based on optimal theory, regulation of g</w:t>
-      </w:r>
-      <w:r>
-        <w:rPr>
-          <w:vertAlign w:val="subscript"/>
-        </w:rPr>
-        <w:t xml:space="preserve">s</w:t>
-      </w:r>
-      <w:r>
-        <w:t xml:space="preserve"> </w:t>
-      </w:r>
-      <w:r>
-        <w:t xml:space="preserve">within a tree canopy should act to efficiently utilize available supplies of light, N and water to maximize</w:t>
-      </w:r>
-      <w:r>
-        <w:t xml:space="preserve"> </w:t>
-      </w:r>
-      <w:r>
-        <w:rPr>
-          <w:i/>
-        </w:rPr>
-        <w:t xml:space="preserve">A</w:t>
-      </w:r>
-      <w:r>
-        <w:rPr>
-          <w:vertAlign w:val="subscript"/>
-          <w:i/>
-        </w:rPr>
-        <w:t xml:space="preserve">n</w:t>
-      </w:r>
-      <w:r>
-        <w:t xml:space="preserve"> </w:t>
-      </w:r>
-      <w:r>
-        <w:t xml:space="preserve">(Peltoniemi</w:t>
+        <w:t xml:space="preserve"> </w:t>
+      </w:r>
+      <w:r>
+        <w:t xml:space="preserve">was found to be independent of light intensity in wheat leaves</w:t>
+      </w:r>
+      <w:r>
+        <w:t xml:space="preserve"> </w:t>
+      </w:r>
+      <w:r>
+        <w:t xml:space="preserve">(Tazoe</w:t>
       </w:r>
       <w:r>
         <w:t xml:space="preserve"> </w:t>
@@ -892,84 +1196,34 @@
         <w:t xml:space="preserve">et al.</w:t>
       </w:r>
       <w:r>
-        <w:t xml:space="preserve">, 2012)</w:t>
-      </w:r>
-      <w:r>
-        <w:t xml:space="preserve">. This is because stomata are hypothesized to exhibit an optimal behaviour to maximize C gain while simultaneously minimizing water loss through transpiration</w:t>
-      </w:r>
-      <w:r>
-        <w:t xml:space="preserve"> </w:t>
-      </w:r>
-      <w:r>
-        <w:t xml:space="preserve">(Cowan &amp; Farquhar, 1977)</w:t>
-      </w:r>
-      <w:r>
-        <w:t xml:space="preserve">. Mesophyll conductance can also impose limitations on</w:t>
-      </w:r>
-      <w:r>
-        <w:t xml:space="preserve"> </w:t>
-      </w:r>
-      <w:r>
-        <w:rPr>
-          <w:i/>
-        </w:rPr>
-        <w:t xml:space="preserve">A</w:t>
-      </w:r>
-      <w:r>
-        <w:rPr>
-          <w:vertAlign w:val="subscript"/>
-          <w:i/>
-        </w:rPr>
-        <w:t xml:space="preserve">n</w:t>
-      </w:r>
-      <w:r>
-        <w:t xml:space="preserve"> </w:t>
-      </w:r>
-      <w:r>
-        <w:t xml:space="preserve">as large g</w:t>
-      </w:r>
-      <w:r>
-        <w:rPr>
-          <w:vertAlign w:val="subscript"/>
-        </w:rPr>
-        <w:t xml:space="preserve">s</w:t>
-      </w:r>
-      <w:r>
-        <w:t xml:space="preserve"> </w:t>
-      </w:r>
-      <w:r>
-        <w:t xml:space="preserve">(Warren, 2008; Ubierna &amp; Marshall, 2011)</w:t>
-      </w:r>
-      <w:r>
-        <w:t xml:space="preserve">, reducing the efficiency of leaf N use in</w:t>
-      </w:r>
-      <w:r>
-        <w:t xml:space="preserve"> </w:t>
-      </w:r>
-      <w:r>
-        <w:rPr>
-          <w:i/>
-        </w:rPr>
-        <w:t xml:space="preserve">A</w:t>
-      </w:r>
-      <w:r>
-        <w:rPr>
-          <w:vertAlign w:val="subscript"/>
-          <w:i/>
-        </w:rPr>
-        <w:t xml:space="preserve">n</w:t>
-      </w:r>
-      <w:r>
-        <w:t xml:space="preserve"> </w:t>
-      </w:r>
-      <w:r>
-        <w:t xml:space="preserve">(Niinemets, 2007)</w:t>
-      </w:r>
-      <w:r>
-        <w:t xml:space="preserve"> </w:t>
-      </w:r>
-      <w:r>
-        <w:t xml:space="preserve">if g</w:t>
+        <w:t xml:space="preserve">, 2009)</w:t>
+      </w:r>
+      <w:r>
+        <w:t xml:space="preserve"> </w:t>
+      </w:r>
+      <w:r>
+        <w:t xml:space="preserve">but was responsive to light in tobacco</w:t>
+      </w:r>
+      <w:r>
+        <w:t xml:space="preserve"> </w:t>
+      </w:r>
+      <w:r>
+        <w:t xml:space="preserve">(Flexas</w:t>
+      </w:r>
+      <w:r>
+        <w:t xml:space="preserve"> </w:t>
+      </w:r>
+      <w:r>
+        <w:rPr>
+          <w:i/>
+        </w:rPr>
+        <w:t xml:space="preserve">et al.</w:t>
+      </w:r>
+      <w:r>
+        <w:t xml:space="preserve">, 2007)</w:t>
+      </w:r>
+      <w:r>
+        <w:t xml:space="preserve">. Anatomical parameters which regulate g</w:t>
       </w:r>
       <w:r>
         <w:rPr>
@@ -981,31 +1235,13 @@
         <w:t xml:space="preserve"> </w:t>
       </w:r>
       <w:r>
-        <w:t xml:space="preserve">constrains CO</w:t>
-      </w:r>
-      <w:r>
-        <w:rPr>
-          <w:vertAlign w:val="subscript"/>
-        </w:rPr>
-        <w:t xml:space="preserve">2</w:t>
-      </w:r>
-      <w:r>
-        <w:t xml:space="preserve"> </w:t>
-      </w:r>
-      <w:r>
-        <w:t xml:space="preserve">supply to the chloroplast. Part of the variation in photosynthetic capacity between sun and shade leaves has been proposed to be due to differences in g</w:t>
-      </w:r>
-      <w:r>
-        <w:rPr>
-          <w:vertAlign w:val="subscript"/>
-        </w:rPr>
-        <w:t xml:space="preserve">m</w:t>
-      </w:r>
-      <w:r>
-        <w:t xml:space="preserve"> </w:t>
-      </w:r>
-      <w:r>
-        <w:t xml:space="preserve">(Piel</w:t>
+        <w:t xml:space="preserve">with changing irradiance such as chloroplast surface area</w:t>
+      </w:r>
+      <w:r>
+        <w:t xml:space="preserve"> </w:t>
+      </w:r>
+      <w:r>
+        <w:t xml:space="preserve">(Terashima</w:t>
       </w:r>
       <w:r>
         <w:t xml:space="preserve"> </w:t>
@@ -1017,53 +1253,25 @@
         <w:t xml:space="preserve">et al.</w:t>
       </w:r>
       <w:r>
-        <w:t xml:space="preserve">, 2002; Warren</w:t>
-      </w:r>
-      <w:r>
-        <w:t xml:space="preserve"> </w:t>
-      </w:r>
-      <w:r>
-        <w:rPr>
-          <w:i/>
-        </w:rPr>
-        <w:t xml:space="preserve">et al.</w:t>
-      </w:r>
-      <w:r>
-        <w:t xml:space="preserve">, 2007)</w:t>
-      </w:r>
-      <w:r>
-        <w:t xml:space="preserve">, yet the trade-offs that constrain this diffusion pathway are yet to be explicitly quantified. Stomatal and mesophyll conductance should not be considered independent of each other</w:t>
-      </w:r>
-      <w:r>
-        <w:t xml:space="preserve"> </w:t>
-      </w:r>
-      <w:r>
-        <w:t xml:space="preserve">(Griffiths &amp; Helliker, 2013)</w:t>
-      </w:r>
-      <w:r>
-        <w:t xml:space="preserve">, but a lack empirical data currently hinders are ability to interpreting their coupled responses to</w:t>
-      </w:r>
-      <w:r>
-        <w:t xml:space="preserve"> </w:t>
-      </w:r>
-      <w:r>
-        <w:rPr>
-          <w:i/>
-        </w:rPr>
-        <w:t xml:space="preserve">A</w:t>
-      </w:r>
-      <w:r>
-        <w:rPr>
-          <w:vertAlign w:val="subscript"/>
-          <w:i/>
-        </w:rPr>
-        <w:t xml:space="preserve">n</w:t>
-      </w:r>
-      <w:r>
-        <w:t xml:space="preserve"> </w:t>
-      </w:r>
-      <w:r>
-        <w:t xml:space="preserve">across sun and shade leaves.</w:t>
+        <w:t xml:space="preserve">, 2006)</w:t>
+      </w:r>
+      <w:r>
+        <w:t xml:space="preserve"> </w:t>
+      </w:r>
+      <w:r>
+        <w:t xml:space="preserve">and mesophyll thickness</w:t>
+      </w:r>
+      <w:r>
+        <w:t xml:space="preserve"> </w:t>
+      </w:r>
+      <w:r>
+        <w:t xml:space="preserve">(Boardman, 1977)</w:t>
+      </w:r>
+      <w:r>
+        <w:t xml:space="preserve"> </w:t>
+      </w:r>
+      <w:r>
+        <w:t xml:space="preserve">are also unlikely to adjust during short light fluctuations. The physiological behaviour of shade leaves to maximize C gain must be assessed as both a degree of acclimation to local irradiance and as a potential response to transitory light availability.</w:t>
       </w:r>
     </w:p>
     <w:p>
@@ -1074,7 +1282,37 @@
         <w:br w:type="textWrapping"/>
       </w:r>
       <w:r>
-        <w:t xml:space="preserve">Additionally, assessing shade leaf behaviour is made difficult with accounting of short term light fluctuations within a canopy, via sunflecks. How shade leaves utilize sunflecks for short term C gain depends on the combined response time of g</w:t>
+        <w:t xml:space="preserve">Climate warming may also affect the physiological behaviour of leaves within a canopy. This is because leaves can be exposed to different heat, water and high light stresses as temperature and vapour pressure deficit (VPD) vary with canopy light availability</w:t>
+      </w:r>
+      <w:r>
+        <w:t xml:space="preserve"> </w:t>
+      </w:r>
+      <w:r>
+        <w:t xml:space="preserve">(Baldocchi</w:t>
+      </w:r>
+      <w:r>
+        <w:t xml:space="preserve"> </w:t>
+      </w:r>
+      <w:r>
+        <w:rPr>
+          <w:i/>
+        </w:rPr>
+        <w:t xml:space="preserve">et al.</w:t>
+      </w:r>
+      <w:r>
+        <w:t xml:space="preserve">, 2002; Niinemets &amp; Valladares, 2004; Niinemets, 2007)</w:t>
+      </w:r>
+      <w:r>
+        <w:t xml:space="preserve">. How these stresses affect the diffusion of CO</w:t>
+      </w:r>
+      <w:r>
+        <w:rPr>
+          <w:vertAlign w:val="subscript"/>
+        </w:rPr>
+        <w:t xml:space="preserve">2</w:t>
+      </w:r>
+      <w:r>
+        <w:t xml:space="preserve">, through either g</w:t>
       </w:r>
       <w:r>
         <w:rPr>
@@ -1086,7 +1324,7 @@
         <w:t xml:space="preserve"> </w:t>
       </w:r>
       <w:r>
-        <w:t xml:space="preserve">and g</w:t>
+        <w:t xml:space="preserve">or g</w:t>
       </w:r>
       <w:r>
         <w:rPr>
@@ -1095,16 +1333,53 @@
         <w:t xml:space="preserve">m</w:t>
       </w:r>
       <w:r>
-        <w:t xml:space="preserve"> </w:t>
-      </w:r>
-      <w:r>
-        <w:t xml:space="preserve">and the underlying photosynthetic biochemistry acclimated to a low light environment</w:t>
-      </w:r>
-      <w:r>
-        <w:t xml:space="preserve"> </w:t>
-      </w:r>
-      <w:r>
-        <w:t xml:space="preserve">(Pearcy, 1990; Tausz</w:t>
+        <w:t xml:space="preserve">, will have implications for upscaling</w:t>
+      </w:r>
+      <w:r>
+        <w:t xml:space="preserve"> </w:t>
+      </w:r>
+      <w:r>
+        <w:rPr>
+          <w:i/>
+        </w:rPr>
+        <w:t xml:space="preserve">A</w:t>
+      </w:r>
+      <w:r>
+        <w:rPr>
+          <w:vertAlign w:val="subscript"/>
+          <w:i/>
+        </w:rPr>
+        <w:t xml:space="preserve">n</w:t>
+      </w:r>
+      <w:r>
+        <w:t xml:space="preserve"> </w:t>
+      </w:r>
+      <w:r>
+        <w:t xml:space="preserve">for sun and shade leaves. Additionally, light saturated rates of A are limited by the maximum rate of Rubisco carboxylation (Vc</w:t>
+      </w:r>
+      <w:r>
+        <w:rPr>
+          <w:vertAlign w:val="subscript"/>
+        </w:rPr>
+        <w:t xml:space="preserve">max</w:t>
+      </w:r>
+      <w:r>
+        <w:t xml:space="preserve">) or the maximum rate of photosynthetic electron transport (J</w:t>
+      </w:r>
+      <w:r>
+        <w:rPr>
+          <w:vertAlign w:val="subscript"/>
+        </w:rPr>
+        <w:t xml:space="preserve">max</w:t>
+      </w:r>
+      <w:r>
+        <w:t xml:space="preserve">) across a range of temperatures, yet their temperature dependencies are not the same</w:t>
+      </w:r>
+      <w:r>
+        <w:t xml:space="preserve"> </w:t>
+      </w:r>
+      <w:r>
+        <w:t xml:space="preserve">(Farquhar</w:t>
       </w:r>
       <w:r>
         <w:t xml:space="preserve"> </w:t>
@@ -1116,16 +1391,7 @@
         <w:t xml:space="preserve">et al.</w:t>
       </w:r>
       <w:r>
-        <w:t xml:space="preserve">, 2005)</w:t>
-      </w:r>
-      <w:r>
-        <w:t xml:space="preserve">. The utilization of sunflecks is first limited by delayed responses of stomata opening, which may take minutes, effectively limiting the maximum assimilation rate that can be achieved</w:t>
-      </w:r>
-      <w:r>
-        <w:t xml:space="preserve"> </w:t>
-      </w:r>
-      <w:r>
-        <w:t xml:space="preserve">(Pearcy, 1990; Vico</w:t>
+        <w:t xml:space="preserve">, 1980; Medlyn</w:t>
       </w:r>
       <w:r>
         <w:t xml:space="preserve"> </w:t>
@@ -1137,151 +1403,10 @@
         <w:t xml:space="preserve">et al.</w:t>
       </w:r>
       <w:r>
-        <w:t xml:space="preserve">, 2011; Way &amp; Pearcy, 2012)</w:t>
-      </w:r>
-      <w:r>
-        <w:t xml:space="preserve">. Mesophyll conductance has been shown to respond to environmental factors (e.g. CO</w:t>
-      </w:r>
-      <w:r>
-        <w:rPr>
-          <w:vertAlign w:val="subscript"/>
-        </w:rPr>
-        <w:t xml:space="preserve">2</w:t>
-      </w:r>
-      <w:r>
-        <w:t xml:space="preserve">, temperature or vapor pressure deficit) at timescales of minutes, possibly faster than g</w:t>
-      </w:r>
-      <w:r>
-        <w:rPr>
-          <w:vertAlign w:val="subscript"/>
-        </w:rPr>
-        <w:t xml:space="preserve">s</w:t>
-      </w:r>
-      <w:r>
-        <w:t xml:space="preserve"> </w:t>
-      </w:r>
-      <w:r>
-        <w:t xml:space="preserve">(Flexas</w:t>
-      </w:r>
-      <w:r>
-        <w:t xml:space="preserve"> </w:t>
-      </w:r>
-      <w:r>
-        <w:rPr>
-          <w:i/>
-        </w:rPr>
-        <w:t xml:space="preserve">et al.</w:t>
-      </w:r>
-      <w:r>
-        <w:t xml:space="preserve">, 2008 and references therein)</w:t>
-      </w:r>
-      <w:r>
-        <w:t xml:space="preserve">, yet short term response to light availability are unclear. For example, g</w:t>
-      </w:r>
-      <w:r>
-        <w:rPr>
-          <w:vertAlign w:val="subscript"/>
-        </w:rPr>
-        <w:t xml:space="preserve">m</w:t>
-      </w:r>
-      <w:r>
-        <w:t xml:space="preserve"> </w:t>
-      </w:r>
-      <w:r>
-        <w:t xml:space="preserve">was found to be independent of light intensity in wheat leaves</w:t>
-      </w:r>
-      <w:r>
-        <w:t xml:space="preserve"> </w:t>
-      </w:r>
-      <w:r>
-        <w:t xml:space="preserve">(Tazoe</w:t>
-      </w:r>
-      <w:r>
-        <w:t xml:space="preserve"> </w:t>
-      </w:r>
-      <w:r>
-        <w:rPr>
-          <w:i/>
-        </w:rPr>
-        <w:t xml:space="preserve">et al.</w:t>
-      </w:r>
-      <w:r>
-        <w:t xml:space="preserve">, 2009)</w:t>
-      </w:r>
-      <w:r>
-        <w:t xml:space="preserve"> </w:t>
-      </w:r>
-      <w:r>
-        <w:t xml:space="preserve">but was responsive to light in tobacco</w:t>
-      </w:r>
-      <w:r>
-        <w:t xml:space="preserve"> </w:t>
-      </w:r>
-      <w:r>
-        <w:t xml:space="preserve">(Flexas</w:t>
-      </w:r>
-      <w:r>
-        <w:t xml:space="preserve"> </w:t>
-      </w:r>
-      <w:r>
-        <w:rPr>
-          <w:i/>
-        </w:rPr>
-        <w:t xml:space="preserve">et al.</w:t>
-      </w:r>
-      <w:r>
-        <w:t xml:space="preserve">, 2007)</w:t>
-      </w:r>
-      <w:r>
-        <w:t xml:space="preserve">. Anatomical parameters which regulate g</w:t>
-      </w:r>
-      <w:r>
-        <w:rPr>
-          <w:vertAlign w:val="subscript"/>
-        </w:rPr>
-        <w:t xml:space="preserve">m</w:t>
-      </w:r>
-      <w:r>
-        <w:t xml:space="preserve"> </w:t>
-      </w:r>
-      <w:r>
-        <w:t xml:space="preserve">with changing irradiance such as chloroplast surface area</w:t>
-      </w:r>
-      <w:r>
-        <w:t xml:space="preserve"> </w:t>
-      </w:r>
-      <w:r>
-        <w:t xml:space="preserve">(Terashima</w:t>
-      </w:r>
-      <w:r>
-        <w:t xml:space="preserve"> </w:t>
-      </w:r>
-      <w:r>
-        <w:rPr>
-          <w:i/>
-        </w:rPr>
-        <w:t xml:space="preserve">et al.</w:t>
-      </w:r>
-      <w:r>
-        <w:t xml:space="preserve">, 2006)</w:t>
-      </w:r>
-      <w:r>
-        <w:t xml:space="preserve"> </w:t>
-      </w:r>
-      <w:r>
-        <w:t xml:space="preserve">and mesophyll thickness</w:t>
-      </w:r>
-      <w:r>
-        <w:t xml:space="preserve"> </w:t>
-      </w:r>
-      <w:r>
-        <w:t xml:space="preserve">(Boardman, 1977)</w:t>
-      </w:r>
-      <w:r>
-        <w:t xml:space="preserve"> </w:t>
-      </w:r>
-      <w:r>
-        <w:t xml:space="preserve">are also unlikely to adjust during short light fluctuations. The physiological behaviour of shade leaves to maximize C gain must be assessed as both a degree of acclimation to local irradiance and as a potential response to transitory light availability.</w:t>
+        <w:t xml:space="preserve">, 2002)</w:t>
+      </w:r>
+      <w:r>
+        <w:t xml:space="preserve">. How these parameters are differentially affected by warming may impact constraints of N distribution and leaf photosynthetic capacity across light gradients. The impacts of warming on plant physiological processes are obviously vast, yet differentiating their impacts on leaf physiology within a canopy will be essential to evaluate whole tree responses to a changing climate.</w:t>
       </w:r>
     </w:p>
     <w:p>
@@ -1292,131 +1417,22 @@
         <w:br w:type="textWrapping"/>
       </w:r>
       <w:r>
-        <w:t xml:space="preserve">Climate warming may also affect the physiological behaviour of leaves within a canopy. This is because leaves can be exposed to different heat, water and high light stresses as temperature and vapour pressure deficit (VPD) vary with canopy light availability</w:t>
-      </w:r>
-      <w:r>
-        <w:t xml:space="preserve"> </w:t>
-      </w:r>
-      <w:r>
-        <w:t xml:space="preserve">(Baldocchi</w:t>
-      </w:r>
-      <w:r>
-        <w:t xml:space="preserve"> </w:t>
-      </w:r>
-      <w:r>
-        <w:rPr>
-          <w:i/>
-        </w:rPr>
-        <w:t xml:space="preserve">et al.</w:t>
-      </w:r>
-      <w:r>
-        <w:t xml:space="preserve">, 2002; Niinemets &amp; Valladares, 2004; Niinemets, 2007)</w:t>
-      </w:r>
-      <w:r>
-        <w:t xml:space="preserve">. How these stresses affect the diffusion of CO</w:t>
-      </w:r>
-      <w:r>
-        <w:rPr>
-          <w:vertAlign w:val="subscript"/>
-        </w:rPr>
-        <w:t xml:space="preserve">2</w:t>
-      </w:r>
-      <w:r>
-        <w:t xml:space="preserve">, through either g</w:t>
-      </w:r>
-      <w:r>
-        <w:rPr>
-          <w:vertAlign w:val="subscript"/>
-        </w:rPr>
-        <w:t xml:space="preserve">s</w:t>
-      </w:r>
-      <w:r>
-        <w:t xml:space="preserve"> </w:t>
-      </w:r>
-      <w:r>
-        <w:t xml:space="preserve">or g</w:t>
-      </w:r>
-      <w:r>
-        <w:rPr>
-          <w:vertAlign w:val="subscript"/>
-        </w:rPr>
-        <w:t xml:space="preserve">m</w:t>
-      </w:r>
-      <w:r>
-        <w:t xml:space="preserve">, will have implications for upscaling</w:t>
-      </w:r>
-      <w:r>
-        <w:t xml:space="preserve"> </w:t>
-      </w:r>
-      <w:r>
-        <w:rPr>
-          <w:i/>
-        </w:rPr>
-        <w:t xml:space="preserve">A</w:t>
-      </w:r>
-      <w:r>
-        <w:rPr>
-          <w:vertAlign w:val="subscript"/>
-          <w:i/>
-        </w:rPr>
-        <w:t xml:space="preserve">n</w:t>
-      </w:r>
-      <w:r>
-        <w:t xml:space="preserve"> </w:t>
-      </w:r>
-      <w:r>
-        <w:t xml:space="preserve">for sun and shade leaves. Additionally, light saturated rates of A are limited by the maximum rate of Rubisco carboxylation (Vc</w:t>
-      </w:r>
-      <w:r>
-        <w:rPr>
-          <w:vertAlign w:val="subscript"/>
-        </w:rPr>
-        <w:t xml:space="preserve">max</w:t>
-      </w:r>
-      <w:r>
-        <w:t xml:space="preserve">) or the maximum rate of photosynthetic electron transport (J</w:t>
-      </w:r>
-      <w:r>
-        <w:rPr>
-          <w:vertAlign w:val="subscript"/>
-        </w:rPr>
-        <w:t xml:space="preserve">max</w:t>
-      </w:r>
-      <w:r>
-        <w:t xml:space="preserve">) across a range of temperatures, yet their temperature dependencies are not the same</w:t>
-      </w:r>
-      <w:r>
-        <w:t xml:space="preserve"> </w:t>
-      </w:r>
-      <w:r>
-        <w:t xml:space="preserve">(Farquhar</w:t>
-      </w:r>
-      <w:r>
-        <w:t xml:space="preserve"> </w:t>
-      </w:r>
-      <w:r>
-        <w:rPr>
-          <w:i/>
-        </w:rPr>
-        <w:t xml:space="preserve">et al.</w:t>
-      </w:r>
-      <w:r>
-        <w:t xml:space="preserve">, 1980; Medlyn</w:t>
-      </w:r>
-      <w:r>
-        <w:t xml:space="preserve"> </w:t>
-      </w:r>
-      <w:r>
-        <w:rPr>
-          <w:i/>
-        </w:rPr>
-        <w:t xml:space="preserve">et al.</w:t>
-      </w:r>
-      <w:r>
-        <w:t xml:space="preserve">, 2002)</w:t>
-      </w:r>
-      <w:r>
-        <w:t xml:space="preserve">. How these parameters are differentially affected by warming may impact constraints of N distribution and leaf photosynthetic capacity across light gradients. The impacts of warming on plant physiological processes are obviously vast, yet differentiating their impacts on leaf physiology within a canopy will be essential to evaluate whole tree responses to a changing climate.</w:t>
+        <w:t xml:space="preserve">In this study we use</w:t>
+      </w:r>
+      <w:r>
+        <w:t xml:space="preserve"> </w:t>
+      </w:r>
+      <w:r>
+        <w:rPr>
+          <w:i/>
+        </w:rPr>
+        <w:t xml:space="preserve">Eucalyptus tereticornis</w:t>
+      </w:r>
+      <w:r>
+        <w:t xml:space="preserve"> </w:t>
+      </w:r>
+      <w:r>
+        <w:t xml:space="preserve">Sm. trees, planted in climate controlled whole tree chambers with ambient and elevated temperature (ambient +3°C) treatments, to empirically evaluate the distribution of nitrogen and water supply and leaf physiological behaviour of sun and shade leaves. Our hypotheses are as follows:</w:t>
       </w:r>
     </w:p>
     <w:p>
@@ -1427,22 +1443,7 @@
         <w:br w:type="textWrapping"/>
       </w:r>
       <w:r>
-        <w:t xml:space="preserve">In this study we use</w:t>
-      </w:r>
-      <w:r>
-        <w:t xml:space="preserve"> </w:t>
-      </w:r>
-      <w:r>
-        <w:rPr>
-          <w:i/>
-        </w:rPr>
-        <w:t xml:space="preserve">Eucalyptus tereticornis</w:t>
-      </w:r>
-      <w:r>
-        <w:t xml:space="preserve"> </w:t>
-      </w:r>
-      <w:r>
-        <w:t xml:space="preserve">Sm. trees, planted in climate controlled whole tree chambers with ambient and elevated temperature (ambient +3°C) treatments, to empirically evaluate the distribution of nitrogen and water supply and leaf physiological behaviour of sun and shade leaves. Our hypotheses are as follows:</w:t>
+        <w:t xml:space="preserve">1. If whole tree canopies are optimized for C gain, then leaf N, hydraulic conductance and biochemical photosynthetic capacity are predicted to be higher in sun leaves compared to shade leaves.</w:t>
       </w:r>
     </w:p>
     <w:p>
@@ -1453,7 +1454,41 @@
         <w:br w:type="textWrapping"/>
       </w:r>
       <w:r>
-        <w:t xml:space="preserve">1. If whole tree canopies are optimized for C gain, then leaf N, hydraulic conductance and biochemical photosynthetic capacity are predicted to be higher in sun leaves compared to shade leaves.</w:t>
+        <w:t xml:space="preserve">2. Stomatal conductance is proportional to</w:t>
+      </w:r>
+      <w:r>
+        <w:t xml:space="preserve"> </w:t>
+      </w:r>
+      <w:r>
+        <w:rPr>
+          <w:i/>
+        </w:rPr>
+        <w:t xml:space="preserve">A</w:t>
+      </w:r>
+      <w:r>
+        <w:rPr>
+          <w:vertAlign w:val="subscript"/>
+          <w:i/>
+        </w:rPr>
+        <w:t xml:space="preserve">n</w:t>
+      </w:r>
+      <w:r>
+        <w:t xml:space="preserve"> </w:t>
+      </w:r>
+      <w:r>
+        <w:t xml:space="preserve">across sun and shade leaves under similar leaf VPD and g</w:t>
+      </w:r>
+      <w:r>
+        <w:rPr>
+          <w:vertAlign w:val="subscript"/>
+        </w:rPr>
+        <w:t xml:space="preserve">m</w:t>
+      </w:r>
+      <w:r>
+        <w:t xml:space="preserve"> </w:t>
+      </w:r>
+      <w:r>
+        <w:t xml:space="preserve">scales positively with photosynthetic capacity.</w:t>
       </w:r>
     </w:p>
     <w:p>
@@ -1464,7 +1499,7 @@
         <w:br w:type="textWrapping"/>
       </w:r>
       <w:r>
-        <w:t xml:space="preserve">2. Stomatal conductance is proportional to</w:t>
+        <w:t xml:space="preserve">3. As shade leaves were expected to develop lower biochemical photosynthetic capacity and leaf physiological responses to light are typically slow (minutes), increases in</w:t>
       </w:r>
       <w:r>
         <w:t xml:space="preserve"> </w:t>
@@ -1486,19 +1521,7 @@
         <w:t xml:space="preserve"> </w:t>
       </w:r>
       <w:r>
-        <w:t xml:space="preserve">across sun and shade leaves under similar leaf VPD and g</w:t>
-      </w:r>
-      <w:r>
-        <w:rPr>
-          <w:vertAlign w:val="subscript"/>
-        </w:rPr>
-        <w:t xml:space="preserve">m</w:t>
-      </w:r>
-      <w:r>
-        <w:t xml:space="preserve"> </w:t>
-      </w:r>
-      <w:r>
-        <w:t xml:space="preserve">scales positively with photosynthetic capacity.</w:t>
+        <w:t xml:space="preserve">following sunfleck simulations were not expected to reach rates of full sun leaves.</w:t>
       </w:r>
     </w:p>
     <w:p>
@@ -1509,153 +1532,120 @@
         <w:br w:type="textWrapping"/>
       </w:r>
       <w:r>
-        <w:t xml:space="preserve">3. As shade leaves were expected to develop lower biochemical photosynthetic capacity and leaf physiological responses to light are typically slow (minutes), increases in</w:t>
-      </w:r>
-      <w:r>
-        <w:t xml:space="preserve"> </w:t>
-      </w:r>
-      <w:r>
-        <w:rPr>
-          <w:i/>
-        </w:rPr>
-        <w:t xml:space="preserve">A</w:t>
-      </w:r>
-      <w:r>
-        <w:rPr>
-          <w:vertAlign w:val="subscript"/>
-          <w:i/>
-        </w:rPr>
-        <w:t xml:space="preserve">n</w:t>
-      </w:r>
-      <w:r>
-        <w:t xml:space="preserve"> </w:t>
-      </w:r>
-      <w:r>
-        <w:t xml:space="preserve">following sunfleck simulations were not expected to reach rates of full sun leaves.</w:t>
+        <w:t xml:space="preserve">4. The effects of climate warming were predicted to be greater in sun than shade leaves, seen as a decrease in g</w:t>
+      </w:r>
+      <w:r>
+        <w:rPr>
+          <w:vertAlign w:val="subscript"/>
+        </w:rPr>
+        <w:t xml:space="preserve">s</w:t>
+      </w:r>
+      <w:r>
+        <w:t xml:space="preserve"> </w:t>
+      </w:r>
+      <w:r>
+        <w:t xml:space="preserve">and leaf C gain during summer months, as increased evaporation demand from higher temperatures will lead to stomatal closure.</w:t>
       </w:r>
     </w:p>
     <w:p>
       <w:pPr>
-        <w:pStyle w:val="BodyText"/>
-      </w:pPr>
-      <w:r>
-        <w:br w:type="textWrapping"/>
-      </w:r>
-      <w:r>
-        <w:t xml:space="preserve">4. The effects of climate warming were predicted to be greater in sun than shade leaves, seen as a decrease in g</w:t>
-      </w:r>
-      <w:r>
-        <w:rPr>
-          <w:vertAlign w:val="subscript"/>
-        </w:rPr>
-        <w:t xml:space="preserve">s</w:t>
-      </w:r>
-      <w:r>
-        <w:t xml:space="preserve"> </w:t>
-      </w:r>
-      <w:r>
-        <w:t xml:space="preserve">and leaf C gain during summer months, as increased evaporation demand from higher temperatures will lead to stomatal closure.</w:t>
+        <w:pStyle w:val="Heading1"/>
+      </w:pPr>
+      <w:bookmarkStart w:id="23" w:name="materials-and-methods"/>
+      <w:bookmarkEnd w:id="23"/>
+      <w:r>
+        <w:t xml:space="preserve">3.3 Materials and Methods</w:t>
       </w:r>
     </w:p>
     <w:p>
       <w:pPr>
-        <w:pStyle w:val="Heading1"/>
-      </w:pPr>
-      <w:bookmarkStart w:id="24" w:name="materials-and-methods"/>
+        <w:pStyle w:val="Heading2"/>
+      </w:pPr>
+      <w:bookmarkStart w:id="24" w:name="whole-tree-chamber-experimental-design"/>
       <w:bookmarkEnd w:id="24"/>
       <w:r>
-        <w:t xml:space="preserve">3.3 Materials and Methods</w:t>
+        <w:t xml:space="preserve">3.3.1 Whole tree chamber experimental design</w:t>
       </w:r>
     </w:p>
     <w:p>
       <w:pPr>
-        <w:pStyle w:val="Heading2"/>
-      </w:pPr>
-      <w:bookmarkStart w:id="25" w:name="whole-tree-chamber-experimental-design"/>
-      <w:bookmarkEnd w:id="25"/>
-      <w:r>
-        <w:t xml:space="preserve">3.3.1 Whole tree chamber experimental design</w:t>
+        <w:pStyle w:val="FirstParagraph"/>
+      </w:pPr>
+      <w:r>
+        <w:t xml:space="preserve">Twelve</w:t>
+      </w:r>
+      <w:r>
+        <w:t xml:space="preserve"> </w:t>
+      </w:r>
+      <w:r>
+        <w:rPr>
+          <w:i/>
+        </w:rPr>
+        <w:t xml:space="preserve">Eucalyptus tereticornis</w:t>
+      </w:r>
+      <w:r>
+        <w:t xml:space="preserve"> </w:t>
+      </w:r>
+      <w:r>
+        <w:t xml:space="preserve">seedlings, chosen from a single local Cumberland plain cohort, were planted in March 2013 into 12 whole-tree chambers (WTC) at the Hawkesbury Forest Experiment site near Richmond, NSW, Australia. Each chamber has a height of 9 m and seedlings were grown for 15 months. A detailed description of the WTC operation and design is available in</w:t>
+      </w:r>
+      <w:r>
+        <w:t xml:space="preserve"> </w:t>
+      </w:r>
+      <w:r>
+        <w:t xml:space="preserve">(Barton</w:t>
+      </w:r>
+      <w:r>
+        <w:t xml:space="preserve"> </w:t>
+      </w:r>
+      <w:r>
+        <w:rPr>
+          <w:i/>
+        </w:rPr>
+        <w:t xml:space="preserve">et al.</w:t>
+      </w:r>
+      <w:r>
+        <w:t xml:space="preserve">, 2010)</w:t>
+      </w:r>
+      <w:r>
+        <w:t xml:space="preserve">. Six chambers were set to match outside ambient air temperatures (AT) while the remaining 6 experienced an elevated air temperature treatment of +3°C (ET, Figure 3.S1). Trees grew quickly and developed large canopies, with height growth reaching the top of the WTCs over the experiment duration. Trees were watered weekly with 70 L from March 2013 to November 2013. From October 2013 to the end of the experiment trees were watered every 15 days with the mean monthly rainfall amount for Richmond, NSW. In February 2013 half of the chambers (3 each of AT and ET) were subjected to a drought treatment by withholding watering. Due to a limited range of data for the drought treatment only well-watered trees are reported, which reduces the sample size of WTC (n=6 to n=3) for the final 3 months of the experiment.</w:t>
       </w:r>
     </w:p>
     <w:p>
       <w:pPr>
-        <w:pStyle w:val="FirstParagraph"/>
-      </w:pPr>
-      <w:r>
-        <w:t xml:space="preserve">Twelve</w:t>
-      </w:r>
-      <w:r>
-        <w:t xml:space="preserve"> </w:t>
-      </w:r>
-      <w:r>
-        <w:rPr>
-          <w:i/>
-        </w:rPr>
-        <w:t xml:space="preserve">Eucalyptus tereticornis</w:t>
-      </w:r>
-      <w:r>
-        <w:t xml:space="preserve"> </w:t>
-      </w:r>
-      <w:r>
-        <w:t xml:space="preserve">seedlings, chosen from a single local Cumberland plain cohort, were planted in March 2013 into 12 whole-tree chambers (WTC) at the Hawkesbury Forest Experiment site near Richmond, NSW, Australia. Each chamber has a height of 9 m and seedlings were grown for 15 months. A detailed description of the WTC operation and design is available in</w:t>
-      </w:r>
-      <w:r>
-        <w:t xml:space="preserve"> </w:t>
-      </w:r>
-      <w:r>
-        <w:t xml:space="preserve">(Barton</w:t>
-      </w:r>
-      <w:r>
-        <w:t xml:space="preserve"> </w:t>
-      </w:r>
-      <w:r>
-        <w:rPr>
-          <w:i/>
-        </w:rPr>
-        <w:t xml:space="preserve">et al.</w:t>
-      </w:r>
-      <w:r>
-        <w:t xml:space="preserve">, 2010)</w:t>
-      </w:r>
-      <w:r>
-        <w:t xml:space="preserve">. Six chambers were set to match outside ambient air temperatures (AT) while the remaining 6 experienced an elevated air temperature treatment of +3°C (ET, Figure 3.S1). Trees grew quickly and developed large canopies, with height growth reaching the top of the WTCs over the experiment duration. Trees were watered weekly with 70 L from March 2013 to November 2013. From October 2013 to the end of the experiment trees were watered every 15 days with the mean monthly rainfall amount for Richmond, NSW. In February 2013 half of the chambers (3 each of AT and ET) were subjected to a drought treatment by withholding watering. Due to a limited range of data for the drought treatment only well-watered trees are reported, which reduces the sample size of WTC (n=6 to n=3) for the final 3 months of the experiment.</w:t>
+        <w:pStyle w:val="BodyText"/>
+      </w:pPr>
+      <w:r>
+        <w:br w:type="textWrapping"/>
+      </w:r>
+      <w:r>
+        <w:t xml:space="preserve">Before seedlings were planted into each chamber they were maintained under well-watered conditions in 25 L pots and kept inside each chamber. This allowed for seedlings to gain sufficient size before planting while also allowing them to acclimate to chamber temperature treatments. Seedlings were planted into each chamber after mean seedling height reached 100 cm. The top soils at this site, used in both pots and chambers, are an alluvial formation of low-fertility sandy loam soils (380 and 108 mg kg-1 total N and phosphorus respectively) with low organic matter (0.7 %) and low water holding capacity. A root exclusion barrier extended from chamber walls to the hard layer (ca. 1 m) and roots were allowed to grow freely below the barrier. Leaf gas exchange measurements were initiated in October 2013 when trees had both ample height growth and canopy development for realistic canopy light gradients to be measured. At this point, trees under AT treatment had a mean diameter of 28.2±1.1 mm, height of 348±15.1 cm and an leaf area of 3.9±0.1 m</w:t>
+      </w:r>
+      <w:r>
+        <w:rPr>
+          <w:vertAlign w:val="superscript"/>
+        </w:rPr>
+        <w:t xml:space="preserve">2</w:t>
+      </w:r>
+      <w:r>
+        <w:t xml:space="preserve">. For ET treatments, trees had a mean diameter of 34.1±2.1 mm, height of 418.3±23.1 cm and an leaf area of 6.2±0.2 m</w:t>
+      </w:r>
+      <w:r>
+        <w:rPr>
+          <w:vertAlign w:val="superscript"/>
+        </w:rPr>
+        <w:t xml:space="preserve">2</w:t>
+      </w:r>
+      <w:r>
+        <w:t xml:space="preserve">. Leaf area was calculated based on leaf counts and mean leaf size.</w:t>
       </w:r>
     </w:p>
     <w:p>
       <w:pPr>
-        <w:pStyle w:val="BodyText"/>
-      </w:pPr>
-      <w:r>
-        <w:br w:type="textWrapping"/>
-      </w:r>
-      <w:r>
-        <w:t xml:space="preserve">Before seedlings were planted into each chamber they were maintained under well-watered conditions in 25 L pots and kept inside each chamber. This allowed for seedlings to gain sufficient size before planting while also allowing them to acclimate to chamber temperature treatments. Seedlings were planted into each chamber after mean seedling height reached 100 cm. The top soils at this site, used in both pots and chambers, are an alluvial formation of low-fertility sandy loam soils (380 and 108 mg kg-1 total N and phosphorus respectively) with low organic matter (0.7 %) and low water holding capacity. A root exclusion barrier extended from chamber walls to the hard layer (ca. 1 m) and roots were allowed to grow freely below the barrier. Leaf gas exchange measurements were initiated in October 2013 when trees had both ample height growth and canopy development for realistic canopy light gradients to be measured. At this point, trees under AT treatment had a mean diameter of 28.2±1.1 mm, height of 348±15.1 cm and an leaf area of 3.9±0.1 m</w:t>
-      </w:r>
-      <w:r>
-        <w:rPr>
-          <w:vertAlign w:val="superscript"/>
-        </w:rPr>
-        <w:t xml:space="preserve">2</w:t>
-      </w:r>
-      <w:r>
-        <w:t xml:space="preserve">. For ET treatments, trees had a mean diameter of 34.1±2.1 mm, height of 418.3±23.1 cm and an leaf area of 6.2±0.2 m</w:t>
-      </w:r>
-      <w:r>
-        <w:rPr>
-          <w:vertAlign w:val="superscript"/>
-        </w:rPr>
-        <w:t xml:space="preserve">2</w:t>
-      </w:r>
-      <w:r>
-        <w:t xml:space="preserve">. Leaf area was calculated based on leaf counts and mean leaf size.</w:t>
-      </w:r>
-    </w:p>
-    <w:p>
-      <w:pPr>
         <w:pStyle w:val="Heading2"/>
       </w:pPr>
-      <w:bookmarkStart w:id="26" w:name="leaf-gas-exchange-online-carbon-isotope-discrimination-and-mesophyll-conductance"/>
-      <w:bookmarkEnd w:id="26"/>
+      <w:bookmarkStart w:id="25" w:name="leaf-gas-exchange-online-carbon-isotope-discrimination-and-mesophyll-conductance"/>
+      <w:bookmarkEnd w:id="25"/>
       <w:r>
         <w:t xml:space="preserve">3.3.2 Leaf gas exchange, online carbon isotope discrimination and mesophyll conductance</w:t>
       </w:r>
@@ -4394,8 +4384,8 @@
       <w:pPr>
         <w:pStyle w:val="Heading2"/>
       </w:pPr>
-      <w:bookmarkStart w:id="27" w:name="biochemical-parameters-of-photosynthesis"/>
-      <w:bookmarkEnd w:id="27"/>
+      <w:bookmarkStart w:id="26" w:name="biochemical-parameters-of-photosynthesis"/>
+      <w:bookmarkEnd w:id="26"/>
       <w:r>
         <w:t xml:space="preserve">3.3.3 Biochemical parameters of photosynthesis</w:t>
       </w:r>
@@ -4610,8 +4600,8 @@
       <w:pPr>
         <w:pStyle w:val="Heading2"/>
       </w:pPr>
-      <w:bookmarkStart w:id="28" w:name="leaf-chemistry-and-hydraulic-parameters"/>
-      <w:bookmarkEnd w:id="28"/>
+      <w:bookmarkStart w:id="27" w:name="leaf-chemistry-and-hydraulic-parameters"/>
+      <w:bookmarkEnd w:id="27"/>
       <w:r>
         <w:t xml:space="preserve">3.3.4 Leaf chemistry and hydraulic parameters</w:t>
       </w:r>
@@ -5052,8 +5042,8 @@
       <w:pPr>
         <w:pStyle w:val="Heading2"/>
       </w:pPr>
-      <w:bookmarkStart w:id="29" w:name="data-analysis"/>
-      <w:bookmarkEnd w:id="29"/>
+      <w:bookmarkStart w:id="28" w:name="data-analysis"/>
+      <w:bookmarkEnd w:id="28"/>
       <w:r>
         <w:t xml:space="preserve">3.3.5 Data analysis</w:t>
       </w:r>
@@ -5121,8 +5111,8 @@
       <w:pPr>
         <w:pStyle w:val="Heading1"/>
       </w:pPr>
-      <w:bookmarkStart w:id="30" w:name="results"/>
-      <w:bookmarkEnd w:id="30"/>
+      <w:bookmarkStart w:id="29" w:name="results"/>
+      <w:bookmarkEnd w:id="29"/>
       <w:r>
         <w:t xml:space="preserve">3.4 Results</w:t>
       </w:r>
@@ -5131,8 +5121,8 @@
       <w:pPr>
         <w:pStyle w:val="Heading2"/>
       </w:pPr>
-      <w:bookmarkStart w:id="31" w:name="leaf-resource-distribution"/>
-      <w:bookmarkEnd w:id="31"/>
+      <w:bookmarkStart w:id="30" w:name="leaf-resource-distribution"/>
+      <w:bookmarkEnd w:id="30"/>
       <w:r>
         <w:t xml:space="preserve">3.4.1 Leaf resource distribution</w:t>
       </w:r>
@@ -5304,7 +5294,7 @@
                     </pic:cNvPicPr>
                   </pic:nvPicPr>
                   <pic:blipFill>
-                    <a:blip r:embed="rId32"/>
+                    <a:blip r:embed="rId31"/>
                     <a:stretch>
                       <a:fillRect/>
                     </a:stretch>
@@ -6382,8 +6372,8 @@
       <w:pPr>
         <w:pStyle w:val="Heading2"/>
       </w:pPr>
-      <w:bookmarkStart w:id="33" w:name="photosynthetic-capacity-and-leaf-photosynthesis-rates"/>
-      <w:bookmarkEnd w:id="33"/>
+      <w:bookmarkStart w:id="32" w:name="photosynthetic-capacity-and-leaf-photosynthesis-rates"/>
+      <w:bookmarkEnd w:id="32"/>
       <w:r>
         <w:t xml:space="preserve">3.4.2 Photosynthetic capacity and leaf photosynthesis rates</w:t>
       </w:r>
@@ -6474,7 +6464,7 @@
                     </pic:cNvPicPr>
                   </pic:nvPicPr>
                   <pic:blipFill>
-                    <a:blip r:embed="rId34"/>
+                    <a:blip r:embed="rId33"/>
                     <a:stretch>
                       <a:fillRect/>
                     </a:stretch>
@@ -7880,8 +7870,8 @@
       <w:pPr>
         <w:pStyle w:val="Heading2"/>
       </w:pPr>
-      <w:bookmarkStart w:id="35" w:name="stomatal-conductance-and-leaf-water-use-efficiency"/>
-      <w:bookmarkEnd w:id="35"/>
+      <w:bookmarkStart w:id="34" w:name="stomatal-conductance-and-leaf-water-use-efficiency"/>
+      <w:bookmarkEnd w:id="34"/>
       <w:r>
         <w:t xml:space="preserve">3.4.3 Stomatal conductance and leaf water-use efficiency</w:t>
       </w:r>
@@ -7994,7 +7984,7 @@
                     </pic:cNvPicPr>
                   </pic:nvPicPr>
                   <pic:blipFill>
-                    <a:blip r:embed="rId36"/>
+                    <a:blip r:embed="rId35"/>
                     <a:stretch>
                       <a:fillRect/>
                     </a:stretch>
@@ -8075,7 +8065,7 @@
                     </pic:cNvPicPr>
                   </pic:nvPicPr>
                   <pic:blipFill>
-                    <a:blip r:embed="rId37"/>
+                    <a:blip r:embed="rId36"/>
                     <a:stretch>
                       <a:fillRect/>
                     </a:stretch>
@@ -8191,7 +8181,7 @@
                     </pic:cNvPicPr>
                   </pic:nvPicPr>
                   <pic:blipFill>
-                    <a:blip r:embed="rId38"/>
+                    <a:blip r:embed="rId37"/>
                     <a:stretch>
                       <a:fillRect/>
                     </a:stretch>
@@ -8404,8 +8394,8 @@
       <w:pPr>
         <w:pStyle w:val="Heading2"/>
       </w:pPr>
-      <w:bookmarkStart w:id="39" w:name="leaf-carbon-isotope-discrimination-and-mesophyll-conductance"/>
-      <w:bookmarkEnd w:id="39"/>
+      <w:bookmarkStart w:id="38" w:name="leaf-carbon-isotope-discrimination-and-mesophyll-conductance"/>
+      <w:bookmarkEnd w:id="38"/>
       <w:r>
         <w:t xml:space="preserve">3.4.4 Leaf carbon isotope discrimination and mesophyll conductance</w:t>
       </w:r>
@@ -8573,7 +8563,7 @@
                     </pic:cNvPicPr>
                   </pic:nvPicPr>
                   <pic:blipFill>
-                    <a:blip r:embed="rId40"/>
+                    <a:blip r:embed="rId39"/>
                     <a:stretch>
                       <a:fillRect/>
                     </a:stretch>
@@ -8842,8 +8832,8 @@
       <w:pPr>
         <w:pStyle w:val="Heading2"/>
       </w:pPr>
-      <w:bookmarkStart w:id="41" w:name="variation-in-intercellular-and-chloroplastic-co2-concentrations"/>
-      <w:bookmarkEnd w:id="41"/>
+      <w:bookmarkStart w:id="40" w:name="variation-in-intercellular-and-chloroplastic-co2-concentrations"/>
+      <w:bookmarkEnd w:id="40"/>
       <w:r>
         <w:t xml:space="preserve">3.4.5 Variation in intercellular and chloroplastic CO</w:t>
       </w:r>
@@ -9104,7 +9094,7 @@
                     </pic:cNvPicPr>
                   </pic:nvPicPr>
                   <pic:blipFill>
-                    <a:blip r:embed="rId42"/>
+                    <a:blip r:embed="rId41"/>
                     <a:stretch>
                       <a:fillRect/>
                     </a:stretch>
@@ -9183,8 +9173,8 @@
       <w:pPr>
         <w:pStyle w:val="Heading1"/>
       </w:pPr>
-      <w:bookmarkStart w:id="43" w:name="discussion"/>
-      <w:bookmarkEnd w:id="43"/>
+      <w:bookmarkStart w:id="42" w:name="discussion"/>
+      <w:bookmarkEnd w:id="42"/>
       <w:r>
         <w:t xml:space="preserve">3.5 Discussion</w:t>
       </w:r>
@@ -9311,8 +9301,8 @@
       <w:pPr>
         <w:pStyle w:val="Heading2"/>
       </w:pPr>
-      <w:bookmarkStart w:id="44" w:name="resource-distribution-and-photosynthetic-capacity"/>
-      <w:bookmarkEnd w:id="44"/>
+      <w:bookmarkStart w:id="43" w:name="resource-distribution-and-photosynthetic-capacity"/>
+      <w:bookmarkEnd w:id="43"/>
       <w:r>
         <w:t xml:space="preserve">3.5.1 Resource distribution and photosynthetic capacity</w:t>
       </w:r>
@@ -9663,8 +9653,8 @@
       <w:pPr>
         <w:pStyle w:val="Heading2"/>
       </w:pPr>
-      <w:bookmarkStart w:id="45" w:name="physiological-behaviour-of-sun-and-shade-leaves"/>
-      <w:bookmarkEnd w:id="45"/>
+      <w:bookmarkStart w:id="44" w:name="physiological-behaviour-of-sun-and-shade-leaves"/>
+      <w:bookmarkEnd w:id="44"/>
       <w:r>
         <w:t xml:space="preserve">3.5.2 Physiological behaviour of sun and shade leaves</w:t>
       </w:r>
@@ -10220,8 +10210,8 @@
       <w:pPr>
         <w:pStyle w:val="Heading2"/>
       </w:pPr>
-      <w:bookmarkStart w:id="46" w:name="conclusions"/>
-      <w:bookmarkEnd w:id="46"/>
+      <w:bookmarkStart w:id="45" w:name="conclusions"/>
+      <w:bookmarkEnd w:id="45"/>
       <w:r>
         <w:t xml:space="preserve">3.5.3 Conclusions</w:t>
       </w:r>
@@ -10274,8 +10264,8 @@
       <w:pPr>
         <w:pStyle w:val="Heading1"/>
       </w:pPr>
-      <w:bookmarkStart w:id="47" w:name="supporting-information"/>
-      <w:bookmarkEnd w:id="47"/>
+      <w:bookmarkStart w:id="46" w:name="supporting-information"/>
+      <w:bookmarkEnd w:id="46"/>
       <w:r>
         <w:t xml:space="preserve">3.6 Supporting Information</w:t>
       </w:r>
@@ -10300,7 +10290,7 @@
                     </pic:cNvPicPr>
                   </pic:nvPicPr>
                   <pic:blipFill>
-                    <a:blip r:embed="rId48"/>
+                    <a:blip r:embed="rId47"/>
                     <a:stretch>
                       <a:fillRect/>
                     </a:stretch>
@@ -10357,7 +10347,7 @@
                     </pic:cNvPicPr>
                   </pic:nvPicPr>
                   <pic:blipFill>
-                    <a:blip r:embed="rId49"/>
+                    <a:blip r:embed="rId48"/>
                     <a:stretch>
                       <a:fillRect/>
                     </a:stretch>
@@ -10487,6 +10477,120 @@
                 <pic:pic>
                   <pic:nvPicPr>
                     <pic:cNvPr descr="manuscript_wtc3_files/figure-docx/gasex_temp3-1.png" id="0" name="Picture"/>
+                    <pic:cNvPicPr>
+                      <a:picLocks noChangeArrowheads="1" noChangeAspect="1"/>
+                    </pic:cNvPicPr>
+                  </pic:nvPicPr>
+                  <pic:blipFill>
+                    <a:blip r:embed="rId49"/>
+                    <a:stretch>
+                      <a:fillRect/>
+                    </a:stretch>
+                  </pic:blipFill>
+                  <pic:spPr bwMode="auto">
+                    <a:xfrm>
+                      <a:off x="0" y="0"/>
+                      <a:ext cx="5422900" cy="7757760"/>
+                    </a:xfrm>
+                    <a:prstGeom prst="rect">
+                      <a:avLst/>
+                    </a:prstGeom>
+                    <a:noFill/>
+                    <a:ln w="9525">
+                      <a:noFill/>
+                      <a:headEnd/>
+                      <a:tailEnd/>
+                    </a:ln>
+                  </pic:spPr>
+                </pic:pic>
+              </a:graphicData>
+            </a:graphic>
+          </wp:inline>
+        </w:drawing>
+      </w:r>
+      <w:r>
+        <w:br w:type="textWrapping"/>
+      </w:r>
+      <w:r>
+        <w:rPr>
+          <w:b/>
+        </w:rPr>
+        <w:t xml:space="preserve">Figure 3.S3</w:t>
+      </w:r>
+      <w:r>
+        <w:t xml:space="preserve">. Response of A (a), g</w:t>
+      </w:r>
+      <w:r>
+        <w:rPr>
+          <w:vertAlign w:val="subscript"/>
+        </w:rPr>
+        <w:t xml:space="preserve">m</w:t>
+      </w:r>
+      <w:r>
+        <w:t xml:space="preserve"> </w:t>
+      </w:r>
+      <w:r>
+        <w:t xml:space="preserve">(b) and C</w:t>
+      </w:r>
+      <w:r>
+        <w:rPr>
+          <w:vertAlign w:val="subscript"/>
+        </w:rPr>
+        <w:t xml:space="preserve">i</w:t>
+      </w:r>
+      <w:r>
+        <w:t xml:space="preserve">-C</w:t>
+      </w:r>
+      <w:r>
+        <w:rPr>
+          <w:vertAlign w:val="subscript"/>
+        </w:rPr>
+        <w:t xml:space="preserve">c</w:t>
+      </w:r>
+      <w:r>
+        <w:t xml:space="preserve"> </w:t>
+      </w:r>
+      <w:r>
+        <w:t xml:space="preserve">to leaf temperature for sun leaves and shade leaves at low and high light. Shaded symbols represents each monthly measurement campaign. Solid lines, colored by leaf and light type, are fitted line for the relationship with each parameter and leaf temperature across all measurement campaigns. All parameters with no relationship are fitted with zero slope and the overall mean value for each treatment combination. Weak negative relationships with g</w:t>
+      </w:r>
+      <w:r>
+        <w:rPr>
+          <w:vertAlign w:val="subscript"/>
+        </w:rPr>
+        <w:t xml:space="preserve">m</w:t>
+      </w:r>
+      <w:r>
+        <w:t xml:space="preserve"> </w:t>
+      </w:r>
+      <w:r>
+        <w:t xml:space="preserve">and increasing leaf temperature were detected with sun and shade leaves under their local light environment (R</w:t>
+      </w:r>
+      <w:r>
+        <w:rPr>
+          <w:vertAlign w:val="superscript"/>
+        </w:rPr>
+        <w:t xml:space="preserve">2</w:t>
+      </w:r>
+      <w:r>
+        <w:t xml:space="preserve"> </w:t>
+      </w:r>
+      <w:r>
+        <w:t xml:space="preserve">= 0.16 and 0.08, respectively).</w:t>
+      </w:r>
+      <w:r>
+        <w:br w:type="textWrapping"/>
+      </w:r>
+      <w:r>
+        <w:drawing>
+          <wp:inline>
+            <wp:extent cx="5422900" cy="7757760"/>
+            <wp:effectExtent b="0" l="0" r="0" t="0"/>
+            <wp:docPr descr="" id="1" name="Picture"/>
+            <a:graphic>
+              <a:graphicData uri="http://schemas.openxmlformats.org/drawingml/2006/picture">
+                <pic:pic>
+                  <pic:nvPicPr>
+                    <pic:cNvPr descr="manuscript_wtc3_files/figure-docx/gasex_temp4-1.png" id="0" name="Picture"/>
                     <pic:cNvPicPr>
                       <a:picLocks noChangeArrowheads="1" noChangeAspect="1"/>
                     </pic:cNvPicPr>
@@ -10525,120 +10629,6 @@
         <w:rPr>
           <w:b/>
         </w:rPr>
-        <w:t xml:space="preserve">Figure 3.S3</w:t>
-      </w:r>
-      <w:r>
-        <w:t xml:space="preserve">. Response of A (a), g</w:t>
-      </w:r>
-      <w:r>
-        <w:rPr>
-          <w:vertAlign w:val="subscript"/>
-        </w:rPr>
-        <w:t xml:space="preserve">m</w:t>
-      </w:r>
-      <w:r>
-        <w:t xml:space="preserve"> </w:t>
-      </w:r>
-      <w:r>
-        <w:t xml:space="preserve">(b) and C</w:t>
-      </w:r>
-      <w:r>
-        <w:rPr>
-          <w:vertAlign w:val="subscript"/>
-        </w:rPr>
-        <w:t xml:space="preserve">i</w:t>
-      </w:r>
-      <w:r>
-        <w:t xml:space="preserve">-C</w:t>
-      </w:r>
-      <w:r>
-        <w:rPr>
-          <w:vertAlign w:val="subscript"/>
-        </w:rPr>
-        <w:t xml:space="preserve">c</w:t>
-      </w:r>
-      <w:r>
-        <w:t xml:space="preserve"> </w:t>
-      </w:r>
-      <w:r>
-        <w:t xml:space="preserve">to leaf temperature for sun leaves and shade leaves at low and high light. Shaded symbols represents each monthly measurement campaign. Solid lines, colored by leaf and light type, are fitted line for the relationship with each parameter and leaf temperature across all measurement campaigns. All parameters with no relationship are fitted with zero slope and the overall mean value for each treatment combination. Weak negative relationships with g</w:t>
-      </w:r>
-      <w:r>
-        <w:rPr>
-          <w:vertAlign w:val="subscript"/>
-        </w:rPr>
-        <w:t xml:space="preserve">m</w:t>
-      </w:r>
-      <w:r>
-        <w:t xml:space="preserve"> </w:t>
-      </w:r>
-      <w:r>
-        <w:t xml:space="preserve">and increasing leaf temperature were detected with sun and shade leaves under their local light environment (R</w:t>
-      </w:r>
-      <w:r>
-        <w:rPr>
-          <w:vertAlign w:val="superscript"/>
-        </w:rPr>
-        <w:t xml:space="preserve">2</w:t>
-      </w:r>
-      <w:r>
-        <w:t xml:space="preserve"> </w:t>
-      </w:r>
-      <w:r>
-        <w:t xml:space="preserve">= 0.16 and 0.08, respectively).</w:t>
-      </w:r>
-      <w:r>
-        <w:br w:type="textWrapping"/>
-      </w:r>
-      <w:r>
-        <w:drawing>
-          <wp:inline>
-            <wp:extent cx="5422900" cy="7757760"/>
-            <wp:effectExtent b="0" l="0" r="0" t="0"/>
-            <wp:docPr descr="" id="1" name="Picture"/>
-            <a:graphic>
-              <a:graphicData uri="http://schemas.openxmlformats.org/drawingml/2006/picture">
-                <pic:pic>
-                  <pic:nvPicPr>
-                    <pic:cNvPr descr="manuscript_wtc3_files/figure-docx/gasex_temp4-1.png" id="0" name="Picture"/>
-                    <pic:cNvPicPr>
-                      <a:picLocks noChangeArrowheads="1" noChangeAspect="1"/>
-                    </pic:cNvPicPr>
-                  </pic:nvPicPr>
-                  <pic:blipFill>
-                    <a:blip r:embed="rId51"/>
-                    <a:stretch>
-                      <a:fillRect/>
-                    </a:stretch>
-                  </pic:blipFill>
-                  <pic:spPr bwMode="auto">
-                    <a:xfrm>
-                      <a:off x="0" y="0"/>
-                      <a:ext cx="5422900" cy="7757760"/>
-                    </a:xfrm>
-                    <a:prstGeom prst="rect">
-                      <a:avLst/>
-                    </a:prstGeom>
-                    <a:noFill/>
-                    <a:ln w="9525">
-                      <a:noFill/>
-                      <a:headEnd/>
-                      <a:tailEnd/>
-                    </a:ln>
-                  </pic:spPr>
-                </pic:pic>
-              </a:graphicData>
-            </a:graphic>
-          </wp:inline>
-        </w:drawing>
-      </w:r>
-      <w:r>
-        <w:br w:type="textWrapping"/>
-      </w:r>
-      <w:r>
-        <w:rPr>
-          <w:b/>
-        </w:rPr>
         <w:t xml:space="preserve">Figure 3.S4</w:t>
       </w:r>
       <w:r>
@@ -10694,8 +10684,8 @@
       <w:pPr>
         <w:pStyle w:val="Heading1"/>
       </w:pPr>
-      <w:bookmarkStart w:id="52" w:name="references"/>
-      <w:bookmarkEnd w:id="52"/>
+      <w:bookmarkStart w:id="51" w:name="references"/>
+      <w:bookmarkEnd w:id="51"/>
       <w:r>
         <w:t xml:space="preserve">References</w:t>
       </w:r>
@@ -16765,7 +16755,7 @@
     </w:lvl>
   </w:abstractNum>
   <w:abstractNum w:abstractNumId="990">
-    <w:nsid w:val="6c165e25"/>
+    <w:nsid w:val="23f9a31c"/>
     <w:multiLevelType w:val="multilevel"/>
     <w:lvl w:ilvl="0">
       <w:numFmt w:val="bullet"/>

</xml_diff>

<commit_message>
fixed chapter and title
</commit_message>
<xml_diff>
--- a/manuscript/manuscript_wtc3.docx
+++ b/manuscript/manuscript_wtc3.docx
@@ -13,16 +13,10 @@
         <w:t xml:space="preserve"> </w:t>
       </w:r>
       <w:r>
-        <w:t xml:space="preserve">|</w:t>
-      </w:r>
-      <w:r>
-        <w:t xml:space="preserve"> </w:t>
-      </w:r>
-      <w:r>
         <w:t xml:space="preserve">3</w:t>
       </w:r>
       <w:r>
-        <w:t xml:space="preserve"> </w:t>
+        <w:br w:type="textWrapping"/>
       </w:r>
       <w:r>
         <w:t xml:space="preserve">Rapid</w:t>
@@ -16755,7 +16749,7 @@
     </w:lvl>
   </w:abstractNum>
   <w:abstractNum w:abstractNumId="990">
-    <w:nsid w:val="23f9a31c"/>
+    <w:nsid w:val="178a1b61"/>
     <w:multiLevelType w:val="multilevel"/>
     <w:lvl w:ilvl="0">
       <w:numFmt w:val="bullet"/>

</xml_diff>

<commit_message>
finished the majority of comments from RD on chapter 4
</commit_message>
<xml_diff>
--- a/manuscript/manuscript_wtc3.docx
+++ b/manuscript/manuscript_wtc3.docx
@@ -312,7 +312,26 @@
         <w:t xml:space="preserve"> </w:t>
       </w:r>
       <w:r>
-        <w:t xml:space="preserve">trees grown in climate controlled whole tree chambers. Compared to sun leaves, shade leaves had lower A, g</w:t>
+        <w:t xml:space="preserve">trees grown in climate controlled whole tree chambers. Compared to sun leaves, shade leaves had lower</w:t>
+      </w:r>
+      <w:r>
+        <w:t xml:space="preserve"> </w:t>
+      </w:r>
+      <w:r>
+        <w:rPr>
+          <w:i/>
+        </w:rPr>
+        <w:t xml:space="preserve">A</w:t>
+      </w:r>
+      <w:r>
+        <w:rPr>
+          <w:vertAlign w:val="subscript"/>
+          <w:i/>
+        </w:rPr>
+        <w:t xml:space="preserve">n</w:t>
+      </w:r>
+      <w:r>
+        <w:t xml:space="preserve">, g</w:t>
       </w:r>
       <w:r>
         <w:rPr>
@@ -375,7 +394,29 @@
         <w:t xml:space="preserve"> </w:t>
       </w:r>
       <w:r>
-        <w:t xml:space="preserve">increased rapidly, leading to increases in A greater than sun leaves at the same PPFD. Here we show that dynamic physiological responses of shade leaves to altered light environments has important implications for upscaling leaf level measurements and predicting whole canopy carbon gain. We argue that the rapid response of g</w:t>
+        <w:t xml:space="preserve">increased rapidly, leading to increases in</w:t>
+      </w:r>
+      <w:r>
+        <w:t xml:space="preserve"> </w:t>
+      </w:r>
+      <w:r>
+        <w:rPr>
+          <w:i/>
+        </w:rPr>
+        <w:t xml:space="preserve">A</w:t>
+      </w:r>
+      <w:r>
+        <w:rPr>
+          <w:vertAlign w:val="subscript"/>
+          <w:i/>
+        </w:rPr>
+        <w:t xml:space="preserve">n</w:t>
+      </w:r>
+      <w:r>
+        <w:t xml:space="preserve"> </w:t>
+      </w:r>
+      <w:r>
+        <w:t xml:space="preserve">greater than sun leaves at the same photosynthetic photon flux density. Here we show that dynamic physiological responses of shade leaves to altered light environments has important implications for upscaling leaf level measurements and predicting whole canopy carbon gain. We argue that the rapid response of g</w:t>
       </w:r>
       <w:r>
         <w:rPr>
@@ -417,7 +458,7 @@
         <w:pStyle w:val="FirstParagraph"/>
       </w:pPr>
       <w:r>
-        <w:t xml:space="preserve">Light availability is one of the most important environmental drivers of leaf carbon (C) uptake in trees. Predicting C uptake if forests usually involves upscaling leaf level measurements to assess whole canopy function. Due to the costs and limitations of efficient light harvesting, plants cannot expose all leaves to full sun</w:t>
+        <w:t xml:space="preserve">Light availability is one of the most important environmental drivers of leaf carbon (C) uptake in trees. Predicting C uptake of forests usually involves upscaling leaf level measurements to assess whole canopy function. Due to the costs and limitations of efficient light harvesting, plants cannot expose all leaves to full sun</w:t>
       </w:r>
       <w:r>
         <w:t xml:space="preserve"> </w:t>
@@ -469,7 +510,29 @@
         <w:t xml:space="preserve">(Evans 1995)</w:t>
       </w:r>
       <w:r>
-        <w:t xml:space="preserve">. To estimate whole canopy C gain it is thus necessary to account for the non-linear response of A to light by distinguishing between shaded and sunlit leaves</w:t>
+        <w:t xml:space="preserve">. To estimate whole canopy C gain it is thus necessary to account for the non-linear response of</w:t>
+      </w:r>
+      <w:r>
+        <w:t xml:space="preserve"> </w:t>
+      </w:r>
+      <w:r>
+        <w:rPr>
+          <w:i/>
+        </w:rPr>
+        <w:t xml:space="preserve">A</w:t>
+      </w:r>
+      <w:r>
+        <w:rPr>
+          <w:vertAlign w:val="subscript"/>
+          <w:i/>
+        </w:rPr>
+        <w:t xml:space="preserve">n</w:t>
+      </w:r>
+      <w:r>
+        <w:t xml:space="preserve"> </w:t>
+      </w:r>
+      <w:r>
+        <w:t xml:space="preserve">to light by distinguishing between shaded and sunlit leaves</w:t>
       </w:r>
       <w:r>
         <w:t xml:space="preserve"> </w:t>
@@ -921,7 +984,7 @@
         <w:t xml:space="preserve">(Griffiths and Helliker 2013)</w:t>
       </w:r>
       <w:r>
-        <w:t xml:space="preserve">, but a lack empirical data currently hinders are ability to interpreting their coupled responses to</w:t>
+        <w:t xml:space="preserve">, but a lack of empirical data currently hinders are ability to interpreting their coupled responses to</w:t>
       </w:r>
       <w:r>
         <w:t xml:space="preserve"> </w:t>
@@ -954,7 +1017,7 @@
         <w:br w:type="textWrapping"/>
       </w:r>
       <w:r>
-        <w:t xml:space="preserve">Additionally, assessing shade leaf behaviour is made difficult with accounting of short term light fluctuations within a canopy, via sunflecks. How shade leaves utilize sunflecks for short term C gain depends on the combined response time of g</w:t>
+        <w:t xml:space="preserve">Additionally, accounting for short term light fluctuations within a canopy, via sunflecks, makes assessing shade leaf behaviour difficult. How shade leaves utilize sunflecks for short term C gain depends on the combined response time of g</w:t>
       </w:r>
       <w:r>
         <w:rPr>
@@ -1188,7 +1251,7 @@
         <w:t xml:space="preserve">(Farquhar et al. 1980, Medlyn et al. 2002)</w:t>
       </w:r>
       <w:r>
-        <w:t xml:space="preserve">. How these parameters are differentially affected by warming may impact constraints of N distribution and leaf photosynthetic capacity across light gradients. The impacts of warming on plant physiological processes are obviously vast, yet differentiating their impacts on leaf physiology within a canopy will be essential to evaluate whole tree responses to a changing climate.</w:t>
+        <w:t xml:space="preserve">. How these parameters are differentially affected by warming may impact constraints of N distribution and leaf photosynthetic capacity across light gradients. The impacts of warming on plant physiological processes are vast, yet differentiating their impacts on leaf physiology within a canopy will be essential to evaluate whole tree responses to a changing climate.</w:t>
       </w:r>
     </w:p>
     <w:p>
@@ -1281,7 +1344,7 @@
         <w:br w:type="textWrapping"/>
       </w:r>
       <w:r>
-        <w:t xml:space="preserve">3. As shade leaves were expected to develop lower biochemical photosynthetic capacity and leaf physiological responses to light are typically slow (minutes), increases in</w:t>
+        <w:t xml:space="preserve">3. As shade leaves were expected to develop lower biochemical photosynthetic capacity, increases in</w:t>
       </w:r>
       <w:r>
         <w:t xml:space="preserve"> </w:t>
@@ -1326,7 +1389,7 @@
         <w:t xml:space="preserve"> </w:t>
       </w:r>
       <w:r>
-        <w:t xml:space="preserve">and leaf C gain during summer months, as increased evaporation demand from higher temperatures will lead to stomatal closure.</w:t>
+        <w:t xml:space="preserve">and leaf C gain during summer months, as increased evaporation demand from higher temperatures may lead to stomatal closure.</w:t>
       </w:r>
     </w:p>
     <w:p>
@@ -1389,7 +1452,7 @@
         <w:br w:type="textWrapping"/>
       </w:r>
       <w:r>
-        <w:t xml:space="preserve">Before seedlings were planted into each chamber they were maintained under well-watered conditions in 25 L pots and kept inside each chamber. This allowed for seedlings to gain sufficient size before planting while also allowing them to acclimate to chamber temperature treatments. Seedlings were planted into each chamber after mean seedling height reached 100 cm. The top soils at this site, used in both pots and chambers, are an alluvial formation of low-fertility sandy loam soils (380 and 108 mg kg-1 total N and phosphorus respectively) with low organic matter (0.7 %) and low water holding capacity. A root exclusion barrier extended from chamber walls to the hard layer (ca. 1 m) and roots were allowed to grow freely below the barrier. Leaf gas exchange measurements were initiated in October 2013 when trees had both ample height growth and canopy development for realistic canopy light gradients to be measured. At this point, trees under AT treatment had a mean diameter of 28.2±1.1 mm, height of 348±15.1 cm and an leaf area of 3.9±0.1 m</w:t>
+        <w:t xml:space="preserve">Before seedlings were planted into each chamber they were maintained under well-watered conditions in 25 L pots and kept inside each chamber. This allowed for seedlings to gain sufficient size before planting while also allowing them to acclimate to chamber temperature treatments. Seedlings were planted into each chamber after mean seedling height reached ca. 100 cm. The top soils at this site, used in both pots and chambers, are an alluvial formation of low-fertility sandy loam soils (380 and 108 mg kg-1 total N and phosphorus respectively) with low organic matter (0.7 %) and low water holding capacity. A root exclusion barrier extended from chamber walls to the hard layer (ca. 1 m) and roots were allowed to grow freely below the barrier. Leaf gas exchange measurements were initiated in October 2013 when trees had both ample height growth and canopy development for realistic canopy light gradients to be measured. At this point, trees under AT treatment had a mean diameter of 28.2±1.1 mm, height of 348±15.1 cm and an leaf area of 3.9±0.1 m</w:t>
       </w:r>
       <w:r>
         <w:rPr>
@@ -1407,7 +1470,7 @@
         <w:t xml:space="preserve">2</w:t>
       </w:r>
       <w:r>
-        <w:t xml:space="preserve">. Leaf area was calculated based on leaf counts and mean leaf size.</w:t>
+        <w:t xml:space="preserve">. Leaf area was calculated based on complete leaf counts and mean leaf size from a subsample.</w:t>
       </w:r>
     </w:p>
     <w:p>
@@ -1489,7 +1552,7 @@
         <w:t xml:space="preserve">-1</w:t>
       </w:r>
       <w:r>
-        <w:t xml:space="preserve">. Two identical gas exchanges systems were run simultaneously, one in each of a randomly chosen WTC for each temperature treatment. Leaf temperatures were controlled at the current AT or ET WTC air temperature. PPFD in the cuvette was set to match the individual light environment of each leaf type (explained above). Periods of high irradiance were simulated for shade leaves by increasing the leaf cuvette PPFD (LI-COR red/blue light source) to match the light environment of the full sun leaf in the same tree. The maximum sunfleck response of shade leaves was then recorded once CO</w:t>
+        <w:t xml:space="preserve">. Two identical gas exchanges systems were run simultaneously, one in each of a AT or ET WTC. Leaf temperatures were controlled at the current AT or ET WTC air temperature. PPFD in the cuvette was set to match the individual light environment of each leaf type (explained above). Periods of high irradiance were simulated for shade leaves by increasing the leaf cuvette PPFD (LI-COR red/blue light source) to match the light environment of the full sun leaf in the same tree. The maximum sunfleck response of shade leaves was then recorded once CO</w:t>
       </w:r>
       <w:r>
         <w:rPr>
@@ -1827,7 +1890,7 @@
         <w:rPr>
           <w:vertAlign w:val="subscript"/>
         </w:rPr>
-        <w:t xml:space="preserve">obs</w:t>
+        <w:t xml:space="preserve">o</w:t>
       </w:r>
       <w:r>
         <w:t xml:space="preserve">) is calculated from Evans et al.</w:t>
@@ -1873,14 +1936,6 @@
               <m:r>
                 <m:rPr/>
                 <m:t>o</m:t>
-              </m:r>
-              <m:r>
-                <m:rPr/>
-                <m:t>b</m:t>
-              </m:r>
-              <m:r>
-                <m:rPr/>
-                <m:t>s</m:t>
               </m:r>
             </m:sub>
           </m:sSub>
@@ -3691,13 +3746,13 @@
         <w:t xml:space="preserve"> </w:t>
       </w:r>
       <w:r>
-        <w:t xml:space="preserve">from</w:t>
-      </w:r>
-      <w:r>
-        <w:t xml:space="preserve"> </w:t>
-      </w:r>
-      <w:r>
-        <w:t xml:space="preserve">(Crous et al. 2012)</w:t>
+        <w:t xml:space="preserve">from Crous et al.</w:t>
+      </w:r>
+      <w:r>
+        <w:t xml:space="preserve"> </w:t>
+      </w:r>
+      <w:r>
+        <w:t xml:space="preserve">(2012)</w:t>
       </w:r>
       <w:r>
         <w:t xml:space="preserve">. The ternary effect corrections (t) are described by:</w:t>
@@ -3947,30 +4002,20 @@
               <m:type m:val="bar"/>
             </m:fPr>
             <m:num>
-              <m:r>
-                <m:rPr/>
-                <m:t>*</m:t>
-              </m:r>
-              <m:r>
-                <m:rPr/>
-                <m:t>A</m:t>
-              </m:r>
-              <m:r>
-                <m:rPr/>
-                <m:t> </m:t>
-              </m:r>
-              <m:r>
-                <m:rPr/>
-                <m:t>n</m:t>
-              </m:r>
-              <m:r>
-                <m:rPr/>
-                <m:t> </m:t>
-              </m:r>
-              <m:r>
-                <m:rPr/>
-                <m:t>*</m:t>
-              </m:r>
+              <m:sSub>
+                <m:e>
+                  <m:r>
+                    <m:rPr/>
+                    <m:t>A</m:t>
+                  </m:r>
+                </m:e>
+                <m:sub>
+                  <m:r>
+                    <m:rPr/>
+                    <m:t>n</m:t>
+                  </m:r>
+                </m:sub>
+              </m:sSub>
             </m:num>
             <m:den>
               <m:sSub>
@@ -4327,7 +4372,10 @@
         <w:t xml:space="preserve">(R Development Core Team 2011)</w:t>
       </w:r>
       <w:r>
-        <w:t xml:space="preserve">.</w:t>
+        <w:t xml:space="preserve"> </w:t>
+      </w:r>
+      <w:r>
+        <w:t xml:space="preserve">using default parameters.</w:t>
       </w:r>
     </w:p>
     <w:p>
@@ -4575,7 +4623,7 @@
         <w:t xml:space="preserve"> </w:t>
       </w:r>
       <w:r>
-        <w:t xml:space="preserve">MPa) through the equation:</w:t>
+        <w:t xml:space="preserve">MPa) with the equation:</w:t>
       </w:r>
     </w:p>
     <w:p>
@@ -4667,7 +4715,29 @@
         <w:pStyle w:val="BodyText"/>
       </w:pPr>
       <w:r>
-        <w:t xml:space="preserve">Leaf level instantaneous transpiration efficiency (ITE) was calculated as A divided by E. The g</w:t>
+        <w:t xml:space="preserve">Leaf level instantaneous transpiration efficiency (ITE) was calculated as</w:t>
+      </w:r>
+      <w:r>
+        <w:t xml:space="preserve"> </w:t>
+      </w:r>
+      <w:r>
+        <w:rPr>
+          <w:i/>
+        </w:rPr>
+        <w:t xml:space="preserve">A</w:t>
+      </w:r>
+      <w:r>
+        <w:rPr>
+          <w:vertAlign w:val="subscript"/>
+          <w:i/>
+        </w:rPr>
+        <w:t xml:space="preserve">n</w:t>
+      </w:r>
+      <w:r>
+        <w:t xml:space="preserve"> </w:t>
+      </w:r>
+      <w:r>
+        <w:t xml:space="preserve">divided by E. The g</w:t>
       </w:r>
       <w:r>
         <w:rPr>
@@ -4790,7 +4860,22 @@
         <w:t xml:space="preserve">(Bates et al. 2015)</w:t>
       </w:r>
       <w:r>
-        <w:t xml:space="preserve">. For non-linear relationships, confidence intervals were estimated by fitting a generalized additive model to the data with the 'mgcv' package, using WTC as a random effect. All tests of statistical significance were conducted at an alpha of 0.05.</w:t>
+        <w:t xml:space="preserve">. For non-linear relationships, confidence intervals were estimated by fitting a generalized additive model to the data with the 'mgcv' package, using WTC as a random effect. All tests of statistical significance were conducted at an</w:t>
+      </w:r>
+      <w:r>
+        <w:t xml:space="preserve"> </w:t>
+      </w:r>
+      <m:oMath>
+        <m:r>
+          <m:rPr/>
+          <m:t>α</m:t>
+        </m:r>
+      </m:oMath>
+      <w:r>
+        <w:t xml:space="preserve"> </w:t>
+      </w:r>
+      <w:r>
+        <w:t xml:space="preserve">of 0.05.</w:t>
       </w:r>
     </w:p>
     <w:p>
@@ -4959,7 +5044,7 @@
         <w:t xml:space="preserve"> </w:t>
       </w:r>
       <w:r>
-        <w:t xml:space="preserve">or LMA either within or across leaf types.</w:t>
+        <w:t xml:space="preserve">or LMA either within or across leaf types (P &gt; 0.05).</w:t>
       </w:r>
       <w:r>
         <w:br w:type="textWrapping"/>
@@ -5243,7 +5328,7 @@
     <w:tbl>
       <w:tblPr>
         <w:tblStyle w:val="TableNormal"/>
-        <w:tblW w:type="pct" w:w="10486.111111111111"/>
+        <w:tblW w:type="pct" w:w="10694.444444444443"/>
         <w:tblLook w:firstRow="1"/>
       </w:tblPr>
       <w:tblGrid>
@@ -5256,7 +5341,7 @@
         <w:gridCol w:w="1650"/>
         <w:gridCol w:w="1760"/>
         <w:gridCol w:w="1760"/>
-        <w:gridCol w:w="1760"/>
+        <w:gridCol w:w="2090"/>
       </w:tblGrid>
       <w:tr>
         <w:trPr>
@@ -5489,12 +5574,12 @@
               <w:pStyle w:val="Compact"/>
               <w:jc w:val="left"/>
             </w:pPr>
-            <w:r>
-              <w:rPr>
-                <w:b/>
-              </w:rPr>
-              <w:t xml:space="preserve">d</w:t>
-            </w:r>
+            <m:oMath>
+              <m:r>
+                <m:rPr/>
+                <m:t>δ</m:t>
+              </m:r>
+            </m:oMath>
             <w:r>
               <w:rPr>
                 <w:vertAlign w:val="superscript"/>
@@ -6243,7 +6328,29 @@
         <w:t xml:space="preserve"> </w:t>
       </w:r>
       <w:r>
-        <w:t xml:space="preserve">for each chamber, including sun leaves and shade leaves at low light. (c) The relationship between A and leaf N</w:t>
+        <w:t xml:space="preserve">for each chamber, including sun leaves and shade leaves at low light. (c) The relationship between</w:t>
+      </w:r>
+      <w:r>
+        <w:t xml:space="preserve"> </w:t>
+      </w:r>
+      <w:r>
+        <w:rPr>
+          <w:i/>
+        </w:rPr>
+        <w:t xml:space="preserve">A</w:t>
+      </w:r>
+      <w:r>
+        <w:rPr>
+          <w:vertAlign w:val="subscript"/>
+          <w:i/>
+        </w:rPr>
+        <w:t xml:space="preserve">n</w:t>
+      </w:r>
+      <w:r>
+        <w:t xml:space="preserve"> </w:t>
+      </w:r>
+      <w:r>
+        <w:t xml:space="preserve">and leaf N</w:t>
       </w:r>
       <w:r>
         <w:rPr>
@@ -6334,7 +6441,7 @@
         <w:t xml:space="preserve"> </w:t>
       </w:r>
       <w:r>
-        <w:t xml:space="preserve">across gas exchange campaigns and leaf types measured under ambient light and temperature conditions (P &lt; 0.001, Figure 3.2c). Following an increase in light intensity to match high-light conditions, A of shade leaves increased to values significantly greater than sun leaves at high light (P &lt; 0.001, Table 3.2). No effect of the warming treatment was detected on</w:t>
+        <w:t xml:space="preserve">across gas exchange campaigns and leaf types measured under ambient light and temperature conditions (P &lt; 0.001, Figure 3.2c). Following an increase in light intensity to match high-light conditions,</w:t>
       </w:r>
       <w:r>
         <w:t xml:space="preserve"> </w:t>
@@ -6356,6 +6463,28 @@
         <w:t xml:space="preserve"> </w:t>
       </w:r>
       <w:r>
+        <w:t xml:space="preserve">of shade leaves increased to values significantly greater than sun leaves at high light (P &lt; 0.001, Table 3.2). No effect of the warming treatment was detected on</w:t>
+      </w:r>
+      <w:r>
+        <w:t xml:space="preserve"> </w:t>
+      </w:r>
+      <w:r>
+        <w:rPr>
+          <w:i/>
+        </w:rPr>
+        <w:t xml:space="preserve">A</w:t>
+      </w:r>
+      <w:r>
+        <w:rPr>
+          <w:vertAlign w:val="subscript"/>
+          <w:i/>
+        </w:rPr>
+        <w:t xml:space="preserve">n</w:t>
+      </w:r>
+      <w:r>
+        <w:t xml:space="preserve"> </w:t>
+      </w:r>
+      <w:r>
         <w:t xml:space="preserve">of sun leaves measured at high light or shade leaves at either low or high light. Photosynthesis within leaf types and treatments was similar through time and across the range of leaf temperatures measured (Figure 3.S3a).</w:t>
       </w:r>
     </w:p>
@@ -6373,7 +6502,7 @@
         <w:t xml:space="preserve">Table 3.2</w:t>
       </w:r>
       <w:r>
-        <w:t xml:space="preserve">. Responses of</w:t>
+        <w:t xml:space="preserve">.</w:t>
       </w:r>
       <w:r>
         <w:t xml:space="preserve"> </w:t>
@@ -6388,7 +6517,29 @@
         <w:t xml:space="preserve"> </w:t>
       </w:r>
       <w:r>
-        <w:t xml:space="preserve">leaf gas exchange parameters for sun and shade leaves under ambient and elevated temperature treatments. Each value reflects the mean (± 1 standard error) for each treatment across gas exchange campaigns (n=6). Units for A and E are</w:t>
+        <w:t xml:space="preserve">leaf gas exchange parameters for sun and shade leaves under ambient and elevated temperature treatments. Each value reflects the mean (± 1 standard error) for each treatment across gas exchange campaigns (n=6). Units for</w:t>
+      </w:r>
+      <w:r>
+        <w:t xml:space="preserve"> </w:t>
+      </w:r>
+      <w:r>
+        <w:rPr>
+          <w:i/>
+        </w:rPr>
+        <w:t xml:space="preserve">A</w:t>
+      </w:r>
+      <w:r>
+        <w:rPr>
+          <w:vertAlign w:val="subscript"/>
+          <w:i/>
+        </w:rPr>
+        <w:t xml:space="preserve">n</w:t>
+      </w:r>
+      <w:r>
+        <w:t xml:space="preserve"> </w:t>
+      </w:r>
+      <w:r>
+        <w:t xml:space="preserve">and E are</w:t>
       </w:r>
       <w:r>
         <w:t xml:space="preserve"> </w:t>
@@ -6569,9 +6720,18 @@
             </w:pPr>
             <w:r>
               <w:rPr>
+                <w:i/>
                 <w:b/>
               </w:rPr>
               <w:t xml:space="preserve">A</w:t>
+            </w:r>
+            <w:r>
+              <w:rPr>
+                <w:vertAlign w:val="subscript"/>
+                <w:i/>
+                <w:b/>
+              </w:rPr>
+              <w:t xml:space="preserve">n</w:t>
             </w:r>
           </w:p>
         </w:tc>
@@ -7706,7 +7866,29 @@
         <w:t xml:space="preserve">Figure 3.3</w:t>
       </w:r>
       <w:r>
-        <w:t xml:space="preserve">. The response of A to g</w:t>
+        <w:t xml:space="preserve">. The response of</w:t>
+      </w:r>
+      <w:r>
+        <w:t xml:space="preserve"> </w:t>
+      </w:r>
+      <w:r>
+        <w:rPr>
+          <w:i/>
+        </w:rPr>
+        <w:t xml:space="preserve">A</w:t>
+      </w:r>
+      <w:r>
+        <w:rPr>
+          <w:vertAlign w:val="subscript"/>
+          <w:i/>
+        </w:rPr>
+        <w:t xml:space="preserve">n</w:t>
+      </w:r>
+      <w:r>
+        <w:t xml:space="preserve"> </w:t>
+      </w:r>
+      <w:r>
+        <w:t xml:space="preserve">to g</w:t>
       </w:r>
       <w:r>
         <w:rPr>
@@ -7730,7 +7912,7 @@
         <w:t xml:space="preserve"> </w:t>
       </w:r>
       <w:r>
-        <w:t xml:space="preserve">(b) for sun leaves measured at high light and shade leaves measured at both low and high light under their respective elevated and ambient temperature treatments. Lines represent either smoothed regressions from a generalized additive model fit (a) or linear model fits (b). Grey areas are 95% confidence intervals from the mean.</w:t>
+        <w:t xml:space="preserve">(b) for sun leaves measured at high light and shade leaves measured at both low and high light under their respective elevated and ambient temperature treatments. Lines represent either smoothed regressions from a generalized additive model fit (a) or linear model fits (b). Grey areas are 95% confidence intervals for the mean.</w:t>
       </w:r>
       <w:r>
         <w:br w:type="textWrapping"/>
@@ -7811,7 +7993,29 @@
         <w:t xml:space="preserve"> </w:t>
       </w:r>
       <w:r>
-        <w:t xml:space="preserve">(b) and A (c) of sun leaves and shade leaves at both low and high light pooled across six measurement dates.</w:t>
+        <w:t xml:space="preserve">(b) and</w:t>
+      </w:r>
+      <w:r>
+        <w:t xml:space="preserve"> </w:t>
+      </w:r>
+      <w:r>
+        <w:rPr>
+          <w:i/>
+        </w:rPr>
+        <w:t xml:space="preserve">A</w:t>
+      </w:r>
+      <w:r>
+        <w:rPr>
+          <w:vertAlign w:val="subscript"/>
+          <w:i/>
+        </w:rPr>
+        <w:t xml:space="preserve">n</w:t>
+      </w:r>
+      <w:r>
+        <w:t xml:space="preserve"> </w:t>
+      </w:r>
+      <w:r>
+        <w:t xml:space="preserve">(c) of sun leaves and shade leaves at both low and high light pooled across six measurement dates.</w:t>
       </w:r>
     </w:p>
     <w:p>
@@ -7822,7 +8026,7 @@
         <w:br w:type="textWrapping"/>
       </w:r>
       <w:r>
-        <w:t xml:space="preserve">Measured under ambient light and temperature conditions leaf ITE was significantly greater in sun leaves than in shade leaves at low light (+21%, P = 0.001). Following an increase in PPFD to high-light conditions, ITE of shade leaves did not differ from shade leaves at low light and was still significantly lower than sun leaves (P &lt; 0.001). Instantaneous transpiration efficiency in sun leaves was reduced in the warming treatment, but no warming effect was detected in shade leaves measured at low or high light (Table 3.2). The mean estimated g</w:t>
+        <w:t xml:space="preserve">Measured under ambient light and temperature, leaf ITE was significantly greater in sun leaves than in shade leaves at low light (+21%, P = 0.001). Following an increase in PPFD to high-light conditions, ITE of shade leaves did not differ from shade leaves at low light and was therefore significantly lower than sun leaves (P &lt; 0.001). Instantaneous transpiration efficiency in sun leaves was reduced in the warming treatment, but no warming effect was detected in shade leaves measured at low or high light (Table 3.2). The mean estimated g</w:t>
       </w:r>
       <w:r>
         <w:rPr>
@@ -7945,7 +8149,7 @@
         <w:t xml:space="preserve"> </w:t>
       </w:r>
       <w:r>
-        <w:t xml:space="preserve">value for each leaf type and treatment. For (b) the dashed line represents the significant linear model fit for all leaves with a marginal and conditional R</w:t>
+        <w:t xml:space="preserve">value for each leaf type and treatment. For (b) the dashed line represents the significant linear model fit across all leaves with a marginal and conditional R</w:t>
       </w:r>
       <w:r>
         <w:rPr>
@@ -8037,7 +8241,7 @@
         <w:rPr>
           <w:vertAlign w:val="subscript"/>
         </w:rPr>
-        <w:t xml:space="preserve">area</w:t>
+        <w:t xml:space="preserve">a</w:t>
       </w:r>
       <w:r>
         <w:t xml:space="preserve"> </w:t>
@@ -8297,7 +8501,26 @@
         <w:t xml:space="preserve"> </w:t>
       </w:r>
       <w:r>
-        <w:t xml:space="preserve">measured during photosynthesis and measured C</w:t>
+        <w:t xml:space="preserve">measured during photosynthesis (</w:t>
+      </w:r>
+      <m:oMath>
+        <m:sSub>
+          <m:e>
+            <m:r>
+              <m:rPr/>
+              <m:t>Δ</m:t>
+            </m:r>
+          </m:e>
+          <m:sub>
+            <m:r>
+              <m:rPr/>
+              <m:t>o</m:t>
+            </m:r>
+          </m:sub>
+        </m:sSub>
+      </m:oMath>
+      <w:r>
+        <w:t xml:space="preserve">) and measured C</w:t>
       </w:r>
       <w:r>
         <w:rPr>
@@ -8420,7 +8643,7 @@
         <w:t xml:space="preserve"> </w:t>
       </w:r>
       <w:r>
-        <w:t xml:space="preserve">in shade leaves under high light resulted in the highest rates of</w:t>
+        <w:t xml:space="preserve">in shade leaves under high light likely resulted in the highest rates of</w:t>
       </w:r>
       <w:r>
         <w:t xml:space="preserve"> </w:t>
@@ -8499,7 +8722,31 @@
         <w:t xml:space="preserve">m</w:t>
       </w:r>
       <w:r>
-        <w:t xml:space="preserve">. Comparison of A-Cc curves (Figure 3.S2) and A-Ci curves revealed similar differences between sun and shade leaves.</w:t>
+        <w:t xml:space="preserve">. Comparison of AC</w:t>
+      </w:r>
+      <w:r>
+        <w:rPr>
+          <w:vertAlign w:val="subscript"/>
+        </w:rPr>
+        <w:t xml:space="preserve">c</w:t>
+      </w:r>
+      <w:r>
+        <w:t xml:space="preserve"> </w:t>
+      </w:r>
+      <w:r>
+        <w:t xml:space="preserve">curves (Figure 3.S2) and AC</w:t>
+      </w:r>
+      <w:r>
+        <w:rPr>
+          <w:vertAlign w:val="subscript"/>
+        </w:rPr>
+        <w:t xml:space="preserve">i</w:t>
+      </w:r>
+      <w:r>
+        <w:t xml:space="preserve"> </w:t>
+      </w:r>
+      <w:r>
+        <w:t xml:space="preserve">curves revealed similar differences between sun and shade leaves.</w:t>
       </w:r>
     </w:p>
     <w:p>
@@ -8541,7 +8788,7 @@
         <w:t xml:space="preserve"> </w:t>
       </w:r>
       <w:r>
-        <w:t xml:space="preserve">in shade leaves under low and high light lead to significant increases in C</w:t>
+        <w:t xml:space="preserve">in shade leaves under low and high light led to significant increases in C</w:t>
       </w:r>
       <w:r>
         <w:rPr>
@@ -8577,7 +8824,7 @@
         <w:t xml:space="preserve"> </w:t>
       </w:r>
       <w:r>
-        <w:t xml:space="preserve">was significantly lower than shade leaves as a likely consequence of a lower C</w:t>
+        <w:t xml:space="preserve">was significantly lower than shade leaves, consistent with a lower C</w:t>
       </w:r>
       <w:r>
         <w:rPr>
@@ -8804,7 +9051,7 @@
         <w:t xml:space="preserve">Figure 3.7</w:t>
       </w:r>
       <w:r>
-        <w:t xml:space="preserve">. The mean ± 1 standard error of intercellular CO</w:t>
+        <w:t xml:space="preserve">. The mean ± 1 standard error of (a) intercellular CO</w:t>
       </w:r>
       <w:r>
         <w:rPr>
@@ -8816,7 +9063,16 @@
         <w:t xml:space="preserve"> </w:t>
       </w:r>
       <w:r>
-        <w:t xml:space="preserve">concentration (a), CO</w:t>
+        <w:t xml:space="preserve">concentration (C</w:t>
+      </w:r>
+      <w:r>
+        <w:rPr>
+          <w:vertAlign w:val="subscript"/>
+        </w:rPr>
+        <w:t xml:space="preserve">i</w:t>
+      </w:r>
+      <w:r>
+        <w:t xml:space="preserve">), (b) CO</w:t>
       </w:r>
       <w:r>
         <w:rPr>
@@ -8828,7 +9084,16 @@
         <w:t xml:space="preserve"> </w:t>
       </w:r>
       <w:r>
-        <w:t xml:space="preserve">concentration in the chloroplasts (b) and CO</w:t>
+        <w:t xml:space="preserve">concentration in the chloroplasts (C</w:t>
+      </w:r>
+      <w:r>
+        <w:rPr>
+          <w:vertAlign w:val="subscript"/>
+        </w:rPr>
+        <w:t xml:space="preserve">c</w:t>
+      </w:r>
+      <w:r>
+        <w:t xml:space="preserve">) and (c) CO</w:t>
       </w:r>
       <w:r>
         <w:rPr>
@@ -8840,7 +9105,25 @@
         <w:t xml:space="preserve"> </w:t>
       </w:r>
       <w:r>
-        <w:t xml:space="preserve">drawdown from substomatal cavities to sites of carboxylation of sun leaves and shade leaves at both low and high light.</w:t>
+        <w:t xml:space="preserve">drawdown from substomatal cavities to sites of carboxylation of sun leaves and shade leaves at both low and high light (C</w:t>
+      </w:r>
+      <w:r>
+        <w:rPr>
+          <w:vertAlign w:val="subscript"/>
+        </w:rPr>
+        <w:t xml:space="preserve">i</w:t>
+      </w:r>
+      <w:r>
+        <w:t xml:space="preserve">-C</w:t>
+      </w:r>
+      <w:r>
+        <w:rPr>
+          <w:vertAlign w:val="subscript"/>
+        </w:rPr>
+        <w:t xml:space="preserve">c</w:t>
+      </w:r>
+      <w:r>
+        <w:t xml:space="preserve">).</w:t>
       </w:r>
     </w:p>
     <w:p>
@@ -8907,7 +9190,7 @@
         <w:t xml:space="preserve"> </w:t>
       </w:r>
       <w:r>
-        <w:t xml:space="preserve">and c</w:t>
+        <w:t xml:space="preserve">and C</w:t>
       </w:r>
       <w:r>
         <w:rPr>
@@ -8928,7 +9211,7 @@
         <w:t xml:space="preserve"> </w:t>
       </w:r>
       <w:r>
-        <w:t xml:space="preserve">under periods of high light availability that led to this up-regulation of</w:t>
+        <w:t xml:space="preserve">under periods of high light availability that allowed for this up-regulation of</w:t>
       </w:r>
       <w:r>
         <w:t xml:space="preserve"> </w:t>
@@ -9078,7 +9361,7 @@
         <w:t xml:space="preserve"> </w:t>
       </w:r>
       <w:r>
-        <w:t xml:space="preserve">were all reduced in shade leaves. Leaf mass area, however, was not different between sun and shade leaves. This could be due to leaf formation under comparative light conditions or possible differences in total non-structural carbohydrates contents between leaf types.</w:t>
+        <w:t xml:space="preserve">were all reduced in shade leaves. Leaf mass per area, however, was not different between sun and shade leaves. This could be due to leaf formation under comparative light conditions or possible unmeasured differences in total non-structural carbohydrates contents between leaf types.</w:t>
       </w:r>
     </w:p>
     <w:p>
@@ -9413,13 +9696,13 @@
         <w:t xml:space="preserve">s</w:t>
       </w:r>
       <w:r>
-        <w:t xml:space="preserve">, explaining the observed decreases in ITE. This is significant as optimal stomatal regulation to balance C gain with water loss has been reported across a wide range of ecosystems and plant functional types; however, empirical data is often collected only on full sun leaves</w:t>
-      </w:r>
-      <w:r>
-        <w:t xml:space="preserve"> </w:t>
-      </w:r>
-      <w:r>
-        <w:t xml:space="preserve">(see Prentice et al. 2014, Lin et al. 2015)</w:t>
+        <w:t xml:space="preserve">, leading to the observed decreases in ITE. This is significant as optimal stomatal regulation to balance C gain with water loss has been reported across a wide range of ecosystems and plant functional types; however, empirical data is often collected only on sun leaves</w:t>
+      </w:r>
+      <w:r>
+        <w:t xml:space="preserve"> </w:t>
+      </w:r>
+      <w:r>
+        <w:t xml:space="preserve">(e.g. Prentice et al. 2014, Lin et al. 2015)</w:t>
       </w:r>
       <w:r>
         <w:t xml:space="preserve">. As a result, the often used economic framework of balancing costs of using water versus N allocation to predict</w:t>
@@ -9479,7 +9762,29 @@
         <w:t xml:space="preserve">(Tausz et al. 2005)</w:t>
       </w:r>
       <w:r>
-        <w:t xml:space="preserve">. Evidence from this study supports this hypothesis, as shade leaves increased A equivalent or even outperforming sun leaves under identical light intensity. Transpiration-induced cooling in shade leaves, by keeping stomata open, has also been suggested as an effective strategy to reduce sunfleck induced thermal load</w:t>
+        <w:t xml:space="preserve">. Evidence from this study supports this hypothesis, as shade leaves increased</w:t>
+      </w:r>
+      <w:r>
+        <w:t xml:space="preserve"> </w:t>
+      </w:r>
+      <w:r>
+        <w:rPr>
+          <w:i/>
+        </w:rPr>
+        <w:t xml:space="preserve">A</w:t>
+      </w:r>
+      <w:r>
+        <w:rPr>
+          <w:vertAlign w:val="subscript"/>
+          <w:i/>
+        </w:rPr>
+        <w:t xml:space="preserve">n</w:t>
+      </w:r>
+      <w:r>
+        <w:t xml:space="preserve"> </w:t>
+      </w:r>
+      <w:r>
+        <w:t xml:space="preserve">equivalent or even outperforming sun leaves under identical light intensity. Transpiration-induced cooling in shade leaves, by keeping stomata open, has also been suggested as an effective strategy to reduce sunfleck induced thermal load</w:t>
       </w:r>
       <w:r>
         <w:t xml:space="preserve"> </w:t>
@@ -9635,7 +9940,7 @@
         <w:t xml:space="preserve"> </w:t>
       </w:r>
       <w:r>
-        <w:t xml:space="preserve">are untested in leaves of tree species. Our findings support a growing wealth of evidence that g</w:t>
+        <w:t xml:space="preserve">are yet to be tested in leaves of tree species. Our findings support a growing wealth of evidence that g</w:t>
       </w:r>
       <w:r>
         <w:rPr>
@@ -9844,7 +10149,7 @@
         <w:t xml:space="preserve">Figure 3.S1</w:t>
       </w:r>
       <w:r>
-        <w:t xml:space="preserve">. Daily maximum and minimum temperature (a) and total daily PPFD (b) for each chamber across the experiment duration.</w:t>
+        <w:t xml:space="preserve">. Daily maximum and minimum temperature (a), daily maximum VPD (b) and total daily PPFD (c) for each chamber across the experiment duration.</w:t>
       </w:r>
       <w:r>
         <w:br w:type="textWrapping"/>
@@ -9943,7 +10248,10 @@
         <w:t xml:space="preserve">m</w:t>
       </w:r>
       <w:r>
-        <w:t xml:space="preserve">, thus curves represent chloroplastic photosynthetic parameters at 25°C and saturating light (1800</w:t>
+        <w:t xml:space="preserve"> </w:t>
+      </w:r>
+      <w:r>
+        <w:t xml:space="preserve">and curves represent chloroplastic photosynthetic parameters at 25°C and saturating light (1800</w:t>
       </w:r>
       <w:r>
         <w:t xml:space="preserve"> </w:t>
@@ -10036,7 +10344,29 @@
         <w:t xml:space="preserve">Figure 3.S3</w:t>
       </w:r>
       <w:r>
-        <w:t xml:space="preserve">. Response of A (a), g</w:t>
+        <w:t xml:space="preserve">. Response of</w:t>
+      </w:r>
+      <w:r>
+        <w:t xml:space="preserve"> </w:t>
+      </w:r>
+      <w:r>
+        <w:rPr>
+          <w:i/>
+        </w:rPr>
+        <w:t xml:space="preserve">A</w:t>
+      </w:r>
+      <w:r>
+        <w:rPr>
+          <w:vertAlign w:val="subscript"/>
+          <w:i/>
+        </w:rPr>
+        <w:t xml:space="preserve">n</w:t>
+      </w:r>
+      <w:r>
+        <w:t xml:space="preserve"> </w:t>
+      </w:r>
+      <w:r>
+        <w:t xml:space="preserve">(a), g</w:t>
       </w:r>
       <w:r>
         <w:rPr>
@@ -11088,7 +11418,7 @@
     </w:lvl>
   </w:abstractNum>
   <w:abstractNum w:abstractNumId="990">
-    <w:nsid w:val="ce600ece"/>
+    <w:nsid w:val="a8b2463b"/>
     <w:multiLevelType w:val="multilevel"/>
     <w:lvl w:ilvl="0">
       <w:numFmt w:val="bullet"/>

</xml_diff>

<commit_message>
changed Acc figure in thesis rmd to include points
</commit_message>
<xml_diff>
--- a/manuscript/manuscript_wtc3.docx
+++ b/manuscript/manuscript_wtc3.docx
@@ -1322,6 +1322,14 @@
     </w:p>
     <w:p>
       <w:pPr>
+        <w:pStyle w:val="BodyText"/>
+      </w:pPr>
+      <w:r>
+        <w:t xml:space="preserve">as higher temperatures</w:t>
+      </w:r>
+    </w:p>
+    <w:p>
+      <w:pPr>
         <w:pStyle w:val="Heading1"/>
       </w:pPr>
       <w:bookmarkStart w:id="23" w:name="materials-and-methods"/>
@@ -1369,7 +1377,57 @@
         <w:t xml:space="preserve">(2010)</w:t>
       </w:r>
       <w:r>
-        <w:t xml:space="preserve">. Six chambers were set to match outside ambient air temperatures (AT) while the remaining 6 experienced an elevated air temperature treatment of +3°C (ET, Figure 3.S1). Trees grew quickly and developed large canopies, with height growth reaching the top of the WTCs over the experiment duration. Trees were watered weekly with 70 L from March 2013 to November 2013. From October 2013 to the end of the experiment trees were watered every 15 days with the mean monthly rainfall amount for Richmond, NSW. In February 2013 half of the chambers (3 each of AT and ET) were subjected to a drought treatment by withholding watering. Due to a limited range of data for the drought treatment only well-watered trees are reported, which reduces the sample size of WTC (n=6 to n=3) for the final 3 months of the experiment.</w:t>
+        <w:t xml:space="preserve">. Six chambers were set to match outside ambient air temperatures (AT) while the remaining 6 experienced an elevated air temperature treatment of +3°C (ET, Figure 3.S1). Mixing fans in each chamber maintained air movement to minimize leaf boundary layer, which allows leaf temperatures in each WTC close to those of outside control trees</w:t>
+      </w:r>
+      <w:r>
+        <w:t xml:space="preserve"> </w:t>
+      </w:r>
+      <w:r>
+        <w:t xml:space="preserve">(Barton et al. 2010)</w:t>
+      </w:r>
+      <w:r>
+        <w:t xml:space="preserve">. Overall, minimal WTC effects on tree performance were previously detected across a range of structural characteristics and physiological parameters compared to outside trees</w:t>
+      </w:r>
+      <w:r>
+        <w:t xml:space="preserve"> </w:t>
+      </w:r>
+      <w:r>
+        <w:t xml:space="preserve">(Medhurst et al. 2006)</w:t>
+      </w:r>
+      <w:r>
+        <w:t xml:space="preserve">.</w:t>
+      </w:r>
+    </w:p>
+    <w:p>
+      <w:pPr>
+        <w:pStyle w:val="BodyText"/>
+      </w:pPr>
+      <w:r>
+        <w:br w:type="textWrapping"/>
+      </w:r>
+      <w:r>
+        <w:t xml:space="preserve">Trees grew quickly and developed large canopies, with height growth reaching the top of the WTCs over the experiment duration. Trees were watered weekly with 70 L from March 2013 to November 2013. From October 2013 to the end of the experiment trees were watered every 15 days with the mean monthly rainfall amount for Richmond, NSW. In February 2013 half of the chambers (3 each of AT and ET) were subjected to a drought treatment by withholding watering. Due to a limited range of data for the drought treatment only well-watered trees are reported, which reduces the sample size of WTC (n=6 to n=3) for the final 3 months of the experiment. This limited amount of data is attributed to small sample sizes as well as a difficulty in generating a sufficient CO</w:t>
+      </w:r>
+      <w:r>
+        <w:rPr>
+          <w:vertAlign w:val="subscript"/>
+        </w:rPr>
+        <w:t xml:space="preserve">2</w:t>
+      </w:r>
+      <w:r>
+        <w:t xml:space="preserve"> </w:t>
+      </w:r>
+      <w:r>
+        <w:t xml:space="preserve">drawdown inside the leaf cuvette, due to drought conditions, needed to accurately measure g</w:t>
+      </w:r>
+      <w:r>
+        <w:rPr>
+          <w:vertAlign w:val="subscript"/>
+        </w:rPr>
+        <w:t xml:space="preserve">m</w:t>
+      </w:r>
+      <w:r>
+        <w:t xml:space="preserve">.</w:t>
       </w:r>
     </w:p>
     <w:p>
@@ -1480,7 +1538,7 @@
         <w:t xml:space="preserve">-1</w:t>
       </w:r>
       <w:r>
-        <w:t xml:space="preserve">. Two identical gas exchanges systems were run simultaneously, one in each of an AT or ET WTC. Leaf temperatures were controlled at the current AT or ET WTC air temperature. PPFD in the cuvette was set to match the individual light environment of each leaf type (explained above). Periods of high irradiance were simulated for shade leaves by increasing the leaf cuvette PPFD (LI-COR red/blue light source) to match the light environment of the full sun leaf in the same tree. The maximum sunfleck response of shade leaves was then recorded once CO</w:t>
+        <w:t xml:space="preserve">. We did not explicitly control relative humidity within the leaf cuvette. Two identical gas exchanges systems were run simultaneously, one in each of an AT or ET WTC. Leaf temperatures were controlled at the current AT or ET WTC air temperature. PPFD in the cuvette was set to match the individual light environment of each leaf type (explained above). Periods of high irradiance were simulated for shade leaves by increasing the leaf cuvette PPFD (LI-COR red/blue light source) to match the light environment of the full sun leaf in the same tree. The maximum sunfleck response of shade leaves was then recorded once CO</w:t>
       </w:r>
       <w:r>
         <w:rPr>
@@ -4800,7 +4858,32 @@
         <w:t xml:space="preserve"> </w:t>
       </w:r>
       <w:r>
-        <w:t xml:space="preserve">once measurements were completed. All leaves were detached and immediately stored inside foil covered bags before water potential measurements were performed. Leaf water potential and transpiration (E, mmol</w:t>
+        <w:t xml:space="preserve">once measurements were completed. All leaves were detached and immediately stored inside foil covered bags before water potential measurements were performed. The degree to which leaf cuvette conditions, especially for shade leaves, modified</w:t>
+      </w:r>
+      <w:r>
+        <w:t xml:space="preserve"> </w:t>
+      </w:r>
+      <m:oMath>
+        <m:sSub>
+          <m:e>
+            <m:r>
+              <m:rPr/>
+              <m:t>Ψ</m:t>
+            </m:r>
+          </m:e>
+          <m:sub>
+            <m:r>
+              <m:rPr/>
+              <m:t>l</m:t>
+            </m:r>
+          </m:sub>
+        </m:sSub>
+      </m:oMath>
+      <w:r>
+        <w:t xml:space="preserve"> </w:t>
+      </w:r>
+      <w:r>
+        <w:t xml:space="preserve">is unknown. Leaf water potential and transpiration (E, mmol</w:t>
       </w:r>
       <w:r>
         <w:rPr>
@@ -4833,7 +4916,7 @@
         <w:t xml:space="preserve">-1</w:t>
       </w:r>
       <w:r>
-        <w:t xml:space="preserve">) from gas exchange were then used to calculate leaf-specific hydraulic conductance (K</w:t>
+        <w:t xml:space="preserve">) from gas exchange in the leaf cuvette were then used to calculate leaf-specific hydraulic conductance (K</w:t>
       </w:r>
       <w:r>
         <w:rPr>
@@ -4889,10 +4972,20 @@
           <m:jc m:val="center"/>
         </m:oMathParaPr>
         <m:oMath>
-          <m:r>
-            <m:rPr/>
-            <m:t>K</m:t>
-          </m:r>
+          <m:sSub>
+            <m:e>
+              <m:r>
+                <m:rPr/>
+                <m:t>K</m:t>
+              </m:r>
+            </m:e>
+            <m:sub>
+              <m:r>
+                <m:rPr/>
+                <m:t>l</m:t>
+              </m:r>
+            </m:sub>
+          </m:sSub>
           <m:r>
             <m:rPr/>
             <m:t>=</m:t>
@@ -4992,7 +5085,7 @@
         <w:t xml:space="preserve"> </w:t>
       </w:r>
       <w:r>
-        <w:t xml:space="preserve">parameter was estimated from ITE to VPD response curves by fitting a rearranged optimal g</w:t>
+        <w:t xml:space="preserve">parameter, describing the plants water-use strategy, was estimated from ITE to VPD response curves by fitting a rearranged optimal g</w:t>
       </w:r>
       <w:r>
         <w:rPr>
@@ -5502,7 +5595,7 @@
         <w:t xml:space="preserve"> </w:t>
       </w:r>
       <w:r>
-        <w:t xml:space="preserve">are treatment mean (± 1 standard error) from AC</w:t>
+        <w:t xml:space="preserve">are treatment means (± 1 standard error) from AC</w:t>
       </w:r>
       <w:r>
         <w:rPr>
@@ -5514,7 +5607,40 @@
         <w:t xml:space="preserve"> </w:t>
       </w:r>
       <w:r>
-        <w:t xml:space="preserve">curves measured in each chamber at saturating light. Units of LMA and Leaf N</w:t>
+        <w:t xml:space="preserve">curves measured in each chamber at saturating light iwth units</w:t>
+      </w:r>
+      <w:r>
+        <w:t xml:space="preserve"> </w:t>
+      </w:r>
+      <m:oMath>
+        <m:r>
+          <m:rPr/>
+          <m:t>μ</m:t>
+        </m:r>
+      </m:oMath>
+      <w:r>
+        <w:t xml:space="preserve">mol m</w:t>
+      </w:r>
+      <w:r>
+        <w:rPr>
+          <w:vertAlign w:val="superscript"/>
+        </w:rPr>
+        <w:t xml:space="preserve">-2</w:t>
+      </w:r>
+      <w:r>
+        <w:t xml:space="preserve"> </w:t>
+      </w:r>
+      <w:r>
+        <w:t xml:space="preserve">s</w:t>
+      </w:r>
+      <w:r>
+        <w:rPr>
+          <w:vertAlign w:val="superscript"/>
+        </w:rPr>
+        <w:t xml:space="preserve">-1</w:t>
+      </w:r>
+      <w:r>
+        <w:t xml:space="preserve">. Units of LMA and Leaf N</w:t>
       </w:r>
       <w:r>
         <w:rPr>
@@ -9652,7 +9778,7 @@
         <w:t xml:space="preserve"> </w:t>
       </w:r>
       <w:r>
-        <w:t xml:space="preserve">were all reduced in shade leaves. Leaf mass per area, however, was not different between sun and shade leaves. This could be due to leaf formation under comparative light conditions or possible unmeasured differences in total non-structural carbohydrates contents between leaf types.</w:t>
+        <w:t xml:space="preserve">were all reduced in shade leaves. Leaf mass per area, however, was not different between sun and shade leaves. This could be due to leaf formation under comparative light conditions or possible unmeasured differences in total non-structural carbohydrates contents between leaf types. Alternatively, plasticity in leaf structure and anatomy of this species may have been necessary to achieve the observed dynamic physiological responses to light. As gradients in LMA within tree canopies are commonly observed, this finding warrants further study.</w:t>
       </w:r>
     </w:p>
     <w:p>
@@ -10442,6 +10568,535 @@
       <w:r>
         <w:br w:type="textWrapping"/>
       </w:r>
+    </w:p>
+    <w:p>
+      <w:pPr>
+        <w:pStyle w:val="SourceCode"/>
+      </w:pPr>
+      <w:r>
+        <w:rPr>
+          <w:rStyle w:val="VerbatimChar"/>
+        </w:rPr>
+        <w:t xml:space="preserve">## </w:t>
+      </w:r>
+      <w:r>
+        <w:br w:type="textWrapping"/>
+      </w:r>
+      <w:r>
+        <w:rPr>
+          <w:rStyle w:val="VerbatimChar"/>
+        </w:rPr>
+        <w:t xml:space="preserve">  |                                                        </w:t>
+      </w:r>
+      <w:r>
+        <w:br w:type="textWrapping"/>
+      </w:r>
+      <w:r>
+        <w:rPr>
+          <w:rStyle w:val="VerbatimChar"/>
+        </w:rPr>
+        <w:t xml:space="preserve">  |                                                  |   0%</w:t>
+      </w:r>
+      <w:r>
+        <w:br w:type="textWrapping"/>
+      </w:r>
+      <w:r>
+        <w:rPr>
+          <w:rStyle w:val="VerbatimChar"/>
+        </w:rPr>
+        <w:t xml:space="preserve">  |                                                        </w:t>
+      </w:r>
+      <w:r>
+        <w:br w:type="textWrapping"/>
+      </w:r>
+      <w:r>
+        <w:rPr>
+          <w:rStyle w:val="VerbatimChar"/>
+        </w:rPr>
+        <w:t xml:space="preserve">  |========                                          |  17%</w:t>
+      </w:r>
+      <w:r>
+        <w:br w:type="textWrapping"/>
+      </w:r>
+      <w:r>
+        <w:rPr>
+          <w:rStyle w:val="VerbatimChar"/>
+        </w:rPr>
+        <w:t xml:space="preserve">  |                                                        </w:t>
+      </w:r>
+      <w:r>
+        <w:br w:type="textWrapping"/>
+      </w:r>
+      <w:r>
+        <w:rPr>
+          <w:rStyle w:val="VerbatimChar"/>
+        </w:rPr>
+        <w:t xml:space="preserve">  |=================                                 |  33%</w:t>
+      </w:r>
+      <w:r>
+        <w:br w:type="textWrapping"/>
+      </w:r>
+      <w:r>
+        <w:rPr>
+          <w:rStyle w:val="VerbatimChar"/>
+        </w:rPr>
+        <w:t xml:space="preserve">  |                                                        </w:t>
+      </w:r>
+      <w:r>
+        <w:br w:type="textWrapping"/>
+      </w:r>
+      <w:r>
+        <w:rPr>
+          <w:rStyle w:val="VerbatimChar"/>
+        </w:rPr>
+        <w:t xml:space="preserve">  |=========================                         |  50%</w:t>
+      </w:r>
+      <w:r>
+        <w:br w:type="textWrapping"/>
+      </w:r>
+      <w:r>
+        <w:rPr>
+          <w:rStyle w:val="VerbatimChar"/>
+        </w:rPr>
+        <w:t xml:space="preserve">  |                                                        </w:t>
+      </w:r>
+      <w:r>
+        <w:br w:type="textWrapping"/>
+      </w:r>
+      <w:r>
+        <w:rPr>
+          <w:rStyle w:val="VerbatimChar"/>
+        </w:rPr>
+        <w:t xml:space="preserve">  |=================================                 |  67%</w:t>
+      </w:r>
+      <w:r>
+        <w:br w:type="textWrapping"/>
+      </w:r>
+      <w:r>
+        <w:rPr>
+          <w:rStyle w:val="VerbatimChar"/>
+        </w:rPr>
+        <w:t xml:space="preserve">  |                                                        </w:t>
+      </w:r>
+      <w:r>
+        <w:br w:type="textWrapping"/>
+      </w:r>
+      <w:r>
+        <w:rPr>
+          <w:rStyle w:val="VerbatimChar"/>
+        </w:rPr>
+        <w:t xml:space="preserve">  |==========================================        |  83%</w:t>
+      </w:r>
+      <w:r>
+        <w:br w:type="textWrapping"/>
+      </w:r>
+      <w:r>
+        <w:rPr>
+          <w:rStyle w:val="VerbatimChar"/>
+        </w:rPr>
+        <w:t xml:space="preserve">  |                                                        </w:t>
+      </w:r>
+      <w:r>
+        <w:br w:type="textWrapping"/>
+      </w:r>
+      <w:r>
+        <w:rPr>
+          <w:rStyle w:val="VerbatimChar"/>
+        </w:rPr>
+        <w:t xml:space="preserve">  |==================================================| 100%</w:t>
+      </w:r>
+      <w:r>
+        <w:br w:type="textWrapping"/>
+      </w:r>
+      <w:r>
+        <w:rPr>
+          <w:rStyle w:val="VerbatimChar"/>
+        </w:rPr>
+        <w:t xml:space="preserve">## </w:t>
+      </w:r>
+      <w:r>
+        <w:br w:type="textWrapping"/>
+      </w:r>
+      <w:r>
+        <w:rPr>
+          <w:rStyle w:val="VerbatimChar"/>
+        </w:rPr>
+        <w:t xml:space="preserve">  |                                                        </w:t>
+      </w:r>
+      <w:r>
+        <w:br w:type="textWrapping"/>
+      </w:r>
+      <w:r>
+        <w:rPr>
+          <w:rStyle w:val="VerbatimChar"/>
+        </w:rPr>
+        <w:t xml:space="preserve">  |                                                  |   0%</w:t>
+      </w:r>
+      <w:r>
+        <w:br w:type="textWrapping"/>
+      </w:r>
+      <w:r>
+        <w:rPr>
+          <w:rStyle w:val="VerbatimChar"/>
+        </w:rPr>
+        <w:t xml:space="preserve">  |                                                        </w:t>
+      </w:r>
+      <w:r>
+        <w:br w:type="textWrapping"/>
+      </w:r>
+      <w:r>
+        <w:rPr>
+          <w:rStyle w:val="VerbatimChar"/>
+        </w:rPr>
+        <w:t xml:space="preserve">  |==========                                        |  20%</w:t>
+      </w:r>
+      <w:r>
+        <w:br w:type="textWrapping"/>
+      </w:r>
+      <w:r>
+        <w:rPr>
+          <w:rStyle w:val="VerbatimChar"/>
+        </w:rPr>
+        <w:t xml:space="preserve">  |                                                        </w:t>
+      </w:r>
+      <w:r>
+        <w:br w:type="textWrapping"/>
+      </w:r>
+      <w:r>
+        <w:rPr>
+          <w:rStyle w:val="VerbatimChar"/>
+        </w:rPr>
+        <w:t xml:space="preserve">  |====================                              |  40%</w:t>
+      </w:r>
+      <w:r>
+        <w:br w:type="textWrapping"/>
+      </w:r>
+      <w:r>
+        <w:rPr>
+          <w:rStyle w:val="VerbatimChar"/>
+        </w:rPr>
+        <w:t xml:space="preserve">  |                                                        </w:t>
+      </w:r>
+      <w:r>
+        <w:br w:type="textWrapping"/>
+      </w:r>
+      <w:r>
+        <w:rPr>
+          <w:rStyle w:val="VerbatimChar"/>
+        </w:rPr>
+        <w:t xml:space="preserve">  |==============================                    |  60%</w:t>
+      </w:r>
+      <w:r>
+        <w:br w:type="textWrapping"/>
+      </w:r>
+      <w:r>
+        <w:rPr>
+          <w:rStyle w:val="VerbatimChar"/>
+        </w:rPr>
+        <w:t xml:space="preserve">  |                                                        </w:t>
+      </w:r>
+      <w:r>
+        <w:br w:type="textWrapping"/>
+      </w:r>
+      <w:r>
+        <w:rPr>
+          <w:rStyle w:val="VerbatimChar"/>
+        </w:rPr>
+        <w:t xml:space="preserve">  |========================================          |  80%</w:t>
+      </w:r>
+      <w:r>
+        <w:br w:type="textWrapping"/>
+      </w:r>
+      <w:r>
+        <w:rPr>
+          <w:rStyle w:val="VerbatimChar"/>
+        </w:rPr>
+        <w:t xml:space="preserve">  |                                                        </w:t>
+      </w:r>
+      <w:r>
+        <w:br w:type="textWrapping"/>
+      </w:r>
+      <w:r>
+        <w:rPr>
+          <w:rStyle w:val="VerbatimChar"/>
+        </w:rPr>
+        <w:t xml:space="preserve">  |==================================================| 100%</w:t>
+      </w:r>
+      <w:r>
+        <w:br w:type="textWrapping"/>
+      </w:r>
+      <w:r>
+        <w:rPr>
+          <w:rStyle w:val="VerbatimChar"/>
+        </w:rPr>
+        <w:t xml:space="preserve">## </w:t>
+      </w:r>
+      <w:r>
+        <w:br w:type="textWrapping"/>
+      </w:r>
+      <w:r>
+        <w:rPr>
+          <w:rStyle w:val="VerbatimChar"/>
+        </w:rPr>
+        <w:t xml:space="preserve">  |                                                        </w:t>
+      </w:r>
+      <w:r>
+        <w:br w:type="textWrapping"/>
+      </w:r>
+      <w:r>
+        <w:rPr>
+          <w:rStyle w:val="VerbatimChar"/>
+        </w:rPr>
+        <w:t xml:space="preserve">  |                                                  |   0%</w:t>
+      </w:r>
+      <w:r>
+        <w:br w:type="textWrapping"/>
+      </w:r>
+      <w:r>
+        <w:rPr>
+          <w:rStyle w:val="VerbatimChar"/>
+        </w:rPr>
+        <w:t xml:space="preserve">  |                                                        </w:t>
+      </w:r>
+      <w:r>
+        <w:br w:type="textWrapping"/>
+      </w:r>
+      <w:r>
+        <w:rPr>
+          <w:rStyle w:val="VerbatimChar"/>
+        </w:rPr>
+        <w:t xml:space="preserve">  |========                                          |  17%</w:t>
+      </w:r>
+      <w:r>
+        <w:br w:type="textWrapping"/>
+      </w:r>
+      <w:r>
+        <w:rPr>
+          <w:rStyle w:val="VerbatimChar"/>
+        </w:rPr>
+        <w:t xml:space="preserve">  |                                                        </w:t>
+      </w:r>
+      <w:r>
+        <w:br w:type="textWrapping"/>
+      </w:r>
+      <w:r>
+        <w:rPr>
+          <w:rStyle w:val="VerbatimChar"/>
+        </w:rPr>
+        <w:t xml:space="preserve">  |=================                                 |  33%</w:t>
+      </w:r>
+      <w:r>
+        <w:br w:type="textWrapping"/>
+      </w:r>
+      <w:r>
+        <w:rPr>
+          <w:rStyle w:val="VerbatimChar"/>
+        </w:rPr>
+        <w:t xml:space="preserve">  |                                                        </w:t>
+      </w:r>
+      <w:r>
+        <w:br w:type="textWrapping"/>
+      </w:r>
+      <w:r>
+        <w:rPr>
+          <w:rStyle w:val="VerbatimChar"/>
+        </w:rPr>
+        <w:t xml:space="preserve">  |=========================                         |  50%</w:t>
+      </w:r>
+      <w:r>
+        <w:br w:type="textWrapping"/>
+      </w:r>
+      <w:r>
+        <w:rPr>
+          <w:rStyle w:val="VerbatimChar"/>
+        </w:rPr>
+        <w:t xml:space="preserve">  |                                                        </w:t>
+      </w:r>
+      <w:r>
+        <w:br w:type="textWrapping"/>
+      </w:r>
+      <w:r>
+        <w:rPr>
+          <w:rStyle w:val="VerbatimChar"/>
+        </w:rPr>
+        <w:t xml:space="preserve">  |=================================                 |  67%</w:t>
+      </w:r>
+      <w:r>
+        <w:br w:type="textWrapping"/>
+      </w:r>
+      <w:r>
+        <w:rPr>
+          <w:rStyle w:val="VerbatimChar"/>
+        </w:rPr>
+        <w:t xml:space="preserve">  |                                                        </w:t>
+      </w:r>
+      <w:r>
+        <w:br w:type="textWrapping"/>
+      </w:r>
+      <w:r>
+        <w:rPr>
+          <w:rStyle w:val="VerbatimChar"/>
+        </w:rPr>
+        <w:t xml:space="preserve">  |==========================================        |  83%</w:t>
+      </w:r>
+      <w:r>
+        <w:br w:type="textWrapping"/>
+      </w:r>
+      <w:r>
+        <w:rPr>
+          <w:rStyle w:val="VerbatimChar"/>
+        </w:rPr>
+        <w:t xml:space="preserve">  |                                                        </w:t>
+      </w:r>
+      <w:r>
+        <w:br w:type="textWrapping"/>
+      </w:r>
+      <w:r>
+        <w:rPr>
+          <w:rStyle w:val="VerbatimChar"/>
+        </w:rPr>
+        <w:t xml:space="preserve">  |==================================================| 100%</w:t>
+      </w:r>
+      <w:r>
+        <w:br w:type="textWrapping"/>
+      </w:r>
+      <w:r>
+        <w:rPr>
+          <w:rStyle w:val="VerbatimChar"/>
+        </w:rPr>
+        <w:t xml:space="preserve">## </w:t>
+      </w:r>
+      <w:r>
+        <w:br w:type="textWrapping"/>
+      </w:r>
+      <w:r>
+        <w:rPr>
+          <w:rStyle w:val="VerbatimChar"/>
+        </w:rPr>
+        <w:t xml:space="preserve">  |                                                        </w:t>
+      </w:r>
+      <w:r>
+        <w:br w:type="textWrapping"/>
+      </w:r>
+      <w:r>
+        <w:rPr>
+          <w:rStyle w:val="VerbatimChar"/>
+        </w:rPr>
+        <w:t xml:space="preserve">  |                                                  |   0%</w:t>
+      </w:r>
+      <w:r>
+        <w:br w:type="textWrapping"/>
+      </w:r>
+      <w:r>
+        <w:rPr>
+          <w:rStyle w:val="VerbatimChar"/>
+        </w:rPr>
+        <w:t xml:space="preserve">  |                                                        </w:t>
+      </w:r>
+      <w:r>
+        <w:br w:type="textWrapping"/>
+      </w:r>
+      <w:r>
+        <w:rPr>
+          <w:rStyle w:val="VerbatimChar"/>
+        </w:rPr>
+        <w:t xml:space="preserve">  |========                                          |  17%</w:t>
+      </w:r>
+      <w:r>
+        <w:br w:type="textWrapping"/>
+      </w:r>
+      <w:r>
+        <w:rPr>
+          <w:rStyle w:val="VerbatimChar"/>
+        </w:rPr>
+        <w:t xml:space="preserve">  |                                                        </w:t>
+      </w:r>
+      <w:r>
+        <w:br w:type="textWrapping"/>
+      </w:r>
+      <w:r>
+        <w:rPr>
+          <w:rStyle w:val="VerbatimChar"/>
+        </w:rPr>
+        <w:t xml:space="preserve">  |=================                                 |  33%</w:t>
+      </w:r>
+      <w:r>
+        <w:br w:type="textWrapping"/>
+      </w:r>
+      <w:r>
+        <w:rPr>
+          <w:rStyle w:val="VerbatimChar"/>
+        </w:rPr>
+        <w:t xml:space="preserve">  |                                                        </w:t>
+      </w:r>
+      <w:r>
+        <w:br w:type="textWrapping"/>
+      </w:r>
+      <w:r>
+        <w:rPr>
+          <w:rStyle w:val="VerbatimChar"/>
+        </w:rPr>
+        <w:t xml:space="preserve">  |=========================                         |  50%</w:t>
+      </w:r>
+      <w:r>
+        <w:br w:type="textWrapping"/>
+      </w:r>
+      <w:r>
+        <w:rPr>
+          <w:rStyle w:val="VerbatimChar"/>
+        </w:rPr>
+        <w:t xml:space="preserve">  |                                                        </w:t>
+      </w:r>
+      <w:r>
+        <w:br w:type="textWrapping"/>
+      </w:r>
+      <w:r>
+        <w:rPr>
+          <w:rStyle w:val="VerbatimChar"/>
+        </w:rPr>
+        <w:t xml:space="preserve">  |=================================                 |  67%</w:t>
+      </w:r>
+      <w:r>
+        <w:br w:type="textWrapping"/>
+      </w:r>
+      <w:r>
+        <w:rPr>
+          <w:rStyle w:val="VerbatimChar"/>
+        </w:rPr>
+        <w:t xml:space="preserve">  |                                                        </w:t>
+      </w:r>
+      <w:r>
+        <w:br w:type="textWrapping"/>
+      </w:r>
+      <w:r>
+        <w:rPr>
+          <w:rStyle w:val="VerbatimChar"/>
+        </w:rPr>
+        <w:t xml:space="preserve">  |==========================================        |  83%</w:t>
+      </w:r>
+      <w:r>
+        <w:br w:type="textWrapping"/>
+      </w:r>
+      <w:r>
+        <w:rPr>
+          <w:rStyle w:val="VerbatimChar"/>
+        </w:rPr>
+        <w:t xml:space="preserve">  |                                                        </w:t>
+      </w:r>
+      <w:r>
+        <w:br w:type="textWrapping"/>
+      </w:r>
+      <w:r>
+        <w:rPr>
+          <w:rStyle w:val="VerbatimChar"/>
+        </w:rPr>
+        <w:t xml:space="preserve">  |==================================================| 100%</w:t>
+      </w:r>
+    </w:p>
+    <w:p>
+      <w:pPr>
+        <w:pStyle w:val="FirstParagraph"/>
+      </w:pPr>
       <w:r>
         <w:drawing>
           <wp:inline>
@@ -11158,6 +11813,14 @@
       </w:pPr>
       <w:r>
         <w:t xml:space="preserve">Marshall JD, Brooks JR, Lajtha K (2007) Sources of variation in the stable isotopic composition of plants. Stable isotopes in ecology and environmental science:22–60.</w:t>
+      </w:r>
+    </w:p>
+    <w:p>
+      <w:pPr>
+        <w:pStyle w:val="Bibliography"/>
+      </w:pPr>
+      <w:r>
+        <w:t xml:space="preserve">Medhurst J, Parsby J, Linder S, Wallin G, Ceschia E, Slaney M (2006) A whole-tree chamber system for examining tree-level physiological responses of field-grown trees to environmental variation and climate change. Plant, cell &amp; environment 29:1853–1869.</w:t>
       </w:r>
     </w:p>
     <w:p>
@@ -11722,7 +12385,7 @@
     </w:lvl>
   </w:abstractNum>
   <w:abstractNum w:abstractNumId="990">
-    <w:nsid w:val="5de18e78"/>
+    <w:nsid w:val="641b2a50"/>
     <w:multiLevelType w:val="multilevel"/>
     <w:lvl w:ilvl="0">
       <w:numFmt w:val="bullet"/>

</xml_diff>